<commit_message>
Architecture document started viewpoints
</commit_message>
<xml_diff>
--- a/Documents/Word Documents (Raw and latest)/Architecture Description.docx
+++ b/Documents/Word Documents (Raw and latest)/Architecture Description.docx
@@ -123,8 +123,6 @@
         </w:rPr>
         <w:t xml:space="preserve"> </w:t>
       </w:r>
-      <w:bookmarkStart w:id="0" w:name="_GoBack"/>
-      <w:bookmarkEnd w:id="0"/>
       <w:r>
         <w:rPr>
           <w:rFonts w:ascii="Cambria" w:eastAsia="Cambria" w:hAnsi="Cambria" w:cs="Cambria"/>
@@ -143,7 +141,6 @@
       <w:r>
         <w:rPr>
           <w:noProof/>
-          <w:lang w:val="en-ZA" w:eastAsia="en-ZA"/>
         </w:rPr>
         <mc:AlternateContent>
           <mc:Choice Requires="wpg">
@@ -333,7 +330,7 @@
         <w:spacing w:after="70"/>
         <w:ind w:left="353"/>
       </w:pPr>
-      <w:hyperlink r:id="rId7">
+      <w:hyperlink r:id="rId8">
         <w:r>
           <w:rPr>
             <w:color w:val="E72582"/>
@@ -350,9 +347,7 @@
       <w:r>
         <w:rPr>
           <w:noProof/>
-          <w:lang w:val="en-ZA" w:eastAsia="en-ZA"/>
-        </w:rPr>
-        <w:lastRenderedPageBreak/>
+        </w:rPr>
         <mc:AlternateContent>
           <mc:Choice Requires="wpg">
             <w:drawing>
@@ -452,6 +447,7 @@
         <w:pStyle w:val="Heading1"/>
       </w:pPr>
       <w:r>
+        <w:lastRenderedPageBreak/>
         <w:t>License</w:t>
       </w:r>
     </w:p>
@@ -495,7 +491,6 @@
       <w:r>
         <w:rPr>
           <w:noProof/>
-          <w:lang w:val="en-ZA" w:eastAsia="en-ZA"/>
         </w:rPr>
         <w:drawing>
           <wp:inline distT="0" distB="0" distL="0" distR="0">
@@ -511,7 +506,7 @@
                     <pic:cNvPicPr/>
                   </pic:nvPicPr>
                   <pic:blipFill>
-                    <a:blip r:embed="rId8"/>
+                    <a:blip r:embed="rId9"/>
                     <a:stretch>
                       <a:fillRect/>
                     </a:stretch>
@@ -538,7 +533,7 @@
         </w:rPr>
         <w:t xml:space="preserve">2012–2014 by </w:t>
       </w:r>
-      <w:hyperlink r:id="rId9">
+      <w:hyperlink r:id="rId10">
         <w:r>
           <w:rPr>
             <w:rFonts w:ascii="Century" w:eastAsia="Century" w:hAnsi="Century" w:cs="Century"/>
@@ -553,7 +548,7 @@
       <w:pPr>
         <w:spacing w:after="720"/>
       </w:pPr>
-      <w:hyperlink r:id="rId10">
+      <w:hyperlink r:id="rId11">
         <w:r>
           <w:rPr>
             <w:rFonts w:ascii="Century" w:eastAsia="Century" w:hAnsi="Century" w:cs="Century"/>
@@ -563,7 +558,7 @@
           <w:t>Hilliard</w:t>
         </w:r>
       </w:hyperlink>
-      <w:hyperlink r:id="rId11">
+      <w:hyperlink r:id="rId12">
         <w:r>
           <w:rPr>
             <w:rFonts w:ascii="Century" w:eastAsia="Century" w:hAnsi="Century" w:cs="Century"/>
@@ -595,7 +590,6 @@
       <w:r>
         <w:rPr>
           <w:noProof/>
-          <w:lang w:val="en-ZA" w:eastAsia="en-ZA"/>
         </w:rPr>
         <w:drawing>
           <wp:inline distT="0" distB="0" distL="0" distR="0">
@@ -611,7 +605,7 @@
                     <pic:cNvPicPr/>
                   </pic:nvPicPr>
                   <pic:blipFill>
-                    <a:blip r:embed="rId12"/>
+                    <a:blip r:embed="rId13"/>
                     <a:stretch>
                       <a:fillRect/>
                     </a:stretch>
@@ -665,7 +659,7 @@
         <w:spacing w:after="150" w:line="265" w:lineRule="auto"/>
         <w:ind w:left="-5" w:hanging="10"/>
       </w:pPr>
-      <w:hyperlink r:id="rId13">
+      <w:hyperlink r:id="rId14">
         <w:r>
           <w:rPr>
             <w:color w:val="E72582"/>
@@ -674,7 +668,7 @@
           <w:t>http://www.iso-architecture.org/42010/templates/</w:t>
         </w:r>
       </w:hyperlink>
-      <w:hyperlink r:id="rId14">
+      <w:hyperlink r:id="rId15">
         <w:r>
           <w:rPr>
             <w:rFonts w:ascii="Century" w:eastAsia="Century" w:hAnsi="Century" w:cs="Century"/>
@@ -703,7 +697,7 @@
         <w:spacing w:after="686" w:line="265" w:lineRule="auto"/>
         <w:ind w:left="-5" w:hanging="10"/>
       </w:pPr>
-      <w:hyperlink r:id="rId15">
+      <w:hyperlink r:id="rId16">
         <w:r>
           <w:rPr>
             <w:color w:val="E72582"/>
@@ -720,7 +714,6 @@
       <w:r>
         <w:rPr>
           <w:noProof/>
-          <w:lang w:val="en-ZA" w:eastAsia="en-ZA"/>
         </w:rPr>
         <w:lastRenderedPageBreak/>
         <w:drawing>
@@ -737,7 +730,7 @@
                     <pic:cNvPicPr/>
                   </pic:nvPicPr>
                   <pic:blipFill>
-                    <a:blip r:embed="rId16"/>
+                    <a:blip r:embed="rId17"/>
                     <a:stretch>
                       <a:fillRect/>
                     </a:stretch>
@@ -771,7 +764,7 @@
         </w:rPr>
         <w:t xml:space="preserve">This license gives you the user the right to share and remix this work to create architecture descriptions. It does not require you to share the results of your usage, but if your use is non-proprietary, we encourage you to share your work with others via the WG42 website </w:t>
       </w:r>
-      <w:hyperlink r:id="rId17">
+      <w:hyperlink r:id="rId18">
         <w:r>
           <w:rPr>
             <w:color w:val="E72582"/>
@@ -780,7 +773,7 @@
           <w:t>http://www.iso-architecture.org/42010/</w:t>
         </w:r>
       </w:hyperlink>
-      <w:hyperlink r:id="rId18">
+      <w:hyperlink r:id="rId19">
         <w:r>
           <w:rPr>
             <w:rFonts w:ascii="Century" w:eastAsia="Century" w:hAnsi="Century" w:cs="Century"/>
@@ -807,11 +800,11 @@
     <w:p>
       <w:pPr>
         <w:sectPr>
-          <w:footerReference w:type="even" r:id="rId19"/>
-          <w:footerReference w:type="default" r:id="rId20"/>
-          <w:footerReference w:type="first" r:id="rId21"/>
+          <w:footerReference w:type="even" r:id="rId20"/>
+          <w:footerReference w:type="default" r:id="rId21"/>
+          <w:footerReference w:type="first" r:id="rId22"/>
           <w:pgSz w:w="12240" w:h="15840"/>
-          <w:pgMar w:top="2496" w:right="2690" w:bottom="1749" w:left="2675" w:header="720" w:footer="720" w:gutter="0"/>
+          <w:pgMar w:top="2496" w:right="2690" w:bottom="1749" w:left="1620" w:header="720" w:footer="720" w:gutter="0"/>
           <w:cols w:space="720"/>
         </w:sectPr>
       </w:pPr>
@@ -1141,7 +1134,7 @@
       <w:r>
         <w:t xml:space="preserve">The system is based on a single process model which is event driven. These event occur mainly with user input and/or asynchronous calls. Other code patterns we have used when they are necessary are both the yield/await directives and also the async.waterfall model. (Found here: </w:t>
       </w:r>
-      <w:hyperlink r:id="rId22" w:history="1">
+      <w:hyperlink r:id="rId23" w:history="1">
         <w:r>
           <w:rPr>
             <w:rStyle w:val="Hyperlink"/>
@@ -1168,7 +1161,7 @@
       <w:r>
         <w:t>The live version of the site is hosted on Heroku (</w:t>
       </w:r>
-      <w:hyperlink r:id="rId23" w:history="1">
+      <w:hyperlink r:id="rId24" w:history="1">
         <w:r>
           <w:rPr>
             <w:rStyle w:val="Hyperlink"/>
@@ -1218,7 +1211,7 @@
       <w:r>
         <w:t xml:space="preserve">The URL is </w:t>
       </w:r>
-      <w:hyperlink r:id="rId24" w:history="1">
+      <w:hyperlink r:id="rId25" w:history="1">
         <w:r>
           <w:rPr>
             <w:rStyle w:val="Hyperlink"/>
@@ -1232,7 +1225,7 @@
       <w:r>
         <w:t>This site provides hosting for the server side code and public assets. The MongoDb database is stored on another site who is affiliated with Heroku called mLab (</w:t>
       </w:r>
-      <w:hyperlink r:id="rId25" w:history="1">
+      <w:hyperlink r:id="rId26" w:history="1">
         <w:r>
           <w:rPr>
             <w:rStyle w:val="Hyperlink"/>
@@ -1336,7 +1329,6 @@
           <w:i/>
           <w:color w:val="2F629F"/>
           <w:sz w:val="20"/>
-          <w:lang w:val="el-GR"/>
         </w:rPr>
         <w:t xml:space="preserve"> </w:t>
       </w:r>
@@ -1619,7 +1611,7 @@
           <w:rFonts w:ascii="Century" w:eastAsia="Century" w:hAnsi="Century" w:cs="Century"/>
           <w:sz w:val="20"/>
         </w:rPr>
-        <w:t xml:space="preserve">The feasibility of the system is dependent on the demand which students have for second hand textbooks. At tertiary-education level, the demand is </w:t>
+        <w:t xml:space="preserve">The feasibility of the system is dependent on the demand which students have for second hand textbooks. At tertiary-education level, the demand is high due to the fact that brand new textbooks are expensive, and in some cases, textbooks are only used for 6 months, after which they become useless unless they are sold. This system will </w:t>
       </w:r>
       <w:r>
         <w:rPr>
@@ -1627,7 +1619,7 @@
           <w:sz w:val="20"/>
         </w:rPr>
         <w:lastRenderedPageBreak/>
-        <w:t xml:space="preserve">high due to the fact that brand new textbooks are expensive, and in some cases, textbooks are only used for 6 months, after which they become useless unless they are sold. This system will therefore make it easier for students to trade their textbook with others which is currently a cumbersome task. The </w:t>
+        <w:t xml:space="preserve">therefore make it easier for students to trade their textbook with others which is currently a cumbersome task. The </w:t>
       </w:r>
       <w:r>
         <w:rPr>
@@ -1839,7 +1831,6 @@
           <w:rFonts w:ascii="Century" w:eastAsia="Century" w:hAnsi="Century" w:cs="Century"/>
           <w:sz w:val="20"/>
         </w:rPr>
-        <w:lastRenderedPageBreak/>
         <w:t>Table 2.1: Example showing association of stakeholders to concerns in an</w:t>
       </w:r>
     </w:p>
@@ -1996,6 +1987,7 @@
               <w:rPr>
                 <w:sz w:val="20"/>
               </w:rPr>
+              <w:lastRenderedPageBreak/>
               <w:t>Concern 1</w:t>
             </w:r>
           </w:p>
@@ -2594,7 +2586,7 @@
         </w:rPr>
         <w:t xml:space="preserve">The latest version of the viewpoint template can be found at </w:t>
       </w:r>
-      <w:hyperlink r:id="rId26">
+      <w:hyperlink r:id="rId27">
         <w:r>
           <w:rPr>
             <w:i/>
@@ -2604,7 +2596,7 @@
           <w:t>http://www.iso-architecture.org/42010/templates/</w:t>
         </w:r>
       </w:hyperlink>
-      <w:hyperlink r:id="rId27">
+      <w:hyperlink r:id="rId28">
         <w:r>
           <w:rPr>
             <w:rFonts w:ascii="Century" w:eastAsia="Century" w:hAnsi="Century" w:cs="Century"/>
@@ -2640,15 +2632,7 @@
           <w:rFonts w:ascii="Century" w:eastAsia="Century" w:hAnsi="Century" w:cs="Century"/>
           <w:sz w:val="18"/>
         </w:rPr>
-        <w:t xml:space="preserve">An AD contains one or more architecture views and an architecture viewpoint definition for each view. There is no required ordering of the views or viewpoints within an AD. Readers of the AD will need to refer to the viewpoint specifications to understand the subject of a view, its notations, models and the modeling </w:t>
-      </w:r>
-      <w:r>
-        <w:rPr>
-          <w:rFonts w:ascii="Century" w:eastAsia="Century" w:hAnsi="Century" w:cs="Century"/>
-          <w:sz w:val="18"/>
-        </w:rPr>
-        <w:lastRenderedPageBreak/>
-        <w:t>conventions used. Given a set of views (</w:t>
+        <w:t>An AD contains one or more architecture views and an architecture viewpoint definition for each view. There is no required ordering of the views or viewpoints within an AD. Readers of the AD will need to refer to the viewpoint specifications to understand the subject of a view, its notations, models and the modeling conventions used. Given a set of views (</w:t>
       </w:r>
       <w:r>
         <w:rPr>
@@ -2879,6 +2863,7 @@
           <w:rFonts w:ascii="Century" w:eastAsia="Century" w:hAnsi="Century" w:cs="Century"/>
           <w:sz w:val="18"/>
         </w:rPr>
+        <w:lastRenderedPageBreak/>
         <w:t xml:space="preserve">Views up front: </w:t>
       </w:r>
       <w:r>
@@ -2936,60 +2921,7 @@
           <w:i/>
           <w:color w:val="E4322B"/>
         </w:rPr>
-        <w:t>&lt;</w:t>
-      </w:r>
-      <w:r>
-        <w:rPr>
-          <w:color w:val="E4322B"/>
-        </w:rPr>
-        <w:t>Viewpoint Name</w:t>
-      </w:r>
-      <w:r>
-        <w:rPr>
-          <w:rFonts w:ascii="Cambria" w:eastAsia="Cambria" w:hAnsi="Cambria" w:cs="Cambria"/>
-          <w:b w:val="0"/>
-          <w:i/>
-          <w:color w:val="E4322B"/>
-        </w:rPr>
-        <w:t>&gt;</w:t>
-      </w:r>
-    </w:p>
-    <w:p>
-      <w:pPr>
-        <w:spacing w:line="260" w:lineRule="auto"/>
-        <w:ind w:left="-5" w:right="821" w:hanging="10"/>
-        <w:jc w:val="both"/>
-      </w:pPr>
-      <w:r>
-        <w:rPr>
-          <w:rFonts w:ascii="Cambria" w:eastAsia="Cambria" w:hAnsi="Cambria" w:cs="Cambria"/>
-          <w:i/>
-          <w:color w:val="2F629F"/>
-          <w:sz w:val="18"/>
-        </w:rPr>
-        <w:t xml:space="preserve">? </w:t>
-      </w:r>
-      <w:r>
-        <w:rPr>
-          <w:rFonts w:ascii="Century" w:eastAsia="Century" w:hAnsi="Century" w:cs="Century"/>
-          <w:color w:val="2F629F"/>
-          <w:sz w:val="18"/>
-        </w:rPr>
-        <w:t>Provide the name for the viewpoint.</w:t>
-      </w:r>
-    </w:p>
-    <w:p>
-      <w:pPr>
-        <w:spacing w:after="621" w:line="253" w:lineRule="auto"/>
-        <w:ind w:left="-5" w:right="821" w:hanging="10"/>
-        <w:jc w:val="both"/>
-      </w:pPr>
-      <w:r>
-        <w:rPr>
-          <w:rFonts w:ascii="Century" w:eastAsia="Century" w:hAnsi="Century" w:cs="Century"/>
-          <w:sz w:val="18"/>
-        </w:rPr>
-        <w:t>If there are any synonyms or other common names by which this viewpoint is known or used, record them here.</w:t>
+        <w:t>Context Viewpoint</w:t>
       </w:r>
     </w:p>
     <w:p>
@@ -3000,12 +2932,15 @@
         </w:tabs>
         <w:spacing w:after="236"/>
         <w:ind w:left="-15" w:firstLine="0"/>
-      </w:pPr>
-      <w:r>
         <w:rPr>
           <w:sz w:val="29"/>
         </w:rPr>
-        <w:t>3.2</w:t>
+      </w:pPr>
+      <w:r>
+        <w:rPr>
+          <w:sz w:val="29"/>
+        </w:rPr>
+        <w:t>3.1.1</w:t>
       </w:r>
       <w:r>
         <w:rPr>
@@ -3016,31 +2951,8 @@
       </w:r>
     </w:p>
     <w:p>
-      <w:pPr>
-        <w:spacing w:after="173" w:line="253" w:lineRule="auto"/>
-        <w:ind w:left="-5" w:right="821" w:hanging="10"/>
-        <w:jc w:val="both"/>
-      </w:pPr>
-      <w:r>
-        <w:rPr>
-          <w:rFonts w:ascii="Century" w:eastAsia="Century" w:hAnsi="Century" w:cs="Century"/>
-          <w:sz w:val="18"/>
-        </w:rPr>
-        <w:t>Provide an abstract or brief overview of the viewpoint.</w:t>
-      </w:r>
-    </w:p>
-    <w:p>
-      <w:pPr>
-        <w:spacing w:after="618" w:line="253" w:lineRule="auto"/>
-        <w:ind w:left="-5" w:right="821" w:hanging="10"/>
-        <w:jc w:val="both"/>
-      </w:pPr>
-      <w:r>
-        <w:rPr>
-          <w:rFonts w:ascii="Century" w:eastAsia="Century" w:hAnsi="Century" w:cs="Century"/>
-          <w:sz w:val="18"/>
-        </w:rPr>
-        <w:t>Describe the viewpoint’s key features.</w:t>
+      <w:r>
+        <w:t xml:space="preserve">All systems exist in some larger environment, be it a department, an organisation’s IT environment, a mobile communications system or even a virtual world. The Context view aims to elaborate on the existence and technical relationships of this environment that this system has with elements of the wider environment. </w:t>
       </w:r>
     </w:p>
     <w:p>
@@ -3056,7 +2968,7 @@
         <w:rPr>
           <w:sz w:val="29"/>
         </w:rPr>
-        <w:t>3.3</w:t>
+        <w:t>3.1.2</w:t>
       </w:r>
       <w:r>
         <w:rPr>
@@ -3064,20 +2976,6 @@
         </w:rPr>
         <w:tab/>
         <w:t>Concerns and stakeholders</w:t>
-      </w:r>
-    </w:p>
-    <w:p>
-      <w:pPr>
-        <w:spacing w:after="516" w:line="253" w:lineRule="auto"/>
-        <w:ind w:left="-5" w:right="821" w:hanging="10"/>
-        <w:jc w:val="both"/>
-      </w:pPr>
-      <w:r>
-        <w:rPr>
-          <w:rFonts w:ascii="Century" w:eastAsia="Century" w:hAnsi="Century" w:cs="Century"/>
-          <w:sz w:val="18"/>
-        </w:rPr>
-        <w:t>Architects looking for an architecture viewpoint suitable for their purposes often use the identified concerns and typical stakeholders to guide them in their search. Therefore it is important (and required by the Standard) to document the concerns and stakeholders for which a viewpoint is intended.</w:t>
       </w:r>
     </w:p>
     <w:p>
@@ -3088,12 +2986,15 @@
         </w:tabs>
         <w:spacing w:after="233"/>
         <w:ind w:left="-15" w:firstLine="0"/>
-      </w:pPr>
-      <w:r>
         <w:rPr>
           <w:sz w:val="24"/>
         </w:rPr>
-        <w:t>3.3.1</w:t>
+      </w:pPr>
+      <w:r>
+        <w:rPr>
+          <w:sz w:val="24"/>
+        </w:rPr>
+        <w:t>3.1.3</w:t>
       </w:r>
       <w:r>
         <w:rPr>
@@ -3105,434 +3006,293 @@
     </w:p>
     <w:p>
       <w:pPr>
-        <w:spacing w:line="260" w:lineRule="auto"/>
-        <w:ind w:left="-5" w:right="821" w:hanging="10"/>
-        <w:jc w:val="both"/>
-      </w:pPr>
-      <w:r>
-        <w:rPr>
-          <w:rFonts w:ascii="Cambria" w:eastAsia="Cambria" w:hAnsi="Cambria" w:cs="Cambria"/>
-          <w:i/>
-          <w:color w:val="2F629F"/>
-          <w:sz w:val="18"/>
-        </w:rPr>
-        <w:t xml:space="preserve">? </w:t>
-      </w:r>
-      <w:r>
-        <w:rPr>
-          <w:rFonts w:ascii="Century" w:eastAsia="Century" w:hAnsi="Century" w:cs="Century"/>
-          <w:color w:val="2F629F"/>
-          <w:sz w:val="18"/>
-        </w:rPr>
-        <w:t xml:space="preserve">Provide a listing of architecture-relevant concerns to be framed by this architecture viewpoint per </w:t>
-      </w:r>
-      <w:r>
-        <w:rPr>
-          <w:rFonts w:ascii="Century" w:eastAsia="Century" w:hAnsi="Century" w:cs="Century"/>
-          <w:color w:val="A43B3C"/>
-          <w:sz w:val="18"/>
-        </w:rPr>
-        <w:t>ISO/IEC/IEEE 42010, 7a</w:t>
-      </w:r>
-      <w:r>
-        <w:rPr>
-          <w:rFonts w:ascii="Century" w:eastAsia="Century" w:hAnsi="Century" w:cs="Century"/>
-          <w:color w:val="2F629F"/>
-          <w:sz w:val="18"/>
-        </w:rPr>
-        <w:t>.</w:t>
-      </w:r>
-    </w:p>
-    <w:p>
-      <w:pPr>
-        <w:spacing w:after="173" w:line="253" w:lineRule="auto"/>
-        <w:ind w:left="-5" w:right="821" w:hanging="10"/>
-        <w:jc w:val="both"/>
-      </w:pPr>
-      <w:r>
-        <w:rPr>
-          <w:rFonts w:ascii="Century" w:eastAsia="Century" w:hAnsi="Century" w:cs="Century"/>
-          <w:sz w:val="18"/>
-        </w:rPr>
-        <w:t>Describe each concern.</w:t>
-      </w:r>
-    </w:p>
-    <w:p>
-      <w:pPr>
-        <w:spacing w:after="173" w:line="253" w:lineRule="auto"/>
-        <w:ind w:left="-5" w:right="821" w:hanging="10"/>
-        <w:jc w:val="both"/>
-      </w:pPr>
-      <w:r>
-        <w:rPr>
-          <w:rFonts w:ascii="Century" w:eastAsia="Century" w:hAnsi="Century" w:cs="Century"/>
-          <w:sz w:val="18"/>
-        </w:rPr>
-        <w:t>Concerns name “areas of interest” in a system.</w:t>
-      </w:r>
-    </w:p>
-    <w:p>
-      <w:pPr>
-        <w:spacing w:after="175" w:line="253" w:lineRule="auto"/>
-        <w:ind w:left="-4" w:right="821" w:hanging="6"/>
-        <w:jc w:val="both"/>
-      </w:pPr>
-      <w:r>
-        <w:rPr>
-          <w:rFonts w:ascii="Century" w:eastAsia="Century" w:hAnsi="Century" w:cs="Century"/>
-          <w:sz w:val="14"/>
-        </w:rPr>
-        <w:t>NOTE</w:t>
-      </w:r>
-      <w:r>
-        <w:rPr>
-          <w:rFonts w:ascii="Century" w:eastAsia="Century" w:hAnsi="Century" w:cs="Century"/>
-          <w:sz w:val="18"/>
-        </w:rPr>
-        <w:t xml:space="preserve">: </w:t>
-      </w:r>
-      <w:r>
-        <w:rPr>
-          <w:rFonts w:ascii="Century" w:eastAsia="Century" w:hAnsi="Century" w:cs="Century"/>
-          <w:i/>
-          <w:sz w:val="18"/>
-        </w:rPr>
-        <w:t xml:space="preserve">Following ISO/IEC/IEEE 42010, </w:t>
-      </w:r>
-      <w:r>
-        <w:rPr>
-          <w:rFonts w:ascii="Century" w:eastAsia="Century" w:hAnsi="Century" w:cs="Century"/>
-          <w:b/>
-          <w:i/>
-          <w:sz w:val="18"/>
-        </w:rPr>
-        <w:t xml:space="preserve">system </w:t>
-      </w:r>
-      <w:r>
-        <w:rPr>
-          <w:rFonts w:ascii="Century" w:eastAsia="Century" w:hAnsi="Century" w:cs="Century"/>
-          <w:i/>
-          <w:sz w:val="18"/>
-        </w:rPr>
-        <w:t xml:space="preserve">is a shorthand for any number of things including man-made systems, software products and services, and softwareintensive systems such as “individual applications, systems in the </w:t>
-      </w:r>
-      <w:r>
-        <w:rPr>
-          <w:rFonts w:ascii="Century" w:eastAsia="Century" w:hAnsi="Century" w:cs="Century"/>
-          <w:i/>
-          <w:sz w:val="18"/>
-        </w:rPr>
-        <w:lastRenderedPageBreak/>
-        <w:t>traditional sense, subsystems, systems of systems, product lines, product families, whole enterprises, and other aggregations of interest”.</w:t>
-      </w:r>
-    </w:p>
-    <w:p>
-      <w:pPr>
-        <w:spacing w:after="175" w:line="253" w:lineRule="auto"/>
-        <w:ind w:left="-4" w:right="821" w:hanging="6"/>
-        <w:jc w:val="both"/>
-      </w:pPr>
-      <w:r>
-        <w:rPr>
-          <w:rFonts w:ascii="Century" w:eastAsia="Century" w:hAnsi="Century" w:cs="Century"/>
-          <w:sz w:val="18"/>
-        </w:rPr>
-        <w:t xml:space="preserve">Concerns may be very general (e.g., </w:t>
-      </w:r>
-      <w:r>
-        <w:rPr>
-          <w:rFonts w:ascii="Century" w:eastAsia="Century" w:hAnsi="Century" w:cs="Century"/>
-          <w:i/>
-          <w:sz w:val="18"/>
-        </w:rPr>
-        <w:t>Reliability</w:t>
-      </w:r>
-      <w:r>
-        <w:rPr>
-          <w:rFonts w:ascii="Century" w:eastAsia="Century" w:hAnsi="Century" w:cs="Century"/>
-          <w:sz w:val="18"/>
-        </w:rPr>
-        <w:t>) or quite specific (</w:t>
-      </w:r>
-      <w:r>
-        <w:rPr>
-          <w:rFonts w:ascii="Century" w:eastAsia="Century" w:hAnsi="Century" w:cs="Century"/>
-          <w:i/>
-          <w:sz w:val="18"/>
-        </w:rPr>
-        <w:t>e.g., How does the system handle network latency?</w:t>
-      </w:r>
-      <w:r>
-        <w:rPr>
-          <w:rFonts w:ascii="Century" w:eastAsia="Century" w:hAnsi="Century" w:cs="Century"/>
-          <w:sz w:val="18"/>
-        </w:rPr>
-        <w:t>).</w:t>
-      </w:r>
-    </w:p>
-    <w:p>
-      <w:pPr>
-        <w:spacing w:after="173" w:line="253" w:lineRule="auto"/>
-        <w:ind w:left="-5" w:right="821" w:hanging="10"/>
-        <w:jc w:val="both"/>
-      </w:pPr>
-      <w:r>
-        <w:rPr>
-          <w:rFonts w:ascii="Century" w:eastAsia="Century" w:hAnsi="Century" w:cs="Century"/>
-          <w:sz w:val="18"/>
-        </w:rPr>
-        <w:t>Concerns identified in this section are critical information for an architect because they help her decide when this viewpoint will be useful.</w:t>
-      </w:r>
-    </w:p>
-    <w:p>
-      <w:pPr>
-        <w:spacing w:after="173" w:line="253" w:lineRule="auto"/>
-        <w:ind w:left="-5" w:right="821" w:hanging="10"/>
-        <w:jc w:val="both"/>
-      </w:pPr>
-      <w:r>
-        <w:rPr>
-          <w:rFonts w:ascii="Century" w:eastAsia="Century" w:hAnsi="Century" w:cs="Century"/>
-          <w:sz w:val="18"/>
-        </w:rPr>
-        <w:t>When used in an architecture description, the viewpoint becomes a “contract” between the architect and stakeholders that these concerns will be addressed in the view resulting from this viewpoint.</w:t>
-      </w:r>
-    </w:p>
-    <w:p>
-      <w:pPr>
-        <w:spacing w:after="220" w:line="253" w:lineRule="auto"/>
-        <w:ind w:left="-5" w:right="821" w:hanging="10"/>
-        <w:jc w:val="both"/>
-      </w:pPr>
-      <w:r>
-        <w:rPr>
-          <w:rFonts w:ascii="Century" w:eastAsia="Century" w:hAnsi="Century" w:cs="Century"/>
-          <w:sz w:val="18"/>
-        </w:rPr>
-        <w:t xml:space="preserve">It can be helpful to express concerns </w:t>
-      </w:r>
-      <w:r>
-        <w:rPr>
-          <w:rFonts w:ascii="Century" w:eastAsia="Century" w:hAnsi="Century" w:cs="Century"/>
-          <w:i/>
-          <w:sz w:val="18"/>
-        </w:rPr>
-        <w:t xml:space="preserve">in the form of questions </w:t>
-      </w:r>
-      <w:r>
-        <w:rPr>
-          <w:rFonts w:ascii="Century" w:eastAsia="Century" w:hAnsi="Century" w:cs="Century"/>
-          <w:sz w:val="18"/>
-        </w:rPr>
-        <w:t>that views resulting from that viewpoint will be able to answer. E.g.,</w:t>
-      </w:r>
-    </w:p>
-    <w:p>
-      <w:pPr>
+        <w:rPr>
+          <w:u w:val="single"/>
+        </w:rPr>
+      </w:pPr>
+      <w:r>
+        <w:rPr>
+          <w:u w:val="single"/>
+        </w:rPr>
+        <w:t>Identity and Responsibilities of External Entities:</w:t>
+      </w:r>
+    </w:p>
+    <w:p>
+      <w:r>
+        <w:t xml:space="preserve">The BorrowMyBooks system has a set of entities, internally and externally, with which it interacts through its processes. </w:t>
+      </w:r>
+      <w:r>
+        <w:t>This set consists of human entities, mainly general users of the application. The responsibilities of the general user which interacts with the system is to:</w:t>
+      </w:r>
+    </w:p>
+    <w:p>
+      <w:pPr>
+        <w:pStyle w:val="ListParagraph"/>
         <w:numPr>
           <w:ilvl w:val="0"/>
-          <w:numId w:val="4"/>
+          <w:numId w:val="12"/>
         </w:numPr>
-        <w:spacing w:after="60" w:line="253" w:lineRule="auto"/>
-        <w:ind w:right="821" w:hanging="192"/>
-        <w:jc w:val="both"/>
-      </w:pPr>
-      <w:r>
-        <w:rPr>
-          <w:rFonts w:ascii="Century" w:eastAsia="Century" w:hAnsi="Century" w:cs="Century"/>
-          <w:i/>
-          <w:sz w:val="18"/>
-        </w:rPr>
-        <w:t>How does the system manage faults?</w:t>
-      </w:r>
-    </w:p>
-    <w:p>
-      <w:pPr>
+      </w:pPr>
+      <w:r>
+        <w:t>Sign up on the system as an active user</w:t>
+      </w:r>
+    </w:p>
+    <w:p>
+      <w:pPr>
+        <w:pStyle w:val="ListParagraph"/>
         <w:numPr>
           <w:ilvl w:val="0"/>
-          <w:numId w:val="4"/>
+          <w:numId w:val="12"/>
         </w:numPr>
-        <w:spacing w:after="232" w:line="253" w:lineRule="auto"/>
-        <w:ind w:right="821" w:hanging="192"/>
-        <w:jc w:val="both"/>
-      </w:pPr>
-      <w:r>
-        <w:rPr>
-          <w:rFonts w:ascii="Century" w:eastAsia="Century" w:hAnsi="Century" w:cs="Century"/>
-          <w:i/>
-          <w:sz w:val="18"/>
-        </w:rPr>
-        <w:t>What services does the system provide?</w:t>
-      </w:r>
-    </w:p>
-    <w:p>
-      <w:pPr>
-        <w:spacing w:after="175" w:line="253" w:lineRule="auto"/>
-        <w:ind w:left="-4" w:right="821" w:hanging="6"/>
-        <w:jc w:val="both"/>
-      </w:pPr>
-      <w:r>
-        <w:rPr>
-          <w:rFonts w:ascii="Century" w:eastAsia="Century" w:hAnsi="Century" w:cs="Century"/>
-          <w:sz w:val="14"/>
-        </w:rPr>
-        <w:t>NOTE</w:t>
-      </w:r>
-      <w:r>
-        <w:rPr>
-          <w:rFonts w:ascii="Century" w:eastAsia="Century" w:hAnsi="Century" w:cs="Century"/>
-          <w:sz w:val="18"/>
-        </w:rPr>
-        <w:t xml:space="preserve">: </w:t>
-      </w:r>
-      <w:r>
-        <w:rPr>
-          <w:rFonts w:ascii="Century" w:eastAsia="Century" w:hAnsi="Century" w:cs="Century"/>
-          <w:i/>
-          <w:sz w:val="18"/>
-        </w:rPr>
-        <w:t>“In the form of a question” is inspired by the television quiz show, Jeopardy!</w:t>
-      </w:r>
-    </w:p>
-    <w:p>
-      <w:pPr>
-        <w:spacing w:after="221" w:line="253" w:lineRule="auto"/>
-        <w:ind w:left="-5" w:right="821" w:hanging="10"/>
-        <w:jc w:val="both"/>
-      </w:pPr>
-      <w:r>
-        <w:rPr>
-          <w:rFonts w:ascii="Century" w:eastAsia="Century" w:hAnsi="Century" w:cs="Century"/>
-          <w:color w:val="A43B3C"/>
-          <w:sz w:val="18"/>
-        </w:rPr>
-        <w:t xml:space="preserve">ISO/IEC/IEEE 42010, 5.3 </w:t>
-      </w:r>
-      <w:r>
-        <w:rPr>
-          <w:rFonts w:ascii="Century" w:eastAsia="Century" w:hAnsi="Century" w:cs="Century"/>
-          <w:sz w:val="18"/>
-        </w:rPr>
-        <w:t>contains a candidate list of concerns that must be considered when producing an architecture description. These can be considered here for their relevance to the viewpoint being specified:</w:t>
-      </w:r>
-    </w:p>
-    <w:p>
-      <w:pPr>
+      </w:pPr>
+      <w:r>
+        <w:t>Login to the system with their personal account details</w:t>
+      </w:r>
+    </w:p>
+    <w:p>
+      <w:pPr>
+        <w:pStyle w:val="ListParagraph"/>
         <w:numPr>
           <w:ilvl w:val="0"/>
-          <w:numId w:val="4"/>
+          <w:numId w:val="12"/>
         </w:numPr>
-        <w:spacing w:after="59" w:line="253" w:lineRule="auto"/>
-        <w:ind w:right="821" w:hanging="192"/>
-        <w:jc w:val="both"/>
-      </w:pPr>
-      <w:r>
-        <w:rPr>
-          <w:rFonts w:ascii="Century" w:eastAsia="Century" w:hAnsi="Century" w:cs="Century"/>
-          <w:sz w:val="18"/>
-        </w:rPr>
-        <w:t>What are the purpose(s) of the system-of-interest?</w:t>
-      </w:r>
-    </w:p>
-    <w:p>
-      <w:pPr>
+      </w:pPr>
+      <w:r>
+        <w:t>Browse the available books</w:t>
+      </w:r>
+      <w:r>
+        <w:t xml:space="preserve"> and their details </w:t>
+      </w:r>
+    </w:p>
+    <w:p>
+      <w:pPr>
+        <w:pStyle w:val="ListParagraph"/>
         <w:numPr>
           <w:ilvl w:val="0"/>
-          <w:numId w:val="4"/>
+          <w:numId w:val="12"/>
         </w:numPr>
-        <w:spacing w:after="51" w:line="253" w:lineRule="auto"/>
-        <w:ind w:right="821" w:hanging="192"/>
-        <w:jc w:val="both"/>
-      </w:pPr>
-      <w:r>
-        <w:rPr>
-          <w:rFonts w:ascii="Century" w:eastAsia="Century" w:hAnsi="Century" w:cs="Century"/>
-          <w:sz w:val="18"/>
-        </w:rPr>
-        <w:t>What is the suitability of the architecture for achieving the system-of-interest’s purpose(s)?</w:t>
-      </w:r>
-    </w:p>
-    <w:p>
-      <w:pPr>
+      </w:pPr>
+      <w:r>
+        <w:t>Transact through the system, through either purchasing or buying a book</w:t>
+      </w:r>
+    </w:p>
+    <w:p>
+      <w:pPr>
+        <w:pStyle w:val="ListParagraph"/>
         <w:numPr>
           <w:ilvl w:val="0"/>
-          <w:numId w:val="4"/>
+          <w:numId w:val="12"/>
         </w:numPr>
-        <w:spacing w:after="59" w:line="253" w:lineRule="auto"/>
-        <w:ind w:right="821" w:hanging="192"/>
-        <w:jc w:val="both"/>
-      </w:pPr>
-      <w:r>
-        <w:rPr>
-          <w:rFonts w:ascii="Century" w:eastAsia="Century" w:hAnsi="Century" w:cs="Century"/>
-          <w:sz w:val="18"/>
-        </w:rPr>
-        <w:t>How feasible is it to construct and deploy the system-of-interest?</w:t>
-      </w:r>
-    </w:p>
-    <w:p>
-      <w:pPr>
+      </w:pPr>
+      <w:r>
+        <w:t>Upload books to be sold or rented out</w:t>
+      </w:r>
+    </w:p>
+    <w:p>
+      <w:pPr>
+        <w:pStyle w:val="ListParagraph"/>
         <w:numPr>
           <w:ilvl w:val="0"/>
-          <w:numId w:val="4"/>
+          <w:numId w:val="12"/>
         </w:numPr>
-        <w:spacing w:after="51" w:line="253" w:lineRule="auto"/>
-        <w:ind w:right="821" w:hanging="192"/>
-        <w:jc w:val="both"/>
-      </w:pPr>
-      <w:r>
-        <w:rPr>
-          <w:rFonts w:ascii="Century" w:eastAsia="Century" w:hAnsi="Century" w:cs="Century"/>
-          <w:sz w:val="18"/>
-        </w:rPr>
-        <w:t>What are the potential risks and impacts of the system-of-interest to its stakeholders throughout its life cycle?</w:t>
-      </w:r>
-    </w:p>
-    <w:p>
-      <w:pPr>
+      </w:pPr>
+      <w:r>
+        <w:t>Rate users for their reliability as buyers/sellers on the system</w:t>
+      </w:r>
+    </w:p>
+    <w:p>
+      <w:pPr>
+        <w:pStyle w:val="ListParagraph"/>
         <w:numPr>
           <w:ilvl w:val="0"/>
-          <w:numId w:val="4"/>
+          <w:numId w:val="12"/>
         </w:numPr>
-        <w:spacing w:after="229" w:line="253" w:lineRule="auto"/>
-        <w:ind w:right="821" w:hanging="192"/>
-        <w:jc w:val="both"/>
-      </w:pPr>
-      <w:r>
-        <w:rPr>
-          <w:rFonts w:ascii="Century" w:eastAsia="Century" w:hAnsi="Century" w:cs="Century"/>
-          <w:sz w:val="18"/>
-        </w:rPr>
-        <w:t>How is the system-of-interest to be maintained and evolved?</w:t>
-      </w:r>
+      </w:pPr>
+      <w:r>
+        <w:t>Report users for abusive or unethical behavior on the system</w:t>
+      </w:r>
+    </w:p>
+    <w:p>
+      <w:r>
+        <w:t>Another external user is the administrator of the system. The administrator of the system has more complex responsibilities regarding the functioning of the system which are stated below.</w:t>
+      </w:r>
+    </w:p>
+    <w:p>
+      <w:pPr>
+        <w:pStyle w:val="ListParagraph"/>
+        <w:numPr>
+          <w:ilvl w:val="0"/>
+          <w:numId w:val="13"/>
+        </w:numPr>
+      </w:pPr>
+      <w:r>
+        <w:t>Signing in to the system with their relevant admin details.</w:t>
+      </w:r>
+    </w:p>
+    <w:p>
+      <w:pPr>
+        <w:pStyle w:val="ListParagraph"/>
+        <w:numPr>
+          <w:ilvl w:val="0"/>
+          <w:numId w:val="13"/>
+        </w:numPr>
+      </w:pPr>
+      <w:r>
+        <w:t>View reported users and block or suspend their interaction with the system depending on the severity of their abusive behavior on the system.</w:t>
+      </w:r>
+    </w:p>
+    <w:p>
+      <w:pPr>
+        <w:pStyle w:val="ListParagraph"/>
+        <w:numPr>
+          <w:ilvl w:val="0"/>
+          <w:numId w:val="13"/>
+        </w:numPr>
+      </w:pPr>
+      <w:r>
+        <w:t>Solve problems that arise with transactions which user attempt to make through the system</w:t>
+      </w:r>
+    </w:p>
+    <w:p>
+      <w:pPr>
+        <w:pStyle w:val="ListParagraph"/>
+        <w:numPr>
+          <w:ilvl w:val="0"/>
+          <w:numId w:val="13"/>
+        </w:numPr>
+      </w:pPr>
+      <w:r>
+        <w:lastRenderedPageBreak/>
+        <w:t>Monitor the performance of the system and make sure that any bugs which may arise are eradicated.</w:t>
+      </w:r>
+    </w:p>
+    <w:p>
+      <w:r>
+        <w:t>M</w:t>
+      </w:r>
+      <w:r>
+        <w:t xml:space="preserve">ost important for the proper functioning of the system, is the </w:t>
+      </w:r>
+      <w:r>
+        <w:t>database system which BorrowMyBooks</w:t>
+      </w:r>
+      <w:r>
+        <w:t xml:space="preserve"> relies on to store and manage all the data. The responsibilities of the database are as follows:</w:t>
+      </w:r>
+    </w:p>
+    <w:p>
+      <w:pPr>
+        <w:pStyle w:val="ListParagraph"/>
+        <w:numPr>
+          <w:ilvl w:val="0"/>
+          <w:numId w:val="14"/>
+        </w:numPr>
+        <w:ind w:left="720"/>
+      </w:pPr>
+      <w:r>
+        <w:t xml:space="preserve">Storing all information of users who are signed up on the system in a secure way. </w:t>
+      </w:r>
+    </w:p>
+    <w:p>
+      <w:pPr>
+        <w:pStyle w:val="ListParagraph"/>
+        <w:numPr>
+          <w:ilvl w:val="0"/>
+          <w:numId w:val="14"/>
+        </w:numPr>
+        <w:ind w:left="720"/>
+      </w:pPr>
+      <w:r>
+        <w:t xml:space="preserve">Storing all information of books which are registered on the system for sale or rent, and the availability of each specific book. </w:t>
+      </w:r>
+    </w:p>
+    <w:p>
+      <w:pPr>
+        <w:pStyle w:val="ListParagraph"/>
+        <w:numPr>
+          <w:ilvl w:val="0"/>
+          <w:numId w:val="14"/>
+        </w:numPr>
+        <w:ind w:left="720"/>
+      </w:pPr>
+      <w:r>
+        <w:t>Provide a reliable and secure connection to the system to avoid external entities tapping into private system data</w:t>
+      </w:r>
+    </w:p>
+    <w:p>
+      <w:r>
+        <w:rPr>
+          <w:u w:val="single"/>
+        </w:rPr>
+        <w:t>Nature of External Connections:</w:t>
+      </w:r>
+    </w:p>
+    <w:p>
+      <w:r>
+        <w:t>Each external actor on the system has its own way of interacting with the system. The different communication methods for each user is stated below.</w:t>
+      </w:r>
+    </w:p>
+    <w:p>
+      <w:pPr>
+        <w:pStyle w:val="ListParagraph"/>
+        <w:numPr>
+          <w:ilvl w:val="0"/>
+          <w:numId w:val="15"/>
+        </w:numPr>
+      </w:pPr>
+      <w:r>
+        <w:t xml:space="preserve">General user interaction: There is a dedicated User Interface controller developed using the Model View controller architecture through which users of the system will interact with the system for input and output data. This interface has limited functionality to cater only for the needs </w:t>
+      </w:r>
+      <w:r>
+        <w:t xml:space="preserve">and responsibilities of a general user of the system as described above. </w:t>
+      </w:r>
+    </w:p>
+    <w:p>
+      <w:pPr>
+        <w:pStyle w:val="ListParagraph"/>
+        <w:numPr>
+          <w:ilvl w:val="0"/>
+          <w:numId w:val="15"/>
+        </w:numPr>
+      </w:pPr>
+      <w:r>
+        <w:t>Admin user control: There is a dedicated user interface through which the administrators of the system can carry out their responsibilities for the functioning and maintenance of the system, and for any other issues concerning general users, system properties, system functionality and database management.</w:t>
+      </w:r>
+    </w:p>
+    <w:p>
+      <w:pPr>
+        <w:pStyle w:val="ListParagraph"/>
+        <w:numPr>
+          <w:ilvl w:val="0"/>
+          <w:numId w:val="15"/>
+        </w:numPr>
+      </w:pPr>
+      <w:r>
+        <w:t xml:space="preserve">Database system communications: The system </w:t>
+      </w:r>
+    </w:p>
+    <w:p/>
+    <w:p>
+      <w:pPr>
+        <w:ind w:left="720"/>
+      </w:pPr>
+    </w:p>
+    <w:p/>
+    <w:p>
+      <w:pPr>
+        <w:spacing w:after="500" w:line="265" w:lineRule="auto"/>
+        <w:rPr>
+          <w:rFonts w:ascii="Century" w:eastAsia="Century" w:hAnsi="Century" w:cs="Century"/>
+          <w:color w:val="auto"/>
+          <w:sz w:val="18"/>
+        </w:rPr>
+      </w:pPr>
     </w:p>
     <w:p>
       <w:pPr>
         <w:spacing w:after="500" w:line="265" w:lineRule="auto"/>
         <w:ind w:left="-5" w:hanging="10"/>
       </w:pPr>
-      <w:r>
-        <w:rPr>
-          <w:rFonts w:ascii="Century" w:eastAsia="Century" w:hAnsi="Century" w:cs="Century"/>
-          <w:sz w:val="18"/>
-        </w:rPr>
-        <w:t xml:space="preserve">See also: </w:t>
-      </w:r>
-      <w:r>
-        <w:rPr>
-          <w:rFonts w:ascii="Century" w:eastAsia="Century" w:hAnsi="Century" w:cs="Century"/>
-          <w:color w:val="A43B3C"/>
-          <w:sz w:val="18"/>
-        </w:rPr>
-        <w:t>ISO/IEC/IEEE 42010, 4.2.3</w:t>
-      </w:r>
-      <w:r>
-        <w:rPr>
-          <w:rFonts w:ascii="Century" w:eastAsia="Century" w:hAnsi="Century" w:cs="Century"/>
-          <w:sz w:val="18"/>
-        </w:rPr>
-        <w:t>.</w:t>
-      </w:r>
     </w:p>
     <w:p>
       <w:pPr>
@@ -3542,234 +3302,95 @@
         </w:tabs>
         <w:spacing w:after="233"/>
         <w:ind w:left="-15" w:firstLine="0"/>
-      </w:pPr>
-      <w:r>
         <w:rPr>
           <w:sz w:val="24"/>
         </w:rPr>
-        <w:t>3.3.2</w:t>
-      </w:r>
+      </w:pPr>
       <w:r>
         <w:rPr>
           <w:sz w:val="24"/>
+          <w:highlight w:val="yellow"/>
+        </w:rPr>
+        <w:lastRenderedPageBreak/>
+        <w:t>3.1.4</w:t>
+      </w:r>
+      <w:r>
+        <w:rPr>
+          <w:sz w:val="24"/>
+          <w:highlight w:val="yellow"/>
         </w:rPr>
         <w:tab/>
         <w:t>Typical stakeholders</w:t>
       </w:r>
-    </w:p>
-    <w:p>
-      <w:pPr>
-        <w:spacing w:line="260" w:lineRule="auto"/>
-        <w:ind w:left="-5" w:right="821" w:hanging="10"/>
-        <w:jc w:val="both"/>
-      </w:pPr>
-      <w:r>
-        <w:rPr>
-          <w:rFonts w:ascii="Cambria" w:eastAsia="Cambria" w:hAnsi="Cambria" w:cs="Cambria"/>
-          <w:i/>
-          <w:color w:val="2F629F"/>
-          <w:sz w:val="18"/>
-        </w:rPr>
-        <w:t xml:space="preserve">? </w:t>
-      </w:r>
-      <w:r>
-        <w:rPr>
-          <w:rFonts w:ascii="Century" w:eastAsia="Century" w:hAnsi="Century" w:cs="Century"/>
-          <w:color w:val="2F629F"/>
-          <w:sz w:val="18"/>
-        </w:rPr>
-        <w:t xml:space="preserve">Provide a listing of the typical stakeholders of a system who are in the potential audience for views of this kind, per </w:t>
-      </w:r>
-      <w:r>
-        <w:rPr>
-          <w:rFonts w:ascii="Century" w:eastAsia="Century" w:hAnsi="Century" w:cs="Century"/>
-          <w:color w:val="A43B3C"/>
-          <w:sz w:val="18"/>
-        </w:rPr>
-        <w:t>ISO/IEC/IEEE 42010, 7b</w:t>
-      </w:r>
-      <w:r>
-        <w:rPr>
-          <w:rFonts w:ascii="Century" w:eastAsia="Century" w:hAnsi="Century" w:cs="Century"/>
-          <w:color w:val="2F629F"/>
-          <w:sz w:val="18"/>
-        </w:rPr>
-        <w:t>.</w:t>
-      </w:r>
-    </w:p>
-    <w:p>
-      <w:pPr>
-        <w:spacing w:after="173" w:line="253" w:lineRule="auto"/>
-        <w:ind w:left="-5" w:right="821" w:hanging="10"/>
-        <w:jc w:val="both"/>
-      </w:pPr>
-      <w:r>
-        <w:rPr>
-          <w:rFonts w:ascii="Century" w:eastAsia="Century" w:hAnsi="Century" w:cs="Century"/>
-          <w:sz w:val="18"/>
-        </w:rPr>
-        <w:t>Typical stakeholders would include those likely to read such views and/or those who need to use the results of this view for another task.</w:t>
-      </w:r>
-    </w:p>
-    <w:p>
-      <w:pPr>
-        <w:spacing w:after="220" w:line="253" w:lineRule="auto"/>
-        <w:ind w:left="-5" w:right="821" w:hanging="10"/>
-        <w:jc w:val="both"/>
-      </w:pPr>
-      <w:r>
-        <w:rPr>
-          <w:rFonts w:ascii="Century" w:eastAsia="Century" w:hAnsi="Century" w:cs="Century"/>
-          <w:sz w:val="18"/>
-        </w:rPr>
-        <w:t>Stakeholders to consider include:</w:t>
-      </w:r>
-    </w:p>
-    <w:p>
-      <w:pPr>
+      <w:bookmarkStart w:id="0" w:name="_GoBack"/>
+      <w:bookmarkEnd w:id="0"/>
+    </w:p>
+    <w:p>
+      <w:r>
+        <w:t>The potential stakeholders in this view are listed below:</w:t>
+      </w:r>
+    </w:p>
+    <w:p>
+      <w:pPr>
+        <w:pStyle w:val="ListParagraph"/>
         <w:numPr>
           <w:ilvl w:val="0"/>
-          <w:numId w:val="5"/>
+          <w:numId w:val="16"/>
         </w:numPr>
-        <w:spacing w:after="59" w:line="253" w:lineRule="auto"/>
-        <w:ind w:right="821" w:hanging="192"/>
-        <w:jc w:val="both"/>
-      </w:pPr>
-      <w:r>
-        <w:rPr>
-          <w:rFonts w:ascii="Century" w:eastAsia="Century" w:hAnsi="Century" w:cs="Century"/>
-          <w:sz w:val="18"/>
-        </w:rPr>
-        <w:t>users of a system;</w:t>
-      </w:r>
-    </w:p>
-    <w:p>
-      <w:pPr>
+      </w:pPr>
+      <w:r>
+        <w:t>General users of a system willing to purchase or rent a book</w:t>
+      </w:r>
+    </w:p>
+    <w:p>
+      <w:pPr>
+        <w:pStyle w:val="ListParagraph"/>
         <w:numPr>
           <w:ilvl w:val="0"/>
-          <w:numId w:val="5"/>
+          <w:numId w:val="16"/>
         </w:numPr>
-        <w:spacing w:after="59" w:line="253" w:lineRule="auto"/>
-        <w:ind w:right="821" w:hanging="192"/>
-        <w:jc w:val="both"/>
-      </w:pPr>
-      <w:r>
-        <w:rPr>
-          <w:rFonts w:ascii="Century" w:eastAsia="Century" w:hAnsi="Century" w:cs="Century"/>
-          <w:sz w:val="18"/>
-        </w:rPr>
-        <w:lastRenderedPageBreak/>
-        <w:t>operators of a system;</w:t>
-      </w:r>
-    </w:p>
-    <w:p>
-      <w:pPr>
+      </w:pPr>
+      <w:r>
+        <w:t>General users of the system who are willing to sell or rent a book out through the system.</w:t>
+      </w:r>
+    </w:p>
+    <w:p>
+      <w:pPr>
+        <w:pStyle w:val="ListParagraph"/>
         <w:numPr>
           <w:ilvl w:val="0"/>
-          <w:numId w:val="5"/>
+          <w:numId w:val="16"/>
         </w:numPr>
-        <w:spacing w:after="59" w:line="253" w:lineRule="auto"/>
-        <w:ind w:right="821" w:hanging="192"/>
-        <w:jc w:val="both"/>
-      </w:pPr>
-      <w:r>
-        <w:rPr>
-          <w:rFonts w:ascii="Century" w:eastAsia="Century" w:hAnsi="Century" w:cs="Century"/>
-          <w:sz w:val="18"/>
-        </w:rPr>
-        <w:t>acquirers of a system;</w:t>
-      </w:r>
-    </w:p>
-    <w:p>
-      <w:pPr>
+      </w:pPr>
+      <w:r>
+        <w:t>Administrators.</w:t>
+      </w:r>
+    </w:p>
+    <w:p>
+      <w:pPr>
+        <w:pStyle w:val="ListParagraph"/>
         <w:numPr>
           <w:ilvl w:val="0"/>
-          <w:numId w:val="5"/>
+          <w:numId w:val="16"/>
         </w:numPr>
-        <w:spacing w:after="59" w:line="253" w:lineRule="auto"/>
-        <w:ind w:right="821" w:hanging="192"/>
-        <w:jc w:val="both"/>
-      </w:pPr>
-      <w:r>
-        <w:rPr>
-          <w:rFonts w:ascii="Century" w:eastAsia="Century" w:hAnsi="Century" w:cs="Century"/>
-          <w:sz w:val="18"/>
-        </w:rPr>
-        <w:t>owners of a system;</w:t>
-      </w:r>
-    </w:p>
-    <w:p>
-      <w:pPr>
+      </w:pPr>
+      <w:r>
+        <w:t>Database administrators</w:t>
+      </w:r>
+    </w:p>
+    <w:p>
+      <w:pPr>
+        <w:pStyle w:val="ListParagraph"/>
         <w:numPr>
           <w:ilvl w:val="0"/>
-          <w:numId w:val="5"/>
+          <w:numId w:val="16"/>
         </w:numPr>
-        <w:spacing w:after="59" w:line="253" w:lineRule="auto"/>
-        <w:ind w:right="821" w:hanging="192"/>
-        <w:jc w:val="both"/>
-      </w:pPr>
-      <w:r>
-        <w:rPr>
-          <w:rFonts w:ascii="Century" w:eastAsia="Century" w:hAnsi="Century" w:cs="Century"/>
-          <w:sz w:val="18"/>
-        </w:rPr>
-        <w:t>suppliers of a system;</w:t>
-      </w:r>
-    </w:p>
-    <w:p>
-      <w:pPr>
-        <w:numPr>
-          <w:ilvl w:val="0"/>
-          <w:numId w:val="5"/>
-        </w:numPr>
-        <w:spacing w:after="59" w:line="253" w:lineRule="auto"/>
-        <w:ind w:right="821" w:hanging="192"/>
-        <w:jc w:val="both"/>
-      </w:pPr>
-      <w:r>
-        <w:rPr>
-          <w:rFonts w:ascii="Century" w:eastAsia="Century" w:hAnsi="Century" w:cs="Century"/>
-          <w:sz w:val="18"/>
-        </w:rPr>
-        <w:t>developers of a system;</w:t>
-      </w:r>
-    </w:p>
-    <w:p>
-      <w:pPr>
-        <w:numPr>
-          <w:ilvl w:val="0"/>
-          <w:numId w:val="5"/>
-        </w:numPr>
-        <w:spacing w:after="59" w:line="253" w:lineRule="auto"/>
-        <w:ind w:right="821" w:hanging="192"/>
-        <w:jc w:val="both"/>
-      </w:pPr>
-      <w:r>
-        <w:rPr>
-          <w:rFonts w:ascii="Century" w:eastAsia="Century" w:hAnsi="Century" w:cs="Century"/>
-          <w:sz w:val="18"/>
-        </w:rPr>
-        <w:t>builders of a system;</w:t>
-      </w:r>
-    </w:p>
-    <w:p>
-      <w:pPr>
-        <w:numPr>
-          <w:ilvl w:val="0"/>
-          <w:numId w:val="5"/>
-        </w:numPr>
-        <w:spacing w:after="173" w:line="253" w:lineRule="auto"/>
-        <w:ind w:right="821" w:hanging="192"/>
-        <w:jc w:val="both"/>
-      </w:pPr>
-      <w:r>
-        <w:rPr>
-          <w:rFonts w:ascii="Century" w:eastAsia="Century" w:hAnsi="Century" w:cs="Century"/>
-          <w:sz w:val="18"/>
-        </w:rPr>
-        <w:t>maintainers of a system.</w:t>
-      </w:r>
-    </w:p>
+      </w:pPr>
+    </w:p>
+    <w:p/>
+    <w:p/>
+    <w:p/>
+    <w:p/>
     <w:p>
       <w:pPr>
         <w:pStyle w:val="Heading4"/>
@@ -4050,6 +3671,7 @@
         <w:ind w:left="-5"/>
       </w:pPr>
       <w:r>
+        <w:lastRenderedPageBreak/>
         <w:t xml:space="preserve">3.5.1 </w:t>
       </w:r>
       <w:r>
@@ -4129,7 +3751,6 @@
           <w:rFonts w:ascii="Century" w:eastAsia="Century" w:hAnsi="Century" w:cs="Century"/>
           <w:sz w:val="18"/>
         </w:rPr>
-        <w:lastRenderedPageBreak/>
         <w:t xml:space="preserve">It can be useful to separate these conventions into a </w:t>
       </w:r>
       <w:r>
@@ -4428,6 +4049,7 @@
           <w:b/>
           <w:sz w:val="18"/>
         </w:rPr>
+        <w:lastRenderedPageBreak/>
         <w:t xml:space="preserve">entities </w:t>
       </w:r>
       <w:r>
@@ -4487,7 +4109,6 @@
           <w:b/>
           <w:sz w:val="18"/>
         </w:rPr>
-        <w:lastRenderedPageBreak/>
         <w:t xml:space="preserve">constraints </w:t>
       </w:r>
       <w:r>
@@ -6049,7 +5670,6 @@
         <w:ind w:left="-5" w:right="903"/>
       </w:pPr>
       <w:r>
-        <w:lastRenderedPageBreak/>
         <w:t>Consistency and correspondences</w:t>
       </w:r>
     </w:p>
@@ -6076,6 +5696,7 @@
         <w:ind w:left="-15" w:firstLine="0"/>
       </w:pPr>
       <w:r>
+        <w:lastRenderedPageBreak/>
         <w:t>5.1</w:t>
       </w:r>
       <w:r>
@@ -6234,7 +5855,6 @@
         <w:ind w:left="-15" w:firstLine="0"/>
       </w:pPr>
       <w:r>
-        <w:lastRenderedPageBreak/>
         <w:t>5.3</w:t>
       </w:r>
       <w:r>
@@ -6706,7 +6326,6 @@
           <w:rFonts w:ascii="Century" w:eastAsia="Century" w:hAnsi="Century" w:cs="Century"/>
           <w:sz w:val="18"/>
         </w:rPr>
-        <w:lastRenderedPageBreak/>
         <w:t>correspondences or linkages to affected AD elements</w:t>
       </w:r>
     </w:p>
@@ -6743,6 +6362,7 @@
           <w:rFonts w:ascii="Century" w:eastAsia="Century" w:hAnsi="Century" w:cs="Century"/>
           <w:sz w:val="18"/>
         </w:rPr>
+        <w:lastRenderedPageBreak/>
         <w:t>forces and constraints on the decision</w:t>
       </w:r>
     </w:p>
@@ -6940,7 +6560,7 @@
         </w:rPr>
         <w:t xml:space="preserve">: </w:t>
       </w:r>
-      <w:hyperlink r:id="rId28">
+      <w:hyperlink r:id="rId29">
         <w:r>
           <w:rPr>
             <w:color w:val="E72582"/>
@@ -6955,7 +6575,7 @@
         <w:spacing w:after="0" w:line="265" w:lineRule="auto"/>
         <w:ind w:left="309" w:hanging="10"/>
       </w:pPr>
-      <w:hyperlink r:id="rId29">
+      <w:hyperlink r:id="rId30">
         <w:r>
           <w:rPr>
             <w:color w:val="E72582"/>
@@ -6964,7 +6584,7 @@
           <w:t>10.017</w:t>
         </w:r>
       </w:hyperlink>
-      <w:hyperlink r:id="rId30">
+      <w:hyperlink r:id="rId31">
         <w:r>
           <w:rPr>
             <w:rFonts w:ascii="Century" w:eastAsia="Century" w:hAnsi="Century" w:cs="Century"/>
@@ -7420,7 +7040,6 @@
           <w:color w:val="2F629F"/>
           <w:sz w:val="18"/>
         </w:rPr>
-        <w:lastRenderedPageBreak/>
         <w:t>Other information</w:t>
       </w:r>
       <w:r>
@@ -7516,6 +7135,7 @@
           <w:color w:val="2F629F"/>
           <w:sz w:val="18"/>
         </w:rPr>
+        <w:lastRenderedPageBreak/>
         <w:t>Architecture evaluations</w:t>
       </w:r>
       <w:r>
@@ -8643,7 +8263,6 @@
           <w:color w:val="2F629F"/>
           <w:sz w:val="18"/>
         </w:rPr>
-        <w:lastRenderedPageBreak/>
         <w:t>Sources</w:t>
       </w:r>
       <w:r>
@@ -8719,6 +8338,7 @@
           <w:color w:val="2F629F"/>
           <w:sz w:val="18"/>
         </w:rPr>
+        <w:lastRenderedPageBreak/>
         <w:t xml:space="preserve">View: </w:t>
       </w:r>
       <w:r>
@@ -9122,11 +8742,11 @@
       </w:r>
     </w:p>
     <w:sectPr>
-      <w:footerReference w:type="even" r:id="rId31"/>
-      <w:footerReference w:type="default" r:id="rId32"/>
-      <w:footerReference w:type="first" r:id="rId33"/>
+      <w:footerReference w:type="even" r:id="rId32"/>
+      <w:footerReference w:type="default" r:id="rId33"/>
+      <w:footerReference w:type="first" r:id="rId34"/>
       <w:pgSz w:w="12240" w:h="15840"/>
-      <w:pgMar w:top="2502" w:right="1855" w:bottom="2347" w:left="2675" w:header="720" w:footer="1749" w:gutter="0"/>
+      <w:pgMar w:top="2502" w:right="1855" w:bottom="2347" w:left="1620" w:header="720" w:footer="1749" w:gutter="0"/>
       <w:pgNumType w:start="1"/>
       <w:cols w:space="720"/>
     </w:sectPr>
@@ -9235,7 +8855,7 @@
         <w:noProof/>
         <w:sz w:val="20"/>
       </w:rPr>
-      <w:t>18</w:t>
+      <w:t>14</w:t>
     </w:r>
     <w:r>
       <w:rPr>
@@ -9310,7 +8930,7 @@
 
 <file path=word/numbering.xml><?xml version="1.0" encoding="utf-8"?>
 <w:numbering xmlns:wpc="http://schemas.microsoft.com/office/word/2010/wordprocessingCanvas" xmlns:mc="http://schemas.openxmlformats.org/markup-compatibility/2006" xmlns:o="urn:schemas-microsoft-com:office:office" xmlns:r="http://schemas.openxmlformats.org/officeDocument/2006/relationships" xmlns:m="http://schemas.openxmlformats.org/officeDocument/2006/math" xmlns:v="urn:schemas-microsoft-com:vml" xmlns:wp14="http://schemas.microsoft.com/office/word/2010/wordprocessingDrawing" xmlns:wp="http://schemas.openxmlformats.org/drawingml/2006/wordprocessingDrawing" xmlns:w10="urn:schemas-microsoft-com:office:word" xmlns:w="http://schemas.openxmlformats.org/wordprocessingml/2006/main" xmlns:w14="http://schemas.microsoft.com/office/word/2010/wordml" xmlns:w15="http://schemas.microsoft.com/office/word/2012/wordml" xmlns:wpg="http://schemas.microsoft.com/office/word/2010/wordprocessingGroup" xmlns:wpi="http://schemas.microsoft.com/office/word/2010/wordprocessingInk" xmlns:wne="http://schemas.microsoft.com/office/word/2006/wordml" xmlns:wps="http://schemas.microsoft.com/office/word/2010/wordprocessingShape" mc:Ignorable="w14 w15 wp14">
-  <w:abstractNum w:abstractNumId="0">
+  <w:abstractNum w:abstractNumId="0" w15:restartNumberingAfterBreak="0">
     <w:nsid w:val="0AE94055"/>
     <w:multiLevelType w:val="multilevel"/>
     <w:tmpl w:val="5C208B9C"/>
@@ -9523,7 +9143,120 @@
       </w:rPr>
     </w:lvl>
   </w:abstractNum>
-  <w:abstractNum w:abstractNumId="1">
+  <w:abstractNum w:abstractNumId="1" w15:restartNumberingAfterBreak="0">
+    <w:nsid w:val="19563298"/>
+    <w:multiLevelType w:val="hybridMultilevel"/>
+    <w:tmpl w:val="7ACEB3CA"/>
+    <w:lvl w:ilvl="0" w:tplc="04090001">
+      <w:start w:val="1"/>
+      <w:numFmt w:val="bullet"/>
+      <w:lvlText w:val=""/>
+      <w:lvlJc w:val="left"/>
+      <w:pPr>
+        <w:ind w:left="705" w:hanging="360"/>
+      </w:pPr>
+      <w:rPr>
+        <w:rFonts w:ascii="Symbol" w:hAnsi="Symbol" w:hint="default"/>
+      </w:rPr>
+    </w:lvl>
+    <w:lvl w:ilvl="1" w:tplc="04090003" w:tentative="1">
+      <w:start w:val="1"/>
+      <w:numFmt w:val="bullet"/>
+      <w:lvlText w:val="o"/>
+      <w:lvlJc w:val="left"/>
+      <w:pPr>
+        <w:ind w:left="1425" w:hanging="360"/>
+      </w:pPr>
+      <w:rPr>
+        <w:rFonts w:ascii="Courier New" w:hAnsi="Courier New" w:cs="Courier New" w:hint="default"/>
+      </w:rPr>
+    </w:lvl>
+    <w:lvl w:ilvl="2" w:tplc="04090005" w:tentative="1">
+      <w:start w:val="1"/>
+      <w:numFmt w:val="bullet"/>
+      <w:lvlText w:val=""/>
+      <w:lvlJc w:val="left"/>
+      <w:pPr>
+        <w:ind w:left="2145" w:hanging="360"/>
+      </w:pPr>
+      <w:rPr>
+        <w:rFonts w:ascii="Wingdings" w:hAnsi="Wingdings" w:hint="default"/>
+      </w:rPr>
+    </w:lvl>
+    <w:lvl w:ilvl="3" w:tplc="04090001" w:tentative="1">
+      <w:start w:val="1"/>
+      <w:numFmt w:val="bullet"/>
+      <w:lvlText w:val=""/>
+      <w:lvlJc w:val="left"/>
+      <w:pPr>
+        <w:ind w:left="2865" w:hanging="360"/>
+      </w:pPr>
+      <w:rPr>
+        <w:rFonts w:ascii="Symbol" w:hAnsi="Symbol" w:hint="default"/>
+      </w:rPr>
+    </w:lvl>
+    <w:lvl w:ilvl="4" w:tplc="04090003" w:tentative="1">
+      <w:start w:val="1"/>
+      <w:numFmt w:val="bullet"/>
+      <w:lvlText w:val="o"/>
+      <w:lvlJc w:val="left"/>
+      <w:pPr>
+        <w:ind w:left="3585" w:hanging="360"/>
+      </w:pPr>
+      <w:rPr>
+        <w:rFonts w:ascii="Courier New" w:hAnsi="Courier New" w:cs="Courier New" w:hint="default"/>
+      </w:rPr>
+    </w:lvl>
+    <w:lvl w:ilvl="5" w:tplc="04090005" w:tentative="1">
+      <w:start w:val="1"/>
+      <w:numFmt w:val="bullet"/>
+      <w:lvlText w:val=""/>
+      <w:lvlJc w:val="left"/>
+      <w:pPr>
+        <w:ind w:left="4305" w:hanging="360"/>
+      </w:pPr>
+      <w:rPr>
+        <w:rFonts w:ascii="Wingdings" w:hAnsi="Wingdings" w:hint="default"/>
+      </w:rPr>
+    </w:lvl>
+    <w:lvl w:ilvl="6" w:tplc="04090001" w:tentative="1">
+      <w:start w:val="1"/>
+      <w:numFmt w:val="bullet"/>
+      <w:lvlText w:val=""/>
+      <w:lvlJc w:val="left"/>
+      <w:pPr>
+        <w:ind w:left="5025" w:hanging="360"/>
+      </w:pPr>
+      <w:rPr>
+        <w:rFonts w:ascii="Symbol" w:hAnsi="Symbol" w:hint="default"/>
+      </w:rPr>
+    </w:lvl>
+    <w:lvl w:ilvl="7" w:tplc="04090003" w:tentative="1">
+      <w:start w:val="1"/>
+      <w:numFmt w:val="bullet"/>
+      <w:lvlText w:val="o"/>
+      <w:lvlJc w:val="left"/>
+      <w:pPr>
+        <w:ind w:left="5745" w:hanging="360"/>
+      </w:pPr>
+      <w:rPr>
+        <w:rFonts w:ascii="Courier New" w:hAnsi="Courier New" w:cs="Courier New" w:hint="default"/>
+      </w:rPr>
+    </w:lvl>
+    <w:lvl w:ilvl="8" w:tplc="04090005" w:tentative="1">
+      <w:start w:val="1"/>
+      <w:numFmt w:val="bullet"/>
+      <w:lvlText w:val=""/>
+      <w:lvlJc w:val="left"/>
+      <w:pPr>
+        <w:ind w:left="6465" w:hanging="360"/>
+      </w:pPr>
+      <w:rPr>
+        <w:rFonts w:ascii="Wingdings" w:hAnsi="Wingdings" w:hint="default"/>
+      </w:rPr>
+    </w:lvl>
+  </w:abstractNum>
+  <w:abstractNum w:abstractNumId="2" w15:restartNumberingAfterBreak="0">
     <w:nsid w:val="23511469"/>
     <w:multiLevelType w:val="hybridMultilevel"/>
     <w:tmpl w:val="7ED886C2"/>
@@ -9735,7 +9468,7 @@
       </w:rPr>
     </w:lvl>
   </w:abstractNum>
-  <w:abstractNum w:abstractNumId="2">
+  <w:abstractNum w:abstractNumId="3" w15:restartNumberingAfterBreak="0">
     <w:nsid w:val="2F2433AB"/>
     <w:multiLevelType w:val="hybridMultilevel"/>
     <w:tmpl w:val="E2382E0A"/>
@@ -9947,7 +9680,120 @@
       </w:rPr>
     </w:lvl>
   </w:abstractNum>
-  <w:abstractNum w:abstractNumId="3">
+  <w:abstractNum w:abstractNumId="4" w15:restartNumberingAfterBreak="0">
+    <w:nsid w:val="2F3967BF"/>
+    <w:multiLevelType w:val="hybridMultilevel"/>
+    <w:tmpl w:val="B7629E04"/>
+    <w:lvl w:ilvl="0" w:tplc="04090001">
+      <w:start w:val="1"/>
+      <w:numFmt w:val="bullet"/>
+      <w:lvlText w:val=""/>
+      <w:lvlJc w:val="left"/>
+      <w:pPr>
+        <w:ind w:left="720" w:hanging="360"/>
+      </w:pPr>
+      <w:rPr>
+        <w:rFonts w:ascii="Symbol" w:hAnsi="Symbol" w:hint="default"/>
+      </w:rPr>
+    </w:lvl>
+    <w:lvl w:ilvl="1" w:tplc="04090003" w:tentative="1">
+      <w:start w:val="1"/>
+      <w:numFmt w:val="bullet"/>
+      <w:lvlText w:val="o"/>
+      <w:lvlJc w:val="left"/>
+      <w:pPr>
+        <w:ind w:left="1440" w:hanging="360"/>
+      </w:pPr>
+      <w:rPr>
+        <w:rFonts w:ascii="Courier New" w:hAnsi="Courier New" w:cs="Courier New" w:hint="default"/>
+      </w:rPr>
+    </w:lvl>
+    <w:lvl w:ilvl="2" w:tplc="04090005" w:tentative="1">
+      <w:start w:val="1"/>
+      <w:numFmt w:val="bullet"/>
+      <w:lvlText w:val=""/>
+      <w:lvlJc w:val="left"/>
+      <w:pPr>
+        <w:ind w:left="2160" w:hanging="360"/>
+      </w:pPr>
+      <w:rPr>
+        <w:rFonts w:ascii="Wingdings" w:hAnsi="Wingdings" w:hint="default"/>
+      </w:rPr>
+    </w:lvl>
+    <w:lvl w:ilvl="3" w:tplc="04090001" w:tentative="1">
+      <w:start w:val="1"/>
+      <w:numFmt w:val="bullet"/>
+      <w:lvlText w:val=""/>
+      <w:lvlJc w:val="left"/>
+      <w:pPr>
+        <w:ind w:left="2880" w:hanging="360"/>
+      </w:pPr>
+      <w:rPr>
+        <w:rFonts w:ascii="Symbol" w:hAnsi="Symbol" w:hint="default"/>
+      </w:rPr>
+    </w:lvl>
+    <w:lvl w:ilvl="4" w:tplc="04090003" w:tentative="1">
+      <w:start w:val="1"/>
+      <w:numFmt w:val="bullet"/>
+      <w:lvlText w:val="o"/>
+      <w:lvlJc w:val="left"/>
+      <w:pPr>
+        <w:ind w:left="3600" w:hanging="360"/>
+      </w:pPr>
+      <w:rPr>
+        <w:rFonts w:ascii="Courier New" w:hAnsi="Courier New" w:cs="Courier New" w:hint="default"/>
+      </w:rPr>
+    </w:lvl>
+    <w:lvl w:ilvl="5" w:tplc="04090005" w:tentative="1">
+      <w:start w:val="1"/>
+      <w:numFmt w:val="bullet"/>
+      <w:lvlText w:val=""/>
+      <w:lvlJc w:val="left"/>
+      <w:pPr>
+        <w:ind w:left="4320" w:hanging="360"/>
+      </w:pPr>
+      <w:rPr>
+        <w:rFonts w:ascii="Wingdings" w:hAnsi="Wingdings" w:hint="default"/>
+      </w:rPr>
+    </w:lvl>
+    <w:lvl w:ilvl="6" w:tplc="04090001" w:tentative="1">
+      <w:start w:val="1"/>
+      <w:numFmt w:val="bullet"/>
+      <w:lvlText w:val=""/>
+      <w:lvlJc w:val="left"/>
+      <w:pPr>
+        <w:ind w:left="5040" w:hanging="360"/>
+      </w:pPr>
+      <w:rPr>
+        <w:rFonts w:ascii="Symbol" w:hAnsi="Symbol" w:hint="default"/>
+      </w:rPr>
+    </w:lvl>
+    <w:lvl w:ilvl="7" w:tplc="04090003" w:tentative="1">
+      <w:start w:val="1"/>
+      <w:numFmt w:val="bullet"/>
+      <w:lvlText w:val="o"/>
+      <w:lvlJc w:val="left"/>
+      <w:pPr>
+        <w:ind w:left="5760" w:hanging="360"/>
+      </w:pPr>
+      <w:rPr>
+        <w:rFonts w:ascii="Courier New" w:hAnsi="Courier New" w:cs="Courier New" w:hint="default"/>
+      </w:rPr>
+    </w:lvl>
+    <w:lvl w:ilvl="8" w:tplc="04090005" w:tentative="1">
+      <w:start w:val="1"/>
+      <w:numFmt w:val="bullet"/>
+      <w:lvlText w:val=""/>
+      <w:lvlJc w:val="left"/>
+      <w:pPr>
+        <w:ind w:left="6480" w:hanging="360"/>
+      </w:pPr>
+      <w:rPr>
+        <w:rFonts w:ascii="Wingdings" w:hAnsi="Wingdings" w:hint="default"/>
+      </w:rPr>
+    </w:lvl>
+  </w:abstractNum>
+  <w:abstractNum w:abstractNumId="5" w15:restartNumberingAfterBreak="0">
     <w:nsid w:val="38F54FC2"/>
     <w:multiLevelType w:val="hybridMultilevel"/>
     <w:tmpl w:val="0FE65316"/>
@@ -10168,7 +10014,7 @@
       </w:rPr>
     </w:lvl>
   </w:abstractNum>
-  <w:abstractNum w:abstractNumId="4">
+  <w:abstractNum w:abstractNumId="6" w15:restartNumberingAfterBreak="0">
     <w:nsid w:val="3E446C90"/>
     <w:multiLevelType w:val="hybridMultilevel"/>
     <w:tmpl w:val="2852264E"/>
@@ -10380,7 +10226,7 @@
       </w:rPr>
     </w:lvl>
   </w:abstractNum>
-  <w:abstractNum w:abstractNumId="5">
+  <w:abstractNum w:abstractNumId="7" w15:restartNumberingAfterBreak="0">
     <w:nsid w:val="400672C0"/>
     <w:multiLevelType w:val="hybridMultilevel"/>
     <w:tmpl w:val="1CDC6D64"/>
@@ -10592,7 +10438,120 @@
       </w:rPr>
     </w:lvl>
   </w:abstractNum>
-  <w:abstractNum w:abstractNumId="6">
+  <w:abstractNum w:abstractNumId="8" w15:restartNumberingAfterBreak="0">
+    <w:nsid w:val="4F023AE0"/>
+    <w:multiLevelType w:val="hybridMultilevel"/>
+    <w:tmpl w:val="C1B0046C"/>
+    <w:lvl w:ilvl="0" w:tplc="04090001">
+      <w:start w:val="1"/>
+      <w:numFmt w:val="bullet"/>
+      <w:lvlText w:val=""/>
+      <w:lvlJc w:val="left"/>
+      <w:pPr>
+        <w:ind w:left="720" w:hanging="360"/>
+      </w:pPr>
+      <w:rPr>
+        <w:rFonts w:ascii="Symbol" w:hAnsi="Symbol" w:hint="default"/>
+      </w:rPr>
+    </w:lvl>
+    <w:lvl w:ilvl="1" w:tplc="04090003" w:tentative="1">
+      <w:start w:val="1"/>
+      <w:numFmt w:val="bullet"/>
+      <w:lvlText w:val="o"/>
+      <w:lvlJc w:val="left"/>
+      <w:pPr>
+        <w:ind w:left="1440" w:hanging="360"/>
+      </w:pPr>
+      <w:rPr>
+        <w:rFonts w:ascii="Courier New" w:hAnsi="Courier New" w:cs="Courier New" w:hint="default"/>
+      </w:rPr>
+    </w:lvl>
+    <w:lvl w:ilvl="2" w:tplc="04090005" w:tentative="1">
+      <w:start w:val="1"/>
+      <w:numFmt w:val="bullet"/>
+      <w:lvlText w:val=""/>
+      <w:lvlJc w:val="left"/>
+      <w:pPr>
+        <w:ind w:left="2160" w:hanging="360"/>
+      </w:pPr>
+      <w:rPr>
+        <w:rFonts w:ascii="Wingdings" w:hAnsi="Wingdings" w:hint="default"/>
+      </w:rPr>
+    </w:lvl>
+    <w:lvl w:ilvl="3" w:tplc="04090001" w:tentative="1">
+      <w:start w:val="1"/>
+      <w:numFmt w:val="bullet"/>
+      <w:lvlText w:val=""/>
+      <w:lvlJc w:val="left"/>
+      <w:pPr>
+        <w:ind w:left="2880" w:hanging="360"/>
+      </w:pPr>
+      <w:rPr>
+        <w:rFonts w:ascii="Symbol" w:hAnsi="Symbol" w:hint="default"/>
+      </w:rPr>
+    </w:lvl>
+    <w:lvl w:ilvl="4" w:tplc="04090003" w:tentative="1">
+      <w:start w:val="1"/>
+      <w:numFmt w:val="bullet"/>
+      <w:lvlText w:val="o"/>
+      <w:lvlJc w:val="left"/>
+      <w:pPr>
+        <w:ind w:left="3600" w:hanging="360"/>
+      </w:pPr>
+      <w:rPr>
+        <w:rFonts w:ascii="Courier New" w:hAnsi="Courier New" w:cs="Courier New" w:hint="default"/>
+      </w:rPr>
+    </w:lvl>
+    <w:lvl w:ilvl="5" w:tplc="04090005" w:tentative="1">
+      <w:start w:val="1"/>
+      <w:numFmt w:val="bullet"/>
+      <w:lvlText w:val=""/>
+      <w:lvlJc w:val="left"/>
+      <w:pPr>
+        <w:ind w:left="4320" w:hanging="360"/>
+      </w:pPr>
+      <w:rPr>
+        <w:rFonts w:ascii="Wingdings" w:hAnsi="Wingdings" w:hint="default"/>
+      </w:rPr>
+    </w:lvl>
+    <w:lvl w:ilvl="6" w:tplc="04090001" w:tentative="1">
+      <w:start w:val="1"/>
+      <w:numFmt w:val="bullet"/>
+      <w:lvlText w:val=""/>
+      <w:lvlJc w:val="left"/>
+      <w:pPr>
+        <w:ind w:left="5040" w:hanging="360"/>
+      </w:pPr>
+      <w:rPr>
+        <w:rFonts w:ascii="Symbol" w:hAnsi="Symbol" w:hint="default"/>
+      </w:rPr>
+    </w:lvl>
+    <w:lvl w:ilvl="7" w:tplc="04090003" w:tentative="1">
+      <w:start w:val="1"/>
+      <w:numFmt w:val="bullet"/>
+      <w:lvlText w:val="o"/>
+      <w:lvlJc w:val="left"/>
+      <w:pPr>
+        <w:ind w:left="5760" w:hanging="360"/>
+      </w:pPr>
+      <w:rPr>
+        <w:rFonts w:ascii="Courier New" w:hAnsi="Courier New" w:cs="Courier New" w:hint="default"/>
+      </w:rPr>
+    </w:lvl>
+    <w:lvl w:ilvl="8" w:tplc="04090005" w:tentative="1">
+      <w:start w:val="1"/>
+      <w:numFmt w:val="bullet"/>
+      <w:lvlText w:val=""/>
+      <w:lvlJc w:val="left"/>
+      <w:pPr>
+        <w:ind w:left="6480" w:hanging="360"/>
+      </w:pPr>
+      <w:rPr>
+        <w:rFonts w:ascii="Wingdings" w:hAnsi="Wingdings" w:hint="default"/>
+      </w:rPr>
+    </w:lvl>
+  </w:abstractNum>
+  <w:abstractNum w:abstractNumId="9" w15:restartNumberingAfterBreak="0">
     <w:nsid w:val="5837742C"/>
     <w:multiLevelType w:val="hybridMultilevel"/>
     <w:tmpl w:val="FF4E0E46"/>
@@ -10804,7 +10763,7 @@
       </w:rPr>
     </w:lvl>
   </w:abstractNum>
-  <w:abstractNum w:abstractNumId="7">
+  <w:abstractNum w:abstractNumId="10" w15:restartNumberingAfterBreak="0">
     <w:nsid w:val="58B85304"/>
     <w:multiLevelType w:val="hybridMultilevel"/>
     <w:tmpl w:val="1958A58E"/>
@@ -11016,7 +10975,120 @@
       </w:rPr>
     </w:lvl>
   </w:abstractNum>
-  <w:abstractNum w:abstractNumId="8">
+  <w:abstractNum w:abstractNumId="11" w15:restartNumberingAfterBreak="0">
+    <w:nsid w:val="67B02AD1"/>
+    <w:multiLevelType w:val="hybridMultilevel"/>
+    <w:tmpl w:val="A872B54A"/>
+    <w:lvl w:ilvl="0" w:tplc="04090001">
+      <w:start w:val="1"/>
+      <w:numFmt w:val="bullet"/>
+      <w:lvlText w:val=""/>
+      <w:lvlJc w:val="left"/>
+      <w:pPr>
+        <w:ind w:left="720" w:hanging="360"/>
+      </w:pPr>
+      <w:rPr>
+        <w:rFonts w:ascii="Symbol" w:hAnsi="Symbol" w:hint="default"/>
+      </w:rPr>
+    </w:lvl>
+    <w:lvl w:ilvl="1" w:tplc="04090003">
+      <w:start w:val="1"/>
+      <w:numFmt w:val="bullet"/>
+      <w:lvlText w:val="o"/>
+      <w:lvlJc w:val="left"/>
+      <w:pPr>
+        <w:ind w:left="1440" w:hanging="360"/>
+      </w:pPr>
+      <w:rPr>
+        <w:rFonts w:ascii="Courier New" w:hAnsi="Courier New" w:cs="Courier New" w:hint="default"/>
+      </w:rPr>
+    </w:lvl>
+    <w:lvl w:ilvl="2" w:tplc="04090005" w:tentative="1">
+      <w:start w:val="1"/>
+      <w:numFmt w:val="bullet"/>
+      <w:lvlText w:val=""/>
+      <w:lvlJc w:val="left"/>
+      <w:pPr>
+        <w:ind w:left="2160" w:hanging="360"/>
+      </w:pPr>
+      <w:rPr>
+        <w:rFonts w:ascii="Wingdings" w:hAnsi="Wingdings" w:hint="default"/>
+      </w:rPr>
+    </w:lvl>
+    <w:lvl w:ilvl="3" w:tplc="04090001" w:tentative="1">
+      <w:start w:val="1"/>
+      <w:numFmt w:val="bullet"/>
+      <w:lvlText w:val=""/>
+      <w:lvlJc w:val="left"/>
+      <w:pPr>
+        <w:ind w:left="2880" w:hanging="360"/>
+      </w:pPr>
+      <w:rPr>
+        <w:rFonts w:ascii="Symbol" w:hAnsi="Symbol" w:hint="default"/>
+      </w:rPr>
+    </w:lvl>
+    <w:lvl w:ilvl="4" w:tplc="04090003" w:tentative="1">
+      <w:start w:val="1"/>
+      <w:numFmt w:val="bullet"/>
+      <w:lvlText w:val="o"/>
+      <w:lvlJc w:val="left"/>
+      <w:pPr>
+        <w:ind w:left="3600" w:hanging="360"/>
+      </w:pPr>
+      <w:rPr>
+        <w:rFonts w:ascii="Courier New" w:hAnsi="Courier New" w:cs="Courier New" w:hint="default"/>
+      </w:rPr>
+    </w:lvl>
+    <w:lvl w:ilvl="5" w:tplc="04090005" w:tentative="1">
+      <w:start w:val="1"/>
+      <w:numFmt w:val="bullet"/>
+      <w:lvlText w:val=""/>
+      <w:lvlJc w:val="left"/>
+      <w:pPr>
+        <w:ind w:left="4320" w:hanging="360"/>
+      </w:pPr>
+      <w:rPr>
+        <w:rFonts w:ascii="Wingdings" w:hAnsi="Wingdings" w:hint="default"/>
+      </w:rPr>
+    </w:lvl>
+    <w:lvl w:ilvl="6" w:tplc="04090001" w:tentative="1">
+      <w:start w:val="1"/>
+      <w:numFmt w:val="bullet"/>
+      <w:lvlText w:val=""/>
+      <w:lvlJc w:val="left"/>
+      <w:pPr>
+        <w:ind w:left="5040" w:hanging="360"/>
+      </w:pPr>
+      <w:rPr>
+        <w:rFonts w:ascii="Symbol" w:hAnsi="Symbol" w:hint="default"/>
+      </w:rPr>
+    </w:lvl>
+    <w:lvl w:ilvl="7" w:tplc="04090003" w:tentative="1">
+      <w:start w:val="1"/>
+      <w:numFmt w:val="bullet"/>
+      <w:lvlText w:val="o"/>
+      <w:lvlJc w:val="left"/>
+      <w:pPr>
+        <w:ind w:left="5760" w:hanging="360"/>
+      </w:pPr>
+      <w:rPr>
+        <w:rFonts w:ascii="Courier New" w:hAnsi="Courier New" w:cs="Courier New" w:hint="default"/>
+      </w:rPr>
+    </w:lvl>
+    <w:lvl w:ilvl="8" w:tplc="04090005" w:tentative="1">
+      <w:start w:val="1"/>
+      <w:numFmt w:val="bullet"/>
+      <w:lvlText w:val=""/>
+      <w:lvlJc w:val="left"/>
+      <w:pPr>
+        <w:ind w:left="6480" w:hanging="360"/>
+      </w:pPr>
+      <w:rPr>
+        <w:rFonts w:ascii="Wingdings" w:hAnsi="Wingdings" w:hint="default"/>
+      </w:rPr>
+    </w:lvl>
+  </w:abstractNum>
+  <w:abstractNum w:abstractNumId="12" w15:restartNumberingAfterBreak="0">
     <w:nsid w:val="6E631363"/>
     <w:multiLevelType w:val="hybridMultilevel"/>
     <w:tmpl w:val="06BEF692"/>
@@ -11237,7 +11309,120 @@
       </w:rPr>
     </w:lvl>
   </w:abstractNum>
-  <w:abstractNum w:abstractNumId="9">
+  <w:abstractNum w:abstractNumId="13" w15:restartNumberingAfterBreak="0">
+    <w:nsid w:val="6F7E79A9"/>
+    <w:multiLevelType w:val="hybridMultilevel"/>
+    <w:tmpl w:val="467C6F70"/>
+    <w:lvl w:ilvl="0" w:tplc="04090001">
+      <w:start w:val="1"/>
+      <w:numFmt w:val="bullet"/>
+      <w:lvlText w:val=""/>
+      <w:lvlJc w:val="left"/>
+      <w:pPr>
+        <w:ind w:left="1125" w:hanging="360"/>
+      </w:pPr>
+      <w:rPr>
+        <w:rFonts w:ascii="Symbol" w:hAnsi="Symbol" w:hint="default"/>
+      </w:rPr>
+    </w:lvl>
+    <w:lvl w:ilvl="1" w:tplc="04090003" w:tentative="1">
+      <w:start w:val="1"/>
+      <w:numFmt w:val="bullet"/>
+      <w:lvlText w:val="o"/>
+      <w:lvlJc w:val="left"/>
+      <w:pPr>
+        <w:ind w:left="1845" w:hanging="360"/>
+      </w:pPr>
+      <w:rPr>
+        <w:rFonts w:ascii="Courier New" w:hAnsi="Courier New" w:cs="Courier New" w:hint="default"/>
+      </w:rPr>
+    </w:lvl>
+    <w:lvl w:ilvl="2" w:tplc="04090005" w:tentative="1">
+      <w:start w:val="1"/>
+      <w:numFmt w:val="bullet"/>
+      <w:lvlText w:val=""/>
+      <w:lvlJc w:val="left"/>
+      <w:pPr>
+        <w:ind w:left="2565" w:hanging="360"/>
+      </w:pPr>
+      <w:rPr>
+        <w:rFonts w:ascii="Wingdings" w:hAnsi="Wingdings" w:hint="default"/>
+      </w:rPr>
+    </w:lvl>
+    <w:lvl w:ilvl="3" w:tplc="04090001" w:tentative="1">
+      <w:start w:val="1"/>
+      <w:numFmt w:val="bullet"/>
+      <w:lvlText w:val=""/>
+      <w:lvlJc w:val="left"/>
+      <w:pPr>
+        <w:ind w:left="3285" w:hanging="360"/>
+      </w:pPr>
+      <w:rPr>
+        <w:rFonts w:ascii="Symbol" w:hAnsi="Symbol" w:hint="default"/>
+      </w:rPr>
+    </w:lvl>
+    <w:lvl w:ilvl="4" w:tplc="04090003" w:tentative="1">
+      <w:start w:val="1"/>
+      <w:numFmt w:val="bullet"/>
+      <w:lvlText w:val="o"/>
+      <w:lvlJc w:val="left"/>
+      <w:pPr>
+        <w:ind w:left="4005" w:hanging="360"/>
+      </w:pPr>
+      <w:rPr>
+        <w:rFonts w:ascii="Courier New" w:hAnsi="Courier New" w:cs="Courier New" w:hint="default"/>
+      </w:rPr>
+    </w:lvl>
+    <w:lvl w:ilvl="5" w:tplc="04090005" w:tentative="1">
+      <w:start w:val="1"/>
+      <w:numFmt w:val="bullet"/>
+      <w:lvlText w:val=""/>
+      <w:lvlJc w:val="left"/>
+      <w:pPr>
+        <w:ind w:left="4725" w:hanging="360"/>
+      </w:pPr>
+      <w:rPr>
+        <w:rFonts w:ascii="Wingdings" w:hAnsi="Wingdings" w:hint="default"/>
+      </w:rPr>
+    </w:lvl>
+    <w:lvl w:ilvl="6" w:tplc="04090001" w:tentative="1">
+      <w:start w:val="1"/>
+      <w:numFmt w:val="bullet"/>
+      <w:lvlText w:val=""/>
+      <w:lvlJc w:val="left"/>
+      <w:pPr>
+        <w:ind w:left="5445" w:hanging="360"/>
+      </w:pPr>
+      <w:rPr>
+        <w:rFonts w:ascii="Symbol" w:hAnsi="Symbol" w:hint="default"/>
+      </w:rPr>
+    </w:lvl>
+    <w:lvl w:ilvl="7" w:tplc="04090003" w:tentative="1">
+      <w:start w:val="1"/>
+      <w:numFmt w:val="bullet"/>
+      <w:lvlText w:val="o"/>
+      <w:lvlJc w:val="left"/>
+      <w:pPr>
+        <w:ind w:left="6165" w:hanging="360"/>
+      </w:pPr>
+      <w:rPr>
+        <w:rFonts w:ascii="Courier New" w:hAnsi="Courier New" w:cs="Courier New" w:hint="default"/>
+      </w:rPr>
+    </w:lvl>
+    <w:lvl w:ilvl="8" w:tplc="04090005" w:tentative="1">
+      <w:start w:val="1"/>
+      <w:numFmt w:val="bullet"/>
+      <w:lvlText w:val=""/>
+      <w:lvlJc w:val="left"/>
+      <w:pPr>
+        <w:ind w:left="6885" w:hanging="360"/>
+      </w:pPr>
+      <w:rPr>
+        <w:rFonts w:ascii="Wingdings" w:hAnsi="Wingdings" w:hint="default"/>
+      </w:rPr>
+    </w:lvl>
+  </w:abstractNum>
+  <w:abstractNum w:abstractNumId="14" w15:restartNumberingAfterBreak="0">
     <w:nsid w:val="7326569A"/>
     <w:multiLevelType w:val="hybridMultilevel"/>
     <w:tmpl w:val="345E5676"/>
@@ -11449,35 +11634,166 @@
       </w:rPr>
     </w:lvl>
   </w:abstractNum>
+  <w:abstractNum w:abstractNumId="15" w15:restartNumberingAfterBreak="0">
+    <w:nsid w:val="79D6579A"/>
+    <w:multiLevelType w:val="hybridMultilevel"/>
+    <w:tmpl w:val="CAE4FFBC"/>
+    <w:lvl w:ilvl="0" w:tplc="04090001">
+      <w:start w:val="1"/>
+      <w:numFmt w:val="bullet"/>
+      <w:lvlText w:val=""/>
+      <w:lvlJc w:val="left"/>
+      <w:pPr>
+        <w:ind w:left="720" w:hanging="360"/>
+      </w:pPr>
+      <w:rPr>
+        <w:rFonts w:ascii="Symbol" w:hAnsi="Symbol" w:hint="default"/>
+      </w:rPr>
+    </w:lvl>
+    <w:lvl w:ilvl="1" w:tplc="04090003" w:tentative="1">
+      <w:start w:val="1"/>
+      <w:numFmt w:val="bullet"/>
+      <w:lvlText w:val="o"/>
+      <w:lvlJc w:val="left"/>
+      <w:pPr>
+        <w:ind w:left="1440" w:hanging="360"/>
+      </w:pPr>
+      <w:rPr>
+        <w:rFonts w:ascii="Courier New" w:hAnsi="Courier New" w:cs="Courier New" w:hint="default"/>
+      </w:rPr>
+    </w:lvl>
+    <w:lvl w:ilvl="2" w:tplc="04090005" w:tentative="1">
+      <w:start w:val="1"/>
+      <w:numFmt w:val="bullet"/>
+      <w:lvlText w:val=""/>
+      <w:lvlJc w:val="left"/>
+      <w:pPr>
+        <w:ind w:left="2160" w:hanging="360"/>
+      </w:pPr>
+      <w:rPr>
+        <w:rFonts w:ascii="Wingdings" w:hAnsi="Wingdings" w:hint="default"/>
+      </w:rPr>
+    </w:lvl>
+    <w:lvl w:ilvl="3" w:tplc="04090001" w:tentative="1">
+      <w:start w:val="1"/>
+      <w:numFmt w:val="bullet"/>
+      <w:lvlText w:val=""/>
+      <w:lvlJc w:val="left"/>
+      <w:pPr>
+        <w:ind w:left="2880" w:hanging="360"/>
+      </w:pPr>
+      <w:rPr>
+        <w:rFonts w:ascii="Symbol" w:hAnsi="Symbol" w:hint="default"/>
+      </w:rPr>
+    </w:lvl>
+    <w:lvl w:ilvl="4" w:tplc="04090003" w:tentative="1">
+      <w:start w:val="1"/>
+      <w:numFmt w:val="bullet"/>
+      <w:lvlText w:val="o"/>
+      <w:lvlJc w:val="left"/>
+      <w:pPr>
+        <w:ind w:left="3600" w:hanging="360"/>
+      </w:pPr>
+      <w:rPr>
+        <w:rFonts w:ascii="Courier New" w:hAnsi="Courier New" w:cs="Courier New" w:hint="default"/>
+      </w:rPr>
+    </w:lvl>
+    <w:lvl w:ilvl="5" w:tplc="04090005" w:tentative="1">
+      <w:start w:val="1"/>
+      <w:numFmt w:val="bullet"/>
+      <w:lvlText w:val=""/>
+      <w:lvlJc w:val="left"/>
+      <w:pPr>
+        <w:ind w:left="4320" w:hanging="360"/>
+      </w:pPr>
+      <w:rPr>
+        <w:rFonts w:ascii="Wingdings" w:hAnsi="Wingdings" w:hint="default"/>
+      </w:rPr>
+    </w:lvl>
+    <w:lvl w:ilvl="6" w:tplc="04090001" w:tentative="1">
+      <w:start w:val="1"/>
+      <w:numFmt w:val="bullet"/>
+      <w:lvlText w:val=""/>
+      <w:lvlJc w:val="left"/>
+      <w:pPr>
+        <w:ind w:left="5040" w:hanging="360"/>
+      </w:pPr>
+      <w:rPr>
+        <w:rFonts w:ascii="Symbol" w:hAnsi="Symbol" w:hint="default"/>
+      </w:rPr>
+    </w:lvl>
+    <w:lvl w:ilvl="7" w:tplc="04090003" w:tentative="1">
+      <w:start w:val="1"/>
+      <w:numFmt w:val="bullet"/>
+      <w:lvlText w:val="o"/>
+      <w:lvlJc w:val="left"/>
+      <w:pPr>
+        <w:ind w:left="5760" w:hanging="360"/>
+      </w:pPr>
+      <w:rPr>
+        <w:rFonts w:ascii="Courier New" w:hAnsi="Courier New" w:cs="Courier New" w:hint="default"/>
+      </w:rPr>
+    </w:lvl>
+    <w:lvl w:ilvl="8" w:tplc="04090005" w:tentative="1">
+      <w:start w:val="1"/>
+      <w:numFmt w:val="bullet"/>
+      <w:lvlText w:val=""/>
+      <w:lvlJc w:val="left"/>
+      <w:pPr>
+        <w:ind w:left="6480" w:hanging="360"/>
+      </w:pPr>
+      <w:rPr>
+        <w:rFonts w:ascii="Wingdings" w:hAnsi="Wingdings" w:hint="default"/>
+      </w:rPr>
+    </w:lvl>
+  </w:abstractNum>
   <w:num w:numId="1">
-    <w:abstractNumId w:val="4"/>
+    <w:abstractNumId w:val="6"/>
   </w:num>
   <w:num w:numId="2">
+    <w:abstractNumId w:val="14"/>
+  </w:num>
+  <w:num w:numId="3">
     <w:abstractNumId w:val="9"/>
   </w:num>
-  <w:num w:numId="3">
-    <w:abstractNumId w:val="6"/>
+  <w:num w:numId="4">
+    <w:abstractNumId w:val="10"/>
   </w:num>
-  <w:num w:numId="4">
+  <w:num w:numId="5">
     <w:abstractNumId w:val="7"/>
   </w:num>
-  <w:num w:numId="5">
-    <w:abstractNumId w:val="5"/>
-  </w:num>
   <w:num w:numId="6">
-    <w:abstractNumId w:val="8"/>
+    <w:abstractNumId w:val="12"/>
   </w:num>
   <w:num w:numId="7">
-    <w:abstractNumId w:val="1"/>
+    <w:abstractNumId w:val="2"/>
   </w:num>
   <w:num w:numId="8">
-    <w:abstractNumId w:val="2"/>
+    <w:abstractNumId w:val="3"/>
   </w:num>
   <w:num w:numId="9">
     <w:abstractNumId w:val="0"/>
   </w:num>
   <w:num w:numId="10">
-    <w:abstractNumId w:val="3"/>
+    <w:abstractNumId w:val="5"/>
+  </w:num>
+  <w:num w:numId="11">
+    <w:abstractNumId w:val="1"/>
+  </w:num>
+  <w:num w:numId="12">
+    <w:abstractNumId w:val="8"/>
+  </w:num>
+  <w:num w:numId="13">
+    <w:abstractNumId w:val="15"/>
+  </w:num>
+  <w:num w:numId="14">
+    <w:abstractNumId w:val="13"/>
+  </w:num>
+  <w:num w:numId="15">
+    <w:abstractNumId w:val="11"/>
+  </w:num>
+  <w:num w:numId="16">
+    <w:abstractNumId w:val="4"/>
   </w:num>
 </w:numbering>
 </file>
@@ -12056,6 +12372,17 @@
       <w:u w:val="single"/>
     </w:rPr>
   </w:style>
+  <w:style w:type="paragraph" w:styleId="ListParagraph">
+    <w:name w:val="List Paragraph"/>
+    <w:basedOn w:val="Normal"/>
+    <w:uiPriority w:val="34"/>
+    <w:qFormat/>
+    <w:rsid w:val="0025193B"/>
+    <w:pPr>
+      <w:ind w:left="720"/>
+      <w:contextualSpacing/>
+    </w:pPr>
+  </w:style>
 </w:styles>
 </file>
 
@@ -12322,7 +12649,7 @@
 
 <file path=word/webextensions/taskpanes.xml><?xml version="1.0" encoding="utf-8"?>
 <wetp:taskpanes xmlns:wetp="http://schemas.microsoft.com/office/webextensions/taskpanes/2010/11">
-  <wetp:taskpane dockstate="right" visibility="1" width="350" row="1">
+  <wetp:taskpane dockstate="right" visibility="0" width="350" row="0">
     <wetp:webextensionref xmlns:r="http://schemas.openxmlformats.org/officeDocument/2006/relationships" r:id="rId1"/>
   </wetp:taskpane>
 </wetp:taskpanes>
@@ -12336,4 +12663,16 @@
   <we:bindings/>
   <we:snapshot xmlns:r="http://schemas.openxmlformats.org/officeDocument/2006/relationships"/>
 </we:webextension>
+</file>
+
+<file path=customXml/item1.xml><?xml version="1.0" encoding="utf-8"?>
+<b:Sources xmlns:b="http://schemas.openxmlformats.org/officeDocument/2006/bibliography" xmlns="http://schemas.openxmlformats.org/officeDocument/2006/bibliography" SelectedStyle="\APASixthEditionOfficeOnline.xsl" StyleName="APA" Version="6"/>
+</file>
+
+<file path=customXml/itemProps1.xml><?xml version="1.0" encoding="utf-8"?>
+<ds:datastoreItem xmlns:ds="http://schemas.openxmlformats.org/officeDocument/2006/customXml" ds:itemID="{75671853-482E-4B6E-BFBE-AD335770E0C6}">
+  <ds:schemaRefs>
+    <ds:schemaRef ds:uri="http://schemas.openxmlformats.org/officeDocument/2006/bibliography"/>
+  </ds:schemaRefs>
+</ds:datastoreItem>
 </file>
</xml_diff>

<commit_message>
Architecture doc started viewpoints
</commit_message>
<xml_diff>
--- a/Documents/Word Documents (Raw and latest)/Architecture Description.docx
+++ b/Documents/Word Documents (Raw and latest)/Architecture Description.docx
@@ -322,7 +322,23 @@
           <w:rFonts w:ascii="Century" w:eastAsia="Century" w:hAnsi="Century" w:cs="Century"/>
           <w:sz w:val="24"/>
         </w:rPr>
-        <w:t>Creative Commons Attribution 3.0 Unported License. For terms of use see:</w:t>
+        <w:t xml:space="preserve">Creative Commons Attribution 3.0 </w:t>
+      </w:r>
+      <w:proofErr w:type="spellStart"/>
+      <w:r>
+        <w:rPr>
+          <w:rFonts w:ascii="Century" w:eastAsia="Century" w:hAnsi="Century" w:cs="Century"/>
+          <w:sz w:val="24"/>
+        </w:rPr>
+        <w:t>Unported</w:t>
+      </w:r>
+      <w:proofErr w:type="spellEnd"/>
+      <w:r>
+        <w:rPr>
+          <w:rFonts w:ascii="Century" w:eastAsia="Century" w:hAnsi="Century" w:cs="Century"/>
+          <w:sz w:val="24"/>
+        </w:rPr>
+        <w:t xml:space="preserve"> License. For terms of use see:</w:t>
       </w:r>
     </w:p>
     <w:p>
@@ -574,6 +590,8 @@
         <w:ind w:left="10" w:hanging="10"/>
         <w:jc w:val="center"/>
       </w:pPr>
+      <w:proofErr w:type="spellStart"/>
+      <w:proofErr w:type="gramStart"/>
       <w:r>
         <w:rPr>
           <w:rFonts w:ascii="Century" w:eastAsia="Century" w:hAnsi="Century" w:cs="Century"/>
@@ -581,6 +599,8 @@
         </w:rPr>
         <w:t>i</w:t>
       </w:r>
+      <w:proofErr w:type="spellEnd"/>
+      <w:proofErr w:type="gramEnd"/>
     </w:p>
     <w:p>
       <w:pPr>
@@ -689,7 +709,23 @@
           <w:rFonts w:ascii="Century" w:eastAsia="Century" w:hAnsi="Century" w:cs="Century"/>
           <w:sz w:val="20"/>
         </w:rPr>
-        <w:t>The template is licensed under a Creative Commons Attribution 3.0 Unported License. For terms of use, see:</w:t>
+        <w:t xml:space="preserve">The template is licensed under a Creative Commons Attribution 3.0 </w:t>
+      </w:r>
+      <w:proofErr w:type="spellStart"/>
+      <w:r>
+        <w:rPr>
+          <w:rFonts w:ascii="Century" w:eastAsia="Century" w:hAnsi="Century" w:cs="Century"/>
+          <w:sz w:val="20"/>
+        </w:rPr>
+        <w:t>Unported</w:t>
+      </w:r>
+      <w:proofErr w:type="spellEnd"/>
+      <w:r>
+        <w:rPr>
+          <w:rFonts w:ascii="Century" w:eastAsia="Century" w:hAnsi="Century" w:cs="Century"/>
+          <w:sz w:val="20"/>
+        </w:rPr>
+        <w:t xml:space="preserve"> License. For terms of use, see:</w:t>
       </w:r>
     </w:p>
     <w:p>
@@ -789,6 +825,7 @@
         <w:ind w:left="10" w:hanging="10"/>
         <w:jc w:val="center"/>
       </w:pPr>
+      <w:proofErr w:type="gramStart"/>
       <w:r>
         <w:rPr>
           <w:rFonts w:ascii="Century" w:eastAsia="Century" w:hAnsi="Century" w:cs="Century"/>
@@ -796,6 +833,7 @@
         </w:rPr>
         <w:t>ii</w:t>
       </w:r>
+      <w:proofErr w:type="gramEnd"/>
     </w:p>
     <w:p>
       <w:pPr>
@@ -1014,21 +1052,23 @@
         </w:rPr>
         <w:t xml:space="preserve">the </w:t>
       </w:r>
+      <w:proofErr w:type="spellStart"/>
       <w:r>
         <w:rPr>
           <w:rFonts w:ascii="Century" w:eastAsia="Cambria" w:hAnsi="Century" w:cs="Cambria"/>
           <w:color w:val="auto"/>
           <w:sz w:val="20"/>
         </w:rPr>
-        <w:t xml:space="preserve">BorrowMyBooks </w:t>
-      </w:r>
+        <w:t>BorrowMyBooks</w:t>
+      </w:r>
+      <w:proofErr w:type="spellEnd"/>
       <w:r>
         <w:rPr>
           <w:rFonts w:ascii="Century" w:eastAsia="Cambria" w:hAnsi="Century" w:cs="Cambria"/>
           <w:color w:val="auto"/>
           <w:sz w:val="20"/>
         </w:rPr>
-        <w:t xml:space="preserve">system </w:t>
+        <w:t xml:space="preserve"> </w:t>
       </w:r>
       <w:r>
         <w:rPr>
@@ -1036,7 +1076,7 @@
           <w:color w:val="auto"/>
           <w:sz w:val="20"/>
         </w:rPr>
-        <w:t>is a hybrid one, consisting of a Model View Controller (MVC)</w:t>
+        <w:t xml:space="preserve">system </w:t>
       </w:r>
       <w:r>
         <w:rPr>
@@ -1044,8 +1084,26 @@
           <w:color w:val="auto"/>
           <w:sz w:val="20"/>
         </w:rPr>
-        <w:t xml:space="preserve"> type of system called ExpressJS</w:t>
-      </w:r>
+        <w:t>is a hybrid one, consisting of a Model View Controller (MVC)</w:t>
+      </w:r>
+      <w:r>
+        <w:rPr>
+          <w:rFonts w:ascii="Century" w:eastAsia="Cambria" w:hAnsi="Century" w:cs="Cambria"/>
+          <w:color w:val="auto"/>
+          <w:sz w:val="20"/>
+        </w:rPr>
+        <w:t xml:space="preserve"> type of system called </w:t>
+      </w:r>
+      <w:proofErr w:type="spellStart"/>
+      <w:r>
+        <w:rPr>
+          <w:rFonts w:ascii="Century" w:eastAsia="Cambria" w:hAnsi="Century" w:cs="Cambria"/>
+          <w:color w:val="auto"/>
+          <w:sz w:val="20"/>
+        </w:rPr>
+        <w:t>ExpressJS</w:t>
+      </w:r>
+      <w:proofErr w:type="spellEnd"/>
       <w:r>
         <w:rPr>
           <w:rFonts w:ascii="Century" w:eastAsia="Cambria" w:hAnsi="Century" w:cs="Cambria"/>
@@ -1129,10 +1187,26 @@
         <w:jc w:val="both"/>
       </w:pPr>
       <w:r>
-        <w:t xml:space="preserve">This system makes use of web 2.0 technologies. We are using JavaScript processed by the V8 engine through NodeJS. We make heavy use of the callback code pattern. </w:t>
-      </w:r>
-      <w:r>
-        <w:t xml:space="preserve">The system is based on a single process model which is event driven. These event occur mainly with user input and/or asynchronous calls. Other code patterns we have used when they are necessary are both the yield/await directives and also the async.waterfall model. (Found here: </w:t>
+        <w:t xml:space="preserve">This system makes use of web 2.0 technologies. We are using JavaScript processed by the V8 engine through </w:t>
+      </w:r>
+      <w:proofErr w:type="spellStart"/>
+      <w:r>
+        <w:t>NodeJS</w:t>
+      </w:r>
+      <w:proofErr w:type="spellEnd"/>
+      <w:r>
+        <w:t xml:space="preserve">. We make heavy use of the callback code pattern. </w:t>
+      </w:r>
+      <w:r>
+        <w:t xml:space="preserve">The system is based on a single process model which is event driven. These event occur mainly with user input and/or asynchronous calls. Other code patterns we have used when they are necessary are both the yield/await directives and also the </w:t>
+      </w:r>
+      <w:proofErr w:type="spellStart"/>
+      <w:r>
+        <w:t>async.waterfall</w:t>
+      </w:r>
+      <w:proofErr w:type="spellEnd"/>
+      <w:r>
+        <w:t xml:space="preserve"> model. (Found here: </w:t>
       </w:r>
       <w:hyperlink r:id="rId23" w:history="1">
         <w:r>
@@ -1149,7 +1223,15 @@
         <w:t>)</w:t>
       </w:r>
       <w:r>
-        <w:t xml:space="preserve"> These other patterns have been used to reduce the amount of nesting and callbacks used in the code. They are not anti-patterns but they are not the standard that comes with our use of the database connection driver (mongoose) and ExpressJS.</w:t>
+        <w:t xml:space="preserve"> These other patterns have been used to reduce the amount of nesting and callbacks used in the code. They are not anti-patterns but they are not the standard that comes with our use of the database connection driver (mongoose) and </w:t>
+      </w:r>
+      <w:proofErr w:type="spellStart"/>
+      <w:r>
+        <w:t>ExpressJS</w:t>
+      </w:r>
+      <w:proofErr w:type="spellEnd"/>
+      <w:r>
+        <w:t>.</w:t>
       </w:r>
     </w:p>
     <w:p>
@@ -1159,7 +1241,15 @@
         <w:jc w:val="both"/>
       </w:pPr>
       <w:r>
-        <w:t>The live version of the site is hosted on Heroku (</w:t>
+        <w:t xml:space="preserve">The live version of the site is hosted on </w:t>
+      </w:r>
+      <w:proofErr w:type="spellStart"/>
+      <w:r>
+        <w:t>Heroku</w:t>
+      </w:r>
+      <w:proofErr w:type="spellEnd"/>
+      <w:r>
+        <w:t xml:space="preserve"> (</w:t>
       </w:r>
       <w:hyperlink r:id="rId24" w:history="1">
         <w:r>
@@ -1223,7 +1313,31 @@
         <w:t xml:space="preserve">. </w:t>
       </w:r>
       <w:r>
-        <w:t>This site provides hosting for the server side code and public assets. The MongoDb database is stored on another site who is affiliated with Heroku called mLab (</w:t>
+        <w:t xml:space="preserve">This site provides hosting for the server side code and public assets. The </w:t>
+      </w:r>
+      <w:proofErr w:type="spellStart"/>
+      <w:r>
+        <w:t>MongoDb</w:t>
+      </w:r>
+      <w:proofErr w:type="spellEnd"/>
+      <w:r>
+        <w:t xml:space="preserve"> database is stored on another site who is affiliated with </w:t>
+      </w:r>
+      <w:proofErr w:type="spellStart"/>
+      <w:r>
+        <w:t>Heroku</w:t>
+      </w:r>
+      <w:proofErr w:type="spellEnd"/>
+      <w:r>
+        <w:t xml:space="preserve"> called </w:t>
+      </w:r>
+      <w:proofErr w:type="spellStart"/>
+      <w:r>
+        <w:t>mLab</w:t>
+      </w:r>
+      <w:proofErr w:type="spellEnd"/>
+      <w:r>
+        <w:t xml:space="preserve"> (</w:t>
       </w:r>
       <w:hyperlink r:id="rId26" w:history="1">
         <w:r>
@@ -1568,7 +1682,23 @@
           <w:rFonts w:ascii="Century" w:eastAsia="Century" w:hAnsi="Century" w:cs="Century"/>
           <w:sz w:val="20"/>
         </w:rPr>
-        <w:t xml:space="preserve">The purpose of the BorrowMyBooks system is to create an easy to use platform where people can trade their textbooks. The architecture we have chosen to apply to this system is suitable due to the fact that the system will be developed as a Web application, </w:t>
+        <w:t xml:space="preserve">The purpose of the </w:t>
+      </w:r>
+      <w:proofErr w:type="spellStart"/>
+      <w:r>
+        <w:rPr>
+          <w:rFonts w:ascii="Century" w:eastAsia="Century" w:hAnsi="Century" w:cs="Century"/>
+          <w:sz w:val="20"/>
+        </w:rPr>
+        <w:t>BorrowMyBooks</w:t>
+      </w:r>
+      <w:proofErr w:type="spellEnd"/>
+      <w:r>
+        <w:rPr>
+          <w:rFonts w:ascii="Century" w:eastAsia="Century" w:hAnsi="Century" w:cs="Century"/>
+          <w:sz w:val="20"/>
+        </w:rPr>
+        <w:t xml:space="preserve"> system is to create an easy to use platform where people can trade their textbooks. The architecture we have chosen to apply to this system is suitable due to the fact that the system will be developed as a Web application, </w:t>
       </w:r>
       <w:r>
         <w:rPr>
@@ -1593,7 +1723,23 @@
           <w:rFonts w:ascii="Century" w:eastAsia="Century" w:hAnsi="Century" w:cs="Century"/>
           <w:sz w:val="20"/>
         </w:rPr>
-        <w:t>Furthermore, the Client-server network architecture will be suitable for the functioning of the BorrowMyBooks system as the system is mainly based on a large database of data relating to users, administrators and books listed for trading. This architecture will aid in the handling of the database and the communications of each user with it.</w:t>
+        <w:t xml:space="preserve">Furthermore, the Client-server network architecture will be suitable for the functioning of the </w:t>
+      </w:r>
+      <w:proofErr w:type="spellStart"/>
+      <w:r>
+        <w:rPr>
+          <w:rFonts w:ascii="Century" w:eastAsia="Century" w:hAnsi="Century" w:cs="Century"/>
+          <w:sz w:val="20"/>
+        </w:rPr>
+        <w:t>BorrowMyBooks</w:t>
+      </w:r>
+      <w:proofErr w:type="spellEnd"/>
+      <w:r>
+        <w:rPr>
+          <w:rFonts w:ascii="Century" w:eastAsia="Century" w:hAnsi="Century" w:cs="Century"/>
+          <w:sz w:val="20"/>
+        </w:rPr>
+        <w:t xml:space="preserve"> system as the system is mainly based on a large database of data relating to users, administrators and books listed for trading. This architecture will aid in the handling of the database and the communications of each user with it.</w:t>
       </w:r>
     </w:p>
     <w:p>
@@ -2634,6 +2780,7 @@
         </w:rPr>
         <w:t>An AD contains one or more architecture views and an architecture viewpoint definition for each view. There is no required ordering of the views or viewpoints within an AD. Readers of the AD will need to refer to the viewpoint specifications to understand the subject of a view, its notations, models and the modeling conventions used. Given a set of views (</w:t>
       </w:r>
+      <w:proofErr w:type="gramStart"/>
       <w:r>
         <w:rPr>
           <w:rFonts w:ascii="Cambria" w:eastAsia="Cambria" w:hAnsi="Cambria" w:cs="Cambria"/>
@@ -2651,6 +2798,7 @@
         </w:rPr>
         <w:t>i</w:t>
       </w:r>
+      <w:proofErr w:type="gramEnd"/>
       <w:r>
         <w:rPr>
           <w:rFonts w:ascii="Century" w:eastAsia="Century" w:hAnsi="Century" w:cs="Century"/>
@@ -2658,6 +2806,7 @@
         </w:rPr>
         <w:t>) and their viewpoints (</w:t>
       </w:r>
+      <w:proofErr w:type="spellStart"/>
       <w:r>
         <w:rPr>
           <w:sz w:val="18"/>
@@ -2673,6 +2822,7 @@
         </w:rPr>
         <w:t>i</w:t>
       </w:r>
+      <w:proofErr w:type="spellEnd"/>
       <w:r>
         <w:rPr>
           <w:rFonts w:ascii="Century" w:eastAsia="Century" w:hAnsi="Century" w:cs="Century"/>
@@ -2698,6 +2848,7 @@
         </w:rPr>
         <w:t xml:space="preserve">Viewpoints, first: </w:t>
       </w:r>
+      <w:proofErr w:type="spellStart"/>
       <w:r>
         <w:rPr>
           <w:sz w:val="18"/>
@@ -2713,6 +2864,7 @@
         </w:rPr>
         <w:t>i</w:t>
       </w:r>
+      <w:proofErr w:type="spellEnd"/>
       <w:r>
         <w:rPr>
           <w:rFonts w:ascii="Century" w:eastAsia="Century" w:hAnsi="Century" w:cs="Century"/>
@@ -2779,6 +2931,7 @@
         </w:rPr>
         <w:t xml:space="preserve">, </w:t>
       </w:r>
+      <w:proofErr w:type="spellStart"/>
       <w:r>
         <w:rPr>
           <w:sz w:val="18"/>
@@ -2794,6 +2947,7 @@
         </w:rPr>
         <w:t>i</w:t>
       </w:r>
+      <w:proofErr w:type="spellEnd"/>
       <w:r>
         <w:rPr>
           <w:rFonts w:ascii="Century" w:eastAsia="Century" w:hAnsi="Century" w:cs="Century"/>
@@ -2801,6 +2955,7 @@
         </w:rPr>
         <w:t xml:space="preserve">, </w:t>
       </w:r>
+      <w:proofErr w:type="spellStart"/>
       <w:r>
         <w:rPr>
           <w:rFonts w:ascii="Cambria" w:eastAsia="Cambria" w:hAnsi="Cambria" w:cs="Cambria"/>
@@ -2818,6 +2973,7 @@
         </w:rPr>
         <w:t>j</w:t>
       </w:r>
+      <w:proofErr w:type="spellEnd"/>
       <w:r>
         <w:rPr>
           <w:rFonts w:ascii="Century" w:eastAsia="Century" w:hAnsi="Century" w:cs="Century"/>
@@ -2825,6 +2981,8 @@
         </w:rPr>
         <w:t xml:space="preserve">, </w:t>
       </w:r>
+      <w:proofErr w:type="spellStart"/>
+      <w:proofErr w:type="gramStart"/>
       <w:r>
         <w:rPr>
           <w:sz w:val="18"/>
@@ -2840,6 +2998,7 @@
         </w:rPr>
         <w:t>j</w:t>
       </w:r>
+      <w:proofErr w:type="spellEnd"/>
       <w:r>
         <w:rPr>
           <w:rFonts w:ascii="Century" w:eastAsia="Century" w:hAnsi="Century" w:cs="Century"/>
@@ -2847,6 +3006,7 @@
         </w:rPr>
         <w:t>, . . .</w:t>
       </w:r>
+      <w:proofErr w:type="gramEnd"/>
     </w:p>
     <w:p>
       <w:pPr>
@@ -2890,6 +3050,7 @@
         </w:rPr>
         <w:t xml:space="preserve">with the viewpoints deferred to appendices, </w:t>
       </w:r>
+      <w:proofErr w:type="spellStart"/>
       <w:r>
         <w:rPr>
           <w:sz w:val="18"/>
@@ -2905,6 +3066,7 @@
         </w:rPr>
         <w:t>i</w:t>
       </w:r>
+      <w:proofErr w:type="spellEnd"/>
     </w:p>
     <w:p>
       <w:pPr>
@@ -2952,7 +3114,23 @@
     </w:p>
     <w:p>
       <w:r>
-        <w:t xml:space="preserve">All systems exist in some larger environment, be it a department, an organisation’s IT environment, a mobile communications system or even a virtual world. The Context view aims to elaborate on the existence and technical relationships of this environment that this system has with elements of the wider environment. </w:t>
+        <w:t xml:space="preserve">All systems exist in some larger environment, be it a department, an </w:t>
+      </w:r>
+      <w:proofErr w:type="spellStart"/>
+      <w:r>
+        <w:t>organisation’s</w:t>
+      </w:r>
+      <w:proofErr w:type="spellEnd"/>
+      <w:r>
+        <w:t xml:space="preserve"> IT environment, a mobile communications system or even a virtual world. The Context view aims to elaborate on the existence</w:t>
+      </w:r>
+      <w:r>
+        <w:t xml:space="preserve"> and technical relationships </w:t>
+      </w:r>
+      <w:bookmarkStart w:id="0" w:name="_GoBack"/>
+      <w:bookmarkEnd w:id="0"/>
+      <w:r>
+        <w:t xml:space="preserve">that this system has with elements of the wider environment. </w:t>
       </w:r>
     </w:p>
     <w:p>
@@ -3019,7 +3197,15 @@
     </w:p>
     <w:p>
       <w:r>
-        <w:t xml:space="preserve">The BorrowMyBooks system has a set of entities, internally and externally, with which it interacts through its processes. </w:t>
+        <w:t xml:space="preserve">The </w:t>
+      </w:r>
+      <w:proofErr w:type="spellStart"/>
+      <w:r>
+        <w:t>BorrowMyBooks</w:t>
+      </w:r>
+      <w:proofErr w:type="spellEnd"/>
+      <w:r>
+        <w:t xml:space="preserve"> system has a set of entities, internally and externally, with which it interacts through its processes. </w:t>
       </w:r>
       <w:r>
         <w:t>This set consists of human entities, mainly general users of the application. The responsibilities of the general user which interacts with the system is to:</w:t>
@@ -3174,8 +3360,13 @@
         <w:t xml:space="preserve">ost important for the proper functioning of the system, is the </w:t>
       </w:r>
       <w:r>
-        <w:t>database system which BorrowMyBooks</w:t>
-      </w:r>
+        <w:t xml:space="preserve">database system which </w:t>
+      </w:r>
+      <w:proofErr w:type="spellStart"/>
+      <w:r>
+        <w:t>BorrowMyBooks</w:t>
+      </w:r>
+      <w:proofErr w:type="spellEnd"/>
       <w:r>
         <w:t xml:space="preserve"> relies on to store and manage all the data. The responsibilities of the database are as follows:</w:t>
       </w:r>
@@ -3271,6 +3462,407 @@
         <w:t xml:space="preserve">Database system communications: The system </w:t>
       </w:r>
     </w:p>
+    <w:p>
+      <w:pPr>
+        <w:pStyle w:val="Heading2"/>
+        <w:ind w:left="-5"/>
+      </w:pPr>
+      <w:r>
+        <w:t>3.2</w:t>
+      </w:r>
+      <w:r>
+        <w:t xml:space="preserve"> </w:t>
+      </w:r>
+      <w:r>
+        <w:rPr>
+          <w:rFonts w:ascii="Cambria" w:eastAsia="Cambria" w:hAnsi="Cambria" w:cs="Cambria"/>
+          <w:b w:val="0"/>
+          <w:i/>
+          <w:color w:val="E4322B"/>
+        </w:rPr>
+        <w:t>Context Viewpoint</w:t>
+      </w:r>
+    </w:p>
+    <w:p>
+      <w:pPr>
+        <w:pStyle w:val="Heading3"/>
+        <w:tabs>
+          <w:tab w:val="center" w:pos="1411"/>
+        </w:tabs>
+        <w:spacing w:after="236"/>
+        <w:ind w:left="-15" w:firstLine="0"/>
+        <w:rPr>
+          <w:sz w:val="29"/>
+        </w:rPr>
+      </w:pPr>
+      <w:r>
+        <w:rPr>
+          <w:sz w:val="29"/>
+        </w:rPr>
+        <w:t>3.2</w:t>
+      </w:r>
+      <w:r>
+        <w:rPr>
+          <w:sz w:val="29"/>
+        </w:rPr>
+        <w:t>.1</w:t>
+      </w:r>
+      <w:r>
+        <w:rPr>
+          <w:sz w:val="29"/>
+        </w:rPr>
+        <w:tab/>
+        <w:t>Overview</w:t>
+      </w:r>
+    </w:p>
+    <w:p>
+      <w:r>
+        <w:t xml:space="preserve">All systems exist in some larger environment, be it a department, an </w:t>
+      </w:r>
+      <w:proofErr w:type="spellStart"/>
+      <w:r>
+        <w:t>organisation’s</w:t>
+      </w:r>
+      <w:proofErr w:type="spellEnd"/>
+      <w:r>
+        <w:t xml:space="preserve"> IT environment, a mobile communications system or even a virtual world. The Context view aims to elaborate on the existence and technical relationships of this environment that this system has with elements of the wider environment. </w:t>
+      </w:r>
+    </w:p>
+    <w:p>
+      <w:pPr>
+        <w:pStyle w:val="Heading3"/>
+        <w:tabs>
+          <w:tab w:val="center" w:pos="2723"/>
+        </w:tabs>
+        <w:spacing w:after="236"/>
+        <w:ind w:left="-15" w:firstLine="0"/>
+      </w:pPr>
+      <w:r>
+        <w:rPr>
+          <w:sz w:val="29"/>
+        </w:rPr>
+        <w:lastRenderedPageBreak/>
+        <w:t>3.2</w:t>
+      </w:r>
+      <w:r>
+        <w:rPr>
+          <w:sz w:val="29"/>
+        </w:rPr>
+        <w:t>.2</w:t>
+      </w:r>
+      <w:r>
+        <w:rPr>
+          <w:sz w:val="29"/>
+        </w:rPr>
+        <w:tab/>
+        <w:t>Concerns and stakeholders</w:t>
+      </w:r>
+    </w:p>
+    <w:p>
+      <w:pPr>
+        <w:pStyle w:val="Heading4"/>
+        <w:tabs>
+          <w:tab w:val="center" w:pos="1371"/>
+        </w:tabs>
+        <w:spacing w:after="233"/>
+        <w:ind w:left="-15" w:firstLine="0"/>
+        <w:rPr>
+          <w:sz w:val="24"/>
+        </w:rPr>
+      </w:pPr>
+      <w:r>
+        <w:rPr>
+          <w:sz w:val="24"/>
+        </w:rPr>
+        <w:t>3.2</w:t>
+      </w:r>
+      <w:r>
+        <w:rPr>
+          <w:sz w:val="24"/>
+        </w:rPr>
+        <w:t>.3</w:t>
+      </w:r>
+      <w:r>
+        <w:rPr>
+          <w:sz w:val="24"/>
+        </w:rPr>
+        <w:tab/>
+        <w:t>Concerns</w:t>
+      </w:r>
+    </w:p>
+    <w:p>
+      <w:pPr>
+        <w:rPr>
+          <w:u w:val="single"/>
+        </w:rPr>
+      </w:pPr>
+      <w:r>
+        <w:rPr>
+          <w:u w:val="single"/>
+        </w:rPr>
+        <w:t>Identity and Responsibilities of External Entities:</w:t>
+      </w:r>
+    </w:p>
+    <w:p>
+      <w:r>
+        <w:t xml:space="preserve">The </w:t>
+      </w:r>
+      <w:proofErr w:type="spellStart"/>
+      <w:r>
+        <w:t>BorrowMyBooks</w:t>
+      </w:r>
+      <w:proofErr w:type="spellEnd"/>
+      <w:r>
+        <w:t xml:space="preserve"> system has a set of entities, internally and externally, with which it interacts through its processes. This set consists of human entities, mainly general users of the application. The responsibilities of the general user which interacts with the system is to:</w:t>
+      </w:r>
+    </w:p>
+    <w:p>
+      <w:pPr>
+        <w:pStyle w:val="ListParagraph"/>
+        <w:numPr>
+          <w:ilvl w:val="0"/>
+          <w:numId w:val="12"/>
+        </w:numPr>
+      </w:pPr>
+      <w:r>
+        <w:t>Sign up on the system as an active user</w:t>
+      </w:r>
+    </w:p>
+    <w:p>
+      <w:pPr>
+        <w:pStyle w:val="ListParagraph"/>
+        <w:numPr>
+          <w:ilvl w:val="0"/>
+          <w:numId w:val="12"/>
+        </w:numPr>
+      </w:pPr>
+      <w:r>
+        <w:t>Login to the system with their personal account details</w:t>
+      </w:r>
+    </w:p>
+    <w:p>
+      <w:pPr>
+        <w:pStyle w:val="ListParagraph"/>
+        <w:numPr>
+          <w:ilvl w:val="0"/>
+          <w:numId w:val="12"/>
+        </w:numPr>
+      </w:pPr>
+      <w:r>
+        <w:t xml:space="preserve">Browse the available books and their details </w:t>
+      </w:r>
+    </w:p>
+    <w:p>
+      <w:pPr>
+        <w:pStyle w:val="ListParagraph"/>
+        <w:numPr>
+          <w:ilvl w:val="0"/>
+          <w:numId w:val="12"/>
+        </w:numPr>
+      </w:pPr>
+      <w:r>
+        <w:t>Transact through the system, through either purchasing or buying a book</w:t>
+      </w:r>
+    </w:p>
+    <w:p>
+      <w:pPr>
+        <w:pStyle w:val="ListParagraph"/>
+        <w:numPr>
+          <w:ilvl w:val="0"/>
+          <w:numId w:val="12"/>
+        </w:numPr>
+      </w:pPr>
+      <w:r>
+        <w:t>Upload books to be sold or rented out</w:t>
+      </w:r>
+    </w:p>
+    <w:p>
+      <w:pPr>
+        <w:pStyle w:val="ListParagraph"/>
+        <w:numPr>
+          <w:ilvl w:val="0"/>
+          <w:numId w:val="12"/>
+        </w:numPr>
+      </w:pPr>
+      <w:r>
+        <w:t>Rate users for their reliability as buyers/sellers on the system</w:t>
+      </w:r>
+    </w:p>
+    <w:p>
+      <w:pPr>
+        <w:pStyle w:val="ListParagraph"/>
+        <w:numPr>
+          <w:ilvl w:val="0"/>
+          <w:numId w:val="12"/>
+        </w:numPr>
+      </w:pPr>
+      <w:r>
+        <w:t>Report users for abusive or unethical behavior on the system</w:t>
+      </w:r>
+    </w:p>
+    <w:p>
+      <w:r>
+        <w:t>Another external user is the administrator of the system. The administrator of the system has more complex responsibilities regarding the functioning of the system which are stated below.</w:t>
+      </w:r>
+    </w:p>
+    <w:p>
+      <w:pPr>
+        <w:pStyle w:val="ListParagraph"/>
+        <w:numPr>
+          <w:ilvl w:val="0"/>
+          <w:numId w:val="13"/>
+        </w:numPr>
+      </w:pPr>
+      <w:r>
+        <w:t>Signing in to the system with their relevant admin details.</w:t>
+      </w:r>
+    </w:p>
+    <w:p>
+      <w:pPr>
+        <w:pStyle w:val="ListParagraph"/>
+        <w:numPr>
+          <w:ilvl w:val="0"/>
+          <w:numId w:val="13"/>
+        </w:numPr>
+      </w:pPr>
+      <w:r>
+        <w:t>View reported users and block or suspend their interaction with the system depending on the severity of their abusive behavior on the system.</w:t>
+      </w:r>
+    </w:p>
+    <w:p>
+      <w:pPr>
+        <w:pStyle w:val="ListParagraph"/>
+        <w:numPr>
+          <w:ilvl w:val="0"/>
+          <w:numId w:val="13"/>
+        </w:numPr>
+      </w:pPr>
+      <w:r>
+        <w:t>Solve problems that arise with transactions which user attempt to make through the system</w:t>
+      </w:r>
+    </w:p>
+    <w:p>
+      <w:pPr>
+        <w:pStyle w:val="ListParagraph"/>
+        <w:numPr>
+          <w:ilvl w:val="0"/>
+          <w:numId w:val="13"/>
+        </w:numPr>
+      </w:pPr>
+      <w:r>
+        <w:t>Monitor the performance of the system and make sure that any bugs which may arise are eradicated.</w:t>
+      </w:r>
+    </w:p>
+    <w:p>
+      <w:r>
+        <w:t xml:space="preserve">Most important for the proper functioning of the system, is the database system which </w:t>
+      </w:r>
+      <w:proofErr w:type="spellStart"/>
+      <w:r>
+        <w:t>BorrowMyBooks</w:t>
+      </w:r>
+      <w:proofErr w:type="spellEnd"/>
+      <w:r>
+        <w:t xml:space="preserve"> relies on to store and manage all the data. The responsibilities of the database are as follows:</w:t>
+      </w:r>
+    </w:p>
+    <w:p>
+      <w:pPr>
+        <w:pStyle w:val="ListParagraph"/>
+        <w:numPr>
+          <w:ilvl w:val="0"/>
+          <w:numId w:val="14"/>
+        </w:numPr>
+        <w:ind w:left="720"/>
+      </w:pPr>
+      <w:r>
+        <w:t xml:space="preserve">Storing all information of users who are signed up on the system in a secure way. </w:t>
+      </w:r>
+    </w:p>
+    <w:p>
+      <w:pPr>
+        <w:pStyle w:val="ListParagraph"/>
+        <w:numPr>
+          <w:ilvl w:val="0"/>
+          <w:numId w:val="14"/>
+        </w:numPr>
+        <w:ind w:left="720"/>
+      </w:pPr>
+      <w:r>
+        <w:t xml:space="preserve">Storing all information of books which are registered on the system for sale or rent, and the availability of each specific book. </w:t>
+      </w:r>
+    </w:p>
+    <w:p>
+      <w:pPr>
+        <w:pStyle w:val="ListParagraph"/>
+        <w:numPr>
+          <w:ilvl w:val="0"/>
+          <w:numId w:val="14"/>
+        </w:numPr>
+        <w:ind w:left="720"/>
+      </w:pPr>
+      <w:r>
+        <w:t>Provide a reliable and secure connection to the system to avoid external entities tapping into private system data</w:t>
+      </w:r>
+    </w:p>
+    <w:p>
+      <w:r>
+        <w:rPr>
+          <w:u w:val="single"/>
+        </w:rPr>
+        <w:t>Nature of External Connections:</w:t>
+      </w:r>
+    </w:p>
+    <w:p>
+      <w:r>
+        <w:lastRenderedPageBreak/>
+        <w:t>Each external actor on the system has its own way of interacting with the system. The different communication methods for each user is stated below.</w:t>
+      </w:r>
+    </w:p>
+    <w:p>
+      <w:pPr>
+        <w:pStyle w:val="ListParagraph"/>
+        <w:numPr>
+          <w:ilvl w:val="0"/>
+          <w:numId w:val="15"/>
+        </w:numPr>
+      </w:pPr>
+      <w:r>
+        <w:t xml:space="preserve">General user interaction: There is a dedicated User Interface controller developed using the Model View controller architecture through which users of the system will interact with the system for input and output data. This interface has limited functionality to cater </w:t>
+      </w:r>
+      <w:proofErr w:type="gramStart"/>
+      <w:r>
+        <w:t>only</w:t>
+      </w:r>
+      <w:proofErr w:type="gramEnd"/>
+      <w:r>
+        <w:t xml:space="preserve"> for the needs and responsibilities of a general user of the system as described above. </w:t>
+      </w:r>
+    </w:p>
+    <w:p>
+      <w:pPr>
+        <w:pStyle w:val="ListParagraph"/>
+        <w:numPr>
+          <w:ilvl w:val="0"/>
+          <w:numId w:val="15"/>
+        </w:numPr>
+      </w:pPr>
+      <w:r>
+        <w:t>Admin user control: There is a dedicated user interface through which the administrators of the system can carry out their responsibilities for the functioning and maintenance of the system, and for any other issues concerning general users, system properties, system functionality and database management.</w:t>
+      </w:r>
+    </w:p>
+    <w:p>
+      <w:pPr>
+        <w:pStyle w:val="ListParagraph"/>
+        <w:numPr>
+          <w:ilvl w:val="0"/>
+          <w:numId w:val="15"/>
+        </w:numPr>
+      </w:pPr>
+      <w:r>
+        <w:t xml:space="preserve">Database system communications: The system </w:t>
+      </w:r>
+    </w:p>
     <w:p/>
     <w:p>
       <w:pPr>
@@ -3311,19 +3903,23 @@
           <w:sz w:val="24"/>
           <w:highlight w:val="yellow"/>
         </w:rPr>
-        <w:lastRenderedPageBreak/>
-        <w:t>3.1.4</w:t>
+        <w:t>3.2</w:t>
       </w:r>
       <w:r>
         <w:rPr>
           <w:sz w:val="24"/>
           <w:highlight w:val="yellow"/>
         </w:rPr>
+        <w:t>.4</w:t>
+      </w:r>
+      <w:r>
+        <w:rPr>
+          <w:sz w:val="24"/>
+          <w:highlight w:val="yellow"/>
+        </w:rPr>
         <w:tab/>
         <w:t>Typical stakeholders</w:t>
       </w:r>
-      <w:bookmarkStart w:id="0" w:name="_GoBack"/>
-      <w:bookmarkEnd w:id="0"/>
     </w:p>
     <w:p>
       <w:r>
@@ -3404,7 +4000,20 @@
         <w:rPr>
           <w:sz w:val="24"/>
         </w:rPr>
-        <w:t>3.3.3</w:t>
+        <w:lastRenderedPageBreak/>
+        <w:t>3</w:t>
+      </w:r>
+      <w:r>
+        <w:rPr>
+          <w:sz w:val="24"/>
+        </w:rPr>
+        <w:t>.2</w:t>
+      </w:r>
+      <w:r>
+        <w:rPr>
+          <w:sz w:val="24"/>
+        </w:rPr>
+        <w:t>.5</w:t>
       </w:r>
       <w:r>
         <w:rPr>
@@ -3464,6 +4073,10 @@
         <w:spacing w:after="621" w:line="253" w:lineRule="auto"/>
         <w:ind w:left="-5" w:right="821" w:hanging="10"/>
         <w:jc w:val="both"/>
+        <w:rPr>
+          <w:rFonts w:ascii="Century" w:eastAsia="Century" w:hAnsi="Century" w:cs="Century"/>
+          <w:sz w:val="18"/>
+        </w:rPr>
       </w:pPr>
       <w:r>
         <w:rPr>
@@ -3472,6 +4085,224 @@
         </w:rPr>
         <w:t>Identifying the “anti-concerns” of a given notation or approach may be a good antidote for certain overly used models and notations.</w:t>
       </w:r>
+    </w:p>
+    <w:p/>
+    <w:p/>
+    <w:p>
+      <w:pPr>
+        <w:ind w:left="720"/>
+      </w:pPr>
+    </w:p>
+    <w:p/>
+    <w:p>
+      <w:pPr>
+        <w:spacing w:after="500" w:line="265" w:lineRule="auto"/>
+        <w:rPr>
+          <w:rFonts w:ascii="Century" w:eastAsia="Century" w:hAnsi="Century" w:cs="Century"/>
+          <w:color w:val="auto"/>
+          <w:sz w:val="18"/>
+        </w:rPr>
+      </w:pPr>
+    </w:p>
+    <w:p>
+      <w:pPr>
+        <w:spacing w:after="500" w:line="265" w:lineRule="auto"/>
+        <w:ind w:left="-5" w:hanging="10"/>
+      </w:pPr>
+    </w:p>
+    <w:p>
+      <w:pPr>
+        <w:pStyle w:val="Heading4"/>
+        <w:tabs>
+          <w:tab w:val="center" w:pos="2082"/>
+        </w:tabs>
+        <w:spacing w:after="233"/>
+        <w:ind w:left="-15" w:firstLine="0"/>
+        <w:rPr>
+          <w:sz w:val="24"/>
+        </w:rPr>
+      </w:pPr>
+      <w:r>
+        <w:rPr>
+          <w:sz w:val="24"/>
+          <w:highlight w:val="yellow"/>
+        </w:rPr>
+        <w:t>3.1.4</w:t>
+      </w:r>
+      <w:r>
+        <w:rPr>
+          <w:sz w:val="24"/>
+          <w:highlight w:val="yellow"/>
+        </w:rPr>
+        <w:tab/>
+        <w:t>Typical stakeholders</w:t>
+      </w:r>
+    </w:p>
+    <w:p>
+      <w:r>
+        <w:t>The potential stakeholders in this view are listed below:</w:t>
+      </w:r>
+    </w:p>
+    <w:p>
+      <w:pPr>
+        <w:pStyle w:val="ListParagraph"/>
+        <w:numPr>
+          <w:ilvl w:val="0"/>
+          <w:numId w:val="16"/>
+        </w:numPr>
+      </w:pPr>
+      <w:r>
+        <w:t>General users of a system willing to purchase or rent a book</w:t>
+      </w:r>
+    </w:p>
+    <w:p>
+      <w:pPr>
+        <w:pStyle w:val="ListParagraph"/>
+        <w:numPr>
+          <w:ilvl w:val="0"/>
+          <w:numId w:val="16"/>
+        </w:numPr>
+      </w:pPr>
+      <w:r>
+        <w:t>General users of the system who are willing to sell or rent a book out through the system.</w:t>
+      </w:r>
+    </w:p>
+    <w:p>
+      <w:pPr>
+        <w:pStyle w:val="ListParagraph"/>
+        <w:numPr>
+          <w:ilvl w:val="0"/>
+          <w:numId w:val="16"/>
+        </w:numPr>
+      </w:pPr>
+      <w:r>
+        <w:t>Administrators.</w:t>
+      </w:r>
+    </w:p>
+    <w:p>
+      <w:pPr>
+        <w:pStyle w:val="ListParagraph"/>
+        <w:numPr>
+          <w:ilvl w:val="0"/>
+          <w:numId w:val="16"/>
+        </w:numPr>
+      </w:pPr>
+      <w:r>
+        <w:t>Database administrators</w:t>
+      </w:r>
+    </w:p>
+    <w:p>
+      <w:pPr>
+        <w:pStyle w:val="ListParagraph"/>
+        <w:numPr>
+          <w:ilvl w:val="0"/>
+          <w:numId w:val="16"/>
+        </w:numPr>
+      </w:pPr>
+    </w:p>
+    <w:p/>
+    <w:p/>
+    <w:p/>
+    <w:p/>
+    <w:p>
+      <w:pPr>
+        <w:pStyle w:val="Heading4"/>
+        <w:tabs>
+          <w:tab w:val="center" w:pos="2402"/>
+        </w:tabs>
+        <w:spacing w:after="211"/>
+        <w:ind w:left="-15" w:firstLine="0"/>
+      </w:pPr>
+      <w:r>
+        <w:rPr>
+          <w:sz w:val="24"/>
+        </w:rPr>
+        <w:lastRenderedPageBreak/>
+        <w:t>3</w:t>
+      </w:r>
+      <w:r>
+        <w:rPr>
+          <w:sz w:val="24"/>
+        </w:rPr>
+        <w:t>.1.5</w:t>
+      </w:r>
+      <w:r>
+        <w:rPr>
+          <w:sz w:val="24"/>
+        </w:rPr>
+        <w:tab/>
+        <w:t xml:space="preserve">“Anti-concerns” </w:t>
+      </w:r>
+      <w:r>
+        <w:rPr>
+          <w:rFonts w:ascii="Calibri" w:eastAsia="Calibri" w:hAnsi="Calibri" w:cs="Calibri"/>
+          <w:b w:val="0"/>
+          <w:color w:val="999A9A"/>
+          <w:sz w:val="24"/>
+        </w:rPr>
+        <w:t>(</w:t>
+      </w:r>
+      <w:r>
+        <w:rPr>
+          <w:color w:val="999A9A"/>
+          <w:sz w:val="24"/>
+        </w:rPr>
+        <w:t>optional)</w:t>
+      </w:r>
+    </w:p>
+    <w:p>
+      <w:pPr>
+        <w:spacing w:after="173" w:line="253" w:lineRule="auto"/>
+        <w:ind w:left="-5" w:right="821" w:hanging="10"/>
+        <w:jc w:val="both"/>
+      </w:pPr>
+      <w:r>
+        <w:rPr>
+          <w:rFonts w:ascii="Century" w:eastAsia="Century" w:hAnsi="Century" w:cs="Century"/>
+          <w:sz w:val="18"/>
+        </w:rPr>
+        <w:t xml:space="preserve">It may be helpful to architects and stakeholders to document the kinds of issues for which this viewpoint is </w:t>
+      </w:r>
+      <w:r>
+        <w:rPr>
+          <w:rFonts w:ascii="Century" w:eastAsia="Century" w:hAnsi="Century" w:cs="Century"/>
+          <w:i/>
+          <w:sz w:val="18"/>
+        </w:rPr>
+        <w:t>not appropriate or not particularly useful</w:t>
+      </w:r>
+      <w:r>
+        <w:rPr>
+          <w:rFonts w:ascii="Century" w:eastAsia="Century" w:hAnsi="Century" w:cs="Century"/>
+          <w:sz w:val="18"/>
+        </w:rPr>
+        <w:t>.</w:t>
+      </w:r>
+    </w:p>
+    <w:p>
+      <w:pPr>
+        <w:spacing w:after="621" w:line="253" w:lineRule="auto"/>
+        <w:ind w:left="-5" w:right="821" w:hanging="10"/>
+        <w:jc w:val="both"/>
+        <w:rPr>
+          <w:rFonts w:ascii="Century" w:eastAsia="Century" w:hAnsi="Century" w:cs="Century"/>
+          <w:sz w:val="18"/>
+        </w:rPr>
+      </w:pPr>
+      <w:r>
+        <w:rPr>
+          <w:rFonts w:ascii="Century" w:eastAsia="Century" w:hAnsi="Century" w:cs="Century"/>
+          <w:sz w:val="18"/>
+        </w:rPr>
+        <w:t>Identifying the “anti-concerns” of a given notation or approach may be a good antidote for certain overly used models and notations.</w:t>
+      </w:r>
+    </w:p>
+    <w:p>
+      <w:pPr>
+        <w:spacing w:after="621" w:line="253" w:lineRule="auto"/>
+        <w:ind w:left="-5" w:right="821" w:hanging="10"/>
+        <w:jc w:val="both"/>
+      </w:pPr>
     </w:p>
     <w:p>
       <w:pPr>
@@ -3671,7 +4502,6 @@
         <w:ind w:left="-5"/>
       </w:pPr>
       <w:r>
-        <w:lastRenderedPageBreak/>
         <w:t xml:space="preserve">3.5.1 </w:t>
       </w:r>
       <w:r>
@@ -3766,7 +4596,23 @@
           <w:rFonts w:ascii="Century" w:eastAsia="Century" w:hAnsi="Century" w:cs="Century"/>
           <w:sz w:val="18"/>
         </w:rPr>
-        <w:t xml:space="preserve">: in terms of a metamodel or specification of notation to be used and a </w:t>
+        <w:t xml:space="preserve">: in terms of a </w:t>
+      </w:r>
+      <w:proofErr w:type="spellStart"/>
+      <w:r>
+        <w:rPr>
+          <w:rFonts w:ascii="Century" w:eastAsia="Century" w:hAnsi="Century" w:cs="Century"/>
+          <w:sz w:val="18"/>
+        </w:rPr>
+        <w:t>metamodel</w:t>
+      </w:r>
+      <w:proofErr w:type="spellEnd"/>
+      <w:r>
+        <w:rPr>
+          <w:rFonts w:ascii="Century" w:eastAsia="Century" w:hAnsi="Century" w:cs="Century"/>
+          <w:sz w:val="18"/>
+        </w:rPr>
+        <w:t xml:space="preserve"> or specification of notation to be used and a </w:t>
       </w:r>
       <w:r>
         <w:rPr>
@@ -3795,6 +4641,7 @@
           <w:rFonts w:ascii="Century" w:eastAsia="Century" w:hAnsi="Century" w:cs="Century"/>
           <w:sz w:val="18"/>
         </w:rPr>
+        <w:lastRenderedPageBreak/>
         <w:t>The remainder of this section focuses on the language part. The next section focuses on the process part.</w:t>
       </w:r>
     </w:p>
@@ -3842,7 +4689,39 @@
           <w:rFonts w:ascii="Century" w:eastAsia="Century" w:hAnsi="Century" w:cs="Century"/>
           <w:sz w:val="18"/>
         </w:rPr>
-        <w:t xml:space="preserve">by reference to an existing notation or language (such as SADT, UML or an architecture description language such as ArchiMate or SysML) or to an existing technique (such as </w:t>
+        <w:t xml:space="preserve">by reference to an existing notation or language (such as SADT, UML or an architecture description language such as </w:t>
+      </w:r>
+      <w:proofErr w:type="spellStart"/>
+      <w:r>
+        <w:rPr>
+          <w:rFonts w:ascii="Century" w:eastAsia="Century" w:hAnsi="Century" w:cs="Century"/>
+          <w:sz w:val="18"/>
+        </w:rPr>
+        <w:t>ArchiMate</w:t>
+      </w:r>
+      <w:proofErr w:type="spellEnd"/>
+      <w:r>
+        <w:rPr>
+          <w:rFonts w:ascii="Century" w:eastAsia="Century" w:hAnsi="Century" w:cs="Century"/>
+          <w:sz w:val="18"/>
+        </w:rPr>
+        <w:t xml:space="preserve"> or </w:t>
+      </w:r>
+      <w:proofErr w:type="spellStart"/>
+      <w:r>
+        <w:rPr>
+          <w:rFonts w:ascii="Century" w:eastAsia="Century" w:hAnsi="Century" w:cs="Century"/>
+          <w:sz w:val="18"/>
+        </w:rPr>
+        <w:t>SysML</w:t>
+      </w:r>
+      <w:proofErr w:type="spellEnd"/>
+      <w:r>
+        <w:rPr>
+          <w:rFonts w:ascii="Century" w:eastAsia="Century" w:hAnsi="Century" w:cs="Century"/>
+          <w:sz w:val="18"/>
+        </w:rPr>
+        <w:t xml:space="preserve">) or to an existing technique (such as </w:t>
       </w:r>
       <w:r>
         <w:rPr>
@@ -3882,7 +4761,23 @@
           <w:rFonts w:ascii="Century" w:eastAsia="Century" w:hAnsi="Century" w:cs="Century"/>
           <w:sz w:val="18"/>
         </w:rPr>
-        <w:t>by presenting a metamodel defining its core constructs;</w:t>
+        <w:t xml:space="preserve">by presenting a </w:t>
+      </w:r>
+      <w:proofErr w:type="spellStart"/>
+      <w:r>
+        <w:rPr>
+          <w:rFonts w:ascii="Century" w:eastAsia="Century" w:hAnsi="Century" w:cs="Century"/>
+          <w:sz w:val="18"/>
+        </w:rPr>
+        <w:t>metamodel</w:t>
+      </w:r>
+      <w:proofErr w:type="spellEnd"/>
+      <w:r>
+        <w:rPr>
+          <w:rFonts w:ascii="Century" w:eastAsia="Century" w:hAnsi="Century" w:cs="Century"/>
+          <w:sz w:val="18"/>
+        </w:rPr>
+        <w:t xml:space="preserve"> defining its core constructs;</w:t>
       </w:r>
     </w:p>
     <w:p>
@@ -3913,12 +4808,21 @@
         <w:ind w:right="821" w:hanging="408"/>
         <w:jc w:val="both"/>
       </w:pPr>
-      <w:r>
-        <w:rPr>
-          <w:rFonts w:ascii="Century" w:eastAsia="Century" w:hAnsi="Century" w:cs="Century"/>
-          <w:sz w:val="18"/>
-        </w:rPr>
-        <w:t>by some combination of these methods or in some other manner.</w:t>
+      <w:proofErr w:type="gramStart"/>
+      <w:r>
+        <w:rPr>
+          <w:rFonts w:ascii="Century" w:eastAsia="Century" w:hAnsi="Century" w:cs="Century"/>
+          <w:sz w:val="18"/>
+        </w:rPr>
+        <w:t>by</w:t>
+      </w:r>
+      <w:proofErr w:type="gramEnd"/>
+      <w:r>
+        <w:rPr>
+          <w:rFonts w:ascii="Century" w:eastAsia="Century" w:hAnsi="Century" w:cs="Century"/>
+          <w:sz w:val="18"/>
+        </w:rPr>
+        <w:t xml:space="preserve"> some combination of these methods or in some other manner.</w:t>
       </w:r>
     </w:p>
     <w:p>
@@ -3946,7 +4850,23 @@
           <w:rFonts w:ascii="Century" w:eastAsia="Century" w:hAnsi="Century" w:cs="Century"/>
           <w:sz w:val="18"/>
         </w:rPr>
-        <w:t>Sometimes conventions are applicable across more than one model kind – it is not necessary to provide a separate set of conventions, a metamodel, notations, or operations for each, when a single specification is adequate.</w:t>
+        <w:t xml:space="preserve">Sometimes conventions are applicable across more than one model kind – it is not necessary to provide a separate set of conventions, a </w:t>
+      </w:r>
+      <w:proofErr w:type="spellStart"/>
+      <w:r>
+        <w:rPr>
+          <w:rFonts w:ascii="Century" w:eastAsia="Century" w:hAnsi="Century" w:cs="Century"/>
+          <w:sz w:val="18"/>
+        </w:rPr>
+        <w:t>metamodel</w:t>
+      </w:r>
+      <w:proofErr w:type="spellEnd"/>
+      <w:r>
+        <w:rPr>
+          <w:rFonts w:ascii="Century" w:eastAsia="Century" w:hAnsi="Century" w:cs="Century"/>
+          <w:sz w:val="18"/>
+        </w:rPr>
+        <w:t>, notations, or operations for each, when a single specification is adequate.</w:t>
       </w:r>
     </w:p>
     <w:p>
@@ -3997,7 +4917,23 @@
           <w:rFonts w:ascii="Century" w:eastAsia="Century" w:hAnsi="Century" w:cs="Century"/>
           <w:sz w:val="18"/>
         </w:rPr>
-        <w:t>Identify an existing notation or model language or define one that can be used for models of this model kind. Describe its syntax, semantics, tool support, as needed.</w:t>
+        <w:t xml:space="preserve">Identify an existing notation or model language or define one that can be used for models of this model kind. Describe its syntax, semantics, </w:t>
+      </w:r>
+      <w:proofErr w:type="gramStart"/>
+      <w:r>
+        <w:rPr>
+          <w:rFonts w:ascii="Century" w:eastAsia="Century" w:hAnsi="Century" w:cs="Century"/>
+          <w:sz w:val="18"/>
+        </w:rPr>
+        <w:t>tool</w:t>
+      </w:r>
+      <w:proofErr w:type="gramEnd"/>
+      <w:r>
+        <w:rPr>
+          <w:rFonts w:ascii="Century" w:eastAsia="Century" w:hAnsi="Century" w:cs="Century"/>
+          <w:sz w:val="18"/>
+        </w:rPr>
+        <w:t xml:space="preserve"> support, as needed.</w:t>
       </w:r>
     </w:p>
     <w:p>
@@ -4006,7 +4942,15 @@
         <w:ind w:left="-5"/>
       </w:pPr>
       <w:r>
-        <w:t xml:space="preserve">II) Model kind metamodel </w:t>
+        <w:t xml:space="preserve">II) Model kind </w:t>
+      </w:r>
+      <w:proofErr w:type="spellStart"/>
+      <w:r>
+        <w:t>metamodel</w:t>
+      </w:r>
+      <w:proofErr w:type="spellEnd"/>
+      <w:r>
+        <w:t xml:space="preserve"> </w:t>
       </w:r>
       <w:r>
         <w:rPr>
@@ -4034,7 +4978,71 @@
           <w:rFonts w:ascii="Century" w:eastAsia="Century" w:hAnsi="Century" w:cs="Century"/>
           <w:sz w:val="18"/>
         </w:rPr>
-        <w:t>A metamodel presents the AD elements that constitute the vocabulary of a model kind, and their rules of combination. There are different ways of representing metamodels (such as UML class diagrams, OWL, eCore). The metamodel should present:</w:t>
+        <w:t xml:space="preserve">A </w:t>
+      </w:r>
+      <w:proofErr w:type="spellStart"/>
+      <w:r>
+        <w:rPr>
+          <w:rFonts w:ascii="Century" w:eastAsia="Century" w:hAnsi="Century" w:cs="Century"/>
+          <w:sz w:val="18"/>
+        </w:rPr>
+        <w:t>metamodel</w:t>
+      </w:r>
+      <w:proofErr w:type="spellEnd"/>
+      <w:r>
+        <w:rPr>
+          <w:rFonts w:ascii="Century" w:eastAsia="Century" w:hAnsi="Century" w:cs="Century"/>
+          <w:sz w:val="18"/>
+        </w:rPr>
+        <w:t xml:space="preserve"> presents the AD elements that constitute the vocabulary of a model kind, and their rules of combination. There are different ways of representing </w:t>
+      </w:r>
+      <w:proofErr w:type="spellStart"/>
+      <w:r>
+        <w:rPr>
+          <w:rFonts w:ascii="Century" w:eastAsia="Century" w:hAnsi="Century" w:cs="Century"/>
+          <w:sz w:val="18"/>
+        </w:rPr>
+        <w:t>metamodels</w:t>
+      </w:r>
+      <w:proofErr w:type="spellEnd"/>
+      <w:r>
+        <w:rPr>
+          <w:rFonts w:ascii="Century" w:eastAsia="Century" w:hAnsi="Century" w:cs="Century"/>
+          <w:sz w:val="18"/>
+        </w:rPr>
+        <w:t xml:space="preserve"> (such as UML class diagrams, OWL, </w:t>
+      </w:r>
+      <w:proofErr w:type="spellStart"/>
+      <w:r>
+        <w:rPr>
+          <w:rFonts w:ascii="Century" w:eastAsia="Century" w:hAnsi="Century" w:cs="Century"/>
+          <w:sz w:val="18"/>
+        </w:rPr>
+        <w:t>eCore</w:t>
+      </w:r>
+      <w:proofErr w:type="spellEnd"/>
+      <w:r>
+        <w:rPr>
+          <w:rFonts w:ascii="Century" w:eastAsia="Century" w:hAnsi="Century" w:cs="Century"/>
+          <w:sz w:val="18"/>
+        </w:rPr>
+        <w:t xml:space="preserve">). The </w:t>
+      </w:r>
+      <w:proofErr w:type="spellStart"/>
+      <w:r>
+        <w:rPr>
+          <w:rFonts w:ascii="Century" w:eastAsia="Century" w:hAnsi="Century" w:cs="Century"/>
+          <w:sz w:val="18"/>
+        </w:rPr>
+        <w:t>metamodel</w:t>
+      </w:r>
+      <w:proofErr w:type="spellEnd"/>
+      <w:r>
+        <w:rPr>
+          <w:rFonts w:ascii="Century" w:eastAsia="Century" w:hAnsi="Century" w:cs="Century"/>
+          <w:sz w:val="18"/>
+        </w:rPr>
+        <w:t xml:space="preserve"> should present:</w:t>
       </w:r>
     </w:p>
     <w:p>
@@ -4043,14 +5051,23 @@
         <w:ind w:left="483" w:right="821" w:hanging="498"/>
         <w:jc w:val="both"/>
       </w:pPr>
+      <w:proofErr w:type="gramStart"/>
       <w:r>
         <w:rPr>
           <w:rFonts w:ascii="Century" w:eastAsia="Century" w:hAnsi="Century" w:cs="Century"/>
           <w:b/>
           <w:sz w:val="18"/>
         </w:rPr>
-        <w:lastRenderedPageBreak/>
-        <w:t xml:space="preserve">entities </w:t>
+        <w:t>entities</w:t>
+      </w:r>
+      <w:proofErr w:type="gramEnd"/>
+      <w:r>
+        <w:rPr>
+          <w:rFonts w:ascii="Century" w:eastAsia="Century" w:hAnsi="Century" w:cs="Century"/>
+          <w:b/>
+          <w:sz w:val="18"/>
+        </w:rPr>
+        <w:t xml:space="preserve"> </w:t>
       </w:r>
       <w:r>
         <w:rPr>
@@ -4066,13 +5083,23 @@
         <w:ind w:left="-5" w:right="821" w:hanging="10"/>
         <w:jc w:val="both"/>
       </w:pPr>
+      <w:proofErr w:type="gramStart"/>
       <w:r>
         <w:rPr>
           <w:rFonts w:ascii="Century" w:eastAsia="Century" w:hAnsi="Century" w:cs="Century"/>
           <w:b/>
           <w:sz w:val="18"/>
         </w:rPr>
-        <w:t xml:space="preserve">attributes </w:t>
+        <w:t>attributes</w:t>
+      </w:r>
+      <w:proofErr w:type="gramEnd"/>
+      <w:r>
+        <w:rPr>
+          <w:rFonts w:ascii="Century" w:eastAsia="Century" w:hAnsi="Century" w:cs="Century"/>
+          <w:b/>
+          <w:sz w:val="18"/>
+        </w:rPr>
+        <w:t xml:space="preserve"> </w:t>
       </w:r>
       <w:r>
         <w:rPr>
@@ -4081,13 +5108,23 @@
         </w:rPr>
         <w:t xml:space="preserve">What properties do entities possess in models of this kind? </w:t>
       </w:r>
+      <w:proofErr w:type="gramStart"/>
       <w:r>
         <w:rPr>
           <w:rFonts w:ascii="Century" w:eastAsia="Century" w:hAnsi="Century" w:cs="Century"/>
           <w:b/>
           <w:sz w:val="18"/>
         </w:rPr>
-        <w:t xml:space="preserve">relationships </w:t>
+        <w:t>relationships</w:t>
+      </w:r>
+      <w:proofErr w:type="gramEnd"/>
+      <w:r>
+        <w:rPr>
+          <w:rFonts w:ascii="Century" w:eastAsia="Century" w:hAnsi="Century" w:cs="Century"/>
+          <w:b/>
+          <w:sz w:val="18"/>
+        </w:rPr>
+        <w:t xml:space="preserve"> </w:t>
       </w:r>
       <w:r>
         <w:rPr>
@@ -4103,13 +5140,23 @@
         <w:ind w:left="483" w:right="821" w:hanging="498"/>
         <w:jc w:val="both"/>
       </w:pPr>
+      <w:proofErr w:type="gramStart"/>
       <w:r>
         <w:rPr>
           <w:rFonts w:ascii="Century" w:eastAsia="Century" w:hAnsi="Century" w:cs="Century"/>
           <w:b/>
           <w:sz w:val="18"/>
         </w:rPr>
-        <w:t xml:space="preserve">constraints </w:t>
+        <w:t>constraints</w:t>
+      </w:r>
+      <w:proofErr w:type="gramEnd"/>
+      <w:r>
+        <w:rPr>
+          <w:rFonts w:ascii="Century" w:eastAsia="Century" w:hAnsi="Century" w:cs="Century"/>
+          <w:b/>
+          <w:sz w:val="18"/>
+        </w:rPr>
+        <w:t xml:space="preserve"> </w:t>
       </w:r>
       <w:r>
         <w:rPr>
@@ -4139,13 +5186,23 @@
         </w:rPr>
         <w:t xml:space="preserve">: </w:t>
       </w:r>
+      <w:proofErr w:type="spellStart"/>
       <w:r>
         <w:rPr>
           <w:rFonts w:ascii="Century" w:eastAsia="Century" w:hAnsi="Century" w:cs="Century"/>
           <w:i/>
           <w:sz w:val="18"/>
         </w:rPr>
-        <w:t>Metamodel constraints should not be confused with architecture constraints that apply to the subject being modeled, not the notations used.</w:t>
+        <w:t>Metamodel</w:t>
+      </w:r>
+      <w:proofErr w:type="spellEnd"/>
+      <w:r>
+        <w:rPr>
+          <w:rFonts w:ascii="Century" w:eastAsia="Century" w:hAnsi="Century" w:cs="Century"/>
+          <w:i/>
+          <w:sz w:val="18"/>
+        </w:rPr>
+        <w:t xml:space="preserve"> constraints should not be confused with architecture constraints that apply to the subject being modeled, not the notations used.</w:t>
       </w:r>
     </w:p>
     <w:p>
@@ -4159,7 +5216,23 @@
           <w:rFonts w:ascii="Century" w:eastAsia="Century" w:hAnsi="Century" w:cs="Century"/>
           <w:sz w:val="18"/>
         </w:rPr>
-        <w:t xml:space="preserve">In the terms of the Standard, entities, attributes, relationships are </w:t>
+        <w:t xml:space="preserve">In the terms of the </w:t>
+      </w:r>
+      <w:proofErr w:type="gramStart"/>
+      <w:r>
+        <w:rPr>
+          <w:rFonts w:ascii="Century" w:eastAsia="Century" w:hAnsi="Century" w:cs="Century"/>
+          <w:sz w:val="18"/>
+        </w:rPr>
+        <w:t>Standard</w:t>
+      </w:r>
+      <w:proofErr w:type="gramEnd"/>
+      <w:r>
+        <w:rPr>
+          <w:rFonts w:ascii="Century" w:eastAsia="Century" w:hAnsi="Century" w:cs="Century"/>
+          <w:sz w:val="18"/>
+        </w:rPr>
+        <w:t xml:space="preserve">, entities, attributes, relationships are </w:t>
       </w:r>
       <w:r>
         <w:rPr>
@@ -4203,6 +5276,7 @@
           <w:rFonts w:ascii="Century" w:eastAsia="Century" w:hAnsi="Century" w:cs="Century"/>
           <w:sz w:val="18"/>
         </w:rPr>
+        <w:lastRenderedPageBreak/>
         <w:t xml:space="preserve">In the </w:t>
       </w:r>
       <w:r>
@@ -4233,7 +5307,23 @@
           <w:rFonts w:ascii="Century" w:eastAsia="Century" w:hAnsi="Century" w:cs="Century"/>
           <w:sz w:val="18"/>
         </w:rPr>
-        <w:t>], each viewtype (which is similar to a viewpoint) is specified by a set of elements, properties, and relations (which correspond to entities, attributes and relationships here, respectively).</w:t>
+        <w:t xml:space="preserve">], each </w:t>
+      </w:r>
+      <w:proofErr w:type="spellStart"/>
+      <w:r>
+        <w:rPr>
+          <w:rFonts w:ascii="Century" w:eastAsia="Century" w:hAnsi="Century" w:cs="Century"/>
+          <w:sz w:val="18"/>
+        </w:rPr>
+        <w:t>viewtype</w:t>
+      </w:r>
+      <w:proofErr w:type="spellEnd"/>
+      <w:r>
+        <w:rPr>
+          <w:rFonts w:ascii="Century" w:eastAsia="Century" w:hAnsi="Century" w:cs="Century"/>
+          <w:sz w:val="18"/>
+        </w:rPr>
+        <w:t xml:space="preserve"> (which is similar to a viewpoint) is specified by a set of elements, properties, and relations (which correspond to entities, attributes and relationships here, respectively).</w:t>
       </w:r>
     </w:p>
     <w:p>
@@ -4247,7 +5337,39 @@
           <w:rFonts w:ascii="Century" w:eastAsia="Century" w:hAnsi="Century" w:cs="Century"/>
           <w:sz w:val="18"/>
         </w:rPr>
-        <w:t>When a viewpoint specifies multiple model kinds it can be useful to specify a single viewpoint metamodel unifying the definition of the model kinds and the expression of correspondence rules. When defining an architecture framework, it may be helpful to use a single metamodel to express multiple, related viewpoints and model kinds.</w:t>
+        <w:t xml:space="preserve">When a viewpoint specifies multiple model kinds it can be useful to specify a single viewpoint </w:t>
+      </w:r>
+      <w:proofErr w:type="spellStart"/>
+      <w:r>
+        <w:rPr>
+          <w:rFonts w:ascii="Century" w:eastAsia="Century" w:hAnsi="Century" w:cs="Century"/>
+          <w:sz w:val="18"/>
+        </w:rPr>
+        <w:t>metamodel</w:t>
+      </w:r>
+      <w:proofErr w:type="spellEnd"/>
+      <w:r>
+        <w:rPr>
+          <w:rFonts w:ascii="Century" w:eastAsia="Century" w:hAnsi="Century" w:cs="Century"/>
+          <w:sz w:val="18"/>
+        </w:rPr>
+        <w:t xml:space="preserve"> unifying the definition of the model kinds and the expression of correspondence rules. When defining an architecture framework, it may be helpful to use a single </w:t>
+      </w:r>
+      <w:proofErr w:type="spellStart"/>
+      <w:r>
+        <w:rPr>
+          <w:rFonts w:ascii="Century" w:eastAsia="Century" w:hAnsi="Century" w:cs="Century"/>
+          <w:sz w:val="18"/>
+        </w:rPr>
+        <w:t>metamodel</w:t>
+      </w:r>
+      <w:proofErr w:type="spellEnd"/>
+      <w:r>
+        <w:rPr>
+          <w:rFonts w:ascii="Century" w:eastAsia="Century" w:hAnsi="Century" w:cs="Century"/>
+          <w:sz w:val="18"/>
+        </w:rPr>
+        <w:t xml:space="preserve"> to express multiple, related viewpoints and model kinds.</w:t>
       </w:r>
     </w:p>
     <w:p>
@@ -4527,14 +5649,23 @@
         <w:ind w:left="483" w:right="821" w:hanging="498"/>
         <w:jc w:val="both"/>
       </w:pPr>
+      <w:proofErr w:type="gramStart"/>
       <w:r>
         <w:rPr>
           <w:rFonts w:ascii="Century" w:eastAsia="Century" w:hAnsi="Century" w:cs="Century"/>
           <w:b/>
           <w:sz w:val="18"/>
         </w:rPr>
-        <w:lastRenderedPageBreak/>
-        <w:t xml:space="preserve">construction methods </w:t>
+        <w:t>construction</w:t>
+      </w:r>
+      <w:proofErr w:type="gramEnd"/>
+      <w:r>
+        <w:rPr>
+          <w:rFonts w:ascii="Century" w:eastAsia="Century" w:hAnsi="Century" w:cs="Century"/>
+          <w:b/>
+          <w:sz w:val="18"/>
+        </w:rPr>
+        <w:t xml:space="preserve"> methods </w:t>
       </w:r>
       <w:r>
         <w:rPr>
@@ -4550,13 +5681,23 @@
         <w:ind w:left="483" w:right="821" w:hanging="498"/>
         <w:jc w:val="both"/>
       </w:pPr>
+      <w:proofErr w:type="gramStart"/>
       <w:r>
         <w:rPr>
           <w:rFonts w:ascii="Century" w:eastAsia="Century" w:hAnsi="Century" w:cs="Century"/>
           <w:b/>
           <w:sz w:val="18"/>
         </w:rPr>
-        <w:t xml:space="preserve">interpretation methods </w:t>
+        <w:t>interpretation</w:t>
+      </w:r>
+      <w:proofErr w:type="gramEnd"/>
+      <w:r>
+        <w:rPr>
+          <w:rFonts w:ascii="Century" w:eastAsia="Century" w:hAnsi="Century" w:cs="Century"/>
+          <w:b/>
+          <w:sz w:val="18"/>
+        </w:rPr>
+        <w:t xml:space="preserve"> methods </w:t>
       </w:r>
       <w:r>
         <w:rPr>
@@ -4572,13 +5713,23 @@
         <w:ind w:left="483" w:right="821" w:hanging="498"/>
         <w:jc w:val="both"/>
       </w:pPr>
+      <w:proofErr w:type="gramStart"/>
       <w:r>
         <w:rPr>
           <w:rFonts w:ascii="Century" w:eastAsia="Century" w:hAnsi="Century" w:cs="Century"/>
           <w:b/>
           <w:sz w:val="18"/>
         </w:rPr>
-        <w:t xml:space="preserve">analysis methods </w:t>
+        <w:t>analysis</w:t>
+      </w:r>
+      <w:proofErr w:type="gramEnd"/>
+      <w:r>
+        <w:rPr>
+          <w:rFonts w:ascii="Century" w:eastAsia="Century" w:hAnsi="Century" w:cs="Century"/>
+          <w:b/>
+          <w:sz w:val="18"/>
+        </w:rPr>
+        <w:t xml:space="preserve"> methods </w:t>
       </w:r>
       <w:r>
         <w:rPr>
@@ -4594,13 +5745,23 @@
         <w:ind w:left="483" w:right="821" w:hanging="498"/>
         <w:jc w:val="both"/>
       </w:pPr>
+      <w:proofErr w:type="gramStart"/>
       <w:r>
         <w:rPr>
           <w:rFonts w:ascii="Century" w:eastAsia="Century" w:hAnsi="Century" w:cs="Century"/>
           <w:b/>
           <w:sz w:val="18"/>
         </w:rPr>
-        <w:t xml:space="preserve">implementation methods </w:t>
+        <w:t>implementation</w:t>
+      </w:r>
+      <w:proofErr w:type="gramEnd"/>
+      <w:r>
+        <w:rPr>
+          <w:rFonts w:ascii="Century" w:eastAsia="Century" w:hAnsi="Century" w:cs="Century"/>
+          <w:b/>
+          <w:sz w:val="18"/>
+        </w:rPr>
+        <w:t xml:space="preserve"> methods </w:t>
       </w:r>
       <w:r>
         <w:rPr>
@@ -4621,6 +5782,7 @@
           <w:rFonts w:ascii="Century" w:eastAsia="Century" w:hAnsi="Century" w:cs="Century"/>
           <w:sz w:val="18"/>
         </w:rPr>
+        <w:lastRenderedPageBreak/>
         <w:t>Another approach to categorizing operations is from Finkelstein et al. [</w:t>
       </w:r>
       <w:r>
@@ -4917,7 +6079,6 @@
         <w:rPr>
           <w:sz w:val="29"/>
         </w:rPr>
-        <w:lastRenderedPageBreak/>
         <w:t>3.10</w:t>
       </w:r>
       <w:r>
@@ -4988,6 +6149,7 @@
         <w:ind w:left="-5" w:right="903"/>
       </w:pPr>
       <w:r>
+        <w:lastRenderedPageBreak/>
         <w:t>Views+</w:t>
       </w:r>
     </w:p>
@@ -5393,7 +6555,6 @@
           <w:color w:val="2F629F"/>
           <w:sz w:val="18"/>
         </w:rPr>
-        <w:lastRenderedPageBreak/>
         <w:t xml:space="preserve">? </w:t>
       </w:r>
       <w:r>
@@ -5496,6 +6657,7 @@
           <w:color w:val="2F629F"/>
           <w:sz w:val="18"/>
         </w:rPr>
+        <w:lastRenderedPageBreak/>
         <w:t xml:space="preserve">? </w:t>
       </w:r>
       <w:r>
@@ -5592,7 +6754,23 @@
           <w:rFonts w:ascii="Century" w:eastAsia="Century" w:hAnsi="Century" w:cs="Century"/>
           <w:sz w:val="18"/>
         </w:rPr>
-        <w:t>]. Architecture models can be used as containers for applying architecture patterns or architecture styles to express fundamental schemes (such as layers, three-tier, peer-to-peer, model-view-controller) within architecture views.</w:t>
+        <w:t xml:space="preserve">]. Architecture models can be used as containers for applying architecture patterns or architecture styles to express fundamental schemes (such as layers, three-tier, peer-to-peer, </w:t>
+      </w:r>
+      <w:proofErr w:type="gramStart"/>
+      <w:r>
+        <w:rPr>
+          <w:rFonts w:ascii="Century" w:eastAsia="Century" w:hAnsi="Century" w:cs="Century"/>
+          <w:sz w:val="18"/>
+        </w:rPr>
+        <w:t>model</w:t>
+      </w:r>
+      <w:proofErr w:type="gramEnd"/>
+      <w:r>
+        <w:rPr>
+          <w:rFonts w:ascii="Century" w:eastAsia="Century" w:hAnsi="Century" w:cs="Century"/>
+          <w:sz w:val="18"/>
+        </w:rPr>
+        <w:t>-view-controller) within architecture views.</w:t>
       </w:r>
     </w:p>
     <w:p>
@@ -5696,7 +6874,6 @@
         <w:ind w:left="-15" w:firstLine="0"/>
       </w:pPr>
       <w:r>
-        <w:lastRenderedPageBreak/>
         <w:t>5.1</w:t>
       </w:r>
       <w:r>
@@ -5773,6 +6950,7 @@
         <w:ind w:left="-15" w:firstLine="0"/>
       </w:pPr>
       <w:r>
+        <w:lastRenderedPageBreak/>
         <w:t>5.2</w:t>
       </w:r>
       <w:r>
@@ -5843,7 +7021,23 @@
           <w:rFonts w:ascii="Century" w:eastAsia="Century" w:hAnsi="Century" w:cs="Century"/>
           <w:sz w:val="18"/>
         </w:rPr>
-        <w:t>Correspondences are n-ary mathematical relations. Correspondences can be depicted via tables, via links, or via other forms of association (such as in UML).</w:t>
+        <w:t>Correspondences are n-</w:t>
+      </w:r>
+      <w:proofErr w:type="spellStart"/>
+      <w:r>
+        <w:rPr>
+          <w:rFonts w:ascii="Century" w:eastAsia="Century" w:hAnsi="Century" w:cs="Century"/>
+          <w:sz w:val="18"/>
+        </w:rPr>
+        <w:t>ary</w:t>
+      </w:r>
+      <w:proofErr w:type="spellEnd"/>
+      <w:r>
+        <w:rPr>
+          <w:rFonts w:ascii="Century" w:eastAsia="Century" w:hAnsi="Century" w:cs="Century"/>
+          <w:sz w:val="18"/>
+        </w:rPr>
+        <w:t xml:space="preserve"> mathematical relations. Correspondences can be depicted via tables, via links, or via other forms of association (such as in UML).</w:t>
       </w:r>
     </w:p>
     <w:p>
@@ -5962,7 +7156,23 @@
           <w:rFonts w:ascii="Century" w:eastAsia="Century" w:hAnsi="Century" w:cs="Century"/>
           <w:sz w:val="18"/>
         </w:rPr>
-        <w:t>It is not required by the Standard to capture architecture decisions. This section describes recommendations (“shoulds”) for their recording.</w:t>
+        <w:t>It is not required by the Standard to capture architecture decisions. This section describes recommendations (“</w:t>
+      </w:r>
+      <w:proofErr w:type="spellStart"/>
+      <w:r>
+        <w:rPr>
+          <w:rFonts w:ascii="Century" w:eastAsia="Century" w:hAnsi="Century" w:cs="Century"/>
+          <w:sz w:val="18"/>
+        </w:rPr>
+        <w:t>shoulds</w:t>
+      </w:r>
+      <w:proofErr w:type="spellEnd"/>
+      <w:r>
+        <w:rPr>
+          <w:rFonts w:ascii="Century" w:eastAsia="Century" w:hAnsi="Century" w:cs="Century"/>
+          <w:sz w:val="18"/>
+        </w:rPr>
+        <w:t>”) for their recording.</w:t>
       </w:r>
     </w:p>
     <w:p>
@@ -6524,12 +7734,37 @@
         <w:ind w:left="284" w:right="821" w:hanging="299"/>
         <w:jc w:val="both"/>
       </w:pPr>
-      <w:r>
-        <w:rPr>
-          <w:rFonts w:ascii="Century" w:eastAsia="Century" w:hAnsi="Century" w:cs="Century"/>
-          <w:sz w:val="20"/>
-        </w:rPr>
-        <w:t xml:space="preserve">Heesch, Uwe van, Paris Avgeriou, and Rich Hilliard. “A Documentation Framework for Architecture Decisions”. In: </w:t>
+      <w:proofErr w:type="spellStart"/>
+      <w:r>
+        <w:rPr>
+          <w:rFonts w:ascii="Century" w:eastAsia="Century" w:hAnsi="Century" w:cs="Century"/>
+          <w:sz w:val="20"/>
+        </w:rPr>
+        <w:t>Heesch</w:t>
+      </w:r>
+      <w:proofErr w:type="spellEnd"/>
+      <w:r>
+        <w:rPr>
+          <w:rFonts w:ascii="Century" w:eastAsia="Century" w:hAnsi="Century" w:cs="Century"/>
+          <w:sz w:val="20"/>
+        </w:rPr>
+        <w:t xml:space="preserve">, Uwe van, Paris </w:t>
+      </w:r>
+      <w:proofErr w:type="spellStart"/>
+      <w:r>
+        <w:rPr>
+          <w:rFonts w:ascii="Century" w:eastAsia="Century" w:hAnsi="Century" w:cs="Century"/>
+          <w:sz w:val="20"/>
+        </w:rPr>
+        <w:t>Avgeriou</w:t>
+      </w:r>
+      <w:proofErr w:type="spellEnd"/>
+      <w:r>
+        <w:rPr>
+          <w:rFonts w:ascii="Century" w:eastAsia="Century" w:hAnsi="Century" w:cs="Century"/>
+          <w:sz w:val="20"/>
+        </w:rPr>
+        <w:t xml:space="preserve">, and Rich Hilliard. “A Documentation Framework for Architecture Decisions”. In: </w:t>
       </w:r>
       <w:r>
         <w:rPr>
@@ -6606,7 +7841,27 @@
           <w:i/>
           <w:sz w:val="20"/>
         </w:rPr>
-        <w:t>IEEE Std 1471, IEEE Recommended Practice for Architectural Description of Software-Intensive Systems</w:t>
+        <w:t xml:space="preserve">IEEE </w:t>
+      </w:r>
+      <w:proofErr w:type="spellStart"/>
+      <w:proofErr w:type="gramStart"/>
+      <w:r>
+        <w:rPr>
+          <w:rFonts w:ascii="Century" w:eastAsia="Century" w:hAnsi="Century" w:cs="Century"/>
+          <w:i/>
+          <w:sz w:val="20"/>
+        </w:rPr>
+        <w:t>Std</w:t>
+      </w:r>
+      <w:proofErr w:type="spellEnd"/>
+      <w:proofErr w:type="gramEnd"/>
+      <w:r>
+        <w:rPr>
+          <w:rFonts w:ascii="Century" w:eastAsia="Century" w:hAnsi="Century" w:cs="Century"/>
+          <w:i/>
+          <w:sz w:val="20"/>
+        </w:rPr>
+        <w:t xml:space="preserve"> 1471, IEEE Recommended Practice for Architectural Description of Software-Intensive Systems</w:t>
       </w:r>
       <w:r>
         <w:rPr>
@@ -6664,7 +7919,23 @@
           <w:rFonts w:ascii="Century" w:eastAsia="Century" w:hAnsi="Century" w:cs="Century"/>
           <w:sz w:val="20"/>
         </w:rPr>
-        <w:t>. Ed. by M. Jazayeri, A. Ran, and F. van der Linden. Addison-Wesley, 2000, pp. 1–29.</w:t>
+        <w:t xml:space="preserve">. Ed. by M. </w:t>
+      </w:r>
+      <w:proofErr w:type="spellStart"/>
+      <w:r>
+        <w:rPr>
+          <w:rFonts w:ascii="Century" w:eastAsia="Century" w:hAnsi="Century" w:cs="Century"/>
+          <w:sz w:val="20"/>
+        </w:rPr>
+        <w:t>Jazayeri</w:t>
+      </w:r>
+      <w:proofErr w:type="spellEnd"/>
+      <w:r>
+        <w:rPr>
+          <w:rFonts w:ascii="Century" w:eastAsia="Century" w:hAnsi="Century" w:cs="Century"/>
+          <w:sz w:val="20"/>
+        </w:rPr>
+        <w:t>, A. Ran, and F. van der Linden. Addison-Wesley, 2000, pp. 1–29.</w:t>
       </w:r>
     </w:p>
     <w:p>
@@ -6673,12 +7944,37 @@
         <w:ind w:left="294" w:right="783" w:hanging="309"/>
         <w:jc w:val="both"/>
       </w:pPr>
-      <w:r>
-        <w:rPr>
-          <w:rFonts w:ascii="Century" w:eastAsia="Century" w:hAnsi="Century" w:cs="Century"/>
-          <w:sz w:val="20"/>
-        </w:rPr>
-        <w:t xml:space="preserve">Rozanski, Nick and Eoin Woods.´ </w:t>
+      <w:proofErr w:type="spellStart"/>
+      <w:r>
+        <w:rPr>
+          <w:rFonts w:ascii="Century" w:eastAsia="Century" w:hAnsi="Century" w:cs="Century"/>
+          <w:sz w:val="20"/>
+        </w:rPr>
+        <w:t>Rozanski</w:t>
+      </w:r>
+      <w:proofErr w:type="spellEnd"/>
+      <w:r>
+        <w:rPr>
+          <w:rFonts w:ascii="Century" w:eastAsia="Century" w:hAnsi="Century" w:cs="Century"/>
+          <w:sz w:val="20"/>
+        </w:rPr>
+        <w:t xml:space="preserve">, Nick and </w:t>
+      </w:r>
+      <w:proofErr w:type="spellStart"/>
+      <w:r>
+        <w:rPr>
+          <w:rFonts w:ascii="Century" w:eastAsia="Century" w:hAnsi="Century" w:cs="Century"/>
+          <w:sz w:val="20"/>
+        </w:rPr>
+        <w:t>Eoin</w:t>
+      </w:r>
+      <w:proofErr w:type="spellEnd"/>
+      <w:r>
+        <w:rPr>
+          <w:rFonts w:ascii="Century" w:eastAsia="Century" w:hAnsi="Century" w:cs="Century"/>
+          <w:sz w:val="20"/>
+        </w:rPr>
+        <w:t xml:space="preserve"> Woods.´ </w:t>
       </w:r>
       <w:r>
         <w:rPr>
@@ -6730,6 +8026,7 @@
         </w:rPr>
         <w:tab/>
       </w:r>
+      <w:proofErr w:type="spellStart"/>
       <w:r>
         <w:rPr>
           <w:rFonts w:ascii="Century" w:eastAsia="Century" w:hAnsi="Century" w:cs="Century"/>
@@ -6738,6 +8035,7 @@
         </w:rPr>
         <w:t>i</w:t>
       </w:r>
+      <w:proofErr w:type="spellEnd"/>
     </w:p>
     <w:p>
       <w:pPr>
@@ -6779,8 +8077,18 @@
           <w:sz w:val="18"/>
         </w:rPr>
         <w:tab/>
+      </w:r>
+      <w:proofErr w:type="spellStart"/>
+      <w:proofErr w:type="gramStart"/>
+      <w:r>
+        <w:rPr>
+          <w:rFonts w:ascii="Century" w:eastAsia="Century" w:hAnsi="Century" w:cs="Century"/>
+          <w:sz w:val="18"/>
+        </w:rPr>
         <w:t>i</w:t>
       </w:r>
+      <w:proofErr w:type="spellEnd"/>
+      <w:proofErr w:type="gramEnd"/>
     </w:p>
     <w:p>
       <w:pPr>
@@ -7840,7 +9148,25 @@
           <w:color w:val="2F629F"/>
           <w:sz w:val="18"/>
         </w:rPr>
-        <w:t xml:space="preserve">Model kind metamodel </w:t>
+        <w:t xml:space="preserve">Model kind </w:t>
+      </w:r>
+      <w:proofErr w:type="spellStart"/>
+      <w:r>
+        <w:rPr>
+          <w:rFonts w:ascii="Century" w:eastAsia="Century" w:hAnsi="Century" w:cs="Century"/>
+          <w:color w:val="2F629F"/>
+          <w:sz w:val="18"/>
+        </w:rPr>
+        <w:t>metamodel</w:t>
+      </w:r>
+      <w:proofErr w:type="spellEnd"/>
+      <w:r>
+        <w:rPr>
+          <w:rFonts w:ascii="Century" w:eastAsia="Century" w:hAnsi="Century" w:cs="Century"/>
+          <w:color w:val="2F629F"/>
+          <w:sz w:val="18"/>
+        </w:rPr>
+        <w:t xml:space="preserve"> </w:t>
       </w:r>
       <w:r>
         <w:rPr>
@@ -8855,7 +10181,7 @@
         <w:noProof/>
         <w:sz w:val="20"/>
       </w:rPr>
-      <w:t>14</w:t>
+      <w:t>9</w:t>
     </w:r>
     <w:r>
       <w:rPr>
@@ -12670,7 +13996,7 @@
 </file>
 
 <file path=customXml/itemProps1.xml><?xml version="1.0" encoding="utf-8"?>
-<ds:datastoreItem xmlns:ds="http://schemas.openxmlformats.org/officeDocument/2006/customXml" ds:itemID="{75671853-482E-4B6E-BFBE-AD335770E0C6}">
+<ds:datastoreItem xmlns:ds="http://schemas.openxmlformats.org/officeDocument/2006/customXml" ds:itemID="{2553AAA4-E550-42A4-B166-9AA1107A8962}">
   <ds:schemaRefs>
     <ds:schemaRef ds:uri="http://schemas.openxmlformats.org/officeDocument/2006/bibliography"/>
   </ds:schemaRefs>

</xml_diff>

<commit_message>
Documentation updated and exported to PDF fro sprint 3
</commit_message>
<xml_diff>
--- a/Documents/Word Documents (Raw and latest)/Architecture Description.docx
+++ b/Documents/Word Documents (Raw and latest)/Architecture Description.docx
@@ -314,7 +314,23 @@
           <w:rFonts w:eastAsia="Century"/>
           <w:sz w:val="24"/>
         </w:rPr>
-        <w:t>Creative Commons Attribution 3.0 Unported License. For terms of use see:</w:t>
+        <w:t xml:space="preserve">Creative Commons Attribution 3.0 </w:t>
+      </w:r>
+      <w:proofErr w:type="spellStart"/>
+      <w:r>
+        <w:rPr>
+          <w:rFonts w:eastAsia="Century"/>
+          <w:sz w:val="24"/>
+        </w:rPr>
+        <w:t>Unported</w:t>
+      </w:r>
+      <w:proofErr w:type="spellEnd"/>
+      <w:r>
+        <w:rPr>
+          <w:rFonts w:eastAsia="Century"/>
+          <w:sz w:val="24"/>
+        </w:rPr>
+        <w:t xml:space="preserve"> License. For terms of use see:</w:t>
       </w:r>
     </w:p>
     <w:p>
@@ -572,6 +588,8 @@
         <w:ind w:left="10" w:hanging="10"/>
         <w:jc w:val="center"/>
       </w:pPr>
+      <w:proofErr w:type="spellStart"/>
+      <w:proofErr w:type="gramStart"/>
       <w:r>
         <w:rPr>
           <w:rFonts w:eastAsia="Century"/>
@@ -579,6 +597,8 @@
         </w:rPr>
         <w:t>i</w:t>
       </w:r>
+      <w:proofErr w:type="spellEnd"/>
+      <w:proofErr w:type="gramEnd"/>
     </w:p>
     <w:p>
       <w:pPr>
@@ -687,7 +707,23 @@
           <w:rFonts w:eastAsia="Century"/>
           <w:sz w:val="20"/>
         </w:rPr>
-        <w:t>The template is licensed under a Creative Commons Attribution 3.0 Unported License. For terms of use, see:</w:t>
+        <w:t xml:space="preserve">The template is licensed under a Creative Commons Attribution 3.0 </w:t>
+      </w:r>
+      <w:proofErr w:type="spellStart"/>
+      <w:r>
+        <w:rPr>
+          <w:rFonts w:eastAsia="Century"/>
+          <w:sz w:val="20"/>
+        </w:rPr>
+        <w:t>Unported</w:t>
+      </w:r>
+      <w:proofErr w:type="spellEnd"/>
+      <w:r>
+        <w:rPr>
+          <w:rFonts w:eastAsia="Century"/>
+          <w:sz w:val="20"/>
+        </w:rPr>
+        <w:t xml:space="preserve"> License. For terms of use, see:</w:t>
       </w:r>
     </w:p>
     <w:p>
@@ -787,6 +823,7 @@
         <w:ind w:left="10" w:hanging="10"/>
         <w:jc w:val="center"/>
       </w:pPr>
+      <w:proofErr w:type="gramStart"/>
       <w:r>
         <w:rPr>
           <w:rFonts w:eastAsia="Century"/>
@@ -794,6 +831,7 @@
         </w:rPr>
         <w:t>ii</w:t>
       </w:r>
+      <w:proofErr w:type="gramEnd"/>
     </w:p>
     <w:p>
       <w:pPr>
@@ -889,16 +927,44 @@
           <w:color w:val="auto"/>
           <w:sz w:val="20"/>
         </w:rPr>
-        <w:t>The Software Architecture chosen for the development of the BorrowMyBooks system is a hybrid one, consisting of a Model View Controller (MVC)</w:t>
-      </w:r>
+        <w:t xml:space="preserve">The Software Architecture chosen for the development of the </w:t>
+      </w:r>
+      <w:proofErr w:type="spellStart"/>
       <w:r>
         <w:rPr>
           <w:rFonts w:eastAsia="Cambria"/>
           <w:color w:val="auto"/>
           <w:sz w:val="20"/>
         </w:rPr>
-        <w:t xml:space="preserve"> type of system called ExpressJS</w:t>
-      </w:r>
+        <w:t>BorrowMyBooks</w:t>
+      </w:r>
+      <w:proofErr w:type="spellEnd"/>
+      <w:r>
+        <w:rPr>
+          <w:rFonts w:eastAsia="Cambria"/>
+          <w:color w:val="auto"/>
+          <w:sz w:val="20"/>
+        </w:rPr>
+        <w:t xml:space="preserve"> system is a hybrid one, consisting of a Model View Controller (MVC)</w:t>
+      </w:r>
+      <w:r>
+        <w:rPr>
+          <w:rFonts w:eastAsia="Cambria"/>
+          <w:color w:val="auto"/>
+          <w:sz w:val="20"/>
+        </w:rPr>
+        <w:t xml:space="preserve"> type of system called </w:t>
+      </w:r>
+      <w:proofErr w:type="spellStart"/>
+      <w:r>
+        <w:rPr>
+          <w:rFonts w:eastAsia="Cambria"/>
+          <w:color w:val="auto"/>
+          <w:sz w:val="20"/>
+        </w:rPr>
+        <w:t>ExpressJS</w:t>
+      </w:r>
+      <w:proofErr w:type="spellEnd"/>
       <w:r>
         <w:rPr>
           <w:rFonts w:eastAsia="Cambria"/>
@@ -991,10 +1057,26 @@
         <w:jc w:val="both"/>
       </w:pPr>
       <w:r>
-        <w:t xml:space="preserve">This system makes use of web 2.0 technologies. We are using JavaScript processed by the V8 engine through NodeJS. We make heavy use of the callback code pattern. </w:t>
-      </w:r>
-      <w:r>
-        <w:t xml:space="preserve">The system is based on a single process model which is event driven. These event occur mainly with user input and/or asynchronous calls. Other code patterns we have used when they are necessary are both the yield/await directives and also the async.waterfall model. (Found </w:t>
+        <w:t xml:space="preserve">This system makes use of web 2.0 technologies. We are using JavaScript processed by the V8 engine through </w:t>
+      </w:r>
+      <w:proofErr w:type="spellStart"/>
+      <w:r>
+        <w:t>NodeJS</w:t>
+      </w:r>
+      <w:proofErr w:type="spellEnd"/>
+      <w:r>
+        <w:t xml:space="preserve">. We make heavy use of the callback code pattern. </w:t>
+      </w:r>
+      <w:r>
+        <w:t xml:space="preserve">The system is based on a single process model which is event driven. These event occur mainly with user input and/or asynchronous calls. Other code patterns we have used when they are necessary are both the yield/await directives and also the </w:t>
+      </w:r>
+      <w:proofErr w:type="spellStart"/>
+      <w:r>
+        <w:t>async.waterfall</w:t>
+      </w:r>
+      <w:proofErr w:type="spellEnd"/>
+      <w:r>
+        <w:t xml:space="preserve"> model. (Found </w:t>
       </w:r>
       <w:r>
         <w:lastRenderedPageBreak/>
@@ -1015,7 +1097,15 @@
         <w:t>)</w:t>
       </w:r>
       <w:r>
-        <w:t xml:space="preserve"> These other patterns have been used to reduce the amount of nesting and callbacks used in the code. They are not anti-patterns but they are not the standard that comes with our use of the database connection driver (mongoose) and ExpressJS.</w:t>
+        <w:t xml:space="preserve"> These other patterns have been used to reduce the amount of nesting and callbacks used in the code. They are not anti-patterns but they are not the standard that comes with our use of the database connection driver (mongoose) and </w:t>
+      </w:r>
+      <w:proofErr w:type="spellStart"/>
+      <w:r>
+        <w:t>ExpressJS</w:t>
+      </w:r>
+      <w:proofErr w:type="spellEnd"/>
+      <w:r>
+        <w:t>.</w:t>
       </w:r>
     </w:p>
     <w:p>
@@ -1025,7 +1115,15 @@
         <w:jc w:val="both"/>
       </w:pPr>
       <w:r>
-        <w:t>The live version of the site is hosted on Heroku (</w:t>
+        <w:t xml:space="preserve">The live version of the site is hosted on </w:t>
+      </w:r>
+      <w:proofErr w:type="spellStart"/>
+      <w:r>
+        <w:t>Heroku</w:t>
+      </w:r>
+      <w:proofErr w:type="spellEnd"/>
+      <w:r>
+        <w:t xml:space="preserve"> (</w:t>
       </w:r>
       <w:hyperlink r:id="rId21" w:history="1">
         <w:r>
@@ -1083,7 +1181,31 @@
         <w:t xml:space="preserve">. </w:t>
       </w:r>
       <w:r>
-        <w:t>This site provides hosting for the server side code and public assets. The MongoDb database is stored on another site who is affiliated with Heroku called mLab (</w:t>
+        <w:t xml:space="preserve">This site provides hosting for the server side code and public assets. The </w:t>
+      </w:r>
+      <w:proofErr w:type="spellStart"/>
+      <w:r>
+        <w:t>MongoDb</w:t>
+      </w:r>
+      <w:proofErr w:type="spellEnd"/>
+      <w:r>
+        <w:t xml:space="preserve"> database is stored on another site who is affiliated with </w:t>
+      </w:r>
+      <w:proofErr w:type="spellStart"/>
+      <w:r>
+        <w:t>Heroku</w:t>
+      </w:r>
+      <w:proofErr w:type="spellEnd"/>
+      <w:r>
+        <w:t xml:space="preserve"> called </w:t>
+      </w:r>
+      <w:proofErr w:type="spellStart"/>
+      <w:r>
+        <w:t>mLab</w:t>
+      </w:r>
+      <w:proofErr w:type="spellEnd"/>
+      <w:r>
+        <w:t xml:space="preserve"> (</w:t>
       </w:r>
       <w:hyperlink r:id="rId23" w:history="1">
         <w:r>
@@ -1521,7 +1643,23 @@
           <w:rFonts w:eastAsia="Century"/>
           <w:sz w:val="20"/>
         </w:rPr>
-        <w:t xml:space="preserve">The purpose of the BorrowMyBooks system is to create an easy to use platform where people can trade their textbooks. The architecture we have chosen to apply to this system is suitable due to the fact that the system will be developed as a Web application, </w:t>
+        <w:t xml:space="preserve">The purpose of the </w:t>
+      </w:r>
+      <w:proofErr w:type="spellStart"/>
+      <w:r>
+        <w:rPr>
+          <w:rFonts w:eastAsia="Century"/>
+          <w:sz w:val="20"/>
+        </w:rPr>
+        <w:t>BorrowMyBooks</w:t>
+      </w:r>
+      <w:proofErr w:type="spellEnd"/>
+      <w:r>
+        <w:rPr>
+          <w:rFonts w:eastAsia="Century"/>
+          <w:sz w:val="20"/>
+        </w:rPr>
+        <w:t xml:space="preserve"> system is to create an easy to use platform where people can trade their textbooks. The architecture we have chosen to apply to this system is suitable due to the fact that the system will be developed as a Web application, </w:t>
       </w:r>
       <w:r>
         <w:rPr>
@@ -1546,7 +1684,23 @@
           <w:rFonts w:eastAsia="Century"/>
           <w:sz w:val="20"/>
         </w:rPr>
-        <w:t>Furthermore, the Client-server network architecture will be suitable for the functioning of the BorrowMyBooks system as the system is mainly based on a large database of data relating to users, administrators and books listed for trading. This architecture will aid in the handling of the database and the communications of each user with it.</w:t>
+        <w:t xml:space="preserve">Furthermore, the Client-server network architecture will be suitable for the functioning of the </w:t>
+      </w:r>
+      <w:proofErr w:type="spellStart"/>
+      <w:r>
+        <w:rPr>
+          <w:rFonts w:eastAsia="Century"/>
+          <w:sz w:val="20"/>
+        </w:rPr>
+        <w:t>BorrowMyBooks</w:t>
+      </w:r>
+      <w:proofErr w:type="spellEnd"/>
+      <w:r>
+        <w:rPr>
+          <w:rFonts w:eastAsia="Century"/>
+          <w:sz w:val="20"/>
+        </w:rPr>
+        <w:t xml:space="preserve"> system as the system is mainly based on a large database of data relating to users, administrators and books listed for trading. This architecture will aid in the handling of the database and the communications of each user with it.</w:t>
       </w:r>
     </w:p>
     <w:p>
@@ -2064,12 +2218,20 @@
     <w:p>
       <w:pPr>
         <w:pStyle w:val="ListParagraph"/>
-        <w:numPr>
-          <w:ilvl w:val="0"/>
-          <w:numId w:val="17"/>
-        </w:numPr>
         <w:spacing w:after="0" w:line="251" w:lineRule="auto"/>
-        <w:ind w:right="821"/>
+        <w:ind w:left="705" w:right="821"/>
+        <w:jc w:val="both"/>
+        <w:rPr>
+          <w:rFonts w:eastAsia="Century"/>
+          <w:sz w:val="20"/>
+        </w:rPr>
+      </w:pPr>
+    </w:p>
+    <w:p>
+      <w:pPr>
+        <w:pStyle w:val="ListParagraph"/>
+        <w:spacing w:after="0" w:line="251" w:lineRule="auto"/>
+        <w:ind w:left="705" w:right="821"/>
         <w:jc w:val="both"/>
         <w:rPr>
           <w:rFonts w:eastAsia="Century"/>
@@ -2144,7 +2306,6 @@
         <w:rPr>
           <w:rFonts w:ascii="Calibri" w:hAnsi="Calibri" w:cs="Calibri"/>
         </w:rPr>
-        <w:lastRenderedPageBreak/>
         <w:t>2.3</w:t>
       </w:r>
       <w:r>
@@ -3393,24 +3554,14 @@
     <w:p>
       <w:pPr>
         <w:spacing w:after="627" w:line="260" w:lineRule="auto"/>
-        <w:ind w:left="-5"/>
         <w:rPr>
           <w:rFonts w:eastAsia="Century"/>
           <w:b/>
-          <w:sz w:val="41"/>
-        </w:rPr>
-      </w:pPr>
-    </w:p>
-    <w:p>
-      <w:pPr>
-        <w:spacing w:after="627" w:line="260" w:lineRule="auto"/>
-        <w:ind w:left="-5"/>
-        <w:rPr>
-          <w:rFonts w:eastAsia="Century"/>
-          <w:b/>
-          <w:sz w:val="41"/>
-        </w:rPr>
-      </w:pPr>
+          <w:sz w:val="32"/>
+        </w:rPr>
+      </w:pPr>
+      <w:bookmarkStart w:id="0" w:name="_GoBack"/>
+      <w:bookmarkEnd w:id="0"/>
     </w:p>
     <w:p>
       <w:pPr>
@@ -3445,560 +3596,6 @@
     </w:p>
     <w:p>
       <w:pPr>
-        <w:spacing w:after="171" w:line="251" w:lineRule="auto"/>
-        <w:ind w:left="-5" w:right="821" w:hanging="10"/>
-        <w:jc w:val="both"/>
-      </w:pPr>
-      <w:r>
-        <w:rPr>
-          <w:rFonts w:eastAsia="Century"/>
-          <w:sz w:val="20"/>
-        </w:rPr>
-        <w:t xml:space="preserve">An AD contains multiple architecture views; each view adheres to the conventions of an </w:t>
-      </w:r>
-      <w:r>
-        <w:rPr>
-          <w:rFonts w:eastAsia="Century"/>
-          <w:i/>
-          <w:sz w:val="20"/>
-        </w:rPr>
-        <w:t>architecture viewpoint</w:t>
-      </w:r>
-      <w:r>
-        <w:rPr>
-          <w:rFonts w:eastAsia="Century"/>
-          <w:sz w:val="20"/>
-        </w:rPr>
-        <w:t>. This chapter describes the requirements on documenting viewpoints for an AD.</w:t>
-      </w:r>
-    </w:p>
-    <w:p>
-      <w:pPr>
-        <w:spacing w:after="165" w:line="257" w:lineRule="auto"/>
-        <w:ind w:left="-5" w:right="555" w:hanging="10"/>
-        <w:jc w:val="both"/>
-      </w:pPr>
-      <w:r>
-        <w:rPr>
-          <w:rFonts w:eastAsia="Cambria"/>
-          <w:i/>
-          <w:color w:val="2F629F"/>
-          <w:sz w:val="20"/>
-        </w:rPr>
-        <w:t xml:space="preserve">? </w:t>
-      </w:r>
-      <w:r>
-        <w:rPr>
-          <w:rFonts w:eastAsia="Century"/>
-          <w:color w:val="2F629F"/>
-          <w:sz w:val="20"/>
-        </w:rPr>
-        <w:t>Include a specification for each architecture viewpoint used in this AD.</w:t>
-      </w:r>
-    </w:p>
-    <w:p>
-      <w:pPr>
-        <w:spacing w:after="165" w:line="257" w:lineRule="auto"/>
-        <w:ind w:left="-5" w:right="555" w:hanging="10"/>
-        <w:jc w:val="both"/>
-      </w:pPr>
-      <w:r>
-        <w:rPr>
-          <w:rFonts w:eastAsia="Cambria"/>
-          <w:i/>
-          <w:color w:val="2F629F"/>
-          <w:sz w:val="20"/>
-        </w:rPr>
-        <w:t xml:space="preserve">? </w:t>
-      </w:r>
-      <w:r>
-        <w:rPr>
-          <w:rFonts w:eastAsia="Century"/>
-          <w:color w:val="2F629F"/>
-          <w:sz w:val="20"/>
-        </w:rPr>
-        <w:t xml:space="preserve">Viewpoints must be chosen for the AD such that each identified concern from </w:t>
-      </w:r>
-      <w:r>
-        <w:rPr>
-          <w:rFonts w:eastAsia="Cambria"/>
-          <w:color w:val="2F629F"/>
-          <w:sz w:val="20"/>
-        </w:rPr>
-        <w:t>§</w:t>
-      </w:r>
-      <w:r>
-        <w:rPr>
-          <w:rFonts w:eastAsia="Century"/>
-          <w:color w:val="2F629F"/>
-          <w:sz w:val="20"/>
-        </w:rPr>
-        <w:t>2.2 is framed by at least one viewpoint.</w:t>
-      </w:r>
-    </w:p>
-    <w:p>
-      <w:pPr>
-        <w:spacing w:after="165" w:line="257" w:lineRule="auto"/>
-        <w:ind w:left="-5" w:right="555" w:hanging="10"/>
-        <w:jc w:val="both"/>
-      </w:pPr>
-      <w:r>
-        <w:rPr>
-          <w:rFonts w:eastAsia="Cambria"/>
-          <w:i/>
-          <w:color w:val="2F629F"/>
-          <w:sz w:val="20"/>
-        </w:rPr>
-        <w:t xml:space="preserve">? </w:t>
-      </w:r>
-      <w:r>
-        <w:rPr>
-          <w:rFonts w:eastAsia="Century"/>
-          <w:color w:val="2F629F"/>
-          <w:sz w:val="20"/>
-        </w:rPr>
-        <w:t>Provide a rationale for each viewpoint used.</w:t>
-      </w:r>
-    </w:p>
-    <w:p>
-      <w:pPr>
-        <w:spacing w:after="171" w:line="251" w:lineRule="auto"/>
-        <w:ind w:left="-5" w:right="821" w:hanging="10"/>
-        <w:jc w:val="both"/>
-      </w:pPr>
-      <w:r>
-        <w:rPr>
-          <w:rFonts w:eastAsia="Century"/>
-          <w:sz w:val="20"/>
-        </w:rPr>
-        <w:t>Rationale could include discussion in terms of its stakeholders, the concerns framed by the viewpoint, relevance of its model kinds and modeling conventions.</w:t>
-      </w:r>
-    </w:p>
-    <w:p>
-      <w:pPr>
-        <w:spacing w:after="165" w:line="257" w:lineRule="auto"/>
-        <w:ind w:left="-5" w:right="555" w:hanging="10"/>
-        <w:jc w:val="both"/>
-      </w:pPr>
-      <w:r>
-        <w:rPr>
-          <w:rFonts w:eastAsia="Cambria"/>
-          <w:i/>
-          <w:color w:val="2F629F"/>
-          <w:sz w:val="20"/>
-        </w:rPr>
-        <w:t xml:space="preserve">? </w:t>
-      </w:r>
-      <w:r>
-        <w:rPr>
-          <w:rFonts w:eastAsia="Century"/>
-          <w:color w:val="2F629F"/>
-          <w:sz w:val="20"/>
-        </w:rPr>
-        <w:t xml:space="preserve">Each architecture viewpoint used in the AD must be specified in accordance with the provisions of </w:t>
-      </w:r>
-      <w:r>
-        <w:rPr>
-          <w:rFonts w:eastAsia="Century"/>
-          <w:color w:val="A43B3C"/>
-          <w:sz w:val="20"/>
-        </w:rPr>
-        <w:t>ISO/IEC/IEEE 42010, 7</w:t>
-      </w:r>
-      <w:r>
-        <w:rPr>
-          <w:rFonts w:eastAsia="Century"/>
-          <w:color w:val="2F629F"/>
-          <w:sz w:val="20"/>
-        </w:rPr>
-        <w:t>.</w:t>
-      </w:r>
-    </w:p>
-    <w:p>
-      <w:pPr>
-        <w:spacing w:after="171" w:line="251" w:lineRule="auto"/>
-        <w:ind w:left="-5" w:right="821" w:hanging="10"/>
-        <w:jc w:val="both"/>
-      </w:pPr>
-      <w:r>
-        <w:rPr>
-          <w:rFonts w:eastAsia="Century"/>
-          <w:sz w:val="20"/>
-        </w:rPr>
-        <w:t xml:space="preserve">A detailed template for specifying viewpoints in accordance with the Standard is included in </w:t>
-      </w:r>
-      <w:r>
-        <w:rPr>
-          <w:rFonts w:eastAsia="Cambria"/>
-          <w:sz w:val="20"/>
-        </w:rPr>
-        <w:t>§</w:t>
-      </w:r>
-      <w:r>
-        <w:rPr>
-          <w:rFonts w:eastAsia="Century"/>
-          <w:color w:val="2F629F"/>
-          <w:sz w:val="20"/>
-        </w:rPr>
-        <w:t xml:space="preserve">3.1 </w:t>
-      </w:r>
-      <w:r>
-        <w:rPr>
-          <w:rFonts w:eastAsia="Century"/>
-          <w:sz w:val="20"/>
-        </w:rPr>
-        <w:t>below.</w:t>
-      </w:r>
-    </w:p>
-    <w:p>
-      <w:pPr>
-        <w:spacing w:after="175" w:line="253" w:lineRule="auto"/>
-        <w:ind w:left="-4" w:right="821" w:hanging="6"/>
-        <w:jc w:val="both"/>
-      </w:pPr>
-      <w:r>
-        <w:rPr>
-          <w:rFonts w:eastAsia="Century"/>
-          <w:sz w:val="14"/>
-        </w:rPr>
-        <w:t>NOTE</w:t>
-      </w:r>
-      <w:r>
-        <w:rPr>
-          <w:rFonts w:eastAsia="Century"/>
-          <w:sz w:val="18"/>
-        </w:rPr>
-        <w:t xml:space="preserve">: </w:t>
-      </w:r>
-      <w:r>
-        <w:rPr>
-          <w:rFonts w:eastAsia="Century"/>
-          <w:i/>
-          <w:sz w:val="18"/>
-        </w:rPr>
-        <w:t xml:space="preserve">The latest version of the viewpoint template can be found at </w:t>
-      </w:r>
-      <w:hyperlink r:id="rId24">
-        <w:r>
-          <w:rPr>
-            <w:i/>
-            <w:color w:val="E72582"/>
-            <w:sz w:val="18"/>
-          </w:rPr>
-          <w:t>http://www.iso-architecture.org/42010/templates/</w:t>
-        </w:r>
-      </w:hyperlink>
-      <w:hyperlink r:id="rId25">
-        <w:r>
-          <w:rPr>
-            <w:rFonts w:eastAsia="Century"/>
-            <w:i/>
-            <w:sz w:val="18"/>
-          </w:rPr>
-          <w:t>.</w:t>
-        </w:r>
-      </w:hyperlink>
-    </w:p>
-    <w:p>
-      <w:pPr>
-        <w:spacing w:after="173" w:line="253" w:lineRule="auto"/>
-        <w:ind w:left="-5" w:right="821" w:hanging="10"/>
-        <w:jc w:val="both"/>
-      </w:pPr>
-      <w:r>
-        <w:rPr>
-          <w:rFonts w:eastAsia="Century"/>
-          <w:sz w:val="18"/>
-        </w:rPr>
-        <w:t>Repeat and fill-in viewpoint template as needed for each viewpoint used in the AD.</w:t>
-      </w:r>
-    </w:p>
-    <w:p>
-      <w:pPr>
-        <w:spacing w:after="173" w:line="253" w:lineRule="auto"/>
-        <w:ind w:left="-5" w:right="821" w:hanging="10"/>
-        <w:jc w:val="both"/>
-      </w:pPr>
-      <w:r>
-        <w:rPr>
-          <w:rFonts w:eastAsia="Century"/>
-          <w:sz w:val="18"/>
-        </w:rPr>
-        <w:t>An AD contains one or more architecture views and an architecture viewpoint definition for each view. There is no required ordering of the views or viewpoints within an AD. Readers of the AD will need to refer to the viewpoint specifications to understand the subject of a view, its notations, models and the modeling conventions used. Given a set of views (</w:t>
-      </w:r>
-      <w:r>
-        <w:rPr>
-          <w:rFonts w:eastAsia="Cambria"/>
-          <w:i/>
-          <w:sz w:val="18"/>
-        </w:rPr>
-        <w:t>v</w:t>
-      </w:r>
-      <w:r>
-        <w:rPr>
-          <w:rFonts w:eastAsia="Cambria"/>
-          <w:i/>
-          <w:sz w:val="18"/>
-          <w:vertAlign w:val="subscript"/>
-        </w:rPr>
-        <w:t>i</w:t>
-      </w:r>
-      <w:r>
-        <w:rPr>
-          <w:rFonts w:eastAsia="Century"/>
-          <w:sz w:val="18"/>
-        </w:rPr>
-        <w:t>) and their viewpoints (</w:t>
-      </w:r>
-      <w:r>
-        <w:rPr>
-          <w:sz w:val="18"/>
-        </w:rPr>
-        <w:t>VP</w:t>
-      </w:r>
-      <w:r>
-        <w:rPr>
-          <w:rFonts w:eastAsia="Cambria"/>
-          <w:i/>
-          <w:sz w:val="18"/>
-          <w:vertAlign w:val="subscript"/>
-        </w:rPr>
-        <w:t>i</w:t>
-      </w:r>
-      <w:r>
-        <w:rPr>
-          <w:rFonts w:eastAsia="Century"/>
-          <w:sz w:val="18"/>
-        </w:rPr>
-        <w:t>), the architect might consider the following possible arrangements:</w:t>
-      </w:r>
-    </w:p>
-    <w:p>
-      <w:pPr>
-        <w:numPr>
-          <w:ilvl w:val="0"/>
-          <w:numId w:val="3"/>
-        </w:numPr>
-        <w:spacing w:after="94" w:line="253" w:lineRule="auto"/>
-        <w:ind w:right="821" w:hanging="192"/>
-        <w:jc w:val="both"/>
-      </w:pPr>
-      <w:r>
-        <w:rPr>
-          <w:rFonts w:eastAsia="Century"/>
-          <w:sz w:val="18"/>
-        </w:rPr>
-        <w:t xml:space="preserve">Viewpoints, first: </w:t>
-      </w:r>
-      <w:r>
-        <w:rPr>
-          <w:sz w:val="18"/>
-        </w:rPr>
-        <w:t>VP</w:t>
-      </w:r>
-      <w:r>
-        <w:rPr>
-          <w:rFonts w:eastAsia="Cambria"/>
-          <w:i/>
-          <w:sz w:val="18"/>
-          <w:vertAlign w:val="subscript"/>
-        </w:rPr>
-        <w:t>i</w:t>
-      </w:r>
-      <w:r>
-        <w:rPr>
-          <w:rFonts w:eastAsia="Century"/>
-          <w:sz w:val="18"/>
-        </w:rPr>
-        <w:t xml:space="preserve">, followed by the views: </w:t>
-      </w:r>
-      <w:r>
-        <w:rPr>
-          <w:rFonts w:eastAsia="Cambria"/>
-          <w:i/>
-          <w:sz w:val="18"/>
-        </w:rPr>
-        <w:t>v</w:t>
-      </w:r>
-      <w:r>
-        <w:rPr>
-          <w:rFonts w:eastAsia="Cambria"/>
-          <w:i/>
-          <w:sz w:val="18"/>
-          <w:vertAlign w:val="subscript"/>
-        </w:rPr>
-        <w:t>i</w:t>
-      </w:r>
-    </w:p>
-    <w:p>
-      <w:pPr>
-        <w:numPr>
-          <w:ilvl w:val="0"/>
-          <w:numId w:val="3"/>
-        </w:numPr>
-        <w:spacing w:after="92" w:line="253" w:lineRule="auto"/>
-        <w:ind w:right="821" w:hanging="192"/>
-        <w:jc w:val="both"/>
-      </w:pPr>
-      <w:r>
-        <w:rPr>
-          <w:rFonts w:eastAsia="Century"/>
-          <w:sz w:val="18"/>
-        </w:rPr>
-        <w:t xml:space="preserve">Interleaved views with their viewpoints: </w:t>
-      </w:r>
-      <w:r>
-        <w:rPr>
-          <w:rFonts w:eastAsia="Cambria"/>
-          <w:i/>
-          <w:sz w:val="18"/>
-        </w:rPr>
-        <w:t>v</w:t>
-      </w:r>
-      <w:r>
-        <w:rPr>
-          <w:rFonts w:eastAsia="Cambria"/>
-          <w:i/>
-          <w:sz w:val="18"/>
-          <w:vertAlign w:val="subscript"/>
-        </w:rPr>
-        <w:t>i</w:t>
-      </w:r>
-      <w:r>
-        <w:rPr>
-          <w:rFonts w:eastAsia="Century"/>
-          <w:sz w:val="18"/>
-        </w:rPr>
-        <w:t xml:space="preserve">, </w:t>
-      </w:r>
-      <w:r>
-        <w:rPr>
-          <w:sz w:val="18"/>
-        </w:rPr>
-        <w:t>VP</w:t>
-      </w:r>
-      <w:r>
-        <w:rPr>
-          <w:rFonts w:eastAsia="Cambria"/>
-          <w:i/>
-          <w:sz w:val="18"/>
-          <w:vertAlign w:val="subscript"/>
-        </w:rPr>
-        <w:t>i</w:t>
-      </w:r>
-      <w:r>
-        <w:rPr>
-          <w:rFonts w:eastAsia="Century"/>
-          <w:sz w:val="18"/>
-        </w:rPr>
-        <w:t xml:space="preserve">, </w:t>
-      </w:r>
-      <w:r>
-        <w:rPr>
-          <w:rFonts w:eastAsia="Cambria"/>
-          <w:i/>
-          <w:sz w:val="18"/>
-        </w:rPr>
-        <w:t>v</w:t>
-      </w:r>
-      <w:r>
-        <w:rPr>
-          <w:rFonts w:eastAsia="Cambria"/>
-          <w:i/>
-          <w:sz w:val="18"/>
-          <w:vertAlign w:val="subscript"/>
-        </w:rPr>
-        <w:t>j</w:t>
-      </w:r>
-      <w:r>
-        <w:rPr>
-          <w:rFonts w:eastAsia="Century"/>
-          <w:sz w:val="18"/>
-        </w:rPr>
-        <w:t xml:space="preserve">, </w:t>
-      </w:r>
-      <w:r>
-        <w:rPr>
-          <w:sz w:val="18"/>
-        </w:rPr>
-        <w:t>VP</w:t>
-      </w:r>
-      <w:r>
-        <w:rPr>
-          <w:rFonts w:eastAsia="Cambria"/>
-          <w:i/>
-          <w:sz w:val="18"/>
-          <w:vertAlign w:val="subscript"/>
-        </w:rPr>
-        <w:t>j</w:t>
-      </w:r>
-      <w:r>
-        <w:rPr>
-          <w:rFonts w:eastAsia="Century"/>
-          <w:sz w:val="18"/>
-        </w:rPr>
-        <w:t>, . . .</w:t>
-      </w:r>
-    </w:p>
-    <w:p>
-      <w:pPr>
-        <w:numPr>
-          <w:ilvl w:val="0"/>
-          <w:numId w:val="3"/>
-        </w:numPr>
-        <w:spacing w:after="625" w:line="253" w:lineRule="auto"/>
-        <w:ind w:right="821" w:hanging="192"/>
-        <w:jc w:val="both"/>
-      </w:pPr>
-      <w:r>
-        <w:rPr>
-          <w:rFonts w:eastAsia="Century"/>
-          <w:sz w:val="18"/>
-        </w:rPr>
-        <w:t xml:space="preserve">Views up front: </w:t>
-      </w:r>
-      <w:r>
-        <w:rPr>
-          <w:rFonts w:eastAsia="Cambria"/>
-          <w:i/>
-          <w:sz w:val="18"/>
-        </w:rPr>
-        <w:t>v</w:t>
-      </w:r>
-      <w:r>
-        <w:rPr>
-          <w:rFonts w:eastAsia="Cambria"/>
-          <w:i/>
-          <w:sz w:val="18"/>
-          <w:vertAlign w:val="subscript"/>
-        </w:rPr>
-        <w:t xml:space="preserve">i </w:t>
-      </w:r>
-      <w:r>
-        <w:rPr>
-          <w:rFonts w:eastAsia="Century"/>
-          <w:sz w:val="18"/>
-        </w:rPr>
-        <w:t xml:space="preserve">with the viewpoints deferred to appendices, </w:t>
-      </w:r>
-      <w:r>
-        <w:rPr>
-          <w:sz w:val="18"/>
-        </w:rPr>
-        <w:t>VP</w:t>
-      </w:r>
-      <w:r>
-        <w:rPr>
-          <w:rFonts w:eastAsia="Cambria"/>
-          <w:i/>
-          <w:sz w:val="18"/>
-          <w:vertAlign w:val="subscript"/>
-        </w:rPr>
-        <w:t>i</w:t>
-      </w:r>
-    </w:p>
-    <w:p>
-      <w:pPr>
         <w:pStyle w:val="Heading2"/>
         <w:ind w:left="-5"/>
         <w:rPr>
@@ -4009,7 +3606,6 @@
         <w:rPr>
           <w:rFonts w:ascii="Calibri" w:hAnsi="Calibri" w:cs="Calibri"/>
         </w:rPr>
-        <w:lastRenderedPageBreak/>
         <w:t xml:space="preserve">3.1 </w:t>
       </w:r>
       <w:r>
@@ -4053,7 +3649,15 @@
     </w:p>
     <w:p>
       <w:r>
-        <w:t>All systems exist in some larger environment, be it a department, an organisation’s IT environment, a mobile communications system or even a virtual world. The Context view aims to elaborate on the existence</w:t>
+        <w:t xml:space="preserve">All systems exist in some larger environment, be it a department, an </w:t>
+      </w:r>
+      <w:proofErr w:type="spellStart"/>
+      <w:r>
+        <w:t>organisation’s</w:t>
+      </w:r>
+      <w:proofErr w:type="spellEnd"/>
+      <w:r>
+        <w:t xml:space="preserve"> IT environment, a mobile communications system or even a virtual world. The Context view aims to elaborate on the existence</w:t>
       </w:r>
       <w:r>
         <w:t xml:space="preserve"> and technical relationships </w:t>
@@ -4134,7 +3738,15 @@
     </w:p>
     <w:p>
       <w:r>
-        <w:t xml:space="preserve">The BorrowMyBooks system has a set of entities, internally and externally, with which it interacts through its processes. </w:t>
+        <w:t xml:space="preserve">The </w:t>
+      </w:r>
+      <w:proofErr w:type="spellStart"/>
+      <w:r>
+        <w:t>BorrowMyBooks</w:t>
+      </w:r>
+      <w:proofErr w:type="spellEnd"/>
+      <w:r>
+        <w:t xml:space="preserve"> system has a set of entities, internally and externally, with which it interacts through its processes. </w:t>
       </w:r>
       <w:r>
         <w:t>This set consists of human entities, mainly general users of the application. The responsibilities of the general user which interacts with the system is to:</w:t>
@@ -4265,6 +3877,7 @@
         </w:numPr>
       </w:pPr>
       <w:r>
+        <w:lastRenderedPageBreak/>
         <w:t>Solve problems that arise with transactions which user attempt to make through the system</w:t>
       </w:r>
     </w:p>
@@ -4288,8 +3901,13 @@
         <w:t xml:space="preserve">ost important for the proper functioning of the system, is the </w:t>
       </w:r>
       <w:r>
-        <w:t>database system which BorrowMyBooks</w:t>
-      </w:r>
+        <w:t xml:space="preserve">database system which </w:t>
+      </w:r>
+      <w:proofErr w:type="spellStart"/>
+      <w:r>
+        <w:t>BorrowMyBooks</w:t>
+      </w:r>
+      <w:proofErr w:type="spellEnd"/>
       <w:r>
         <w:t xml:space="preserve"> relies on to store and manage all the data. The responsibilities of the database are as follows:</w:t>
       </w:r>
@@ -4317,7 +3935,6 @@
         <w:ind w:left="720"/>
       </w:pPr>
       <w:r>
-        <w:lastRenderedPageBreak/>
         <w:t xml:space="preserve">Storing all information of books which are registered on the system for sale or rent, and the availability of each specific book. </w:t>
       </w:r>
     </w:p>
@@ -4409,7 +4026,6 @@
         <w:rPr>
           <w:rFonts w:ascii="Calibri" w:hAnsi="Calibri" w:cs="Calibri"/>
           <w:sz w:val="24"/>
-          <w:highlight w:val="yellow"/>
         </w:rPr>
         <w:t>3.1.4</w:t>
       </w:r>
@@ -4417,7 +4033,6 @@
         <w:rPr>
           <w:rFonts w:ascii="Calibri" w:hAnsi="Calibri" w:cs="Calibri"/>
           <w:sz w:val="24"/>
-          <w:highlight w:val="yellow"/>
         </w:rPr>
         <w:tab/>
         <w:t>Typical stakeholders</w:t>
@@ -4479,15 +4094,10 @@
     <w:p>
       <w:pPr>
         <w:pStyle w:val="ListParagraph"/>
-        <w:numPr>
-          <w:ilvl w:val="0"/>
-          <w:numId w:val="16"/>
-        </w:numPr>
       </w:pPr>
     </w:p>
     <w:p/>
     <w:p/>
-    <w:p/>
     <w:p>
       <w:pPr>
         <w:pStyle w:val="Heading2"/>
@@ -4496,10 +4106,12 @@
           <w:rFonts w:ascii="Calibri" w:hAnsi="Calibri" w:cs="Calibri"/>
         </w:rPr>
       </w:pPr>
+      <w:proofErr w:type="gramStart"/>
       <w:r>
         <w:rPr>
           <w:rFonts w:ascii="Calibri" w:hAnsi="Calibri" w:cs="Calibri"/>
         </w:rPr>
+        <w:lastRenderedPageBreak/>
         <w:t xml:space="preserve">3.2 </w:t>
       </w:r>
       <w:r>
@@ -4517,6 +4129,7 @@
         </w:rPr>
         <w:t>Functional</w:t>
       </w:r>
+      <w:proofErr w:type="gramEnd"/>
       <w:r>
         <w:rPr>
           <w:rFonts w:ascii="Calibri" w:eastAsia="Cambria" w:hAnsi="Calibri" w:cs="Calibri"/>
@@ -4558,11 +4171,7 @@
     </w:p>
     <w:p>
       <w:r>
-        <w:t xml:space="preserve">It is essential that the system’s functional elements, their responsibilities, interfaces and primary interactions are described in the functional viewpoint. Its purpose is to drive the shape of other </w:t>
-      </w:r>
-      <w:r>
-        <w:lastRenderedPageBreak/>
-        <w:t>system structures such as the information structure, concurrency structure and deployment structure.</w:t>
+        <w:t>It is essential that the system’s functional elements, their responsibilities, interfaces and primary interactions are described in the functional viewpoint. Its purpose is to drive the shape of other system structures such as the information structure, concurrency structure and deployment structure.</w:t>
       </w:r>
       <w:r>
         <w:t xml:space="preserve"> </w:t>
@@ -4737,29 +4346,85 @@
     </w:p>
     <w:p>
       <w:pPr>
-        <w:pStyle w:val="ListParagraph"/>
-        <w:numPr>
-          <w:ilvl w:val="1"/>
-          <w:numId w:val="18"/>
-        </w:numPr>
-      </w:pPr>
-    </w:p>
-    <w:p/>
+        <w:rPr>
+          <w:sz w:val="24"/>
+          <w:u w:val="single"/>
+        </w:rPr>
+      </w:pPr>
+      <w:r>
+        <w:rPr>
+          <w:sz w:val="24"/>
+          <w:u w:val="single"/>
+        </w:rPr>
+        <w:t>Responsibilities of the functional elements:</w:t>
+      </w:r>
+    </w:p>
+    <w:p>
+      <w:r>
+        <w:t>Server side:</w:t>
+      </w:r>
+    </w:p>
+    <w:p>
+      <w:r>
+        <w:t xml:space="preserve">The server side of the system is managed and built through the </w:t>
+      </w:r>
+      <w:proofErr w:type="spellStart"/>
+      <w:r>
+        <w:t>Heroku</w:t>
+      </w:r>
+      <w:proofErr w:type="spellEnd"/>
+      <w:r>
+        <w:t xml:space="preserve"> application management system. This system is responsible for management and development of the Borrow My Books application in the cloud. Furthermore, the MongoDB DBMS data model is used, and is responsible for storing all information related to the functioning of the application, and is accessed through the cloud. </w:t>
+      </w:r>
+    </w:p>
+    <w:p>
+      <w:r>
+        <w:t>Web Browser:</w:t>
+      </w:r>
+    </w:p>
+    <w:p>
+      <w:r>
+        <w:t xml:space="preserve">Any web browser can be used to access the site. The Borrow My Books application is created using </w:t>
+      </w:r>
+      <w:proofErr w:type="spellStart"/>
+      <w:r>
+        <w:t>Javascript</w:t>
+      </w:r>
+      <w:proofErr w:type="spellEnd"/>
+      <w:r>
+        <w:t xml:space="preserve"> which can be deployed to any web-based interface. </w:t>
+      </w:r>
+    </w:p>
     <w:p>
       <w:pPr>
         <w:spacing w:after="500" w:line="265" w:lineRule="auto"/>
-        <w:rPr>
-          <w:rFonts w:eastAsia="Century"/>
-          <w:color w:val="auto"/>
-          <w:sz w:val="18"/>
-        </w:rPr>
       </w:pPr>
     </w:p>
     <w:p>
       <w:pPr>
         <w:spacing w:after="500" w:line="265" w:lineRule="auto"/>
-        <w:ind w:left="-5" w:hanging="10"/>
-      </w:pPr>
+        <w:rPr>
+          <w:u w:val="single"/>
+        </w:rPr>
+      </w:pPr>
+      <w:r>
+        <w:rPr>
+          <w:u w:val="single"/>
+        </w:rPr>
+        <w:lastRenderedPageBreak/>
+        <w:t>Primary interactions of the functional elements:</w:t>
+      </w:r>
+    </w:p>
+    <w:p>
+      <w:pPr>
+        <w:spacing w:after="500" w:line="265" w:lineRule="auto"/>
+      </w:pPr>
+      <w:r>
+        <w:t xml:space="preserve">In order for the Borrow My Books system to be fully functional, it is essential that the cloud database used is fully accessible by the server side system which deploys the application to a user’s web interface. The interactions of the elements all take place through </w:t>
+      </w:r>
+      <w:r>
+        <w:t xml:space="preserve">online communications and server connections. </w:t>
+      </w:r>
     </w:p>
     <w:p>
       <w:pPr>
@@ -4778,7 +4443,6 @@
         <w:rPr>
           <w:rFonts w:ascii="Calibri" w:hAnsi="Calibri" w:cs="Calibri"/>
           <w:sz w:val="24"/>
-          <w:highlight w:val="yellow"/>
         </w:rPr>
         <w:t>3.2.4</w:t>
       </w:r>
@@ -4786,7 +4450,6 @@
         <w:rPr>
           <w:rFonts w:ascii="Calibri" w:hAnsi="Calibri" w:cs="Calibri"/>
           <w:sz w:val="24"/>
-          <w:highlight w:val="yellow"/>
         </w:rPr>
         <w:tab/>
         <w:t>Typical stakeholders</w:t>
@@ -4806,7 +4469,7 @@
         </w:numPr>
       </w:pPr>
       <w:r>
-        <w:t>General users of a system willing to purchase or rent a book</w:t>
+        <w:t>Requirements Analysts</w:t>
       </w:r>
     </w:p>
     <w:p>
@@ -4818,7 +4481,7 @@
         </w:numPr>
       </w:pPr>
       <w:r>
-        <w:t>General users of the system who are willing to sell or rent a book out through the system.</w:t>
+        <w:t>System Developers</w:t>
       </w:r>
     </w:p>
     <w:p>
@@ -4830,7 +4493,10 @@
         </w:numPr>
       </w:pPr>
       <w:r>
-        <w:t>Administrators.</w:t>
+        <w:t>Administrator</w:t>
+      </w:r>
+      <w:r>
+        <w:t>s</w:t>
       </w:r>
     </w:p>
     <w:p>
@@ -4842,114 +4508,12 @@
         </w:numPr>
       </w:pPr>
       <w:r>
-        <w:t>Database administrators</w:t>
-      </w:r>
-    </w:p>
-    <w:p>
-      <w:pPr>
-        <w:pStyle w:val="ListParagraph"/>
-        <w:numPr>
-          <w:ilvl w:val="0"/>
-          <w:numId w:val="16"/>
-        </w:numPr>
-      </w:pPr>
+        <w:t>General users</w:t>
+      </w:r>
     </w:p>
     <w:p/>
     <w:p/>
     <w:p/>
-    <w:p/>
-    <w:p>
-      <w:pPr>
-        <w:pStyle w:val="Heading4"/>
-        <w:tabs>
-          <w:tab w:val="center" w:pos="2402"/>
-        </w:tabs>
-        <w:spacing w:after="211"/>
-        <w:ind w:left="-15" w:firstLine="0"/>
-        <w:rPr>
-          <w:rFonts w:ascii="Calibri" w:hAnsi="Calibri" w:cs="Calibri"/>
-        </w:rPr>
-      </w:pPr>
-      <w:r>
-        <w:rPr>
-          <w:rFonts w:ascii="Calibri" w:hAnsi="Calibri" w:cs="Calibri"/>
-          <w:sz w:val="24"/>
-        </w:rPr>
-        <w:t>3.2.5</w:t>
-      </w:r>
-      <w:r>
-        <w:rPr>
-          <w:rFonts w:ascii="Calibri" w:hAnsi="Calibri" w:cs="Calibri"/>
-          <w:sz w:val="24"/>
-        </w:rPr>
-        <w:tab/>
-        <w:t xml:space="preserve">“Anti-concerns” </w:t>
-      </w:r>
-      <w:r>
-        <w:rPr>
-          <w:rFonts w:ascii="Calibri" w:eastAsia="Calibri" w:hAnsi="Calibri" w:cs="Calibri"/>
-          <w:b w:val="0"/>
-          <w:color w:val="999A9A"/>
-          <w:sz w:val="24"/>
-        </w:rPr>
-        <w:t>(</w:t>
-      </w:r>
-      <w:r>
-        <w:rPr>
-          <w:rFonts w:ascii="Calibri" w:hAnsi="Calibri" w:cs="Calibri"/>
-          <w:color w:val="999A9A"/>
-          <w:sz w:val="24"/>
-        </w:rPr>
-        <w:t>optional)</w:t>
-      </w:r>
-    </w:p>
-    <w:p>
-      <w:pPr>
-        <w:spacing w:after="173" w:line="253" w:lineRule="auto"/>
-        <w:ind w:left="-5" w:right="821" w:hanging="10"/>
-        <w:jc w:val="both"/>
-      </w:pPr>
-      <w:r>
-        <w:rPr>
-          <w:rFonts w:eastAsia="Century"/>
-          <w:sz w:val="18"/>
-        </w:rPr>
-        <w:t xml:space="preserve">It may be helpful to architects and stakeholders to document the kinds of issues for which this viewpoint is </w:t>
-      </w:r>
-      <w:r>
-        <w:rPr>
-          <w:rFonts w:eastAsia="Century"/>
-          <w:i/>
-          <w:sz w:val="18"/>
-        </w:rPr>
-        <w:t>not appropriate or not particularly useful</w:t>
-      </w:r>
-      <w:r>
-        <w:rPr>
-          <w:rFonts w:eastAsia="Century"/>
-          <w:sz w:val="18"/>
-        </w:rPr>
-        <w:t>.</w:t>
-      </w:r>
-    </w:p>
-    <w:p>
-      <w:pPr>
-        <w:spacing w:after="621" w:line="253" w:lineRule="auto"/>
-        <w:ind w:left="-5" w:right="821" w:hanging="10"/>
-        <w:jc w:val="both"/>
-        <w:rPr>
-          <w:rFonts w:eastAsia="Century"/>
-          <w:sz w:val="18"/>
-        </w:rPr>
-      </w:pPr>
-      <w:r>
-        <w:rPr>
-          <w:rFonts w:eastAsia="Century"/>
-          <w:sz w:val="18"/>
-        </w:rPr>
-        <w:t>Identifying the “anti-concerns” of a given notation or approach may be a good antidote for certain overly used models and notations.</w:t>
-      </w:r>
-    </w:p>
     <w:p/>
     <w:p/>
     <w:p>
@@ -4998,6 +4562,7 @@
           <w:rFonts w:ascii="Calibri" w:hAnsi="Calibri" w:cs="Calibri"/>
           <w:sz w:val="29"/>
         </w:rPr>
+        <w:lastRenderedPageBreak/>
         <w:t>3.4</w:t>
       </w:r>
       <w:r>
@@ -5007,118 +4572,6 @@
         </w:rPr>
         <w:tab/>
         <w:t>Model kinds+</w:t>
-      </w:r>
-    </w:p>
-    <w:p>
-      <w:pPr>
-        <w:spacing w:line="260" w:lineRule="auto"/>
-        <w:ind w:left="-5" w:right="821" w:hanging="10"/>
-        <w:jc w:val="both"/>
-      </w:pPr>
-      <w:r>
-        <w:rPr>
-          <w:rFonts w:eastAsia="Cambria"/>
-          <w:i/>
-          <w:color w:val="2F629F"/>
-          <w:sz w:val="18"/>
-        </w:rPr>
-        <w:t xml:space="preserve">? </w:t>
-      </w:r>
-      <w:r>
-        <w:rPr>
-          <w:rFonts w:eastAsia="Century"/>
-          <w:color w:val="2F629F"/>
-          <w:sz w:val="18"/>
-        </w:rPr>
-        <w:t xml:space="preserve">Identify each model kind used in the viewpoint per </w:t>
-      </w:r>
-      <w:r>
-        <w:rPr>
-          <w:rFonts w:eastAsia="Century"/>
-          <w:color w:val="A43B3C"/>
-          <w:sz w:val="18"/>
-        </w:rPr>
-        <w:t>ISO/IEC/IEEE 42010, 7c</w:t>
-      </w:r>
-      <w:r>
-        <w:rPr>
-          <w:rFonts w:eastAsia="Century"/>
-          <w:color w:val="2F629F"/>
-          <w:sz w:val="18"/>
-        </w:rPr>
-        <w:t>.</w:t>
-      </w:r>
-    </w:p>
-    <w:p>
-      <w:pPr>
-        <w:spacing w:after="7" w:line="253" w:lineRule="auto"/>
-        <w:ind w:left="-5" w:right="821" w:hanging="10"/>
-        <w:jc w:val="both"/>
-      </w:pPr>
-      <w:r>
-        <w:rPr>
-          <w:rFonts w:eastAsia="Century"/>
-          <w:sz w:val="18"/>
-        </w:rPr>
-        <w:t xml:space="preserve">In the Standard, each architecture view consists of multiple architecture models. Each model is governed by a </w:t>
-      </w:r>
-      <w:r>
-        <w:rPr>
-          <w:rFonts w:eastAsia="Century"/>
-          <w:i/>
-          <w:sz w:val="18"/>
-        </w:rPr>
-        <w:t xml:space="preserve">model kind </w:t>
-      </w:r>
-      <w:r>
-        <w:rPr>
-          <w:rFonts w:eastAsia="Century"/>
-          <w:sz w:val="18"/>
-        </w:rPr>
-        <w:t xml:space="preserve">which establishes the notations, conventions and rules for models of that type. See: </w:t>
-      </w:r>
-      <w:r>
-        <w:rPr>
-          <w:rFonts w:eastAsia="Century"/>
-          <w:color w:val="A43B3C"/>
-          <w:sz w:val="18"/>
-        </w:rPr>
-        <w:t>ISO/IEC/IEEE 42010, 4.2.5, 5.5 and</w:t>
-      </w:r>
-    </w:p>
-    <w:p>
-      <w:pPr>
-        <w:spacing w:after="151" w:line="265" w:lineRule="auto"/>
-        <w:ind w:left="-5" w:hanging="10"/>
-      </w:pPr>
-      <w:r>
-        <w:rPr>
-          <w:rFonts w:eastAsia="Century"/>
-          <w:color w:val="A43B3C"/>
-          <w:sz w:val="18"/>
-        </w:rPr>
-        <w:t>5.6</w:t>
-      </w:r>
-      <w:r>
-        <w:rPr>
-          <w:rFonts w:eastAsia="Century"/>
-          <w:sz w:val="18"/>
-        </w:rPr>
-        <w:t>.</w:t>
-      </w:r>
-    </w:p>
-    <w:p>
-      <w:pPr>
-        <w:spacing w:after="621" w:line="253" w:lineRule="auto"/>
-        <w:ind w:left="-5" w:right="821" w:hanging="10"/>
-        <w:jc w:val="both"/>
-      </w:pPr>
-      <w:r>
-        <w:rPr>
-          <w:rFonts w:eastAsia="Century"/>
-          <w:sz w:val="18"/>
-        </w:rPr>
-        <w:t>Repeat the next section for each model kind listed here the viewpoint being specified.</w:t>
       </w:r>
     </w:p>
     <w:p>
@@ -5184,54 +4637,22 @@
     </w:p>
     <w:p>
       <w:pPr>
-        <w:spacing w:line="260" w:lineRule="auto"/>
-        <w:ind w:left="-5" w:right="821" w:hanging="10"/>
-        <w:jc w:val="both"/>
-        <w:rPr>
-          <w:rFonts w:eastAsia="Century"/>
-          <w:color w:val="2F629F"/>
-          <w:sz w:val="18"/>
-        </w:rPr>
-      </w:pPr>
-      <w:r>
-        <w:rPr>
-          <w:rFonts w:eastAsia="Cambria"/>
-          <w:i/>
-          <w:color w:val="2F629F"/>
-          <w:sz w:val="18"/>
-        </w:rPr>
-        <w:t xml:space="preserve">? </w:t>
-      </w:r>
-      <w:r>
-        <w:rPr>
-          <w:rFonts w:eastAsia="Century"/>
-          <w:color w:val="2F629F"/>
-          <w:sz w:val="18"/>
-        </w:rPr>
-        <w:t>Describe the conventions for models of this kind.</w:t>
-      </w:r>
-    </w:p>
-    <w:p>
-      <w:pPr>
         <w:spacing w:after="173" w:line="253" w:lineRule="auto"/>
         <w:ind w:left="-5" w:right="821" w:hanging="10"/>
         <w:jc w:val="both"/>
         <w:rPr>
           <w:rFonts w:eastAsia="Century"/>
-          <w:sz w:val="18"/>
-        </w:rPr>
-      </w:pPr>
-      <w:r>
-        <w:rPr>
-          <w:rFonts w:eastAsia="Century"/>
-          <w:sz w:val="18"/>
+        </w:rPr>
+      </w:pPr>
+      <w:r>
+        <w:rPr>
+          <w:rFonts w:eastAsia="Century"/>
         </w:rPr>
         <w:t xml:space="preserve">The model view controller conventions </w:t>
       </w:r>
       <w:r>
         <w:rPr>
           <w:rFonts w:eastAsia="Century"/>
-          <w:sz w:val="18"/>
         </w:rPr>
         <w:t>allow for the independence of the various fundamental parts which make up the architecture. The constituent parts are described below:</w:t>
       </w:r>
@@ -5248,15 +4669,12 @@
         <w:jc w:val="both"/>
         <w:rPr>
           <w:rFonts w:eastAsia="Century"/>
-          <w:sz w:val="18"/>
-        </w:rPr>
-      </w:pPr>
-      <w:r>
-        <w:rPr>
-          <w:rFonts w:eastAsia="Century"/>
-          <w:sz w:val="18"/>
-        </w:rPr>
-        <w:lastRenderedPageBreak/>
+        </w:rPr>
+      </w:pPr>
+      <w:r>
+        <w:rPr>
+          <w:rFonts w:eastAsia="Century"/>
+        </w:rPr>
         <w:t>Model: The purpose of the model is to represent the data in the system. It is independent of all other parts of the system.</w:t>
       </w:r>
     </w:p>
@@ -5272,13 +4690,11 @@
         <w:jc w:val="both"/>
         <w:rPr>
           <w:rFonts w:eastAsia="Century"/>
-          <w:sz w:val="18"/>
-        </w:rPr>
-      </w:pPr>
-      <w:r>
-        <w:rPr>
-          <w:rFonts w:eastAsia="Century"/>
-          <w:sz w:val="18"/>
+        </w:rPr>
+      </w:pPr>
+      <w:r>
+        <w:rPr>
+          <w:rFonts w:eastAsia="Century"/>
         </w:rPr>
         <w:t>View: displays the model data, and sends user actions to the controller. Again, it is independent of the model and the controller.</w:t>
       </w:r>
@@ -5295,22 +4711,13 @@
         <w:jc w:val="both"/>
         <w:rPr>
           <w:rFonts w:eastAsia="Century"/>
-          <w:sz w:val="18"/>
-        </w:rPr>
-      </w:pPr>
-      <w:r>
-        <w:rPr>
-          <w:rFonts w:eastAsia="Century"/>
-          <w:sz w:val="18"/>
-        </w:rPr>
-        <w:t>Controller:</w:t>
-      </w:r>
-      <w:r>
-        <w:rPr>
-          <w:rFonts w:eastAsia="Century"/>
-          <w:sz w:val="18"/>
-        </w:rPr>
-        <w:t xml:space="preserve"> the controller provides model data to the view, and interprets user interactions with the system. </w:t>
+        </w:rPr>
+      </w:pPr>
+      <w:r>
+        <w:rPr>
+          <w:rFonts w:eastAsia="Century"/>
+        </w:rPr>
+        <w:t xml:space="preserve">Controller: the controller provides model data to the view, and interprets user interactions with the system. </w:t>
       </w:r>
     </w:p>
     <w:p>
@@ -5320,22 +4727,51 @@
         <w:jc w:val="both"/>
         <w:rPr>
           <w:rFonts w:eastAsia="Century"/>
-          <w:sz w:val="18"/>
-        </w:rPr>
-      </w:pPr>
-      <w:r>
-        <w:rPr>
-          <w:rFonts w:eastAsia="Century"/>
-          <w:sz w:val="18"/>
+        </w:rPr>
+      </w:pPr>
+      <w:r>
+        <w:rPr>
+          <w:rFonts w:eastAsia="Century"/>
         </w:rPr>
         <w:t>T</w:t>
       </w:r>
       <w:r>
         <w:rPr>
           <w:rFonts w:eastAsia="Century"/>
-          <w:sz w:val="18"/>
-        </w:rPr>
-        <w:t>he languages being used in the MVC architecture for the Borrow My Books system consists of</w:t>
+        </w:rPr>
+        <w:t>he language</w:t>
+      </w:r>
+      <w:r>
+        <w:rPr>
+          <w:rFonts w:eastAsia="Century"/>
+        </w:rPr>
+        <w:t xml:space="preserve"> used for the</w:t>
+      </w:r>
+      <w:r>
+        <w:rPr>
+          <w:rFonts w:eastAsia="Century"/>
+        </w:rPr>
+        <w:t xml:space="preserve"> development of the</w:t>
+      </w:r>
+      <w:r>
+        <w:rPr>
+          <w:rFonts w:eastAsia="Century"/>
+        </w:rPr>
+        <w:t xml:space="preserve"> Borrow My Books system is </w:t>
+      </w:r>
+      <w:proofErr w:type="spellStart"/>
+      <w:r>
+        <w:rPr>
+          <w:rFonts w:eastAsia="Century"/>
+        </w:rPr>
+        <w:t>Javascript</w:t>
+      </w:r>
+      <w:proofErr w:type="spellEnd"/>
+      <w:r>
+        <w:rPr>
+          <w:rFonts w:eastAsia="Century"/>
+        </w:rPr>
+        <w:t xml:space="preserve">. </w:t>
       </w:r>
     </w:p>
     <w:p>
@@ -5346,8 +4782,17 @@
         <w:rPr>
           <w:rFonts w:eastAsia="Century"/>
           <w:sz w:val="18"/>
-        </w:rPr>
-      </w:pPr>
+          <w:u w:val="single"/>
+        </w:rPr>
+      </w:pPr>
+      <w:r>
+        <w:rPr>
+          <w:rFonts w:eastAsia="Century"/>
+          <w:sz w:val="18"/>
+          <w:u w:val="single"/>
+        </w:rPr>
+        <w:t>Conventions:</w:t>
+      </w:r>
     </w:p>
     <w:p>
       <w:pPr>
@@ -5363,26 +4808,16 @@
     <w:p>
       <w:pPr>
         <w:spacing w:after="173" w:line="253" w:lineRule="auto"/>
-        <w:ind w:right="821"/>
+        <w:ind w:left="-5" w:right="821" w:hanging="10"/>
         <w:jc w:val="both"/>
-        <w:rPr>
-          <w:rFonts w:eastAsia="Century"/>
-          <w:sz w:val="18"/>
-        </w:rPr>
-      </w:pPr>
-    </w:p>
-    <w:p>
-      <w:pPr>
-        <w:spacing w:after="173" w:line="253" w:lineRule="auto"/>
-        <w:ind w:right="821"/>
-        <w:jc w:val="both"/>
-        <w:rPr>
-          <w:rFonts w:eastAsia="Century"/>
-          <w:sz w:val="18"/>
-        </w:rPr>
-      </w:pPr>
-      <w:bookmarkStart w:id="0" w:name="_GoBack"/>
-      <w:bookmarkEnd w:id="0"/>
+      </w:pPr>
+      <w:r>
+        <w:rPr>
+          <w:rFonts w:eastAsia="Century"/>
+          <w:sz w:val="18"/>
+        </w:rPr>
+        <w:t>Conventions include languages, notations, modeling techniques, analytical methods and other operations. These are key modeling resources that the model kind makes available to architects and determine the vocabularies for constructing models of the kind and therefore, how those models are interpreted and used.</w:t>
+      </w:r>
     </w:p>
     <w:p>
       <w:pPr>
@@ -5395,20 +4830,6 @@
           <w:rFonts w:eastAsia="Century"/>
           <w:sz w:val="18"/>
         </w:rPr>
-        <w:t>Conventions include languages, notations, modeling techniques, analytical methods and other operations. These are key modeling resources that the model kind makes available to architects and determine the vocabularies for constructing models of the kind and therefore, how those models are interpreted and used.</w:t>
-      </w:r>
-    </w:p>
-    <w:p>
-      <w:pPr>
-        <w:spacing w:after="173" w:line="253" w:lineRule="auto"/>
-        <w:ind w:left="-5" w:right="821" w:hanging="10"/>
-        <w:jc w:val="both"/>
-      </w:pPr>
-      <w:r>
-        <w:rPr>
-          <w:rFonts w:eastAsia="Century"/>
-          <w:sz w:val="18"/>
-        </w:rPr>
         <w:t xml:space="preserve">It can be useful to separate these conventions into a </w:t>
       </w:r>
       <w:r>
@@ -5424,7 +4845,23 @@
           <w:rFonts w:eastAsia="Century"/>
           <w:sz w:val="18"/>
         </w:rPr>
-        <w:t xml:space="preserve">: in terms of a metamodel or specification of notation to be used and a </w:t>
+        <w:t xml:space="preserve">: in terms of a </w:t>
+      </w:r>
+      <w:proofErr w:type="spellStart"/>
+      <w:r>
+        <w:rPr>
+          <w:rFonts w:eastAsia="Century"/>
+          <w:sz w:val="18"/>
+        </w:rPr>
+        <w:t>metamodel</w:t>
+      </w:r>
+      <w:proofErr w:type="spellEnd"/>
+      <w:r>
+        <w:rPr>
+          <w:rFonts w:eastAsia="Century"/>
+          <w:sz w:val="18"/>
+        </w:rPr>
+        <w:t xml:space="preserve"> or specification of notation to be used and a </w:t>
       </w:r>
       <w:r>
         <w:rPr>
@@ -5500,7 +4937,39 @@
           <w:rFonts w:eastAsia="Century"/>
           <w:sz w:val="18"/>
         </w:rPr>
-        <w:t xml:space="preserve">by reference to an existing notation or language (such as SADT, UML or an architecture description language such as ArchiMate or SysML) or to an existing technique (such as </w:t>
+        <w:t xml:space="preserve">by reference to an existing notation or language (such as SADT, UML or an architecture description language such as </w:t>
+      </w:r>
+      <w:proofErr w:type="spellStart"/>
+      <w:r>
+        <w:rPr>
+          <w:rFonts w:eastAsia="Century"/>
+          <w:sz w:val="18"/>
+        </w:rPr>
+        <w:t>ArchiMate</w:t>
+      </w:r>
+      <w:proofErr w:type="spellEnd"/>
+      <w:r>
+        <w:rPr>
+          <w:rFonts w:eastAsia="Century"/>
+          <w:sz w:val="18"/>
+        </w:rPr>
+        <w:t xml:space="preserve"> or </w:t>
+      </w:r>
+      <w:proofErr w:type="spellStart"/>
+      <w:r>
+        <w:rPr>
+          <w:rFonts w:eastAsia="Century"/>
+          <w:sz w:val="18"/>
+        </w:rPr>
+        <w:t>SysML</w:t>
+      </w:r>
+      <w:proofErr w:type="spellEnd"/>
+      <w:r>
+        <w:rPr>
+          <w:rFonts w:eastAsia="Century"/>
+          <w:sz w:val="18"/>
+        </w:rPr>
+        <w:t xml:space="preserve">) or to an existing technique (such as </w:t>
       </w:r>
       <w:r>
         <w:rPr>
@@ -5540,7 +5009,23 @@
           <w:rFonts w:eastAsia="Century"/>
           <w:sz w:val="18"/>
         </w:rPr>
-        <w:t>by presenting a metamodel defining its core constructs;</w:t>
+        <w:t xml:space="preserve">by presenting a </w:t>
+      </w:r>
+      <w:proofErr w:type="spellStart"/>
+      <w:r>
+        <w:rPr>
+          <w:rFonts w:eastAsia="Century"/>
+          <w:sz w:val="18"/>
+        </w:rPr>
+        <w:t>metamodel</w:t>
+      </w:r>
+      <w:proofErr w:type="spellEnd"/>
+      <w:r>
+        <w:rPr>
+          <w:rFonts w:eastAsia="Century"/>
+          <w:sz w:val="18"/>
+        </w:rPr>
+        <w:t xml:space="preserve"> defining its core constructs;</w:t>
       </w:r>
     </w:p>
     <w:p>
@@ -5571,12 +5056,21 @@
         <w:ind w:right="821" w:hanging="408"/>
         <w:jc w:val="both"/>
       </w:pPr>
-      <w:r>
-        <w:rPr>
-          <w:rFonts w:eastAsia="Century"/>
-          <w:sz w:val="18"/>
-        </w:rPr>
-        <w:t>by some combination of these methods or in some other manner.</w:t>
+      <w:proofErr w:type="gramStart"/>
+      <w:r>
+        <w:rPr>
+          <w:rFonts w:eastAsia="Century"/>
+          <w:sz w:val="18"/>
+        </w:rPr>
+        <w:t>by</w:t>
+      </w:r>
+      <w:proofErr w:type="gramEnd"/>
+      <w:r>
+        <w:rPr>
+          <w:rFonts w:eastAsia="Century"/>
+          <w:sz w:val="18"/>
+        </w:rPr>
+        <w:t xml:space="preserve"> some combination of these methods or in some other manner.</w:t>
       </w:r>
     </w:p>
     <w:p>
@@ -5604,7 +5098,23 @@
           <w:rFonts w:eastAsia="Century"/>
           <w:sz w:val="18"/>
         </w:rPr>
-        <w:t>Sometimes conventions are applicable across more than one model kind – it is not necessary to provide a separate set of conventions, a metamodel, notations, or operations for each, when a single specification is adequate.</w:t>
+        <w:t xml:space="preserve">Sometimes conventions are applicable across more than one model kind – it is not necessary to provide a separate set of conventions, a </w:t>
+      </w:r>
+      <w:proofErr w:type="spellStart"/>
+      <w:r>
+        <w:rPr>
+          <w:rFonts w:eastAsia="Century"/>
+          <w:sz w:val="18"/>
+        </w:rPr>
+        <w:t>metamodel</w:t>
+      </w:r>
+      <w:proofErr w:type="spellEnd"/>
+      <w:r>
+        <w:rPr>
+          <w:rFonts w:eastAsia="Century"/>
+          <w:sz w:val="18"/>
+        </w:rPr>
+        <w:t>, notations, or operations for each, when a single specification is adequate.</w:t>
       </w:r>
     </w:p>
     <w:p>
@@ -5619,6 +5129,7 @@
         <w:rPr>
           <w:rFonts w:ascii="Calibri" w:hAnsi="Calibri" w:cs="Calibri"/>
         </w:rPr>
+        <w:lastRenderedPageBreak/>
         <w:t xml:space="preserve">I) Model kind languages or notations </w:t>
       </w:r>
       <w:r>
@@ -5662,7 +5173,23 @@
           <w:rFonts w:eastAsia="Century"/>
           <w:sz w:val="18"/>
         </w:rPr>
-        <w:t>Identify an existing notation or model language or define one that can be used for models of this model kind. Describe its syntax, semantics, tool support, as needed.</w:t>
+        <w:t xml:space="preserve">Identify an existing notation or model language or define one that can be used for models of this model kind. Describe its syntax, semantics, </w:t>
+      </w:r>
+      <w:proofErr w:type="gramStart"/>
+      <w:r>
+        <w:rPr>
+          <w:rFonts w:eastAsia="Century"/>
+          <w:sz w:val="18"/>
+        </w:rPr>
+        <w:t>tool</w:t>
+      </w:r>
+      <w:proofErr w:type="gramEnd"/>
+      <w:r>
+        <w:rPr>
+          <w:rFonts w:eastAsia="Century"/>
+          <w:sz w:val="18"/>
+        </w:rPr>
+        <w:t xml:space="preserve"> support, as needed.</w:t>
       </w:r>
     </w:p>
     <w:p>
@@ -5677,8 +5204,21 @@
         <w:rPr>
           <w:rFonts w:ascii="Calibri" w:hAnsi="Calibri" w:cs="Calibri"/>
         </w:rPr>
-        <w:lastRenderedPageBreak/>
-        <w:t xml:space="preserve">II) Model kind metamodel </w:t>
+        <w:t xml:space="preserve">II) Model kind </w:t>
+      </w:r>
+      <w:proofErr w:type="spellStart"/>
+      <w:r>
+        <w:rPr>
+          <w:rFonts w:ascii="Calibri" w:hAnsi="Calibri" w:cs="Calibri"/>
+        </w:rPr>
+        <w:t>metamodel</w:t>
+      </w:r>
+      <w:proofErr w:type="spellEnd"/>
+      <w:r>
+        <w:rPr>
+          <w:rFonts w:ascii="Calibri" w:hAnsi="Calibri" w:cs="Calibri"/>
+        </w:rPr>
+        <w:t xml:space="preserve"> </w:t>
       </w:r>
       <w:r>
         <w:rPr>
@@ -5707,7 +5247,71 @@
           <w:rFonts w:eastAsia="Century"/>
           <w:sz w:val="18"/>
         </w:rPr>
-        <w:t>A metamodel presents the AD elements that constitute the vocabulary of a model kind, and their rules of combination. There are different ways of representing metamodels (such as UML class diagrams, OWL, eCore). The metamodel should present:</w:t>
+        <w:t xml:space="preserve">A </w:t>
+      </w:r>
+      <w:proofErr w:type="spellStart"/>
+      <w:r>
+        <w:rPr>
+          <w:rFonts w:eastAsia="Century"/>
+          <w:sz w:val="18"/>
+        </w:rPr>
+        <w:t>metamodel</w:t>
+      </w:r>
+      <w:proofErr w:type="spellEnd"/>
+      <w:r>
+        <w:rPr>
+          <w:rFonts w:eastAsia="Century"/>
+          <w:sz w:val="18"/>
+        </w:rPr>
+        <w:t xml:space="preserve"> presents the AD elements that constitute the vocabulary of a model kind, and their rules of combination. There are different ways of representing </w:t>
+      </w:r>
+      <w:proofErr w:type="spellStart"/>
+      <w:r>
+        <w:rPr>
+          <w:rFonts w:eastAsia="Century"/>
+          <w:sz w:val="18"/>
+        </w:rPr>
+        <w:t>metamodels</w:t>
+      </w:r>
+      <w:proofErr w:type="spellEnd"/>
+      <w:r>
+        <w:rPr>
+          <w:rFonts w:eastAsia="Century"/>
+          <w:sz w:val="18"/>
+        </w:rPr>
+        <w:t xml:space="preserve"> (such as UML class diagrams, OWL, </w:t>
+      </w:r>
+      <w:proofErr w:type="spellStart"/>
+      <w:r>
+        <w:rPr>
+          <w:rFonts w:eastAsia="Century"/>
+          <w:sz w:val="18"/>
+        </w:rPr>
+        <w:t>eCore</w:t>
+      </w:r>
+      <w:proofErr w:type="spellEnd"/>
+      <w:r>
+        <w:rPr>
+          <w:rFonts w:eastAsia="Century"/>
+          <w:sz w:val="18"/>
+        </w:rPr>
+        <w:t xml:space="preserve">). The </w:t>
+      </w:r>
+      <w:proofErr w:type="spellStart"/>
+      <w:r>
+        <w:rPr>
+          <w:rFonts w:eastAsia="Century"/>
+          <w:sz w:val="18"/>
+        </w:rPr>
+        <w:t>metamodel</w:t>
+      </w:r>
+      <w:proofErr w:type="spellEnd"/>
+      <w:r>
+        <w:rPr>
+          <w:rFonts w:eastAsia="Century"/>
+          <w:sz w:val="18"/>
+        </w:rPr>
+        <w:t xml:space="preserve"> should present:</w:t>
       </w:r>
     </w:p>
     <w:p>
@@ -5716,13 +5320,23 @@
         <w:ind w:left="483" w:right="821" w:hanging="498"/>
         <w:jc w:val="both"/>
       </w:pPr>
+      <w:proofErr w:type="gramStart"/>
       <w:r>
         <w:rPr>
           <w:rFonts w:eastAsia="Century"/>
           <w:b/>
           <w:sz w:val="18"/>
         </w:rPr>
-        <w:t xml:space="preserve">entities </w:t>
+        <w:t>entities</w:t>
+      </w:r>
+      <w:proofErr w:type="gramEnd"/>
+      <w:r>
+        <w:rPr>
+          <w:rFonts w:eastAsia="Century"/>
+          <w:b/>
+          <w:sz w:val="18"/>
+        </w:rPr>
+        <w:t xml:space="preserve"> </w:t>
       </w:r>
       <w:r>
         <w:rPr>
@@ -5738,13 +5352,23 @@
         <w:ind w:left="-5" w:right="821" w:hanging="10"/>
         <w:jc w:val="both"/>
       </w:pPr>
+      <w:proofErr w:type="gramStart"/>
       <w:r>
         <w:rPr>
           <w:rFonts w:eastAsia="Century"/>
           <w:b/>
           <w:sz w:val="18"/>
         </w:rPr>
-        <w:t xml:space="preserve">attributes </w:t>
+        <w:t>attributes</w:t>
+      </w:r>
+      <w:proofErr w:type="gramEnd"/>
+      <w:r>
+        <w:rPr>
+          <w:rFonts w:eastAsia="Century"/>
+          <w:b/>
+          <w:sz w:val="18"/>
+        </w:rPr>
+        <w:t xml:space="preserve"> </w:t>
       </w:r>
       <w:r>
         <w:rPr>
@@ -5753,13 +5377,23 @@
         </w:rPr>
         <w:t xml:space="preserve">What properties do entities possess in models of this kind? </w:t>
       </w:r>
+      <w:proofErr w:type="gramStart"/>
       <w:r>
         <w:rPr>
           <w:rFonts w:eastAsia="Century"/>
           <w:b/>
           <w:sz w:val="18"/>
         </w:rPr>
-        <w:t xml:space="preserve">relationships </w:t>
+        <w:t>relationships</w:t>
+      </w:r>
+      <w:proofErr w:type="gramEnd"/>
+      <w:r>
+        <w:rPr>
+          <w:rFonts w:eastAsia="Century"/>
+          <w:b/>
+          <w:sz w:val="18"/>
+        </w:rPr>
+        <w:t xml:space="preserve"> </w:t>
       </w:r>
       <w:r>
         <w:rPr>
@@ -5775,13 +5409,23 @@
         <w:ind w:left="483" w:right="821" w:hanging="498"/>
         <w:jc w:val="both"/>
       </w:pPr>
+      <w:proofErr w:type="gramStart"/>
       <w:r>
         <w:rPr>
           <w:rFonts w:eastAsia="Century"/>
           <w:b/>
           <w:sz w:val="18"/>
         </w:rPr>
-        <w:t xml:space="preserve">constraints </w:t>
+        <w:t>constraints</w:t>
+      </w:r>
+      <w:proofErr w:type="gramEnd"/>
+      <w:r>
+        <w:rPr>
+          <w:rFonts w:eastAsia="Century"/>
+          <w:b/>
+          <w:sz w:val="18"/>
+        </w:rPr>
+        <w:t xml:space="preserve"> </w:t>
       </w:r>
       <w:r>
         <w:rPr>
@@ -5811,13 +5455,23 @@
         </w:rPr>
         <w:t xml:space="preserve">: </w:t>
       </w:r>
+      <w:proofErr w:type="spellStart"/>
       <w:r>
         <w:rPr>
           <w:rFonts w:eastAsia="Century"/>
           <w:i/>
           <w:sz w:val="18"/>
         </w:rPr>
-        <w:t>Metamodel constraints should not be confused with architecture constraints that apply to the subject being modeled, not the notations used.</w:t>
+        <w:t>Metamodel</w:t>
+      </w:r>
+      <w:proofErr w:type="spellEnd"/>
+      <w:r>
+        <w:rPr>
+          <w:rFonts w:eastAsia="Century"/>
+          <w:i/>
+          <w:sz w:val="18"/>
+        </w:rPr>
+        <w:t xml:space="preserve"> constraints should not be confused with architecture constraints that apply to the subject being modeled, not the notations used.</w:t>
       </w:r>
     </w:p>
     <w:p>
@@ -5831,7 +5485,23 @@
           <w:rFonts w:eastAsia="Century"/>
           <w:sz w:val="18"/>
         </w:rPr>
-        <w:t xml:space="preserve">In the terms of the Standard, entities, attributes, relationships are </w:t>
+        <w:t xml:space="preserve">In the terms of the </w:t>
+      </w:r>
+      <w:proofErr w:type="gramStart"/>
+      <w:r>
+        <w:rPr>
+          <w:rFonts w:eastAsia="Century"/>
+          <w:sz w:val="18"/>
+        </w:rPr>
+        <w:t>Standard</w:t>
+      </w:r>
+      <w:proofErr w:type="gramEnd"/>
+      <w:r>
+        <w:rPr>
+          <w:rFonts w:eastAsia="Century"/>
+          <w:sz w:val="18"/>
+        </w:rPr>
+        <w:t xml:space="preserve">, entities, attributes, relationships are </w:t>
       </w:r>
       <w:r>
         <w:rPr>
@@ -5905,7 +5575,23 @@
           <w:rFonts w:eastAsia="Century"/>
           <w:sz w:val="18"/>
         </w:rPr>
-        <w:t>], each viewtype (which is similar to a viewpoint) is specified by a set of elements, properties, and relations (which correspond to entities, attributes and relationships here, respectively).</w:t>
+        <w:t xml:space="preserve">], each </w:t>
+      </w:r>
+      <w:proofErr w:type="spellStart"/>
+      <w:r>
+        <w:rPr>
+          <w:rFonts w:eastAsia="Century"/>
+          <w:sz w:val="18"/>
+        </w:rPr>
+        <w:t>viewtype</w:t>
+      </w:r>
+      <w:proofErr w:type="spellEnd"/>
+      <w:r>
+        <w:rPr>
+          <w:rFonts w:eastAsia="Century"/>
+          <w:sz w:val="18"/>
+        </w:rPr>
+        <w:t xml:space="preserve"> (which is similar to a viewpoint) is specified by a set of elements, properties, and relations (which correspond to entities, attributes and relationships here, respectively).</w:t>
       </w:r>
     </w:p>
     <w:p>
@@ -5919,7 +5605,39 @@
           <w:rFonts w:eastAsia="Century"/>
           <w:sz w:val="18"/>
         </w:rPr>
-        <w:t>When a viewpoint specifies multiple model kinds it can be useful to specify a single viewpoint metamodel unifying the definition of the model kinds and the expression of correspondence rules. When defining an architecture framework, it may be helpful to use a single metamodel to express multiple, related viewpoints and model kinds.</w:t>
+        <w:t xml:space="preserve">When a viewpoint specifies multiple model kinds it can be useful to specify a single viewpoint </w:t>
+      </w:r>
+      <w:proofErr w:type="spellStart"/>
+      <w:r>
+        <w:rPr>
+          <w:rFonts w:eastAsia="Century"/>
+          <w:sz w:val="18"/>
+        </w:rPr>
+        <w:t>metamodel</w:t>
+      </w:r>
+      <w:proofErr w:type="spellEnd"/>
+      <w:r>
+        <w:rPr>
+          <w:rFonts w:eastAsia="Century"/>
+          <w:sz w:val="18"/>
+        </w:rPr>
+        <w:t xml:space="preserve"> unifying the definition of the model kinds and the expression of correspondence rules. When defining an architecture framework, it may be helpful to use a single </w:t>
+      </w:r>
+      <w:proofErr w:type="spellStart"/>
+      <w:r>
+        <w:rPr>
+          <w:rFonts w:eastAsia="Century"/>
+          <w:sz w:val="18"/>
+        </w:rPr>
+        <w:t>metamodel</w:t>
+      </w:r>
+      <w:proofErr w:type="spellEnd"/>
+      <w:r>
+        <w:rPr>
+          <w:rFonts w:eastAsia="Century"/>
+          <w:sz w:val="18"/>
+        </w:rPr>
+        <w:t xml:space="preserve"> to express multiple, related viewpoints and model kinds.</w:t>
       </w:r>
     </w:p>
     <w:p>
@@ -6090,6 +5808,7 @@
         <w:rPr>
           <w:rFonts w:ascii="Calibri" w:hAnsi="Calibri" w:cs="Calibri"/>
         </w:rPr>
+        <w:lastRenderedPageBreak/>
         <w:t xml:space="preserve">3.5.3 </w:t>
       </w:r>
       <w:r>
@@ -6201,7 +5920,6 @@
           <w:rFonts w:ascii="Calibri" w:hAnsi="Calibri" w:cs="Calibri"/>
           <w:sz w:val="29"/>
         </w:rPr>
-        <w:lastRenderedPageBreak/>
         <w:t>3.6</w:t>
       </w:r>
       <w:r>
@@ -6233,13 +5951,23 @@
         <w:ind w:left="483" w:right="821" w:hanging="498"/>
         <w:jc w:val="both"/>
       </w:pPr>
+      <w:proofErr w:type="gramStart"/>
       <w:r>
         <w:rPr>
           <w:rFonts w:eastAsia="Century"/>
           <w:b/>
           <w:sz w:val="18"/>
         </w:rPr>
-        <w:t xml:space="preserve">construction methods </w:t>
+        <w:t>construction</w:t>
+      </w:r>
+      <w:proofErr w:type="gramEnd"/>
+      <w:r>
+        <w:rPr>
+          <w:rFonts w:eastAsia="Century"/>
+          <w:b/>
+          <w:sz w:val="18"/>
+        </w:rPr>
+        <w:t xml:space="preserve"> methods </w:t>
       </w:r>
       <w:r>
         <w:rPr>
@@ -6255,13 +5983,23 @@
         <w:ind w:left="483" w:right="821" w:hanging="498"/>
         <w:jc w:val="both"/>
       </w:pPr>
+      <w:proofErr w:type="gramStart"/>
       <w:r>
         <w:rPr>
           <w:rFonts w:eastAsia="Century"/>
           <w:b/>
           <w:sz w:val="18"/>
         </w:rPr>
-        <w:t xml:space="preserve">interpretation methods </w:t>
+        <w:t>interpretation</w:t>
+      </w:r>
+      <w:proofErr w:type="gramEnd"/>
+      <w:r>
+        <w:rPr>
+          <w:rFonts w:eastAsia="Century"/>
+          <w:b/>
+          <w:sz w:val="18"/>
+        </w:rPr>
+        <w:t xml:space="preserve"> methods </w:t>
       </w:r>
       <w:r>
         <w:rPr>
@@ -6277,13 +6015,23 @@
         <w:ind w:left="483" w:right="821" w:hanging="498"/>
         <w:jc w:val="both"/>
       </w:pPr>
+      <w:proofErr w:type="gramStart"/>
       <w:r>
         <w:rPr>
           <w:rFonts w:eastAsia="Century"/>
           <w:b/>
           <w:sz w:val="18"/>
         </w:rPr>
-        <w:t xml:space="preserve">analysis methods </w:t>
+        <w:t>analysis</w:t>
+      </w:r>
+      <w:proofErr w:type="gramEnd"/>
+      <w:r>
+        <w:rPr>
+          <w:rFonts w:eastAsia="Century"/>
+          <w:b/>
+          <w:sz w:val="18"/>
+        </w:rPr>
+        <w:t xml:space="preserve"> methods </w:t>
       </w:r>
       <w:r>
         <w:rPr>
@@ -6299,13 +6047,23 @@
         <w:ind w:left="483" w:right="821" w:hanging="498"/>
         <w:jc w:val="both"/>
       </w:pPr>
+      <w:proofErr w:type="gramStart"/>
       <w:r>
         <w:rPr>
           <w:rFonts w:eastAsia="Century"/>
           <w:b/>
           <w:sz w:val="18"/>
         </w:rPr>
-        <w:t xml:space="preserve">implementation methods </w:t>
+        <w:t>implementation</w:t>
+      </w:r>
+      <w:proofErr w:type="gramEnd"/>
+      <w:r>
+        <w:rPr>
+          <w:rFonts w:eastAsia="Century"/>
+          <w:b/>
+          <w:sz w:val="18"/>
+        </w:rPr>
+        <w:t xml:space="preserve"> methods </w:t>
       </w:r>
       <w:r>
         <w:rPr>
@@ -6617,6 +6375,7 @@
           <w:rFonts w:eastAsia="Century"/>
           <w:sz w:val="18"/>
         </w:rPr>
+        <w:lastRenderedPageBreak/>
         <w:t>Provide any additional information that users of the viewpoint may need or find helpful.</w:t>
       </w:r>
     </w:p>
@@ -6637,7 +6396,6 @@
           <w:rFonts w:ascii="Calibri" w:hAnsi="Calibri" w:cs="Calibri"/>
           <w:sz w:val="29"/>
         </w:rPr>
-        <w:lastRenderedPageBreak/>
         <w:t>3.10</w:t>
       </w:r>
       <w:r>
@@ -7139,6 +6897,7 @@
           <w:color w:val="2F629F"/>
           <w:sz w:val="18"/>
         </w:rPr>
+        <w:lastRenderedPageBreak/>
         <w:t xml:space="preserve">? </w:t>
       </w:r>
       <w:r>
@@ -7174,7 +6933,6 @@
           <w:b/>
           <w:sz w:val="24"/>
         </w:rPr>
-        <w:lastRenderedPageBreak/>
         <w:t xml:space="preserve">4.1.2 </w:t>
       </w:r>
       <w:r>
@@ -7338,7 +7096,23 @@
           <w:rFonts w:eastAsia="Century"/>
           <w:sz w:val="18"/>
         </w:rPr>
-        <w:t>]. Architecture models can be used as containers for applying architecture patterns or architecture styles to express fundamental schemes (such as layers, three-tier, peer-to-peer, model-view-controller) within architecture views.</w:t>
+        <w:t xml:space="preserve">]. Architecture models can be used as containers for applying architecture patterns or architecture styles to express fundamental schemes (such as layers, three-tier, peer-to-peer, </w:t>
+      </w:r>
+      <w:proofErr w:type="gramStart"/>
+      <w:r>
+        <w:rPr>
+          <w:rFonts w:eastAsia="Century"/>
+          <w:sz w:val="18"/>
+        </w:rPr>
+        <w:t>model</w:t>
+      </w:r>
+      <w:proofErr w:type="gramEnd"/>
+      <w:r>
+        <w:rPr>
+          <w:rFonts w:eastAsia="Century"/>
+          <w:sz w:val="18"/>
+        </w:rPr>
+        <w:t>-view-controller) within architecture views.</w:t>
       </w:r>
     </w:p>
     <w:p>
@@ -7508,6 +7282,7 @@
           <w:rFonts w:eastAsia="Century"/>
           <w:sz w:val="18"/>
         </w:rPr>
+        <w:lastRenderedPageBreak/>
         <w:t>Although consistent ADs obviously are to be preferred, it is sometimes infeasible or impractical to resolve all inconsistencies for reasons of time, effort, or insufficient information.</w:t>
       </w:r>
     </w:p>
@@ -7548,7 +7323,6 @@
         <w:rPr>
           <w:rFonts w:ascii="Calibri" w:hAnsi="Calibri" w:cs="Calibri"/>
         </w:rPr>
-        <w:lastRenderedPageBreak/>
         <w:t>5.2</w:t>
       </w:r>
       <w:r>
@@ -7622,7 +7396,23 @@
           <w:rFonts w:eastAsia="Century"/>
           <w:sz w:val="18"/>
         </w:rPr>
-        <w:t>Correspondences are n-ary mathematical relations. Correspondences can be depicted via tables, via links, or via other forms of association (such as in UML).</w:t>
+        <w:t>Correspondences are n-</w:t>
+      </w:r>
+      <w:proofErr w:type="spellStart"/>
+      <w:r>
+        <w:rPr>
+          <w:rFonts w:eastAsia="Century"/>
+          <w:sz w:val="18"/>
+        </w:rPr>
+        <w:t>ary</w:t>
+      </w:r>
+      <w:proofErr w:type="spellEnd"/>
+      <w:r>
+        <w:rPr>
+          <w:rFonts w:eastAsia="Century"/>
+          <w:sz w:val="18"/>
+        </w:rPr>
+        <w:t xml:space="preserve"> mathematical relations. Correspondences can be depicted via tables, via links, or via other forms of association (such as in UML).</w:t>
       </w:r>
     </w:p>
     <w:p>
@@ -7756,7 +7546,23 @@
           <w:rFonts w:eastAsia="Century"/>
           <w:sz w:val="18"/>
         </w:rPr>
-        <w:t>It is not required by the Standard to capture architecture decisions. This section describes recommendations (“shoulds”) for their recording.</w:t>
+        <w:t>It is not required by the Standard to capture architecture decisions. This section describes recommendations (“</w:t>
+      </w:r>
+      <w:proofErr w:type="spellStart"/>
+      <w:r>
+        <w:rPr>
+          <w:rFonts w:eastAsia="Century"/>
+          <w:sz w:val="18"/>
+        </w:rPr>
+        <w:t>shoulds</w:t>
+      </w:r>
+      <w:proofErr w:type="spellEnd"/>
+      <w:r>
+        <w:rPr>
+          <w:rFonts w:eastAsia="Century"/>
+          <w:sz w:val="18"/>
+        </w:rPr>
+        <w:t>”) for their recording.</w:t>
       </w:r>
     </w:p>
     <w:p>
@@ -8333,12 +8139,37 @@
         <w:ind w:left="284" w:right="821" w:hanging="299"/>
         <w:jc w:val="both"/>
       </w:pPr>
-      <w:r>
-        <w:rPr>
-          <w:rFonts w:eastAsia="Century"/>
-          <w:sz w:val="20"/>
-        </w:rPr>
-        <w:t xml:space="preserve">Heesch, Uwe van, Paris Avgeriou, and Rich Hilliard. “A Documentation Framework for Architecture Decisions”. In: </w:t>
+      <w:proofErr w:type="spellStart"/>
+      <w:r>
+        <w:rPr>
+          <w:rFonts w:eastAsia="Century"/>
+          <w:sz w:val="20"/>
+        </w:rPr>
+        <w:t>Heesch</w:t>
+      </w:r>
+      <w:proofErr w:type="spellEnd"/>
+      <w:r>
+        <w:rPr>
+          <w:rFonts w:eastAsia="Century"/>
+          <w:sz w:val="20"/>
+        </w:rPr>
+        <w:t xml:space="preserve">, Uwe van, Paris </w:t>
+      </w:r>
+      <w:proofErr w:type="spellStart"/>
+      <w:r>
+        <w:rPr>
+          <w:rFonts w:eastAsia="Century"/>
+          <w:sz w:val="20"/>
+        </w:rPr>
+        <w:t>Avgeriou</w:t>
+      </w:r>
+      <w:proofErr w:type="spellEnd"/>
+      <w:r>
+        <w:rPr>
+          <w:rFonts w:eastAsia="Century"/>
+          <w:sz w:val="20"/>
+        </w:rPr>
+        <w:t xml:space="preserve">, and Rich Hilliard. “A Documentation Framework for Architecture Decisions”. In: </w:t>
       </w:r>
       <w:r>
         <w:rPr>
@@ -8369,7 +8200,7 @@
         </w:rPr>
         <w:t xml:space="preserve">: </w:t>
       </w:r>
-      <w:hyperlink r:id="rId26">
+      <w:hyperlink r:id="rId24">
         <w:r>
           <w:rPr>
             <w:color w:val="E72582"/>
@@ -8384,7 +8215,7 @@
         <w:spacing w:after="0" w:line="265" w:lineRule="auto"/>
         <w:ind w:left="309" w:hanging="10"/>
       </w:pPr>
-      <w:hyperlink r:id="rId27">
+      <w:hyperlink r:id="rId25">
         <w:r>
           <w:rPr>
             <w:color w:val="E72582"/>
@@ -8393,7 +8224,7 @@
           <w:t>10.017</w:t>
         </w:r>
       </w:hyperlink>
-      <w:hyperlink r:id="rId28">
+      <w:hyperlink r:id="rId26">
         <w:r>
           <w:rPr>
             <w:rFonts w:eastAsia="Century"/>
@@ -8415,7 +8246,27 @@
           <w:i/>
           <w:sz w:val="20"/>
         </w:rPr>
-        <w:t>IEEE Std 1471, IEEE Recommended Practice for Architectural Description of Software-Intensive Systems</w:t>
+        <w:t xml:space="preserve">IEEE </w:t>
+      </w:r>
+      <w:proofErr w:type="spellStart"/>
+      <w:proofErr w:type="gramStart"/>
+      <w:r>
+        <w:rPr>
+          <w:rFonts w:eastAsia="Century"/>
+          <w:i/>
+          <w:sz w:val="20"/>
+        </w:rPr>
+        <w:t>Std</w:t>
+      </w:r>
+      <w:proofErr w:type="spellEnd"/>
+      <w:proofErr w:type="gramEnd"/>
+      <w:r>
+        <w:rPr>
+          <w:rFonts w:eastAsia="Century"/>
+          <w:i/>
+          <w:sz w:val="20"/>
+        </w:rPr>
+        <w:t xml:space="preserve"> 1471, IEEE Recommended Practice for Architectural Description of Software-Intensive Systems</w:t>
       </w:r>
       <w:r>
         <w:rPr>
@@ -8473,7 +8324,23 @@
           <w:rFonts w:eastAsia="Century"/>
           <w:sz w:val="20"/>
         </w:rPr>
-        <w:t>. Ed. by M. Jazayeri, A. Ran, and F. van der Linden. Addison-Wesley, 2000, pp. 1–29.</w:t>
+        <w:t xml:space="preserve">. Ed. by M. </w:t>
+      </w:r>
+      <w:proofErr w:type="spellStart"/>
+      <w:r>
+        <w:rPr>
+          <w:rFonts w:eastAsia="Century"/>
+          <w:sz w:val="20"/>
+        </w:rPr>
+        <w:t>Jazayeri</w:t>
+      </w:r>
+      <w:proofErr w:type="spellEnd"/>
+      <w:r>
+        <w:rPr>
+          <w:rFonts w:eastAsia="Century"/>
+          <w:sz w:val="20"/>
+        </w:rPr>
+        <w:t>, A. Ran, and F. van der Linden. Addison-Wesley, 2000, pp. 1–29.</w:t>
       </w:r>
     </w:p>
     <w:p>
@@ -8482,12 +8349,37 @@
         <w:ind w:left="294" w:right="783" w:hanging="309"/>
         <w:jc w:val="both"/>
       </w:pPr>
-      <w:r>
-        <w:rPr>
-          <w:rFonts w:eastAsia="Century"/>
-          <w:sz w:val="20"/>
-        </w:rPr>
-        <w:t xml:space="preserve">Rozanski, Nick and Eoin Woods.´ </w:t>
+      <w:proofErr w:type="spellStart"/>
+      <w:r>
+        <w:rPr>
+          <w:rFonts w:eastAsia="Century"/>
+          <w:sz w:val="20"/>
+        </w:rPr>
+        <w:t>Rozanski</w:t>
+      </w:r>
+      <w:proofErr w:type="spellEnd"/>
+      <w:r>
+        <w:rPr>
+          <w:rFonts w:eastAsia="Century"/>
+          <w:sz w:val="20"/>
+        </w:rPr>
+        <w:t xml:space="preserve">, Nick and </w:t>
+      </w:r>
+      <w:proofErr w:type="spellStart"/>
+      <w:r>
+        <w:rPr>
+          <w:rFonts w:eastAsia="Century"/>
+          <w:sz w:val="20"/>
+        </w:rPr>
+        <w:t>Eoin</w:t>
+      </w:r>
+      <w:proofErr w:type="spellEnd"/>
+      <w:r>
+        <w:rPr>
+          <w:rFonts w:eastAsia="Century"/>
+          <w:sz w:val="20"/>
+        </w:rPr>
+        <w:t xml:space="preserve"> Woods.´ </w:t>
       </w:r>
       <w:r>
         <w:rPr>
@@ -8545,6 +8437,7 @@
         </w:rPr>
         <w:tab/>
       </w:r>
+      <w:proofErr w:type="spellStart"/>
       <w:r>
         <w:rPr>
           <w:rFonts w:eastAsia="Century"/>
@@ -8553,6 +8446,7 @@
         </w:rPr>
         <w:t>i</w:t>
       </w:r>
+      <w:proofErr w:type="spellEnd"/>
     </w:p>
     <w:p>
       <w:pPr>
@@ -8594,8 +8488,18 @@
           <w:sz w:val="18"/>
         </w:rPr>
         <w:tab/>
+      </w:r>
+      <w:proofErr w:type="spellStart"/>
+      <w:proofErr w:type="gramStart"/>
+      <w:r>
+        <w:rPr>
+          <w:rFonts w:eastAsia="Century"/>
+          <w:sz w:val="18"/>
+        </w:rPr>
         <w:t>i</w:t>
       </w:r>
+      <w:proofErr w:type="spellEnd"/>
+      <w:proofErr w:type="gramEnd"/>
     </w:p>
     <w:p>
       <w:pPr>
@@ -9655,7 +9559,25 @@
           <w:color w:val="2F629F"/>
           <w:sz w:val="18"/>
         </w:rPr>
-        <w:t xml:space="preserve">Model kind metamodel </w:t>
+        <w:t xml:space="preserve">Model kind </w:t>
+      </w:r>
+      <w:proofErr w:type="spellStart"/>
+      <w:r>
+        <w:rPr>
+          <w:rFonts w:eastAsia="Century"/>
+          <w:color w:val="2F629F"/>
+          <w:sz w:val="18"/>
+        </w:rPr>
+        <w:t>metamodel</w:t>
+      </w:r>
+      <w:proofErr w:type="spellEnd"/>
+      <w:r>
+        <w:rPr>
+          <w:rFonts w:eastAsia="Century"/>
+          <w:color w:val="2F629F"/>
+          <w:sz w:val="18"/>
+        </w:rPr>
+        <w:t xml:space="preserve"> </w:t>
       </w:r>
       <w:r>
         <w:rPr>
@@ -10557,9 +10479,9 @@
       </w:r>
     </w:p>
     <w:sectPr>
-      <w:footerReference w:type="even" r:id="rId29"/>
-      <w:footerReference w:type="default" r:id="rId30"/>
-      <w:footerReference w:type="first" r:id="rId31"/>
+      <w:footerReference w:type="even" r:id="rId27"/>
+      <w:footerReference w:type="default" r:id="rId28"/>
+      <w:footerReference w:type="first" r:id="rId29"/>
       <w:pgSz w:w="12240" w:h="15840"/>
       <w:pgMar w:top="1530" w:right="1855" w:bottom="2347" w:left="1620" w:header="720" w:footer="1749" w:gutter="0"/>
       <w:pgNumType w:start="1"/>
@@ -10652,7 +10574,7 @@
         <w:noProof/>
         <w:sz w:val="20"/>
       </w:rPr>
-      <w:t>20</w:t>
+      <w:t>6</w:t>
     </w:r>
     <w:r>
       <w:rPr>
@@ -14841,7 +14763,7 @@
 </file>
 
 <file path=customXml/itemProps1.xml><?xml version="1.0" encoding="utf-8"?>
-<ds:datastoreItem xmlns:ds="http://schemas.openxmlformats.org/officeDocument/2006/customXml" ds:itemID="{D30E2DC4-EBCB-4F5B-BD7C-91FEA2D37E6A}">
+<ds:datastoreItem xmlns:ds="http://schemas.openxmlformats.org/officeDocument/2006/customXml" ds:itemID="{1AB8226E-76E0-4AF4-9E1F-859B7D1C4F5D}">
   <ds:schemaRefs>
     <ds:schemaRef ds:uri="http://schemas.openxmlformats.org/officeDocument/2006/bibliography"/>
   </ds:schemaRefs>

</xml_diff>

<commit_message>
Changed views and added Class Diagram to SAD
</commit_message>
<xml_diff>
--- a/Documents/Word Documents (Raw and latest)/Architecture Description.docx
+++ b/Documents/Word Documents (Raw and latest)/Architecture Description.docx
@@ -3560,8 +3560,6 @@
           <w:sz w:val="32"/>
         </w:rPr>
       </w:pPr>
-      <w:bookmarkStart w:id="0" w:name="_GoBack"/>
-      <w:bookmarkEnd w:id="0"/>
     </w:p>
     <w:p>
       <w:pPr>
@@ -3615,7 +3613,16 @@
           <w:i/>
           <w:color w:val="E4322B"/>
         </w:rPr>
-        <w:t>Context Viewpoint</w:t>
+        <w:t>Logical</w:t>
+      </w:r>
+      <w:r>
+        <w:rPr>
+          <w:rFonts w:ascii="Calibri" w:eastAsia="Cambria" w:hAnsi="Calibri" w:cs="Calibri"/>
+          <w:b w:val="0"/>
+          <w:i/>
+          <w:color w:val="E4322B"/>
+        </w:rPr>
+        <w:t xml:space="preserve"> Viewpoint</w:t>
       </w:r>
     </w:p>
     <w:p>
@@ -3665,6 +3672,9 @@
       <w:r>
         <w:t xml:space="preserve">that this system has with elements of the wider environment. </w:t>
       </w:r>
+      <w:r>
+        <w:t xml:space="preserve">It elaborates on the functionality which that the system provides to end users </w:t>
+      </w:r>
     </w:p>
     <w:p>
       <w:pPr>
@@ -4127,7 +4137,7 @@
           <w:i/>
           <w:color w:val="E4322B"/>
         </w:rPr>
-        <w:t>Functional</w:t>
+        <w:t>Process</w:t>
       </w:r>
       <w:proofErr w:type="gramEnd"/>
       <w:r>
@@ -4171,7 +4181,23 @@
     </w:p>
     <w:p>
       <w:r>
-        <w:t>It is essential that the system’s functional elements, their responsibilities, interfaces and primary interactions are described in the functional viewpoint. Its purpose is to drive the shape of other system structures such as the information structure, concurrency structure and deployment structure.</w:t>
+        <w:t xml:space="preserve">It is essential that the system’s functional elements, their responsibilities, interfaces and primary interactions are described in the functional viewpoint. </w:t>
+      </w:r>
+      <w:proofErr w:type="spellStart"/>
+      <w:proofErr w:type="gramStart"/>
+      <w:r>
+        <w:t>It</w:t>
+      </w:r>
+      <w:r>
+        <w:t>’</w:t>
+      </w:r>
+      <w:r>
+        <w:t>s</w:t>
+      </w:r>
+      <w:proofErr w:type="spellEnd"/>
+      <w:proofErr w:type="gramEnd"/>
+      <w:r>
+        <w:t xml:space="preserve"> purpose is to drive the shape of other system structures such as the information structure, concurrency structure and deployment structure.</w:t>
       </w:r>
       <w:r>
         <w:t xml:space="preserve"> </w:t>
@@ -6475,74 +6501,8 @@
         </w:rPr>
         <w:t>Views+</w:t>
       </w:r>
-    </w:p>
-    <w:p>
-      <w:pPr>
-        <w:spacing w:after="173" w:line="253" w:lineRule="auto"/>
-        <w:ind w:left="-5" w:right="821" w:hanging="10"/>
-        <w:jc w:val="both"/>
-      </w:pPr>
-      <w:r>
-        <w:rPr>
-          <w:rFonts w:eastAsia="Century"/>
-          <w:sz w:val="18"/>
-        </w:rPr>
-        <w:t>Much of the material in an AD is presented through its architecture views. Each view follows the conventions of its governing viewpoint. A view is made up of architecture models.</w:t>
-      </w:r>
-    </w:p>
-    <w:p>
-      <w:pPr>
-        <w:spacing w:line="260" w:lineRule="auto"/>
-        <w:ind w:left="-5" w:right="821" w:hanging="10"/>
-        <w:jc w:val="both"/>
-      </w:pPr>
-      <w:r>
-        <w:rPr>
-          <w:rFonts w:eastAsia="Cambria"/>
-          <w:i/>
-          <w:color w:val="2F629F"/>
-          <w:sz w:val="18"/>
-        </w:rPr>
-        <w:t xml:space="preserve">? </w:t>
-      </w:r>
-      <w:r>
-        <w:rPr>
-          <w:rFonts w:eastAsia="Century"/>
-          <w:color w:val="2F629F"/>
-          <w:sz w:val="18"/>
-        </w:rPr>
-        <w:t xml:space="preserve">Include an architecture view for each viewpoint selected in </w:t>
-      </w:r>
-      <w:r>
-        <w:rPr>
-          <w:rFonts w:eastAsia="Cambria"/>
-          <w:color w:val="2F629F"/>
-          <w:sz w:val="18"/>
-        </w:rPr>
-        <w:t>§</w:t>
-      </w:r>
-      <w:r>
-        <w:rPr>
-          <w:rFonts w:eastAsia="Century"/>
-          <w:color w:val="2F629F"/>
-          <w:sz w:val="18"/>
-        </w:rPr>
-        <w:t>3.</w:t>
-      </w:r>
-    </w:p>
-    <w:p>
-      <w:pPr>
-        <w:spacing w:after="619" w:line="253" w:lineRule="auto"/>
-        <w:ind w:left="-5" w:right="821" w:hanging="10"/>
-        <w:jc w:val="both"/>
-      </w:pPr>
-      <w:r>
-        <w:rPr>
-          <w:rFonts w:eastAsia="Century"/>
-          <w:sz w:val="18"/>
-        </w:rPr>
-        <w:t>Repeat and complete the following section for each architecture view in the AD.</w:t>
-      </w:r>
+      <w:bookmarkStart w:id="0" w:name="_GoBack"/>
+      <w:bookmarkEnd w:id="0"/>
     </w:p>
     <w:p>
       <w:pPr>
@@ -6552,37 +6512,24 @@
         </w:tabs>
         <w:ind w:left="-15" w:firstLine="0"/>
         <w:rPr>
-          <w:rFonts w:ascii="Calibri" w:hAnsi="Calibri" w:cs="Calibri"/>
-        </w:rPr>
-      </w:pPr>
-      <w:r>
-        <w:rPr>
-          <w:rFonts w:ascii="Calibri" w:hAnsi="Calibri" w:cs="Calibri"/>
-        </w:rPr>
-        <w:t>4.1</w:t>
-      </w:r>
-      <w:r>
-        <w:rPr>
-          <w:rFonts w:ascii="Calibri" w:hAnsi="Calibri" w:cs="Calibri"/>
-        </w:rPr>
-        <w:tab/>
-        <w:t xml:space="preserve">View: </w:t>
-      </w:r>
-      <w:r>
-        <w:rPr>
           <w:rFonts w:ascii="Calibri" w:eastAsia="Cambria" w:hAnsi="Calibri" w:cs="Calibri"/>
           <w:b w:val="0"/>
           <w:i/>
           <w:color w:val="E4322B"/>
         </w:rPr>
-        <w:t>&lt;</w:t>
-      </w:r>
+      </w:pPr>
       <w:r>
         <w:rPr>
           <w:rFonts w:ascii="Calibri" w:hAnsi="Calibri" w:cs="Calibri"/>
-          <w:color w:val="E4322B"/>
-        </w:rPr>
-        <w:t>View Name</w:t>
+        </w:rPr>
+        <w:t>4.1</w:t>
+      </w:r>
+      <w:r>
+        <w:rPr>
+          <w:rFonts w:ascii="Calibri" w:hAnsi="Calibri" w:cs="Calibri"/>
+        </w:rPr>
+        <w:tab/>
+        <w:t xml:space="preserve">View: </w:t>
       </w:r>
       <w:r>
         <w:rPr>
@@ -6591,129 +6538,23 @@
           <w:i/>
           <w:color w:val="E4322B"/>
         </w:rPr>
-        <w:t>&gt;</w:t>
-      </w:r>
-    </w:p>
-    <w:p>
-      <w:pPr>
-        <w:spacing w:line="260" w:lineRule="auto"/>
-        <w:ind w:left="-5" w:right="821" w:hanging="10"/>
+        <w:t>Logical View</w:t>
+      </w:r>
+    </w:p>
+    <w:p>
+      <w:pPr>
+        <w:spacing w:after="173" w:line="253" w:lineRule="auto"/>
+        <w:ind w:right="821"/>
         <w:jc w:val="both"/>
       </w:pPr>
       <w:r>
-        <w:rPr>
-          <w:rFonts w:eastAsia="Cambria"/>
-          <w:i/>
-          <w:color w:val="2F629F"/>
-          <w:sz w:val="18"/>
-        </w:rPr>
-        <w:t xml:space="preserve">? </w:t>
-      </w:r>
-      <w:r>
-        <w:rPr>
-          <w:rFonts w:eastAsia="Century"/>
-          <w:color w:val="2F629F"/>
-          <w:sz w:val="18"/>
-        </w:rPr>
-        <w:t xml:space="preserve">Give the architecture view a </w:t>
-      </w:r>
-      <w:r>
-        <w:rPr>
-          <w:rFonts w:eastAsia="Cambria"/>
-          <w:i/>
-          <w:color w:val="E4322B"/>
-          <w:sz w:val="18"/>
-        </w:rPr>
-        <w:t>&lt;</w:t>
-      </w:r>
-      <w:r>
-        <w:rPr>
-          <w:rFonts w:eastAsia="Century"/>
-          <w:color w:val="E4322B"/>
-          <w:sz w:val="18"/>
-        </w:rPr>
-        <w:t>View Name</w:t>
-      </w:r>
-      <w:r>
-        <w:rPr>
-          <w:rFonts w:eastAsia="Cambria"/>
-          <w:i/>
-          <w:color w:val="E4322B"/>
-          <w:sz w:val="18"/>
-        </w:rPr>
-        <w:t>&gt;</w:t>
-      </w:r>
-      <w:r>
-        <w:rPr>
-          <w:rFonts w:eastAsia="Century"/>
-          <w:color w:val="2F629F"/>
-          <w:sz w:val="18"/>
-        </w:rPr>
-        <w:t>.</w:t>
-      </w:r>
-    </w:p>
-    <w:p>
-      <w:pPr>
-        <w:spacing w:line="260" w:lineRule="auto"/>
-        <w:ind w:left="-5" w:right="821" w:hanging="10"/>
-        <w:jc w:val="both"/>
-      </w:pPr>
-      <w:r>
-        <w:rPr>
-          <w:rFonts w:eastAsia="Cambria"/>
-          <w:i/>
-          <w:color w:val="2F629F"/>
-          <w:sz w:val="18"/>
-        </w:rPr>
-        <w:t xml:space="preserve">? </w:t>
-      </w:r>
-      <w:r>
-        <w:rPr>
-          <w:rFonts w:eastAsia="Century"/>
-          <w:color w:val="2F629F"/>
-          <w:sz w:val="18"/>
-        </w:rPr>
-        <w:t xml:space="preserve">Provide any identifying and supplementary information about </w:t>
-      </w:r>
-      <w:r>
-        <w:rPr>
-          <w:rFonts w:eastAsia="Cambria"/>
-          <w:i/>
-          <w:color w:val="E4322B"/>
-          <w:sz w:val="18"/>
-        </w:rPr>
-        <w:t>&lt;</w:t>
-      </w:r>
-      <w:r>
-        <w:rPr>
-          <w:rFonts w:eastAsia="Century"/>
-          <w:color w:val="E4322B"/>
-          <w:sz w:val="18"/>
-        </w:rPr>
-        <w:t>View Name</w:t>
-      </w:r>
-      <w:r>
-        <w:rPr>
-          <w:rFonts w:eastAsia="Cambria"/>
-          <w:i/>
-          <w:color w:val="E4322B"/>
-          <w:sz w:val="18"/>
-        </w:rPr>
-        <w:t>&gt;</w:t>
-      </w:r>
-      <w:r>
-        <w:rPr>
-          <w:rFonts w:eastAsia="Century"/>
-          <w:color w:val="2F629F"/>
-          <w:sz w:val="18"/>
-        </w:rPr>
-        <w:t>.</w:t>
+        <w:t xml:space="preserve">As mentioned above, the purpose of the logical view is to elaborate on the communications between the system and the external stakeholders. </w:t>
       </w:r>
     </w:p>
     <w:p>
       <w:pPr>
         <w:spacing w:after="173" w:line="253" w:lineRule="auto"/>
-        <w:ind w:left="-5" w:right="821" w:hanging="10"/>
+        <w:ind w:right="821"/>
         <w:jc w:val="both"/>
       </w:pPr>
       <w:r>
@@ -6848,83 +6689,6 @@
     </w:p>
     <w:p>
       <w:pPr>
-        <w:spacing w:after="173" w:line="253" w:lineRule="auto"/>
-        <w:ind w:left="-5" w:right="821" w:hanging="10"/>
-        <w:jc w:val="both"/>
-      </w:pPr>
-      <w:r>
-        <w:rPr>
-          <w:rFonts w:eastAsia="Century"/>
-          <w:sz w:val="18"/>
-        </w:rPr>
-        <w:t>An architecture view is composed of one or more architecture models.</w:t>
-      </w:r>
-    </w:p>
-    <w:p>
-      <w:pPr>
-        <w:spacing w:line="260" w:lineRule="auto"/>
-        <w:ind w:left="-5" w:right="821" w:hanging="10"/>
-        <w:jc w:val="both"/>
-      </w:pPr>
-      <w:r>
-        <w:rPr>
-          <w:rFonts w:eastAsia="Cambria"/>
-          <w:i/>
-          <w:color w:val="2F629F"/>
-          <w:sz w:val="18"/>
-        </w:rPr>
-        <w:t xml:space="preserve">? </w:t>
-      </w:r>
-      <w:r>
-        <w:rPr>
-          <w:rFonts w:eastAsia="Century"/>
-          <w:color w:val="2F629F"/>
-          <w:sz w:val="18"/>
-        </w:rPr>
-        <w:t>Provide one or more architecture models adhering to the governing viewpoint.</w:t>
-      </w:r>
-    </w:p>
-    <w:p>
-      <w:pPr>
-        <w:spacing w:line="260" w:lineRule="auto"/>
-        <w:ind w:left="-5" w:right="821" w:hanging="10"/>
-        <w:jc w:val="both"/>
-      </w:pPr>
-      <w:r>
-        <w:rPr>
-          <w:rFonts w:eastAsia="Cambria"/>
-          <w:i/>
-          <w:color w:val="2F629F"/>
-          <w:sz w:val="18"/>
-        </w:rPr>
-        <w:lastRenderedPageBreak/>
-        <w:t xml:space="preserve">? </w:t>
-      </w:r>
-      <w:r>
-        <w:rPr>
-          <w:rFonts w:eastAsia="Century"/>
-          <w:color w:val="2F629F"/>
-          <w:sz w:val="18"/>
-        </w:rPr>
-        <w:t>The models must address all of the concerns framed by the view’s governing viewpoint and cover the whole system from that viewpoint.</w:t>
-      </w:r>
-    </w:p>
-    <w:p>
-      <w:pPr>
-        <w:spacing w:after="514" w:line="253" w:lineRule="auto"/>
-        <w:ind w:left="-5" w:right="821" w:hanging="10"/>
-        <w:jc w:val="both"/>
-      </w:pPr>
-      <w:r>
-        <w:rPr>
-          <w:rFonts w:eastAsia="Century"/>
-          <w:sz w:val="18"/>
-        </w:rPr>
-        <w:t>Repeat the section below for each model.</w:t>
-      </w:r>
-    </w:p>
-    <w:p>
-      <w:pPr>
         <w:spacing w:after="229"/>
       </w:pPr>
       <w:r>
@@ -6942,25 +6706,25 @@
           <w:color w:val="E4322B"/>
           <w:sz w:val="24"/>
         </w:rPr>
-        <w:t>&lt;</w:t>
-      </w:r>
-      <w:r>
-        <w:rPr>
-          <w:rFonts w:eastAsia="Century"/>
-          <w:b/>
-          <w:color w:val="E4322B"/>
-          <w:sz w:val="24"/>
-        </w:rPr>
-        <w:t>Model Name</w:t>
-      </w:r>
-      <w:r>
-        <w:rPr>
-          <w:rFonts w:eastAsia="Cambria"/>
-          <w:i/>
-          <w:color w:val="E4322B"/>
-          <w:sz w:val="24"/>
-        </w:rPr>
-        <w:t>&gt;</w:t>
+        <w:t>Class diagram model</w:t>
+      </w:r>
+    </w:p>
+    <w:p>
+      <w:pPr>
+        <w:spacing w:after="514" w:line="253" w:lineRule="auto"/>
+        <w:ind w:left="-5" w:right="821" w:hanging="10"/>
+        <w:jc w:val="both"/>
+        <w:rPr>
+          <w:rFonts w:eastAsia="Century"/>
+          <w:sz w:val="18"/>
+        </w:rPr>
+      </w:pPr>
+      <w:r>
+        <w:rPr>
+          <w:rFonts w:eastAsia="Century"/>
+          <w:sz w:val="18"/>
+        </w:rPr>
+        <w:t>The following class diagram shows the structure of the database which the system uses to store all related system information.</w:t>
       </w:r>
     </w:p>
     <w:p>
@@ -6969,23 +6733,6 @@
         <w:ind w:left="-5" w:right="821" w:hanging="10"/>
         <w:jc w:val="both"/>
       </w:pPr>
-      <w:r>
-        <w:rPr>
-          <w:rFonts w:eastAsia="Cambria"/>
-          <w:i/>
-          <w:color w:val="2F629F"/>
-          <w:sz w:val="18"/>
-        </w:rPr>
-        <w:t xml:space="preserve">? </w:t>
-      </w:r>
-      <w:r>
-        <w:rPr>
-          <w:rFonts w:eastAsia="Century"/>
-          <w:color w:val="2F629F"/>
-          <w:sz w:val="18"/>
-        </w:rPr>
-        <w:t>Each architecture model shall include version identification as specified by the organization and/or project.</w:t>
-      </w:r>
     </w:p>
     <w:p>
       <w:pPr>
@@ -6994,37 +6741,31 @@
         <w:jc w:val="both"/>
       </w:pPr>
       <w:r>
-        <w:rPr>
-          <w:rFonts w:eastAsia="Cambria"/>
-          <w:i/>
-          <w:color w:val="2F629F"/>
-          <w:sz w:val="18"/>
-        </w:rPr>
-        <w:t xml:space="preserve">? </w:t>
-      </w:r>
-      <w:r>
-        <w:rPr>
-          <w:rFonts w:eastAsia="Century"/>
-          <w:color w:val="2F629F"/>
-          <w:sz w:val="18"/>
-        </w:rPr>
-        <w:t xml:space="preserve">Each architecture model shall identify its governing model kind and adhere to the conventions of that model kind from </w:t>
-      </w:r>
-      <w:r>
-        <w:rPr>
-          <w:rFonts w:eastAsia="Cambria"/>
-          <w:color w:val="2F629F"/>
-          <w:sz w:val="18"/>
-        </w:rPr>
-        <w:t>§</w:t>
-      </w:r>
-      <w:r>
-        <w:rPr>
-          <w:rFonts w:eastAsia="Century"/>
-          <w:color w:val="2F629F"/>
-          <w:sz w:val="18"/>
-        </w:rPr>
-        <w:t>3.5.</w:t>
+        <w:lastRenderedPageBreak/>
+        <w:pict>
+          <v:shapetype id="_x0000_t75" coordsize="21600,21600" o:spt="75" o:preferrelative="t" path="m@4@5l@4@11@9@11@9@5xe" filled="f" stroked="f">
+            <v:stroke joinstyle="miter"/>
+            <v:formulas>
+              <v:f eqn="if lineDrawn pixelLineWidth 0"/>
+              <v:f eqn="sum @0 1 0"/>
+              <v:f eqn="sum 0 0 @1"/>
+              <v:f eqn="prod @2 1 2"/>
+              <v:f eqn="prod @3 21600 pixelWidth"/>
+              <v:f eqn="prod @3 21600 pixelHeight"/>
+              <v:f eqn="sum @0 0 1"/>
+              <v:f eqn="prod @6 1 2"/>
+              <v:f eqn="prod @7 21600 pixelWidth"/>
+              <v:f eqn="sum @8 21600 0"/>
+              <v:f eqn="prod @7 21600 pixelHeight"/>
+              <v:f eqn="sum @10 21600 0"/>
+            </v:formulas>
+            <v:path o:extrusionok="f" gradientshapeok="t" o:connecttype="rect"/>
+            <o:lock v:ext="edit" aspectratio="t"/>
+          </v:shapetype>
+          <v:shape id="_x0000_i1025" type="#_x0000_t75" style="width:438.1pt;height:290.7pt">
+            <v:imagedata r:id="rId24" o:title="BorrowMyBooks Data Model Class Diagram v1.5"/>
+          </v:shape>
+        </w:pict>
       </w:r>
     </w:p>
     <w:p>
@@ -7169,6 +6910,10 @@
         <w:spacing w:after="173" w:line="253" w:lineRule="auto"/>
         <w:ind w:left="-5" w:right="821" w:hanging="10"/>
         <w:jc w:val="both"/>
+        <w:rPr>
+          <w:rFonts w:eastAsia="Century"/>
+          <w:sz w:val="18"/>
+        </w:rPr>
       </w:pPr>
       <w:r>
         <w:rPr>
@@ -7177,6 +6922,35 @@
         </w:rPr>
         <w:t>Known issues could include: inconsistencies, items to be completed, open or unresolved issues, exceptions and deviations from the conventions established by the viewpoint. Open issues can lead to decisions to be made. Exceptions and deviations can be documented as decision outcomes and rationale.</w:t>
       </w:r>
+    </w:p>
+    <w:p>
+      <w:pPr>
+        <w:spacing w:after="173" w:line="253" w:lineRule="auto"/>
+        <w:ind w:left="-5" w:right="821" w:hanging="10"/>
+        <w:jc w:val="both"/>
+        <w:rPr>
+          <w:rFonts w:eastAsia="Century"/>
+          <w:sz w:val="18"/>
+        </w:rPr>
+      </w:pPr>
+    </w:p>
+    <w:p>
+      <w:pPr>
+        <w:spacing w:after="173" w:line="253" w:lineRule="auto"/>
+        <w:ind w:left="-5" w:right="821" w:hanging="10"/>
+        <w:jc w:val="both"/>
+        <w:rPr>
+          <w:rFonts w:eastAsia="Century"/>
+          <w:sz w:val="18"/>
+        </w:rPr>
+      </w:pPr>
+    </w:p>
+    <w:p>
+      <w:pPr>
+        <w:spacing w:after="173" w:line="253" w:lineRule="auto"/>
+        <w:ind w:left="-5" w:right="821" w:hanging="10"/>
+        <w:jc w:val="both"/>
+      </w:pPr>
     </w:p>
     <w:p>
       <w:pPr>
@@ -7189,6 +6963,7 @@
           <w:b/>
           <w:sz w:val="41"/>
         </w:rPr>
+        <w:lastRenderedPageBreak/>
         <w:t>Chapter 5</w:t>
       </w:r>
     </w:p>
@@ -7282,7 +7057,6 @@
           <w:rFonts w:eastAsia="Century"/>
           <w:sz w:val="18"/>
         </w:rPr>
-        <w:lastRenderedPageBreak/>
         <w:t>Although consistent ADs obviously are to be preferred, it is sometimes infeasible or impractical to resolve all inconsistencies for reasons of time, effort, or insufficient information.</w:t>
       </w:r>
     </w:p>
@@ -8200,7 +7974,7 @@
         </w:rPr>
         <w:t xml:space="preserve">: </w:t>
       </w:r>
-      <w:hyperlink r:id="rId24">
+      <w:hyperlink r:id="rId25">
         <w:r>
           <w:rPr>
             <w:color w:val="E72582"/>
@@ -8215,7 +7989,7 @@
         <w:spacing w:after="0" w:line="265" w:lineRule="auto"/>
         <w:ind w:left="309" w:hanging="10"/>
       </w:pPr>
-      <w:hyperlink r:id="rId25">
+      <w:hyperlink r:id="rId26">
         <w:r>
           <w:rPr>
             <w:color w:val="E72582"/>
@@ -8224,7 +7998,7 @@
           <w:t>10.017</w:t>
         </w:r>
       </w:hyperlink>
-      <w:hyperlink r:id="rId26">
+      <w:hyperlink r:id="rId27">
         <w:r>
           <w:rPr>
             <w:rFonts w:eastAsia="Century"/>
@@ -10479,9 +10253,9 @@
       </w:r>
     </w:p>
     <w:sectPr>
-      <w:footerReference w:type="even" r:id="rId27"/>
-      <w:footerReference w:type="default" r:id="rId28"/>
-      <w:footerReference w:type="first" r:id="rId29"/>
+      <w:footerReference w:type="even" r:id="rId28"/>
+      <w:footerReference w:type="default" r:id="rId29"/>
+      <w:footerReference w:type="first" r:id="rId30"/>
       <w:pgSz w:w="12240" w:h="15840"/>
       <w:pgMar w:top="1530" w:right="1855" w:bottom="2347" w:left="1620" w:header="720" w:footer="1749" w:gutter="0"/>
       <w:pgNumType w:start="1"/>
@@ -10574,7 +10348,7 @@
         <w:noProof/>
         <w:sz w:val="20"/>
       </w:rPr>
-      <w:t>6</w:t>
+      <w:t>18</w:t>
     </w:r>
     <w:r>
       <w:rPr>
@@ -14763,7 +14537,7 @@
 </file>
 
 <file path=customXml/itemProps1.xml><?xml version="1.0" encoding="utf-8"?>
-<ds:datastoreItem xmlns:ds="http://schemas.openxmlformats.org/officeDocument/2006/customXml" ds:itemID="{1AB8226E-76E0-4AF4-9E1F-859B7D1C4F5D}">
+<ds:datastoreItem xmlns:ds="http://schemas.openxmlformats.org/officeDocument/2006/customXml" ds:itemID="{E2605DFE-63F6-487B-8E84-57A34DDD7591}">
   <ds:schemaRefs>
     <ds:schemaRef ds:uri="http://schemas.openxmlformats.org/officeDocument/2006/bibliography"/>
   </ds:schemaRefs>

</xml_diff>

<commit_message>
Activity diagrams in AD doc
</commit_message>
<xml_diff>
--- a/Documents/Word Documents (Raw and latest)/Architecture Description.docx
+++ b/Documents/Word Documents (Raw and latest)/Architecture Description.docx
@@ -1076,11 +1076,7 @@
       </w:r>
       <w:proofErr w:type="spellEnd"/>
       <w:r>
-        <w:t xml:space="preserve"> model. (Found </w:t>
-      </w:r>
-      <w:r>
-        <w:lastRenderedPageBreak/>
-        <w:t xml:space="preserve">here: </w:t>
+        <w:t xml:space="preserve"> model. (Found here: </w:t>
       </w:r>
       <w:hyperlink r:id="rId20" w:history="1">
         <w:r>
@@ -1097,7 +1093,11 @@
         <w:t>)</w:t>
       </w:r>
       <w:r>
-        <w:t xml:space="preserve"> These other patterns have been used to reduce the amount of nesting and callbacks used in the code. They are not anti-patterns but they are not the standard that comes with our use of the database connection driver (mongoose) and </w:t>
+        <w:t xml:space="preserve"> These other patterns have been used to reduce the </w:t>
+      </w:r>
+      <w:r>
+        <w:lastRenderedPageBreak/>
+        <w:t xml:space="preserve">amount of nesting and callbacks used in the code. They are not anti-patterns but they are not the standard that comes with our use of the database connection driver (mongoose) and </w:t>
       </w:r>
       <w:proofErr w:type="spellStart"/>
       <w:r>
@@ -2306,6 +2306,7 @@
         <w:rPr>
           <w:rFonts w:ascii="Calibri" w:hAnsi="Calibri" w:cs="Calibri"/>
         </w:rPr>
+        <w:lastRenderedPageBreak/>
         <w:t>2.3</w:t>
       </w:r>
       <w:r>
@@ -3572,7 +3573,6 @@
           <w:b/>
           <w:sz w:val="41"/>
         </w:rPr>
-        <w:lastRenderedPageBreak/>
         <w:t>Chapter 3</w:t>
       </w:r>
     </w:p>
@@ -3589,6 +3589,7 @@
         <w:rPr>
           <w:rFonts w:ascii="Calibri" w:hAnsi="Calibri" w:cs="Calibri"/>
         </w:rPr>
+        <w:lastRenderedPageBreak/>
         <w:t>Viewpoints+</w:t>
       </w:r>
     </w:p>
@@ -3887,7 +3888,6 @@
         </w:numPr>
       </w:pPr>
       <w:r>
-        <w:lastRenderedPageBreak/>
         <w:t>Solve problems that arise with transactions which user attempt to make through the system</w:t>
       </w:r>
     </w:p>
@@ -3905,6 +3905,7 @@
     </w:p>
     <w:p>
       <w:r>
+        <w:lastRenderedPageBreak/>
         <w:t>M</w:t>
       </w:r>
       <w:r>
@@ -4495,12 +4496,7 @@
         </w:numPr>
       </w:pPr>
       <w:r>
-        <w:t>Requiremen</w:t>
-      </w:r>
-      <w:bookmarkStart w:id="0" w:name="_GoBack"/>
-      <w:bookmarkEnd w:id="0"/>
-      <w:r>
-        <w:t>ts Analysts</w:t>
+        <w:t>Requirements Analysts</w:t>
       </w:r>
     </w:p>
     <w:p>
@@ -5839,7 +5835,6 @@
         <w:rPr>
           <w:rFonts w:ascii="Calibri" w:hAnsi="Calibri" w:cs="Calibri"/>
         </w:rPr>
-        <w:lastRenderedPageBreak/>
         <w:t xml:space="preserve">3.5.3 </w:t>
       </w:r>
       <w:r>
@@ -5909,6 +5904,7 @@
           <w:rFonts w:eastAsia="Century"/>
           <w:sz w:val="18"/>
         </w:rPr>
+        <w:lastRenderedPageBreak/>
         <w:t xml:space="preserve">See </w:t>
       </w:r>
       <w:r>
@@ -6406,7 +6402,6 @@
           <w:rFonts w:eastAsia="Century"/>
           <w:sz w:val="18"/>
         </w:rPr>
-        <w:lastRenderedPageBreak/>
         <w:t>Provide any additional information that users of the viewpoint may need or find helpful.</w:t>
       </w:r>
     </w:p>
@@ -6427,6 +6422,7 @@
           <w:rFonts w:ascii="Calibri" w:hAnsi="Calibri" w:cs="Calibri"/>
           <w:sz w:val="29"/>
         </w:rPr>
+        <w:lastRenderedPageBreak/>
         <w:t>3.10</w:t>
       </w:r>
       <w:r>
@@ -6480,7 +6476,7 @@
     </w:p>
     <w:p>
       <w:pPr>
-        <w:spacing w:after="627" w:line="260" w:lineRule="auto"/>
+        <w:spacing w:after="0" w:line="260" w:lineRule="auto"/>
         <w:ind w:left="-5" w:hanging="10"/>
       </w:pPr>
       <w:r>
@@ -6495,6 +6491,7 @@
     <w:p>
       <w:pPr>
         <w:pStyle w:val="Heading1"/>
+        <w:spacing w:after="0"/>
         <w:ind w:left="-5" w:right="903"/>
         <w:rPr>
           <w:rFonts w:ascii="Calibri" w:hAnsi="Calibri" w:cs="Calibri"/>
@@ -6594,11 +6591,10 @@
       <w:r>
         <w:rPr>
           <w:rFonts w:eastAsia="Cambria"/>
-          <w:i/>
           <w:color w:val="E4322B"/>
           <w:sz w:val="24"/>
         </w:rPr>
-        <w:t>Class diagram model</w:t>
+        <w:t>Class diagram</w:t>
       </w:r>
     </w:p>
     <w:p>
@@ -6625,15 +6621,7 @@
         <w:ind w:left="-5" w:right="821" w:hanging="10"/>
         <w:jc w:val="both"/>
       </w:pPr>
-    </w:p>
-    <w:p>
-      <w:pPr>
-        <w:spacing w:line="260" w:lineRule="auto"/>
-        <w:ind w:left="-5" w:right="821" w:hanging="10"/>
-        <w:jc w:val="both"/>
-      </w:pPr>
-      <w:r>
-        <w:lastRenderedPageBreak/>
+      <w:r>
         <w:pict>
           <v:shapetype id="_x0000_t75" coordsize="21600,21600" o:spt="75" o:preferrelative="t" path="m@4@5l@4@11@9@11@9@5xe" filled="f" stroked="f">
             <v:stroke joinstyle="miter"/>
@@ -6655,7 +6643,7 @@
             <o:lock v:ext="edit" aspectratio="t"/>
           </v:shapetype>
           <v:shape id="_x0000_i1025" type="#_x0000_t75" style="width:438.1pt;height:290.7pt">
-            <v:imagedata r:id="rId24" o:title="BorrowMyBooks Data Model Class Diagram v1.5"/>
+            <v:imagedata r:id="rId24" o:title="BorrowMyBooks Data Model Class Diagram v1"/>
           </v:shape>
         </w:pict>
       </w:r>
@@ -6664,29 +6652,112 @@
       <w:pPr>
         <w:spacing w:after="151" w:line="265" w:lineRule="auto"/>
         <w:ind w:left="-5" w:hanging="10"/>
-      </w:pPr>
-      <w:r>
-        <w:rPr>
-          <w:rFonts w:eastAsia="Century"/>
-          <w:sz w:val="18"/>
-        </w:rPr>
-        <w:t xml:space="preserve">See </w:t>
-      </w:r>
-      <w:r>
-        <w:rPr>
-          <w:rFonts w:eastAsia="Century"/>
-          <w:color w:val="A43B3C"/>
-          <w:sz w:val="18"/>
-        </w:rPr>
-        <w:t>ISO/IEC/IEEE 42010, 5.4</w:t>
-      </w:r>
-      <w:r>
-        <w:rPr>
-          <w:rFonts w:eastAsia="Century"/>
-          <w:sz w:val="18"/>
-        </w:rPr>
-        <w:t>.</w:t>
-      </w:r>
+        <w:rPr>
+          <w:rFonts w:eastAsia="Century"/>
+          <w:sz w:val="18"/>
+        </w:rPr>
+      </w:pPr>
+    </w:p>
+    <w:p>
+      <w:pPr>
+        <w:spacing w:after="151" w:line="265" w:lineRule="auto"/>
+        <w:ind w:left="-5" w:hanging="10"/>
+      </w:pPr>
+      <w:r>
+        <w:lastRenderedPageBreak/>
+        <w:t>The database structure has been designed in such a way that ensures all necessary and relevant information to the Borrow My Books system is stored and accessible. This is a key feature in the system to guarantee the successful operation of the Borrow My Books system.</w:t>
+      </w:r>
+    </w:p>
+    <w:p>
+      <w:pPr>
+        <w:spacing w:after="151" w:line="265" w:lineRule="auto"/>
+        <w:ind w:left="-5" w:hanging="10"/>
+        <w:rPr>
+          <w:color w:val="FF0000"/>
+          <w:sz w:val="24"/>
+        </w:rPr>
+      </w:pPr>
+      <w:r>
+        <w:rPr>
+          <w:b/>
+          <w:sz w:val="24"/>
+        </w:rPr>
+        <w:t xml:space="preserve">4.1.3 </w:t>
+      </w:r>
+      <w:r>
+        <w:rPr>
+          <w:color w:val="FF0000"/>
+          <w:sz w:val="24"/>
+        </w:rPr>
+        <w:t>Activity Diagrams</w:t>
+      </w:r>
+    </w:p>
+    <w:p>
+      <w:pPr>
+        <w:spacing w:after="151" w:line="265" w:lineRule="auto"/>
+        <w:ind w:left="-5" w:hanging="10"/>
+        <w:rPr>
+          <w:b/>
+          <w:sz w:val="24"/>
+        </w:rPr>
+      </w:pPr>
+      <w:r>
+        <w:rPr>
+          <w:b/>
+          <w:sz w:val="24"/>
+        </w:rPr>
+        <w:t>4.1.3.1 Login Activity Diagram</w:t>
+      </w:r>
+    </w:p>
+    <w:p>
+      <w:pPr>
+        <w:spacing w:after="151" w:line="265" w:lineRule="auto"/>
+        <w:ind w:left="-5" w:hanging="10"/>
+        <w:rPr>
+          <w:sz w:val="24"/>
+        </w:rPr>
+      </w:pPr>
+      <w:r>
+        <w:rPr>
+          <w:sz w:val="24"/>
+        </w:rPr>
+        <w:t xml:space="preserve">The following activity diagram </w:t>
+      </w:r>
+      <w:r>
+        <w:rPr>
+          <w:sz w:val="24"/>
+        </w:rPr>
+        <w:t>explains the relationships between the system, the interface and the database when a user of the system tries to login to the system.</w:t>
+      </w:r>
+    </w:p>
+    <w:p>
+      <w:pPr>
+        <w:spacing w:after="151" w:line="265" w:lineRule="auto"/>
+        <w:ind w:left="-5" w:hanging="10"/>
+        <w:rPr>
+          <w:sz w:val="24"/>
+        </w:rPr>
+      </w:pPr>
+    </w:p>
+    <w:p>
+      <w:pPr>
+        <w:spacing w:after="151" w:line="265" w:lineRule="auto"/>
+        <w:ind w:left="-5" w:hanging="10"/>
+      </w:pPr>
+      <w:r>
+        <w:lastRenderedPageBreak/>
+        <w:pict>
+          <v:shape id="_x0000_i1026" type="#_x0000_t75" style="width:438.1pt;height:614.7pt">
+            <v:imagedata r:id="rId25" o:title="BorrowMyBooksLoginActivityDraw.io"/>
+          </v:shape>
+        </w:pict>
+      </w:r>
+    </w:p>
+    <w:p>
+      <w:pPr>
+        <w:spacing w:after="151" w:line="265" w:lineRule="auto"/>
+        <w:ind w:left="-5" w:hanging="10"/>
+      </w:pPr>
     </w:p>
     <w:p>
       <w:pPr>
@@ -6747,6 +6818,8 @@
         </w:rPr>
         <w:t>-view-controller) within architecture views.</w:t>
       </w:r>
+      <w:bookmarkStart w:id="0" w:name="_GoBack"/>
+      <w:bookmarkEnd w:id="0"/>
     </w:p>
     <w:p>
       <w:pPr>
@@ -6855,7 +6928,6 @@
           <w:b/>
           <w:sz w:val="41"/>
         </w:rPr>
-        <w:lastRenderedPageBreak/>
         <w:t>Chapter 5</w:t>
       </w:r>
     </w:p>
@@ -6989,6 +7061,7 @@
         <w:rPr>
           <w:rFonts w:ascii="Calibri" w:hAnsi="Calibri" w:cs="Calibri"/>
         </w:rPr>
+        <w:lastRenderedPageBreak/>
         <w:t>5.2</w:t>
       </w:r>
       <w:r>
@@ -7866,7 +7939,7 @@
         </w:rPr>
         <w:t xml:space="preserve">: </w:t>
       </w:r>
-      <w:hyperlink r:id="rId25">
+      <w:hyperlink r:id="rId26">
         <w:r>
           <w:rPr>
             <w:color w:val="E72582"/>
@@ -7881,7 +7954,7 @@
         <w:spacing w:after="0" w:line="265" w:lineRule="auto"/>
         <w:ind w:left="309" w:hanging="10"/>
       </w:pPr>
-      <w:hyperlink r:id="rId26">
+      <w:hyperlink r:id="rId27">
         <w:r>
           <w:rPr>
             <w:color w:val="E72582"/>
@@ -7890,7 +7963,7 @@
           <w:t>10.017</w:t>
         </w:r>
       </w:hyperlink>
-      <w:hyperlink r:id="rId27">
+      <w:hyperlink r:id="rId28">
         <w:r>
           <w:rPr>
             <w:rFonts w:eastAsia="Century"/>
@@ -8601,7 +8674,6 @@
           <w:color w:val="2F629F"/>
           <w:sz w:val="18"/>
         </w:rPr>
-        <w:lastRenderedPageBreak/>
         <w:t>Stakeholders and concerns</w:t>
       </w:r>
       <w:r>
@@ -8636,6 +8708,7 @@
           <w:color w:val="2F629F"/>
           <w:sz w:val="18"/>
         </w:rPr>
+        <w:lastRenderedPageBreak/>
         <w:t>Stakeholders</w:t>
       </w:r>
       <w:r>
@@ -9922,7 +9995,6 @@
           <w:color w:val="2F629F"/>
           <w:sz w:val="18"/>
         </w:rPr>
-        <w:lastRenderedPageBreak/>
         <w:t>Consistency and correspondences</w:t>
       </w:r>
       <w:r>
@@ -9997,6 +10069,7 @@
           <w:color w:val="2F629F"/>
           <w:sz w:val="18"/>
         </w:rPr>
+        <w:lastRenderedPageBreak/>
         <w:t xml:space="preserve">Correspondences in the AD </w:t>
       </w:r>
       <w:r>
@@ -10145,11 +10218,11 @@
       </w:r>
     </w:p>
     <w:sectPr>
-      <w:footerReference w:type="even" r:id="rId28"/>
-      <w:footerReference w:type="default" r:id="rId29"/>
-      <w:footerReference w:type="first" r:id="rId30"/>
+      <w:footerReference w:type="even" r:id="rId29"/>
+      <w:footerReference w:type="default" r:id="rId30"/>
+      <w:footerReference w:type="first" r:id="rId31"/>
       <w:pgSz w:w="12240" w:h="15840"/>
-      <w:pgMar w:top="1530" w:right="1855" w:bottom="2347" w:left="1620" w:header="720" w:footer="1749" w:gutter="0"/>
+      <w:pgMar w:top="1530" w:right="1855" w:bottom="990" w:left="1620" w:header="720" w:footer="1749" w:gutter="0"/>
       <w:pgNumType w:start="1"/>
       <w:cols w:space="720"/>
     </w:sectPr>
@@ -10240,7 +10313,7 @@
         <w:noProof/>
         <w:sz w:val="20"/>
       </w:rPr>
-      <w:t>10</w:t>
+      <w:t>16</w:t>
     </w:r>
     <w:r>
       <w:rPr>
@@ -14429,7 +14502,7 @@
 </file>
 
 <file path=customXml/itemProps1.xml><?xml version="1.0" encoding="utf-8"?>
-<ds:datastoreItem xmlns:ds="http://schemas.openxmlformats.org/officeDocument/2006/customXml" ds:itemID="{508ED206-8004-4459-B88D-AE3002AB0460}">
+<ds:datastoreItem xmlns:ds="http://schemas.openxmlformats.org/officeDocument/2006/customXml" ds:itemID="{F0FEFFF8-EEBE-4E60-AC5C-1C9D865F3297}">
   <ds:schemaRefs>
     <ds:schemaRef ds:uri="http://schemas.openxmlformats.org/officeDocument/2006/bibliography"/>
   </ds:schemaRefs>

</xml_diff>

<commit_message>
Sign up activity diagram description edited
</commit_message>
<xml_diff>
--- a/Documents/Word Documents (Raw and latest)/Architecture Description.docx
+++ b/Documents/Word Documents (Raw and latest)/Architecture Description.docx
@@ -1093,11 +1093,11 @@
         <w:t>)</w:t>
       </w:r>
       <w:r>
-        <w:t xml:space="preserve"> These other patterns have been used to reduce the </w:t>
+        <w:t xml:space="preserve"> These other patterns have been used to reduce the amount of nesting and callbacks used in the code. They are not anti-patterns but they are </w:t>
       </w:r>
       <w:r>
         <w:lastRenderedPageBreak/>
-        <w:t xml:space="preserve">amount of nesting and callbacks used in the code. They are not anti-patterns but they are not the standard that comes with our use of the database connection driver (mongoose) and </w:t>
+        <w:t xml:space="preserve">not the standard that comes with our use of the database connection driver (mongoose) and </w:t>
       </w:r>
       <w:proofErr w:type="spellStart"/>
       <w:r>
@@ -1800,7 +1800,6 @@
           <w:rFonts w:eastAsia="Century"/>
           <w:sz w:val="20"/>
         </w:rPr>
-        <w:lastRenderedPageBreak/>
         <w:t xml:space="preserve">The maintenance of the system will be carried out by the main developers, who will make sure that the system runs fluidly, </w:t>
       </w:r>
       <w:r>
@@ -1826,6 +1825,7 @@
           <w:rFonts w:eastAsia="Century"/>
           <w:sz w:val="20"/>
         </w:rPr>
+        <w:lastRenderedPageBreak/>
         <w:t xml:space="preserve">Lastly, the evolution of the system will depend on the future requirements of its users. </w:t>
       </w:r>
     </w:p>
@@ -3905,7 +3905,6 @@
     </w:p>
     <w:p>
       <w:r>
-        <w:lastRenderedPageBreak/>
         <w:t>M</w:t>
       </w:r>
       <w:r>
@@ -3933,6 +3932,7 @@
         <w:ind w:left="720"/>
       </w:pPr>
       <w:r>
+        <w:lastRenderedPageBreak/>
         <w:t xml:space="preserve">Storing all information of users who are signed up on the system in a secure way. </w:t>
       </w:r>
     </w:p>
@@ -4122,7 +4122,6 @@
         <w:rPr>
           <w:rFonts w:ascii="Calibri" w:hAnsi="Calibri" w:cs="Calibri"/>
         </w:rPr>
-        <w:lastRenderedPageBreak/>
         <w:t xml:space="preserve">3.2 </w:t>
       </w:r>
       <w:r>
@@ -4221,6 +4220,7 @@
           <w:rFonts w:ascii="Calibri" w:hAnsi="Calibri" w:cs="Calibri"/>
           <w:sz w:val="29"/>
         </w:rPr>
+        <w:lastRenderedPageBreak/>
         <w:t>3.2.2</w:t>
       </w:r>
       <w:r>
@@ -4438,7 +4438,6 @@
         <w:rPr>
           <w:u w:val="single"/>
         </w:rPr>
-        <w:lastRenderedPageBreak/>
         <w:t>Primary interactions of the functional elements:</w:t>
       </w:r>
     </w:p>
@@ -4471,6 +4470,7 @@
           <w:rFonts w:ascii="Calibri" w:hAnsi="Calibri" w:cs="Calibri"/>
           <w:sz w:val="24"/>
         </w:rPr>
+        <w:lastRenderedPageBreak/>
         <w:t>3.2.4</w:t>
       </w:r>
       <w:r>
@@ -4589,7 +4589,6 @@
           <w:rFonts w:ascii="Calibri" w:hAnsi="Calibri" w:cs="Calibri"/>
           <w:sz w:val="29"/>
         </w:rPr>
-        <w:lastRenderedPageBreak/>
         <w:t>3.4</w:t>
       </w:r>
       <w:r>
@@ -4760,6 +4759,7 @@
         <w:rPr>
           <w:rFonts w:eastAsia="Century"/>
         </w:rPr>
+        <w:lastRenderedPageBreak/>
         <w:t>T</w:t>
       </w:r>
       <w:r>
@@ -5156,7 +5156,6 @@
         <w:rPr>
           <w:rFonts w:ascii="Calibri" w:hAnsi="Calibri" w:cs="Calibri"/>
         </w:rPr>
-        <w:lastRenderedPageBreak/>
         <w:t xml:space="preserve">I) Model kind languages or notations </w:t>
       </w:r>
       <w:r>
@@ -5473,6 +5472,7 @@
           <w:rFonts w:eastAsia="Century"/>
           <w:sz w:val="14"/>
         </w:rPr>
+        <w:lastRenderedPageBreak/>
         <w:t>NOTE</w:t>
       </w:r>
       <w:r>
@@ -5904,7 +5904,6 @@
           <w:rFonts w:eastAsia="Century"/>
           <w:sz w:val="18"/>
         </w:rPr>
-        <w:lastRenderedPageBreak/>
         <w:t xml:space="preserve">See </w:t>
       </w:r>
       <w:r>
@@ -6156,7 +6155,15 @@
           <w:rFonts w:eastAsia="Century"/>
           <w:sz w:val="18"/>
         </w:rPr>
-        <w:t xml:space="preserve">which contains the actions available to the developer to build a specification; </w:t>
+        <w:t xml:space="preserve">which contains the actions available </w:t>
+      </w:r>
+      <w:r>
+        <w:rPr>
+          <w:rFonts w:eastAsia="Century"/>
+          <w:sz w:val="18"/>
+        </w:rPr>
+        <w:lastRenderedPageBreak/>
+        <w:t xml:space="preserve">to the developer to build a specification; </w:t>
       </w:r>
       <w:r>
         <w:rPr>
@@ -6422,7 +6429,6 @@
           <w:rFonts w:ascii="Calibri" w:hAnsi="Calibri" w:cs="Calibri"/>
           <w:sz w:val="29"/>
         </w:rPr>
-        <w:lastRenderedPageBreak/>
         <w:t>3.10</w:t>
       </w:r>
       <w:r>
@@ -6622,6 +6628,7 @@
         <w:jc w:val="both"/>
       </w:pPr>
       <w:r>
+        <w:lastRenderedPageBreak/>
         <w:pict>
           <v:shapetype id="_x0000_t75" coordsize="21600,21600" o:spt="75" o:preferrelative="t" path="m@4@5l@4@11@9@11@9@5xe" filled="f" stroked="f">
             <v:stroke joinstyle="miter"/>
@@ -6664,7 +6671,6 @@
         <w:ind w:left="-5" w:hanging="10"/>
       </w:pPr>
       <w:r>
-        <w:lastRenderedPageBreak/>
         <w:t>The database structure has been designed in such a way that ensures all necessary and relevant information to the Borrow My Books system is stored and accessible. This is a key feature in the system to guarantee the successful operation of the Borrow My Books system.</w:t>
       </w:r>
     </w:p>
@@ -6738,6 +6744,12 @@
           <w:sz w:val="24"/>
         </w:rPr>
       </w:pPr>
+      <w:r>
+        <w:rPr>
+          <w:sz w:val="24"/>
+        </w:rPr>
+        <w:t xml:space="preserve">The system and user are initially in an idle state. When the user wishes to log in, they are moved to the log in page. The system’s command queue is then populated with the user’s login request. The command worker thread then processes the username entered by the user, and requests to check the existence of that user in the database. </w:t>
+      </w:r>
     </w:p>
     <w:p>
       <w:pPr>
@@ -6748,7 +6760,7 @@
         <w:lastRenderedPageBreak/>
         <w:pict>
           <v:shape id="_x0000_i1026" type="#_x0000_t75" style="width:438.1pt;height:614.7pt">
-            <v:imagedata r:id="rId25" o:title="BorrowMyBooksLoginActivityDraw.io"/>
+            <v:imagedata r:id="rId25" o:title="BorrowMyBooksLoginActivityDraw"/>
           </v:shape>
         </w:pict>
       </w:r>
@@ -6758,6 +6770,47 @@
         <w:spacing w:after="151" w:line="265" w:lineRule="auto"/>
         <w:ind w:left="-5" w:hanging="10"/>
       </w:pPr>
+      <w:r>
+        <w:lastRenderedPageBreak/>
+        <w:t>4.1.3.2 Sign Up Activity Diagram:</w:t>
+      </w:r>
+    </w:p>
+    <w:p>
+      <w:pPr>
+        <w:spacing w:after="151" w:line="265" w:lineRule="auto"/>
+        <w:ind w:left="-5" w:hanging="10"/>
+      </w:pPr>
+      <w:r>
+        <w:t>The following activity diagram explains the relationship between the user, the internal system and the database.</w:t>
+      </w:r>
+    </w:p>
+    <w:p>
+      <w:pPr>
+        <w:spacing w:after="151" w:line="265" w:lineRule="auto"/>
+        <w:ind w:left="-5" w:hanging="10"/>
+      </w:pPr>
+      <w:r>
+        <w:t xml:space="preserve">It depicts the process followed when a user requests to sign up on the system. </w:t>
+      </w:r>
+      <w:bookmarkStart w:id="0" w:name="_GoBack"/>
+      <w:bookmarkEnd w:id="0"/>
+    </w:p>
+    <w:p>
+      <w:pPr>
+        <w:spacing w:after="151" w:line="265" w:lineRule="auto"/>
+        <w:ind w:left="-5" w:hanging="10"/>
+      </w:pPr>
+      <w:r>
+        <w:lastRenderedPageBreak/>
+        <w:tab/>
+      </w:r>
+      <w:r>
+        <w:pict>
+          <v:shape id="_x0000_i1027" type="#_x0000_t75" style="width:438.1pt;height:607.9pt">
+            <v:imagedata r:id="rId26" o:title="BorrowMyBooksSignupActivityDraw.io"/>
+          </v:shape>
+        </w:pict>
+      </w:r>
     </w:p>
     <w:p>
       <w:pPr>
@@ -6770,6 +6823,7 @@
           <w:rFonts w:eastAsia="Century"/>
           <w:sz w:val="18"/>
         </w:rPr>
+        <w:lastRenderedPageBreak/>
         <w:t>An architecture model may be a part of more than one architecture view. This enables sharing of details and addressing distinct but related concerns without redundancy. Other uses of multiple models: aspect-oriented style of architecture description: architecture models shared across architecture views can be used to express architectural perspectives [</w:t>
       </w:r>
       <w:r>
@@ -6818,8 +6872,6 @@
         </w:rPr>
         <w:t>-view-controller) within architecture views.</w:t>
       </w:r>
-      <w:bookmarkStart w:id="0" w:name="_GoBack"/>
-      <w:bookmarkEnd w:id="0"/>
     </w:p>
     <w:p>
       <w:pPr>
@@ -7061,7 +7113,6 @@
         <w:rPr>
           <w:rFonts w:ascii="Calibri" w:hAnsi="Calibri" w:cs="Calibri"/>
         </w:rPr>
-        <w:lastRenderedPageBreak/>
         <w:t>5.2</w:t>
       </w:r>
       <w:r>
@@ -7107,6 +7158,7 @@
           <w:rFonts w:eastAsia="Century"/>
           <w:sz w:val="18"/>
         </w:rPr>
+        <w:lastRenderedPageBreak/>
         <w:t>Correspondences are used to express, record, enforce and analyze consistency between models, views and other AD elements within an architecture description, between ADs, or between an AD and other forms of documentation.</w:t>
       </w:r>
     </w:p>
@@ -7939,7 +7991,7 @@
         </w:rPr>
         <w:t xml:space="preserve">: </w:t>
       </w:r>
-      <w:hyperlink r:id="rId26">
+      <w:hyperlink r:id="rId27">
         <w:r>
           <w:rPr>
             <w:color w:val="E72582"/>
@@ -7954,7 +8006,7 @@
         <w:spacing w:after="0" w:line="265" w:lineRule="auto"/>
         <w:ind w:left="309" w:hanging="10"/>
       </w:pPr>
-      <w:hyperlink r:id="rId27">
+      <w:hyperlink r:id="rId28">
         <w:r>
           <w:rPr>
             <w:color w:val="E72582"/>
@@ -7963,7 +8015,7 @@
           <w:t>10.017</w:t>
         </w:r>
       </w:hyperlink>
-      <w:hyperlink r:id="rId28">
+      <w:hyperlink r:id="rId29">
         <w:r>
           <w:rPr>
             <w:rFonts w:eastAsia="Century"/>
@@ -8708,7 +8760,6 @@
           <w:color w:val="2F629F"/>
           <w:sz w:val="18"/>
         </w:rPr>
-        <w:lastRenderedPageBreak/>
         <w:t>Stakeholders</w:t>
       </w:r>
       <w:r>
@@ -8749,6 +8800,7 @@
           <w:color w:val="2F629F"/>
           <w:sz w:val="18"/>
         </w:rPr>
+        <w:lastRenderedPageBreak/>
         <w:t>Concerns</w:t>
       </w:r>
       <w:r>
@@ -10069,7 +10121,6 @@
           <w:color w:val="2F629F"/>
           <w:sz w:val="18"/>
         </w:rPr>
-        <w:lastRenderedPageBreak/>
         <w:t xml:space="preserve">Correspondences in the AD </w:t>
       </w:r>
       <w:r>
@@ -10102,6 +10153,7 @@
           <w:color w:val="2F629F"/>
           <w:sz w:val="18"/>
         </w:rPr>
+        <w:lastRenderedPageBreak/>
         <w:t>Correspondence rules</w:t>
       </w:r>
       <w:r>
@@ -10218,11 +10270,11 @@
       </w:r>
     </w:p>
     <w:sectPr>
-      <w:footerReference w:type="even" r:id="rId29"/>
-      <w:footerReference w:type="default" r:id="rId30"/>
-      <w:footerReference w:type="first" r:id="rId31"/>
+      <w:footerReference w:type="even" r:id="rId30"/>
+      <w:footerReference w:type="default" r:id="rId31"/>
+      <w:footerReference w:type="first" r:id="rId32"/>
       <w:pgSz w:w="12240" w:h="15840"/>
-      <w:pgMar w:top="1530" w:right="1855" w:bottom="990" w:left="1620" w:header="720" w:footer="1749" w:gutter="0"/>
+      <w:pgMar w:top="1260" w:right="1855" w:bottom="990" w:left="1620" w:header="720" w:footer="1749" w:gutter="0"/>
       <w:pgNumType w:start="1"/>
       <w:cols w:space="720"/>
     </w:sectPr>
@@ -10313,7 +10365,7 @@
         <w:noProof/>
         <w:sz w:val="20"/>
       </w:rPr>
-      <w:t>16</w:t>
+      <w:t>21</w:t>
     </w:r>
     <w:r>
       <w:rPr>
@@ -14502,7 +14554,7 @@
 </file>
 
 <file path=customXml/itemProps1.xml><?xml version="1.0" encoding="utf-8"?>
-<ds:datastoreItem xmlns:ds="http://schemas.openxmlformats.org/officeDocument/2006/customXml" ds:itemID="{F0FEFFF8-EEBE-4E60-AC5C-1C9D865F3297}">
+<ds:datastoreItem xmlns:ds="http://schemas.openxmlformats.org/officeDocument/2006/customXml" ds:itemID="{27014D94-EC95-4EC8-9EB7-AEECE56180B2}">
   <ds:schemaRefs>
     <ds:schemaRef ds:uri="http://schemas.openxmlformats.org/officeDocument/2006/bibliography"/>
   </ds:schemaRefs>

</xml_diff>

<commit_message>
Activity diagrams updated in doc
</commit_message>
<xml_diff>
--- a/Documents/Word Documents (Raw and latest)/Architecture Description.docx
+++ b/Documents/Word Documents (Raw and latest)/Architecture Description.docx
@@ -1493,27 +1493,23 @@
         <w:jc w:val="both"/>
         <w:rPr>
           <w:rFonts w:eastAsia="Century"/>
-          <w:sz w:val="20"/>
-        </w:rPr>
-      </w:pPr>
-      <w:r>
-        <w:rPr>
-          <w:rFonts w:eastAsia="Century"/>
-          <w:sz w:val="20"/>
+        </w:rPr>
+      </w:pPr>
+      <w:r>
+        <w:rPr>
+          <w:rFonts w:eastAsia="Century"/>
         </w:rPr>
         <w:t>There are 4</w:t>
       </w:r>
       <w:r>
         <w:rPr>
           <w:rFonts w:eastAsia="Century"/>
-          <w:sz w:val="20"/>
         </w:rPr>
         <w:t xml:space="preserve"> main stakeholders which take part in the functioning of the system. These </w:t>
       </w:r>
       <w:r>
         <w:rPr>
           <w:rFonts w:eastAsia="Century"/>
-          <w:sz w:val="20"/>
         </w:rPr>
         <w:t>are:</w:t>
       </w:r>
@@ -1525,13 +1521,11 @@
         <w:jc w:val="both"/>
         <w:rPr>
           <w:rFonts w:eastAsia="Century"/>
-          <w:sz w:val="20"/>
-        </w:rPr>
-      </w:pPr>
-      <w:r>
-        <w:rPr>
-          <w:rFonts w:eastAsia="Century"/>
-          <w:sz w:val="20"/>
+        </w:rPr>
+      </w:pPr>
+      <w:r>
+        <w:rPr>
+          <w:rFonts w:eastAsia="Century"/>
         </w:rPr>
         <w:t>Stakeholder 1: General user (Seller)</w:t>
       </w:r>
@@ -1543,13 +1537,11 @@
         <w:jc w:val="both"/>
         <w:rPr>
           <w:rFonts w:eastAsia="Century"/>
-          <w:sz w:val="20"/>
-        </w:rPr>
-      </w:pPr>
-      <w:r>
-        <w:rPr>
-          <w:rFonts w:eastAsia="Century"/>
-          <w:sz w:val="20"/>
+        </w:rPr>
+      </w:pPr>
+      <w:r>
+        <w:rPr>
+          <w:rFonts w:eastAsia="Century"/>
         </w:rPr>
         <w:t>Stakeholder 2: General user (Purchaser)</w:t>
       </w:r>
@@ -1561,13 +1553,11 @@
         <w:jc w:val="both"/>
         <w:rPr>
           <w:rFonts w:eastAsia="Century"/>
-          <w:sz w:val="20"/>
-        </w:rPr>
-      </w:pPr>
-      <w:r>
-        <w:rPr>
-          <w:rFonts w:eastAsia="Century"/>
-          <w:sz w:val="20"/>
+        </w:rPr>
+      </w:pPr>
+      <w:r>
+        <w:rPr>
+          <w:rFonts w:eastAsia="Century"/>
         </w:rPr>
         <w:t>Stakeholder 3: Administrator</w:t>
       </w:r>
@@ -1579,13 +1569,11 @@
         <w:jc w:val="both"/>
         <w:rPr>
           <w:rFonts w:eastAsia="Century"/>
-          <w:sz w:val="20"/>
-        </w:rPr>
-      </w:pPr>
-      <w:r>
-        <w:rPr>
-          <w:rFonts w:eastAsia="Century"/>
-          <w:sz w:val="20"/>
+        </w:rPr>
+      </w:pPr>
+      <w:r>
+        <w:rPr>
+          <w:rFonts w:eastAsia="Century"/>
         </w:rPr>
         <w:t>Stakeholder 4: Owner</w:t>
       </w:r>
@@ -1635,13 +1623,11 @@
         <w:jc w:val="both"/>
         <w:rPr>
           <w:rFonts w:eastAsia="Century"/>
-          <w:sz w:val="20"/>
-        </w:rPr>
-      </w:pPr>
-      <w:r>
-        <w:rPr>
-          <w:rFonts w:eastAsia="Century"/>
-          <w:sz w:val="20"/>
+        </w:rPr>
+      </w:pPr>
+      <w:r>
+        <w:rPr>
+          <w:rFonts w:eastAsia="Century"/>
         </w:rPr>
         <w:t xml:space="preserve">The purpose of the </w:t>
       </w:r>
@@ -1649,7 +1635,6 @@
       <w:r>
         <w:rPr>
           <w:rFonts w:eastAsia="Century"/>
-          <w:sz w:val="20"/>
         </w:rPr>
         <w:t>BorrowMyBooks</w:t>
       </w:r>
@@ -1657,14 +1642,12 @@
       <w:r>
         <w:rPr>
           <w:rFonts w:eastAsia="Century"/>
-          <w:sz w:val="20"/>
         </w:rPr>
         <w:t xml:space="preserve"> system is to create an easy to use platform where people can trade their textbooks. The architecture we have chosen to apply to this system is suitable due to the fact that the system will be developed as a Web application, </w:t>
       </w:r>
       <w:r>
         <w:rPr>
           <w:rFonts w:eastAsia="Century"/>
-          <w:sz w:val="20"/>
         </w:rPr>
         <w:t xml:space="preserve">where the separation of concerns (as supported by the MVC architecture) and the isolation of application logic from the user interface is necessary. </w:t>
       </w:r>
@@ -1676,13 +1659,11 @@
         <w:jc w:val="both"/>
         <w:rPr>
           <w:rFonts w:eastAsia="Century"/>
-          <w:sz w:val="20"/>
-        </w:rPr>
-      </w:pPr>
-      <w:r>
-        <w:rPr>
-          <w:rFonts w:eastAsia="Century"/>
-          <w:sz w:val="20"/>
+        </w:rPr>
+      </w:pPr>
+      <w:r>
+        <w:rPr>
+          <w:rFonts w:eastAsia="Century"/>
         </w:rPr>
         <w:t xml:space="preserve">Furthermore, the Client-server network architecture will be suitable for the functioning of the </w:t>
       </w:r>
@@ -1690,7 +1671,6 @@
       <w:r>
         <w:rPr>
           <w:rFonts w:eastAsia="Century"/>
-          <w:sz w:val="20"/>
         </w:rPr>
         <w:t>BorrowMyBooks</w:t>
       </w:r>
@@ -1698,7 +1678,6 @@
       <w:r>
         <w:rPr>
           <w:rFonts w:eastAsia="Century"/>
-          <w:sz w:val="20"/>
         </w:rPr>
         <w:t xml:space="preserve"> system as the system is mainly based on a large database of data relating to users, administrators and books listed for trading. This architecture will aid in the handling of the database and the communications of each user with it.</w:t>
       </w:r>
@@ -1710,34 +1689,29 @@
         <w:jc w:val="both"/>
         <w:rPr>
           <w:rFonts w:eastAsia="Century"/>
-          <w:sz w:val="20"/>
-        </w:rPr>
-      </w:pPr>
-      <w:r>
-        <w:rPr>
-          <w:rFonts w:eastAsia="Century"/>
-          <w:sz w:val="20"/>
+        </w:rPr>
+      </w:pPr>
+      <w:r>
+        <w:rPr>
+          <w:rFonts w:eastAsia="Century"/>
         </w:rPr>
         <w:t>The feasibility of the system is dependent on the demand which students have for sec</w:t>
       </w:r>
       <w:r>
         <w:rPr>
           <w:rFonts w:eastAsia="Century"/>
-          <w:sz w:val="20"/>
         </w:rPr>
         <w:t xml:space="preserve">ond hand textbooks. At tertiary </w:t>
       </w:r>
       <w:r>
         <w:rPr>
           <w:rFonts w:eastAsia="Century"/>
-          <w:sz w:val="20"/>
         </w:rPr>
         <w:t xml:space="preserve">education level, the demand is high due to the fact that brand new textbooks are expensive, and in some cases, textbooks are only used for 6 months, after which they become useless unless they are sold. This system will therefore make it easier for students to trade their textbook with others which is currently a cumbersome task. The </w:t>
       </w:r>
       <w:r>
         <w:rPr>
           <w:rFonts w:eastAsia="Century"/>
-          <w:sz w:val="20"/>
         </w:rPr>
         <w:t>deployment of the system is feasible.</w:t>
       </w:r>
@@ -1749,13 +1723,11 @@
         <w:jc w:val="both"/>
         <w:rPr>
           <w:rFonts w:eastAsia="Century"/>
-          <w:sz w:val="20"/>
-        </w:rPr>
-      </w:pPr>
-      <w:r>
-        <w:rPr>
-          <w:rFonts w:eastAsia="Century"/>
-          <w:sz w:val="20"/>
+        </w:rPr>
+      </w:pPr>
+      <w:r>
+        <w:rPr>
+          <w:rFonts w:eastAsia="Century"/>
         </w:rPr>
         <w:t xml:space="preserve">There are few risk factors involved for the stakeholders of the system. The system will include password protection for the users, namely password salting, which will minimize the risk of user accounts being hacked into. </w:t>
       </w:r>
@@ -1767,20 +1739,17 @@
         <w:jc w:val="both"/>
         <w:rPr>
           <w:rFonts w:eastAsia="Century"/>
-          <w:sz w:val="20"/>
-        </w:rPr>
-      </w:pPr>
-      <w:r>
-        <w:rPr>
-          <w:rFonts w:eastAsia="Century"/>
-          <w:sz w:val="20"/>
+        </w:rPr>
+      </w:pPr>
+      <w:r>
+        <w:rPr>
+          <w:rFonts w:eastAsia="Century"/>
         </w:rPr>
         <w:t>Furthermore</w:t>
       </w:r>
       <w:r>
         <w:rPr>
           <w:rFonts w:eastAsia="Century"/>
-          <w:sz w:val="20"/>
         </w:rPr>
         <w:t>, users will not be requested to submit financial data, such as credit card numbers and bank details. No transaction handling will be done through the system, it is solely developed for the location and transferal of textbooks between pupils.</w:t>
       </w:r>
@@ -1792,20 +1761,18 @@
         <w:jc w:val="both"/>
         <w:rPr>
           <w:rFonts w:eastAsia="Century"/>
-          <w:sz w:val="20"/>
-        </w:rPr>
-      </w:pPr>
-      <w:r>
-        <w:rPr>
-          <w:rFonts w:eastAsia="Century"/>
-          <w:sz w:val="20"/>
-        </w:rPr>
+        </w:rPr>
+      </w:pPr>
+      <w:r>
+        <w:rPr>
+          <w:rFonts w:eastAsia="Century"/>
+        </w:rPr>
+        <w:lastRenderedPageBreak/>
         <w:t xml:space="preserve">The maintenance of the system will be carried out by the main developers, who will make sure that the system runs fluidly, </w:t>
       </w:r>
       <w:r>
         <w:rPr>
           <w:rFonts w:eastAsia="Century"/>
-          <w:sz w:val="20"/>
         </w:rPr>
         <w:t>any bugs are eliminated and that database communications are fast and reliable.</w:t>
       </w:r>
@@ -1817,15 +1784,12 @@
         <w:jc w:val="both"/>
         <w:rPr>
           <w:rFonts w:eastAsia="Century"/>
-          <w:sz w:val="20"/>
-        </w:rPr>
-      </w:pPr>
-      <w:r>
-        <w:rPr>
-          <w:rFonts w:eastAsia="Century"/>
-          <w:sz w:val="20"/>
-        </w:rPr>
-        <w:lastRenderedPageBreak/>
+        </w:rPr>
+      </w:pPr>
+      <w:r>
+        <w:rPr>
+          <w:rFonts w:eastAsia="Century"/>
+        </w:rPr>
         <w:t xml:space="preserve">Lastly, the evolution of the system will depend on the future requirements of its users. </w:t>
       </w:r>
     </w:p>
@@ -1836,7 +1800,6 @@
         <w:jc w:val="both"/>
         <w:rPr>
           <w:rFonts w:eastAsia="Century"/>
-          <w:sz w:val="20"/>
         </w:rPr>
       </w:pPr>
     </w:p>
@@ -1847,13 +1810,11 @@
         <w:jc w:val="both"/>
         <w:rPr>
           <w:rFonts w:eastAsia="Century"/>
-          <w:sz w:val="20"/>
-        </w:rPr>
-      </w:pPr>
-      <w:r>
-        <w:rPr>
-          <w:rFonts w:eastAsia="Century"/>
-          <w:sz w:val="20"/>
+        </w:rPr>
+      </w:pPr>
+      <w:r>
+        <w:rPr>
+          <w:rFonts w:eastAsia="Century"/>
         </w:rPr>
         <w:t>The main concerns are laid out as follows:</w:t>
       </w:r>
@@ -1865,7 +1826,6 @@
         <w:jc w:val="both"/>
         <w:rPr>
           <w:rFonts w:eastAsia="Century"/>
-          <w:sz w:val="20"/>
         </w:rPr>
       </w:pPr>
     </w:p>
@@ -1881,13 +1841,11 @@
         <w:jc w:val="both"/>
         <w:rPr>
           <w:rFonts w:eastAsia="Century"/>
-          <w:sz w:val="20"/>
-        </w:rPr>
-      </w:pPr>
-      <w:r>
-        <w:rPr>
-          <w:rFonts w:eastAsia="Century"/>
-          <w:sz w:val="20"/>
+        </w:rPr>
+      </w:pPr>
+      <w:r>
+        <w:rPr>
+          <w:rFonts w:eastAsia="Century"/>
         </w:rPr>
         <w:t>CN1: All users must be able to log in to the system in a secure manner.</w:t>
       </w:r>
@@ -1904,13 +1862,11 @@
         <w:jc w:val="both"/>
         <w:rPr>
           <w:rFonts w:eastAsia="Century"/>
-          <w:sz w:val="20"/>
-        </w:rPr>
-      </w:pPr>
-      <w:r>
-        <w:rPr>
-          <w:rFonts w:eastAsia="Century"/>
-          <w:sz w:val="20"/>
+        </w:rPr>
+      </w:pPr>
+      <w:r>
+        <w:rPr>
+          <w:rFonts w:eastAsia="Century"/>
         </w:rPr>
         <w:t>CN2: An administrator must be able to log in to the system with their credentials which will grant them access to admin functionality.</w:t>
       </w:r>
@@ -1927,13 +1883,11 @@
         <w:jc w:val="both"/>
         <w:rPr>
           <w:rFonts w:eastAsia="Century"/>
-          <w:sz w:val="20"/>
-        </w:rPr>
-      </w:pPr>
-      <w:r>
-        <w:rPr>
-          <w:rFonts w:eastAsia="Century"/>
-          <w:sz w:val="20"/>
+        </w:rPr>
+      </w:pPr>
+      <w:r>
+        <w:rPr>
+          <w:rFonts w:eastAsia="Century"/>
         </w:rPr>
         <w:t>CN3: An unregistered user must be able to sign up through the system’s sign up page.</w:t>
       </w:r>
@@ -1950,27 +1904,23 @@
         <w:jc w:val="both"/>
         <w:rPr>
           <w:rFonts w:eastAsia="Century"/>
-          <w:sz w:val="20"/>
-        </w:rPr>
-      </w:pPr>
-      <w:r>
-        <w:rPr>
-          <w:rFonts w:eastAsia="Century"/>
-          <w:sz w:val="20"/>
+        </w:rPr>
+      </w:pPr>
+      <w:r>
+        <w:rPr>
+          <w:rFonts w:eastAsia="Century"/>
         </w:rPr>
         <w:t xml:space="preserve">CN4: </w:t>
       </w:r>
       <w:r>
         <w:rPr>
           <w:rFonts w:eastAsia="Century"/>
-          <w:sz w:val="20"/>
         </w:rPr>
         <w:t>Any</w:t>
       </w:r>
       <w:r>
         <w:rPr>
           <w:rFonts w:eastAsia="Century"/>
-          <w:sz w:val="20"/>
         </w:rPr>
         <w:t xml:space="preserve"> user on the system must be able to browse available books, their prices and descriptions.</w:t>
       </w:r>
@@ -1987,34 +1937,29 @@
         <w:jc w:val="both"/>
         <w:rPr>
           <w:rFonts w:eastAsia="Century"/>
-          <w:sz w:val="20"/>
-        </w:rPr>
-      </w:pPr>
-      <w:r>
-        <w:rPr>
-          <w:rFonts w:eastAsia="Century"/>
-          <w:sz w:val="20"/>
+        </w:rPr>
+      </w:pPr>
+      <w:r>
+        <w:rPr>
+          <w:rFonts w:eastAsia="Century"/>
         </w:rPr>
         <w:t xml:space="preserve">CN5: </w:t>
       </w:r>
       <w:r>
         <w:rPr>
           <w:rFonts w:eastAsia="Century"/>
-          <w:sz w:val="20"/>
         </w:rPr>
         <w:t xml:space="preserve">A seller on the system </w:t>
       </w:r>
       <w:r>
         <w:rPr>
           <w:rFonts w:eastAsia="Century"/>
-          <w:sz w:val="20"/>
         </w:rPr>
         <w:t>must be able to upload a book which they wish to trade and provide all relevant details for the book.</w:t>
       </w:r>
       <w:r>
         <w:rPr>
           <w:rFonts w:eastAsia="Century"/>
-          <w:sz w:val="20"/>
         </w:rPr>
         <w:t xml:space="preserve"> </w:t>
       </w:r>
@@ -2031,13 +1976,11 @@
         <w:jc w:val="both"/>
         <w:rPr>
           <w:rFonts w:eastAsia="Century"/>
-          <w:sz w:val="20"/>
-        </w:rPr>
-      </w:pPr>
-      <w:r>
-        <w:rPr>
-          <w:rFonts w:eastAsia="Century"/>
-          <w:sz w:val="20"/>
+        </w:rPr>
+      </w:pPr>
+      <w:r>
+        <w:rPr>
+          <w:rFonts w:eastAsia="Century"/>
         </w:rPr>
         <w:t>CN6: A purchaser on the system must be able to browse all available books and view their relevant details through the explore page.</w:t>
       </w:r>
@@ -2054,13 +1997,11 @@
         <w:jc w:val="both"/>
         <w:rPr>
           <w:rFonts w:eastAsia="Century"/>
-          <w:sz w:val="20"/>
-        </w:rPr>
-      </w:pPr>
-      <w:r>
-        <w:rPr>
-          <w:rFonts w:eastAsia="Century"/>
-          <w:sz w:val="20"/>
+        </w:rPr>
+      </w:pPr>
+      <w:r>
+        <w:rPr>
+          <w:rFonts w:eastAsia="Century"/>
         </w:rPr>
         <w:t>CN7: A purchaser on the system must be able to search for a specific book on the system through the built in search engine.</w:t>
       </w:r>
@@ -2077,27 +2018,23 @@
         <w:jc w:val="both"/>
         <w:rPr>
           <w:rFonts w:eastAsia="Century"/>
-          <w:sz w:val="20"/>
-        </w:rPr>
-      </w:pPr>
-      <w:r>
-        <w:rPr>
-          <w:rFonts w:eastAsia="Century"/>
-          <w:sz w:val="20"/>
+        </w:rPr>
+      </w:pPr>
+      <w:r>
+        <w:rPr>
+          <w:rFonts w:eastAsia="Century"/>
         </w:rPr>
         <w:t>CN8: A purchaser</w:t>
       </w:r>
       <w:r>
         <w:rPr>
           <w:rFonts w:eastAsia="Century"/>
-          <w:sz w:val="20"/>
         </w:rPr>
         <w:t xml:space="preserve"> must be able to perform a successful transaction on the system </w:t>
       </w:r>
       <w:r>
         <w:rPr>
           <w:rFonts w:eastAsia="Century"/>
-          <w:sz w:val="20"/>
         </w:rPr>
         <w:t>for a book which they are interested in purchasing.</w:t>
       </w:r>
@@ -2114,20 +2051,17 @@
         <w:jc w:val="both"/>
         <w:rPr>
           <w:rFonts w:eastAsia="Century"/>
-          <w:sz w:val="20"/>
-        </w:rPr>
-      </w:pPr>
-      <w:r>
-        <w:rPr>
-          <w:rFonts w:eastAsia="Century"/>
-          <w:sz w:val="20"/>
+        </w:rPr>
+      </w:pPr>
+      <w:r>
+        <w:rPr>
+          <w:rFonts w:eastAsia="Century"/>
         </w:rPr>
         <w:t>CN9: A seller</w:t>
       </w:r>
       <w:r>
         <w:rPr>
           <w:rFonts w:eastAsia="Century"/>
-          <w:sz w:val="20"/>
         </w:rPr>
         <w:t xml:space="preserve"> must be able to view transaction requests for books which they are selling and accept or reject them.</w:t>
       </w:r>
@@ -2144,13 +2078,11 @@
         <w:jc w:val="both"/>
         <w:rPr>
           <w:rFonts w:eastAsia="Century"/>
-          <w:sz w:val="20"/>
-        </w:rPr>
-      </w:pPr>
-      <w:r>
-        <w:rPr>
-          <w:rFonts w:eastAsia="Century"/>
-          <w:sz w:val="20"/>
+        </w:rPr>
+      </w:pPr>
+      <w:r>
+        <w:rPr>
+          <w:rFonts w:eastAsia="Century"/>
         </w:rPr>
         <w:t>CN10: A user of the system must be able to report another user for bad conduct through the site’s functionality.</w:t>
       </w:r>
@@ -2167,13 +2099,11 @@
         <w:jc w:val="both"/>
         <w:rPr>
           <w:rFonts w:eastAsia="Century"/>
-          <w:sz w:val="20"/>
-        </w:rPr>
-      </w:pPr>
-      <w:r>
-        <w:rPr>
-          <w:rFonts w:eastAsia="Century"/>
-          <w:sz w:val="20"/>
+        </w:rPr>
+      </w:pPr>
+      <w:r>
+        <w:rPr>
+          <w:rFonts w:eastAsia="Century"/>
         </w:rPr>
         <w:t xml:space="preserve">CN11: An administrator must be able to view and act upon any reports made relating to bad user conduct. </w:t>
       </w:r>
@@ -2190,27 +2120,23 @@
         <w:jc w:val="both"/>
         <w:rPr>
           <w:rFonts w:eastAsia="Century"/>
-          <w:sz w:val="20"/>
-        </w:rPr>
-      </w:pPr>
-      <w:r>
-        <w:rPr>
-          <w:rFonts w:eastAsia="Century"/>
-          <w:sz w:val="20"/>
+        </w:rPr>
+      </w:pPr>
+      <w:r>
+        <w:rPr>
+          <w:rFonts w:eastAsia="Century"/>
         </w:rPr>
         <w:t>CN12: An administrator must be able to view all transactions made for all books through the system and sort out any issues which may arise which are beyond the control of the purchaser and</w:t>
       </w:r>
       <w:r>
         <w:rPr>
           <w:rFonts w:eastAsia="Century"/>
-          <w:sz w:val="20"/>
         </w:rPr>
         <w:t xml:space="preserve"> seller, and are system-related</w:t>
       </w:r>
       <w:r>
         <w:rPr>
           <w:rFonts w:eastAsia="Century"/>
-          <w:sz w:val="20"/>
         </w:rPr>
         <w:t>.</w:t>
       </w:r>
@@ -2223,7 +2149,6 @@
         <w:jc w:val="both"/>
         <w:rPr>
           <w:rFonts w:eastAsia="Century"/>
-          <w:sz w:val="20"/>
         </w:rPr>
       </w:pPr>
     </w:p>
@@ -2306,7 +2231,6 @@
         <w:rPr>
           <w:rFonts w:ascii="Calibri" w:hAnsi="Calibri" w:cs="Calibri"/>
         </w:rPr>
-        <w:lastRenderedPageBreak/>
         <w:t>2.3</w:t>
       </w:r>
       <w:r>
@@ -2325,14 +2249,12 @@
         <w:rPr>
           <w:rFonts w:eastAsia="Cambria"/>
           <w:color w:val="auto"/>
-          <w:sz w:val="20"/>
         </w:rPr>
       </w:pPr>
       <w:r>
         <w:rPr>
           <w:rFonts w:eastAsia="Cambria"/>
           <w:color w:val="auto"/>
-          <w:sz w:val="20"/>
         </w:rPr>
         <w:t>The table below depicts the relationship between the various stakeholders in the system and the concerns which they directly relate to them.</w:t>
       </w:r>
@@ -3573,6 +3495,7 @@
           <w:b/>
           <w:sz w:val="41"/>
         </w:rPr>
+        <w:lastRenderedPageBreak/>
         <w:t>Chapter 3</w:t>
       </w:r>
     </w:p>
@@ -3589,7 +3512,6 @@
         <w:rPr>
           <w:rFonts w:ascii="Calibri" w:hAnsi="Calibri" w:cs="Calibri"/>
         </w:rPr>
-        <w:lastRenderedPageBreak/>
         <w:t>Viewpoints+</w:t>
       </w:r>
     </w:p>
@@ -3900,6 +3822,7 @@
         </w:numPr>
       </w:pPr>
       <w:r>
+        <w:lastRenderedPageBreak/>
         <w:t>Monitor the performance of the system and make sure that any bugs which may arise are eradicated.</w:t>
       </w:r>
     </w:p>
@@ -3932,7 +3855,6 @@
         <w:ind w:left="720"/>
       </w:pPr>
       <w:r>
-        <w:lastRenderedPageBreak/>
         <w:t xml:space="preserve">Storing all information of users who are signed up on the system in a secure way. </w:t>
       </w:r>
     </w:p>
@@ -4122,6 +4044,7 @@
         <w:rPr>
           <w:rFonts w:ascii="Calibri" w:hAnsi="Calibri" w:cs="Calibri"/>
         </w:rPr>
+        <w:lastRenderedPageBreak/>
         <w:t xml:space="preserve">3.2 </w:t>
       </w:r>
       <w:r>
@@ -4220,7 +4143,6 @@
           <w:rFonts w:ascii="Calibri" w:hAnsi="Calibri" w:cs="Calibri"/>
           <w:sz w:val="29"/>
         </w:rPr>
-        <w:lastRenderedPageBreak/>
         <w:t>3.2.2</w:t>
       </w:r>
       <w:r>
@@ -4430,6 +4352,11 @@
     <w:p>
       <w:pPr>
         <w:spacing w:after="500" w:line="265" w:lineRule="auto"/>
+      </w:pPr>
+    </w:p>
+    <w:p>
+      <w:pPr>
+        <w:spacing w:after="500" w:line="265" w:lineRule="auto"/>
         <w:rPr>
           <w:u w:val="single"/>
         </w:rPr>
@@ -4438,6 +4365,7 @@
         <w:rPr>
           <w:u w:val="single"/>
         </w:rPr>
+        <w:lastRenderedPageBreak/>
         <w:t>Primary interactions of the functional elements:</w:t>
       </w:r>
     </w:p>
@@ -4470,7 +4398,6 @@
           <w:rFonts w:ascii="Calibri" w:hAnsi="Calibri" w:cs="Calibri"/>
           <w:sz w:val="24"/>
         </w:rPr>
-        <w:lastRenderedPageBreak/>
         <w:t>3.2.4</w:t>
       </w:r>
       <w:r>
@@ -4589,6 +4516,7 @@
           <w:rFonts w:ascii="Calibri" w:hAnsi="Calibri" w:cs="Calibri"/>
           <w:sz w:val="29"/>
         </w:rPr>
+        <w:lastRenderedPageBreak/>
         <w:t>3.4</w:t>
       </w:r>
       <w:r>
@@ -4759,7 +4687,6 @@
         <w:rPr>
           <w:rFonts w:eastAsia="Century"/>
         </w:rPr>
-        <w:lastRenderedPageBreak/>
         <w:t>T</w:t>
       </w:r>
       <w:r>
@@ -4808,18 +4735,8 @@
         <w:jc w:val="both"/>
         <w:rPr>
           <w:rFonts w:eastAsia="Century"/>
-          <w:sz w:val="18"/>
-          <w:u w:val="single"/>
-        </w:rPr>
-      </w:pPr>
-      <w:r>
-        <w:rPr>
-          <w:rFonts w:eastAsia="Century"/>
-          <w:sz w:val="18"/>
-          <w:u w:val="single"/>
-        </w:rPr>
-        <w:t>Conventions:</w:t>
-      </w:r>
+        </w:rPr>
+      </w:pPr>
     </w:p>
     <w:p>
       <w:pPr>
@@ -4829,8 +4746,17 @@
         <w:rPr>
           <w:rFonts w:eastAsia="Century"/>
           <w:sz w:val="18"/>
-        </w:rPr>
-      </w:pPr>
+          <w:u w:val="single"/>
+        </w:rPr>
+      </w:pPr>
+      <w:r>
+        <w:rPr>
+          <w:rFonts w:eastAsia="Century"/>
+          <w:sz w:val="18"/>
+          <w:u w:val="single"/>
+        </w:rPr>
+        <w:t>Conventions:</w:t>
+      </w:r>
     </w:p>
     <w:p>
       <w:pPr>
@@ -5156,6 +5082,7 @@
         <w:rPr>
           <w:rFonts w:ascii="Calibri" w:hAnsi="Calibri" w:cs="Calibri"/>
         </w:rPr>
+        <w:lastRenderedPageBreak/>
         <w:t xml:space="preserve">I) Model kind languages or notations </w:t>
       </w:r>
       <w:r>
@@ -5472,7 +5399,6 @@
           <w:rFonts w:eastAsia="Century"/>
           <w:sz w:val="14"/>
         </w:rPr>
-        <w:lastRenderedPageBreak/>
         <w:t>NOTE</w:t>
       </w:r>
       <w:r>
@@ -5904,6 +5830,7 @@
           <w:rFonts w:eastAsia="Century"/>
           <w:sz w:val="18"/>
         </w:rPr>
+        <w:lastRenderedPageBreak/>
         <w:t xml:space="preserve">See </w:t>
       </w:r>
       <w:r>
@@ -6155,15 +6082,7 @@
           <w:rFonts w:eastAsia="Century"/>
           <w:sz w:val="18"/>
         </w:rPr>
-        <w:t xml:space="preserve">which contains the actions available </w:t>
-      </w:r>
-      <w:r>
-        <w:rPr>
-          <w:rFonts w:eastAsia="Century"/>
-          <w:sz w:val="18"/>
-        </w:rPr>
-        <w:lastRenderedPageBreak/>
-        <w:t xml:space="preserve">to the developer to build a specification; </w:t>
+        <w:t xml:space="preserve">which contains the actions available to the developer to build a specification; </w:t>
       </w:r>
       <w:r>
         <w:rPr>
@@ -6429,6 +6348,7 @@
           <w:rFonts w:ascii="Calibri" w:hAnsi="Calibri" w:cs="Calibri"/>
           <w:sz w:val="29"/>
         </w:rPr>
+        <w:lastRenderedPageBreak/>
         <w:t>3.10</w:t>
       </w:r>
       <w:r>
@@ -6628,7 +6548,6 @@
         <w:jc w:val="both"/>
       </w:pPr>
       <w:r>
-        <w:lastRenderedPageBreak/>
         <w:pict>
           <v:shapetype id="_x0000_t75" coordsize="21600,21600" o:spt="75" o:preferrelative="t" path="m@4@5l@4@11@9@11@9@5xe" filled="f" stroked="f">
             <v:stroke joinstyle="miter"/>
@@ -6671,6 +6590,7 @@
         <w:ind w:left="-5" w:hanging="10"/>
       </w:pPr>
       <w:r>
+        <w:lastRenderedPageBreak/>
         <w:t>The database structure has been designed in such a way that ensures all necessary and relevant information to the Borrow My Books system is stored and accessible. This is a key feature in the system to guarantee the successful operation of the Borrow My Books system.</w:t>
       </w:r>
     </w:p>
@@ -6827,7 +6747,103 @@
       <w:r>
         <w:pict>
           <v:shape id="_x0000_i1027" type="#_x0000_t75" style="width:438.1pt;height:607.9pt">
-            <v:imagedata r:id="rId26" o:title="BorrowMyBooksSignupActivityDraw.io"/>
+            <v:imagedata r:id="rId26" o:title="BorrowMyBooksSignupActivityDraw"/>
+          </v:shape>
+        </w:pict>
+      </w:r>
+    </w:p>
+    <w:p>
+      <w:pPr>
+        <w:spacing w:after="151" w:line="265" w:lineRule="auto"/>
+        <w:ind w:left="-5" w:hanging="10"/>
+        <w:rPr>
+          <w:color w:val="FF0000"/>
+        </w:rPr>
+      </w:pPr>
+      <w:r>
+        <w:rPr>
+          <w:b/>
+        </w:rPr>
+        <w:lastRenderedPageBreak/>
+        <w:t>4.1.3.3</w:t>
+      </w:r>
+      <w:r>
+        <w:t xml:space="preserve"> </w:t>
+      </w:r>
+      <w:r>
+        <w:rPr>
+          <w:color w:val="FF0000"/>
+        </w:rPr>
+        <w:t>Upload Book Activity Diagram</w:t>
+      </w:r>
+    </w:p>
+    <w:p>
+      <w:pPr>
+        <w:spacing w:after="151" w:line="265" w:lineRule="auto"/>
+        <w:ind w:left="-5" w:hanging="10"/>
+      </w:pPr>
+      <w:r>
+        <w:t>The user, system and database server are initially in an idle state. The user then r</w:t>
+      </w:r>
+      <w:r>
+        <w:t>equests to upload a book and the</w:t>
+      </w:r>
+      <w:r>
+        <w:t>y are redirected to the upload book page. Onc</w:t>
+      </w:r>
+      <w:r>
+        <w:t>e they enter the information, the details are</w:t>
+      </w:r>
+      <w:r>
+        <w:t xml:space="preserve"> processed</w:t>
+      </w:r>
+      <w:r>
+        <w:t xml:space="preserve"> </w:t>
+      </w:r>
+      <w:r>
+        <w:t xml:space="preserve">by the system as a new command in the command queue. The command is dispatched to the worker thread and a new book object is constructed. A </w:t>
+      </w:r>
+      <w:proofErr w:type="spellStart"/>
+      <w:r>
+        <w:t>bookId</w:t>
+      </w:r>
+      <w:proofErr w:type="spellEnd"/>
+      <w:r>
+        <w:t xml:space="preserve"> is generated and the book’s details are posted to the database. The user is then redirected to the new book’s page. </w:t>
+      </w:r>
+    </w:p>
+    <w:p>
+      <w:pPr>
+        <w:spacing w:after="151" w:line="265" w:lineRule="auto"/>
+        <w:ind w:left="-5" w:hanging="10"/>
+      </w:pPr>
+      <w:bookmarkStart w:id="0" w:name="_GoBack"/>
+      <w:bookmarkEnd w:id="0"/>
+    </w:p>
+    <w:p>
+      <w:pPr>
+        <w:spacing w:after="151" w:line="265" w:lineRule="auto"/>
+        <w:rPr>
+          <w:color w:val="FF0000"/>
+        </w:rPr>
+      </w:pPr>
+    </w:p>
+    <w:p>
+      <w:pPr>
+        <w:spacing w:after="151" w:line="265" w:lineRule="auto"/>
+        <w:ind w:left="-5" w:hanging="10"/>
+        <w:rPr>
+          <w:color w:val="FF0000"/>
+        </w:rPr>
+      </w:pPr>
+      <w:r>
+        <w:rPr>
+          <w:b/>
+        </w:rPr>
+        <w:lastRenderedPageBreak/>
+        <w:pict>
+          <v:shape id="_x0000_i1028" type="#_x0000_t75" style="width:438.1pt;height:607.9pt">
+            <v:imagedata r:id="rId27" o:title="BorrowMyBooksUploadBookActivityDraw"/>
           </v:shape>
         </w:pict>
       </w:r>
@@ -6987,8 +7003,6 @@
         <w:ind w:left="-5" w:right="821" w:hanging="10"/>
         <w:jc w:val="both"/>
       </w:pPr>
-      <w:bookmarkStart w:id="0" w:name="_GoBack"/>
-      <w:bookmarkEnd w:id="0"/>
     </w:p>
     <w:p>
       <w:pPr>
@@ -8012,7 +8026,7 @@
         </w:rPr>
         <w:t xml:space="preserve">: </w:t>
       </w:r>
-      <w:hyperlink r:id="rId27">
+      <w:hyperlink r:id="rId28">
         <w:r>
           <w:rPr>
             <w:color w:val="E72582"/>
@@ -8027,7 +8041,7 @@
         <w:spacing w:after="0" w:line="265" w:lineRule="auto"/>
         <w:ind w:left="309" w:hanging="10"/>
       </w:pPr>
-      <w:hyperlink r:id="rId28">
+      <w:hyperlink r:id="rId29">
         <w:r>
           <w:rPr>
             <w:color w:val="E72582"/>
@@ -8036,7 +8050,7 @@
           <w:t>10.017</w:t>
         </w:r>
       </w:hyperlink>
-      <w:hyperlink r:id="rId29">
+      <w:hyperlink r:id="rId30">
         <w:r>
           <w:rPr>
             <w:rFonts w:eastAsia="Century"/>
@@ -10291,9 +10305,9 @@
       </w:r>
     </w:p>
     <w:sectPr>
-      <w:footerReference w:type="even" r:id="rId30"/>
-      <w:footerReference w:type="default" r:id="rId31"/>
-      <w:footerReference w:type="first" r:id="rId32"/>
+      <w:footerReference w:type="even" r:id="rId31"/>
+      <w:footerReference w:type="default" r:id="rId32"/>
+      <w:footerReference w:type="first" r:id="rId33"/>
       <w:pgSz w:w="12240" w:h="15840"/>
       <w:pgMar w:top="1260" w:right="1855" w:bottom="990" w:left="1620" w:header="720" w:footer="1749" w:gutter="0"/>
       <w:pgNumType w:start="1"/>
@@ -10386,7 +10400,7 @@
         <w:noProof/>
         <w:sz w:val="20"/>
       </w:rPr>
-      <w:t>23</w:t>
+      <w:t>26</w:t>
     </w:r>
     <w:r>
       <w:rPr>
@@ -14575,7 +14589,7 @@
 </file>
 
 <file path=customXml/itemProps1.xml><?xml version="1.0" encoding="utf-8"?>
-<ds:datastoreItem xmlns:ds="http://schemas.openxmlformats.org/officeDocument/2006/customXml" ds:itemID="{330C9C74-6942-4953-8BCF-9A578B6CD8EB}">
+<ds:datastoreItem xmlns:ds="http://schemas.openxmlformats.org/officeDocument/2006/customXml" ds:itemID="{84EEB1CA-BB11-4FFB-989A-C085223A7337}">
   <ds:schemaRefs>
     <ds:schemaRef ds:uri="http://schemas.openxmlformats.org/officeDocument/2006/bibliography"/>
   </ds:schemaRefs>

</xml_diff>

<commit_message>
views & viewpoints edited
</commit_message>
<xml_diff>
--- a/Documents/Word Documents (Raw and latest)/Architecture Description.docx
+++ b/Documents/Word Documents (Raw and latest)/Architecture Description.docx
@@ -3487,6 +3487,16 @@
     <w:p>
       <w:pPr>
         <w:spacing w:after="627" w:line="260" w:lineRule="auto"/>
+        <w:rPr>
+          <w:rFonts w:eastAsia="Century"/>
+          <w:b/>
+          <w:sz w:val="32"/>
+        </w:rPr>
+      </w:pPr>
+    </w:p>
+    <w:p>
+      <w:pPr>
+        <w:spacing w:after="627" w:line="260" w:lineRule="auto"/>
         <w:ind w:left="-5"/>
       </w:pPr>
       <w:r>
@@ -3495,6 +3505,7 @@
           <w:b/>
           <w:sz w:val="41"/>
         </w:rPr>
+        <w:lastRenderedPageBreak/>
         <w:t>Chapter 3</w:t>
       </w:r>
     </w:p>
@@ -3511,7 +3522,6 @@
         <w:rPr>
           <w:rFonts w:ascii="Calibri" w:hAnsi="Calibri" w:cs="Calibri"/>
         </w:rPr>
-        <w:lastRenderedPageBreak/>
         <w:t>Viewpoints+</w:t>
       </w:r>
     </w:p>
@@ -3839,6 +3849,7 @@
     </w:p>
     <w:p>
       <w:r>
+        <w:lastRenderedPageBreak/>
         <w:t>M</w:t>
       </w:r>
       <w:r>
@@ -3866,7 +3877,6 @@
         <w:ind w:left="720"/>
       </w:pPr>
       <w:r>
-        <w:lastRenderedPageBreak/>
         <w:t xml:space="preserve">Storing all information of users who are signed up on the system in a secure way. </w:t>
       </w:r>
     </w:p>
@@ -4041,6 +4051,21 @@
         <w:pStyle w:val="ListParagraph"/>
       </w:pPr>
     </w:p>
+    <w:p>
+      <w:pPr>
+        <w:pStyle w:val="ListParagraph"/>
+      </w:pPr>
+    </w:p>
+    <w:p>
+      <w:pPr>
+        <w:pStyle w:val="ListParagraph"/>
+      </w:pPr>
+    </w:p>
+    <w:p>
+      <w:pPr>
+        <w:pStyle w:val="ListParagraph"/>
+      </w:pPr>
+    </w:p>
     <w:p/>
     <w:p/>
     <w:p>
@@ -4056,6 +4081,7 @@
         <w:rPr>
           <w:rFonts w:ascii="Calibri" w:hAnsi="Calibri" w:cs="Calibri"/>
         </w:rPr>
+        <w:lastRenderedPageBreak/>
         <w:t xml:space="preserve">3.2 </w:t>
       </w:r>
       <w:r>
@@ -4144,7 +4170,6 @@
           <w:rFonts w:ascii="Calibri" w:hAnsi="Calibri" w:cs="Calibri"/>
           <w:sz w:val="29"/>
         </w:rPr>
-        <w:lastRenderedPageBreak/>
         <w:t>3.2.2</w:t>
       </w:r>
       <w:r>
@@ -4385,6 +4410,7 @@
         <w:rPr>
           <w:u w:val="single"/>
         </w:rPr>
+        <w:lastRenderedPageBreak/>
         <w:t>Primary interactions of the functional elements:</w:t>
       </w:r>
     </w:p>
@@ -4417,7 +4443,6 @@
           <w:rFonts w:ascii="Calibri" w:hAnsi="Calibri" w:cs="Calibri"/>
           <w:sz w:val="24"/>
         </w:rPr>
-        <w:lastRenderedPageBreak/>
         <w:t>3.2.4</w:t>
       </w:r>
       <w:r>
@@ -4508,12 +4533,18 @@
           <w:rFonts w:ascii="Calibri" w:hAnsi="Calibri" w:cs="Calibri"/>
         </w:rPr>
       </w:pPr>
-      <w:proofErr w:type="gramStart"/>
       <w:r>
         <w:rPr>
           <w:rFonts w:ascii="Calibri" w:hAnsi="Calibri" w:cs="Calibri"/>
         </w:rPr>
-        <w:t xml:space="preserve">3.2  </w:t>
+        <w:lastRenderedPageBreak/>
+        <w:t>3.3</w:t>
+      </w:r>
+      <w:r>
+        <w:rPr>
+          <w:rFonts w:ascii="Calibri" w:hAnsi="Calibri" w:cs="Calibri"/>
+        </w:rPr>
+        <w:t xml:space="preserve"> </w:t>
       </w:r>
       <w:r>
         <w:rPr>
@@ -4522,17 +4553,7 @@
           <w:i/>
           <w:color w:val="E4322B"/>
         </w:rPr>
-        <w:t>Development</w:t>
-      </w:r>
-      <w:proofErr w:type="gramEnd"/>
-      <w:r>
-        <w:rPr>
-          <w:rFonts w:ascii="Calibri" w:eastAsia="Cambria" w:hAnsi="Calibri" w:cs="Calibri"/>
-          <w:b w:val="0"/>
-          <w:i/>
-          <w:color w:val="E4322B"/>
-        </w:rPr>
-        <w:t xml:space="preserve"> viewpoint</w:t>
+        <w:t>Development viewpoint</w:t>
       </w:r>
     </w:p>
     <w:p>
@@ -4553,7 +4574,14 @@
           <w:rFonts w:ascii="Calibri" w:hAnsi="Calibri" w:cs="Calibri"/>
           <w:sz w:val="29"/>
         </w:rPr>
-        <w:t>3.2.1</w:t>
+        <w:t>3.3</w:t>
+      </w:r>
+      <w:r>
+        <w:rPr>
+          <w:rFonts w:ascii="Calibri" w:hAnsi="Calibri" w:cs="Calibri"/>
+          <w:sz w:val="29"/>
+        </w:rPr>
+        <w:t>.1</w:t>
       </w:r>
       <w:r>
         <w:rPr>
@@ -4586,7 +4614,14 @@
           <w:rFonts w:ascii="Calibri" w:hAnsi="Calibri" w:cs="Calibri"/>
           <w:sz w:val="29"/>
         </w:rPr>
-        <w:t>3.2.2</w:t>
+        <w:t>3.3</w:t>
+      </w:r>
+      <w:r>
+        <w:rPr>
+          <w:rFonts w:ascii="Calibri" w:hAnsi="Calibri" w:cs="Calibri"/>
+          <w:sz w:val="29"/>
+        </w:rPr>
+        <w:t>.2</w:t>
       </w:r>
       <w:r>
         <w:rPr>
@@ -4615,45 +4650,27 @@
           <w:rFonts w:ascii="Calibri" w:hAnsi="Calibri" w:cs="Calibri"/>
           <w:sz w:val="24"/>
         </w:rPr>
-        <w:t>3.2.3</w:t>
+        <w:t>3.3</w:t>
       </w:r>
       <w:r>
         <w:rPr>
           <w:rFonts w:ascii="Calibri" w:hAnsi="Calibri" w:cs="Calibri"/>
           <w:sz w:val="24"/>
         </w:rPr>
+        <w:t>.3</w:t>
+      </w:r>
+      <w:r>
+        <w:rPr>
+          <w:rFonts w:ascii="Calibri" w:hAnsi="Calibri" w:cs="Calibri"/>
+          <w:sz w:val="24"/>
+        </w:rPr>
         <w:tab/>
         <w:t>Concerns</w:t>
       </w:r>
     </w:p>
     <w:p>
-      <w:pPr>
-        <w:rPr>
-          <w:u w:val="single"/>
-        </w:rPr>
-      </w:pPr>
-      <w:r>
-        <w:rPr>
-          <w:u w:val="single"/>
-        </w:rPr>
-        <w:t>Identity of the system’s functional elements</w:t>
-      </w:r>
-      <w:r>
-        <w:rPr>
-          <w:u w:val="single"/>
-        </w:rPr>
-        <w:t>:</w:t>
-      </w:r>
-    </w:p>
-    <w:p>
-      <w:r>
-        <w:lastRenderedPageBreak/>
-        <w:t>The Borrow My Books system has various elements which lead to its overall functioning.</w:t>
-      </w:r>
-    </w:p>
-    <w:p>
-      <w:r>
-        <w:t>The elements are described below:</w:t>
+      <w:r>
+        <w:t>The following concerns are addressed in the Development View:</w:t>
       </w:r>
     </w:p>
     <w:p>
@@ -4661,155 +4678,97 @@
         <w:pStyle w:val="ListParagraph"/>
         <w:numPr>
           <w:ilvl w:val="0"/>
-          <w:numId w:val="18"/>
+          <w:numId w:val="25"/>
         </w:numPr>
       </w:pPr>
       <w:r>
-        <w:t>A web based interface/browser (on the end user’s side) which allows for:</w:t>
-      </w:r>
-    </w:p>
-    <w:p>
-      <w:pPr>
-        <w:pStyle w:val="ListParagraph"/>
-        <w:numPr>
-          <w:ilvl w:val="1"/>
-          <w:numId w:val="18"/>
-        </w:numPr>
-      </w:pPr>
-      <w:r>
-        <w:t>A general user to interact with the system and its functionality</w:t>
-      </w:r>
-    </w:p>
-    <w:p>
-      <w:pPr>
-        <w:pStyle w:val="ListParagraph"/>
-        <w:numPr>
-          <w:ilvl w:val="1"/>
-          <w:numId w:val="18"/>
-        </w:numPr>
-      </w:pPr>
-      <w:r>
-        <w:t>An administrator to perform administrator-related actions</w:t>
-      </w:r>
+        <w:t xml:space="preserve">Modular </w:t>
+      </w:r>
+      <w:proofErr w:type="spellStart"/>
+      <w:r>
+        <w:t>Organisation</w:t>
+      </w:r>
+      <w:proofErr w:type="spellEnd"/>
     </w:p>
     <w:p>
       <w:pPr>
         <w:pStyle w:val="ListParagraph"/>
         <w:numPr>
           <w:ilvl w:val="0"/>
-          <w:numId w:val="18"/>
+          <w:numId w:val="25"/>
         </w:numPr>
       </w:pPr>
       <w:r>
-        <w:t>A server side system which allows for:</w:t>
+        <w:t>Common Processing</w:t>
       </w:r>
     </w:p>
     <w:p>
       <w:pPr>
         <w:pStyle w:val="ListParagraph"/>
         <w:numPr>
-          <w:ilvl w:val="1"/>
-          <w:numId w:val="18"/>
+          <w:ilvl w:val="0"/>
+          <w:numId w:val="25"/>
         </w:numPr>
       </w:pPr>
-      <w:r>
-        <w:t>The storage of system information and data which can be accessed through the web based interface mentioned above.</w:t>
+      <w:proofErr w:type="spellStart"/>
+      <w:r>
+        <w:t>Standardisation</w:t>
+      </w:r>
+      <w:proofErr w:type="spellEnd"/>
+      <w:r>
+        <w:t xml:space="preserve"> of design</w:t>
       </w:r>
     </w:p>
     <w:p>
       <w:pPr>
         <w:pStyle w:val="ListParagraph"/>
         <w:numPr>
-          <w:ilvl w:val="1"/>
-          <w:numId w:val="18"/>
+          <w:ilvl w:val="0"/>
+          <w:numId w:val="25"/>
         </w:numPr>
       </w:pPr>
-      <w:r>
-        <w:t>The acquisition of the web interface for users to access the system’s full functionality through their web browsers.</w:t>
-      </w:r>
-    </w:p>
-    <w:p>
-      <w:pPr>
-        <w:rPr>
-          <w:sz w:val="24"/>
-          <w:u w:val="single"/>
-        </w:rPr>
-      </w:pPr>
-      <w:r>
-        <w:rPr>
-          <w:sz w:val="24"/>
-          <w:u w:val="single"/>
-        </w:rPr>
-        <w:t>Responsibilities of the functional elements:</w:t>
-      </w:r>
-    </w:p>
-    <w:p>
-      <w:r>
-        <w:t>Server side:</w:t>
-      </w:r>
-    </w:p>
-    <w:p>
-      <w:r>
-        <w:t xml:space="preserve">The server side of the system is managed and built through the </w:t>
-      </w:r>
       <w:proofErr w:type="spellStart"/>
       <w:r>
-        <w:t>Heroku</w:t>
+        <w:t>Standardisation</w:t>
       </w:r>
       <w:proofErr w:type="spellEnd"/>
       <w:r>
-        <w:t xml:space="preserve"> application management system. This system is responsible for management and development of the Borrow My Books application in the cloud. Furthermore, the MongoDB DBMS data model is used, and is responsible for storing all information related to the functioning of the application, and is accessed through the cloud. </w:t>
-      </w:r>
-    </w:p>
-    <w:p>
-      <w:r>
-        <w:t>Web Browser:</w:t>
-      </w:r>
-    </w:p>
-    <w:p>
-      <w:r>
-        <w:t xml:space="preserve">Any web browser can be used to access the site. The Borrow My Books application is created using </w:t>
-      </w:r>
+        <w:t xml:space="preserve"> of testing</w:t>
+      </w:r>
+    </w:p>
+    <w:p>
+      <w:pPr>
+        <w:pStyle w:val="ListParagraph"/>
+        <w:numPr>
+          <w:ilvl w:val="0"/>
+          <w:numId w:val="25"/>
+        </w:numPr>
+      </w:pPr>
+      <w:r>
+        <w:t>Instrumentation</w:t>
+      </w:r>
+    </w:p>
+    <w:p>
+      <w:pPr>
+        <w:pStyle w:val="ListParagraph"/>
+        <w:numPr>
+          <w:ilvl w:val="0"/>
+          <w:numId w:val="25"/>
+        </w:numPr>
+      </w:pPr>
       <w:proofErr w:type="spellStart"/>
       <w:r>
-        <w:t>Javascript</w:t>
+        <w:t>Codeline</w:t>
       </w:r>
       <w:proofErr w:type="spellEnd"/>
       <w:r>
-        <w:t xml:space="preserve"> which can be deployed to any web-based interface. </w:t>
-      </w:r>
-    </w:p>
-    <w:p>
-      <w:pPr>
-        <w:spacing w:after="500" w:line="265" w:lineRule="auto"/>
-      </w:pPr>
-    </w:p>
-    <w:p>
-      <w:pPr>
-        <w:spacing w:after="500" w:line="265" w:lineRule="auto"/>
-      </w:pPr>
-    </w:p>
-    <w:p>
-      <w:pPr>
-        <w:spacing w:after="500" w:line="265" w:lineRule="auto"/>
-        <w:rPr>
-          <w:u w:val="single"/>
-        </w:rPr>
-      </w:pPr>
-      <w:r>
-        <w:rPr>
-          <w:u w:val="single"/>
-        </w:rPr>
-        <w:t>Primary interactions of the functional elements:</w:t>
-      </w:r>
-    </w:p>
-    <w:p>
-      <w:pPr>
-        <w:spacing w:after="500" w:line="265" w:lineRule="auto"/>
-      </w:pPr>
-      <w:r>
-        <w:t xml:space="preserve">In order for the Borrow My Books system to be fully functional, it is essential that the cloud database used is fully accessible by the server side system which deploys the application to a user’s web interface. The interactions of the elements all take place through online communications and server connections. </w:t>
-      </w:r>
+        <w:t xml:space="preserve"> </w:t>
+      </w:r>
+      <w:proofErr w:type="spellStart"/>
+      <w:r>
+        <w:t>organisation</w:t>
+      </w:r>
+      <w:proofErr w:type="spellEnd"/>
     </w:p>
     <w:p>
       <w:pPr>
@@ -4829,7 +4788,14 @@
           <w:rFonts w:ascii="Calibri" w:hAnsi="Calibri" w:cs="Calibri"/>
           <w:sz w:val="24"/>
         </w:rPr>
-        <w:t>3.2.4</w:t>
+        <w:t>3.3</w:t>
+      </w:r>
+      <w:r>
+        <w:rPr>
+          <w:rFonts w:ascii="Calibri" w:hAnsi="Calibri" w:cs="Calibri"/>
+          <w:sz w:val="24"/>
+        </w:rPr>
+        <w:t>.4</w:t>
       </w:r>
       <w:r>
         <w:rPr>
@@ -4867,6 +4833,427 @@
       </w:pPr>
       <w:r>
         <w:t>Interface Designers</w:t>
+      </w:r>
+    </w:p>
+    <w:p>
+      <w:pPr>
+        <w:pStyle w:val="ListParagraph"/>
+        <w:numPr>
+          <w:ilvl w:val="0"/>
+          <w:numId w:val="16"/>
+        </w:numPr>
+      </w:pPr>
+      <w:r>
+        <w:t>Testers</w:t>
+      </w:r>
+    </w:p>
+    <w:p>
+      <w:pPr>
+        <w:pStyle w:val="ListParagraph"/>
+        <w:numPr>
+          <w:ilvl w:val="0"/>
+          <w:numId w:val="16"/>
+        </w:numPr>
+      </w:pPr>
+      <w:r>
+        <w:t>Product Engineers</w:t>
+      </w:r>
+    </w:p>
+    <w:p/>
+    <w:p/>
+    <w:p/>
+    <w:p/>
+    <w:p/>
+    <w:p/>
+    <w:p/>
+    <w:p>
+      <w:pPr>
+        <w:pStyle w:val="Heading2"/>
+        <w:ind w:left="-5"/>
+        <w:rPr>
+          <w:rFonts w:ascii="Calibri" w:hAnsi="Calibri" w:cs="Calibri"/>
+        </w:rPr>
+      </w:pPr>
+      <w:r>
+        <w:rPr>
+          <w:rFonts w:ascii="Calibri" w:hAnsi="Calibri" w:cs="Calibri"/>
+        </w:rPr>
+        <w:lastRenderedPageBreak/>
+        <w:t>3.4</w:t>
+      </w:r>
+      <w:r>
+        <w:rPr>
+          <w:rFonts w:ascii="Calibri" w:hAnsi="Calibri" w:cs="Calibri"/>
+        </w:rPr>
+        <w:t xml:space="preserve"> </w:t>
+      </w:r>
+      <w:r>
+        <w:rPr>
+          <w:rFonts w:ascii="Calibri" w:eastAsia="Cambria" w:hAnsi="Calibri" w:cs="Calibri"/>
+          <w:b w:val="0"/>
+          <w:i/>
+          <w:color w:val="E4322B"/>
+        </w:rPr>
+        <w:t>Physical viewpoint</w:t>
+      </w:r>
+    </w:p>
+    <w:p>
+      <w:pPr>
+        <w:pStyle w:val="Heading3"/>
+        <w:tabs>
+          <w:tab w:val="center" w:pos="1411"/>
+        </w:tabs>
+        <w:spacing w:after="236"/>
+        <w:ind w:left="-15" w:firstLine="0"/>
+        <w:rPr>
+          <w:rFonts w:ascii="Calibri" w:hAnsi="Calibri" w:cs="Calibri"/>
+          <w:sz w:val="29"/>
+        </w:rPr>
+      </w:pPr>
+      <w:r>
+        <w:rPr>
+          <w:rFonts w:ascii="Calibri" w:hAnsi="Calibri" w:cs="Calibri"/>
+          <w:sz w:val="29"/>
+        </w:rPr>
+        <w:t>3.4</w:t>
+      </w:r>
+      <w:r>
+        <w:rPr>
+          <w:rFonts w:ascii="Calibri" w:hAnsi="Calibri" w:cs="Calibri"/>
+          <w:sz w:val="29"/>
+        </w:rPr>
+        <w:t>.1</w:t>
+      </w:r>
+      <w:r>
+        <w:rPr>
+          <w:rFonts w:ascii="Calibri" w:hAnsi="Calibri" w:cs="Calibri"/>
+          <w:sz w:val="29"/>
+        </w:rPr>
+        <w:tab/>
+        <w:t>Overview</w:t>
+      </w:r>
+    </w:p>
+    <w:p>
+      <w:r>
+        <w:t>The</w:t>
+      </w:r>
+      <w:r>
+        <w:t xml:space="preserve"> physical view elaborates on the physical environment on which the Borrow My Books system is intended to run. </w:t>
+      </w:r>
+    </w:p>
+    <w:p>
+      <w:pPr>
+        <w:pStyle w:val="Heading3"/>
+        <w:tabs>
+          <w:tab w:val="center" w:pos="2723"/>
+        </w:tabs>
+        <w:spacing w:after="236"/>
+        <w:ind w:left="-15" w:firstLine="0"/>
+        <w:rPr>
+          <w:rFonts w:ascii="Calibri" w:hAnsi="Calibri" w:cs="Calibri"/>
+          <w:sz w:val="29"/>
+        </w:rPr>
+      </w:pPr>
+      <w:r>
+        <w:rPr>
+          <w:rFonts w:ascii="Calibri" w:hAnsi="Calibri" w:cs="Calibri"/>
+          <w:sz w:val="29"/>
+        </w:rPr>
+        <w:t>3.4</w:t>
+      </w:r>
+      <w:r>
+        <w:rPr>
+          <w:rFonts w:ascii="Calibri" w:hAnsi="Calibri" w:cs="Calibri"/>
+          <w:sz w:val="29"/>
+        </w:rPr>
+        <w:t>.2</w:t>
+      </w:r>
+      <w:r>
+        <w:rPr>
+          <w:rFonts w:ascii="Calibri" w:hAnsi="Calibri" w:cs="Calibri"/>
+          <w:sz w:val="29"/>
+        </w:rPr>
+        <w:tab/>
+        <w:t>Concerns and stakeholders</w:t>
+      </w:r>
+    </w:p>
+    <w:p>
+      <w:r>
+        <w:t>The following concerns will be addressed in the Physical View:</w:t>
+      </w:r>
+    </w:p>
+    <w:p>
+      <w:pPr>
+        <w:pStyle w:val="ListParagraph"/>
+        <w:numPr>
+          <w:ilvl w:val="0"/>
+          <w:numId w:val="27"/>
+        </w:numPr>
+      </w:pPr>
+      <w:r>
+        <w:t>Runtime system specifications</w:t>
+      </w:r>
+    </w:p>
+    <w:p>
+      <w:pPr>
+        <w:pStyle w:val="ListParagraph"/>
+        <w:numPr>
+          <w:ilvl w:val="0"/>
+          <w:numId w:val="27"/>
+        </w:numPr>
+      </w:pPr>
+      <w:r>
+        <w:t xml:space="preserve">Compatibility limitations </w:t>
+      </w:r>
+    </w:p>
+    <w:p>
+      <w:pPr>
+        <w:pStyle w:val="ListParagraph"/>
+        <w:numPr>
+          <w:ilvl w:val="0"/>
+          <w:numId w:val="27"/>
+        </w:numPr>
+      </w:pPr>
+      <w:r>
+        <w:t>Network requirements</w:t>
+      </w:r>
+    </w:p>
+    <w:p>
+      <w:pPr>
+        <w:pStyle w:val="ListParagraph"/>
+        <w:numPr>
+          <w:ilvl w:val="0"/>
+          <w:numId w:val="27"/>
+        </w:numPr>
+      </w:pPr>
+      <w:bookmarkStart w:id="0" w:name="_GoBack"/>
+      <w:bookmarkEnd w:id="0"/>
+    </w:p>
+    <w:p>
+      <w:pPr>
+        <w:pStyle w:val="Heading4"/>
+        <w:tabs>
+          <w:tab w:val="center" w:pos="1371"/>
+        </w:tabs>
+        <w:spacing w:after="233"/>
+        <w:ind w:left="-15" w:firstLine="0"/>
+        <w:rPr>
+          <w:rFonts w:ascii="Calibri" w:hAnsi="Calibri" w:cs="Calibri"/>
+          <w:sz w:val="24"/>
+        </w:rPr>
+      </w:pPr>
+      <w:r>
+        <w:rPr>
+          <w:rFonts w:ascii="Calibri" w:hAnsi="Calibri" w:cs="Calibri"/>
+          <w:sz w:val="24"/>
+        </w:rPr>
+        <w:t>3.4</w:t>
+      </w:r>
+      <w:r>
+        <w:rPr>
+          <w:rFonts w:ascii="Calibri" w:hAnsi="Calibri" w:cs="Calibri"/>
+          <w:sz w:val="24"/>
+        </w:rPr>
+        <w:t>.3</w:t>
+      </w:r>
+      <w:r>
+        <w:rPr>
+          <w:rFonts w:ascii="Calibri" w:hAnsi="Calibri" w:cs="Calibri"/>
+          <w:sz w:val="24"/>
+        </w:rPr>
+        <w:tab/>
+        <w:t>Concerns</w:t>
+      </w:r>
+    </w:p>
+    <w:p>
+      <w:r>
+        <w:t>The following concerns are addressed in the Development View:</w:t>
+      </w:r>
+    </w:p>
+    <w:p>
+      <w:pPr>
+        <w:pStyle w:val="ListParagraph"/>
+        <w:numPr>
+          <w:ilvl w:val="0"/>
+          <w:numId w:val="25"/>
+        </w:numPr>
+      </w:pPr>
+      <w:r>
+        <w:t xml:space="preserve">Modular </w:t>
+      </w:r>
+      <w:proofErr w:type="spellStart"/>
+      <w:r>
+        <w:t>Organisation</w:t>
+      </w:r>
+      <w:proofErr w:type="spellEnd"/>
+    </w:p>
+    <w:p>
+      <w:pPr>
+        <w:pStyle w:val="ListParagraph"/>
+        <w:numPr>
+          <w:ilvl w:val="0"/>
+          <w:numId w:val="25"/>
+        </w:numPr>
+      </w:pPr>
+      <w:r>
+        <w:t>Common Processing</w:t>
+      </w:r>
+    </w:p>
+    <w:p>
+      <w:pPr>
+        <w:pStyle w:val="ListParagraph"/>
+        <w:numPr>
+          <w:ilvl w:val="0"/>
+          <w:numId w:val="25"/>
+        </w:numPr>
+      </w:pPr>
+      <w:proofErr w:type="spellStart"/>
+      <w:r>
+        <w:t>Standardisation</w:t>
+      </w:r>
+      <w:proofErr w:type="spellEnd"/>
+      <w:r>
+        <w:t xml:space="preserve"> of design</w:t>
+      </w:r>
+    </w:p>
+    <w:p>
+      <w:pPr>
+        <w:pStyle w:val="ListParagraph"/>
+        <w:numPr>
+          <w:ilvl w:val="0"/>
+          <w:numId w:val="25"/>
+        </w:numPr>
+      </w:pPr>
+      <w:proofErr w:type="spellStart"/>
+      <w:r>
+        <w:t>Standardisation</w:t>
+      </w:r>
+      <w:proofErr w:type="spellEnd"/>
+      <w:r>
+        <w:t xml:space="preserve"> of testing</w:t>
+      </w:r>
+    </w:p>
+    <w:p>
+      <w:pPr>
+        <w:pStyle w:val="ListParagraph"/>
+        <w:numPr>
+          <w:ilvl w:val="0"/>
+          <w:numId w:val="25"/>
+        </w:numPr>
+      </w:pPr>
+      <w:r>
+        <w:t>Instrumentation</w:t>
+      </w:r>
+    </w:p>
+    <w:p>
+      <w:pPr>
+        <w:pStyle w:val="ListParagraph"/>
+        <w:numPr>
+          <w:ilvl w:val="0"/>
+          <w:numId w:val="25"/>
+        </w:numPr>
+      </w:pPr>
+      <w:proofErr w:type="spellStart"/>
+      <w:r>
+        <w:t>Codeline</w:t>
+      </w:r>
+      <w:proofErr w:type="spellEnd"/>
+      <w:r>
+        <w:t xml:space="preserve"> </w:t>
+      </w:r>
+      <w:proofErr w:type="spellStart"/>
+      <w:r>
+        <w:t>organisation</w:t>
+      </w:r>
+      <w:proofErr w:type="spellEnd"/>
+    </w:p>
+    <w:p>
+      <w:pPr>
+        <w:pStyle w:val="Heading4"/>
+        <w:tabs>
+          <w:tab w:val="center" w:pos="2082"/>
+        </w:tabs>
+        <w:spacing w:after="233"/>
+        <w:ind w:left="-15" w:firstLine="0"/>
+        <w:rPr>
+          <w:rFonts w:ascii="Calibri" w:hAnsi="Calibri" w:cs="Calibri"/>
+          <w:sz w:val="24"/>
+        </w:rPr>
+      </w:pPr>
+      <w:r>
+        <w:rPr>
+          <w:rFonts w:ascii="Calibri" w:hAnsi="Calibri" w:cs="Calibri"/>
+          <w:sz w:val="24"/>
+        </w:rPr>
+        <w:t>3.4</w:t>
+      </w:r>
+      <w:r>
+        <w:rPr>
+          <w:rFonts w:ascii="Calibri" w:hAnsi="Calibri" w:cs="Calibri"/>
+          <w:sz w:val="24"/>
+        </w:rPr>
+        <w:t>.4</w:t>
+      </w:r>
+      <w:r>
+        <w:rPr>
+          <w:rFonts w:ascii="Calibri" w:hAnsi="Calibri" w:cs="Calibri"/>
+          <w:sz w:val="24"/>
+        </w:rPr>
+        <w:tab/>
+        <w:t>Typical stakeholders</w:t>
+      </w:r>
+    </w:p>
+    <w:p>
+      <w:r>
+        <w:t>The potential stakeholders in this view are listed below:</w:t>
+      </w:r>
+    </w:p>
+    <w:p>
+      <w:pPr>
+        <w:pStyle w:val="ListParagraph"/>
+        <w:numPr>
+          <w:ilvl w:val="0"/>
+          <w:numId w:val="16"/>
+        </w:numPr>
+      </w:pPr>
+      <w:r>
+        <w:t>Developers</w:t>
+      </w:r>
+    </w:p>
+    <w:p>
+      <w:pPr>
+        <w:pStyle w:val="ListParagraph"/>
+        <w:numPr>
+          <w:ilvl w:val="0"/>
+          <w:numId w:val="16"/>
+        </w:numPr>
+      </w:pPr>
+      <w:r>
+        <w:t>Interface Designers</w:t>
+      </w:r>
+    </w:p>
+    <w:p>
+      <w:pPr>
+        <w:pStyle w:val="ListParagraph"/>
+        <w:numPr>
+          <w:ilvl w:val="0"/>
+          <w:numId w:val="16"/>
+        </w:numPr>
+      </w:pPr>
+      <w:r>
+        <w:t>Testers</w:t>
+      </w:r>
+    </w:p>
+    <w:p>
+      <w:pPr>
+        <w:pStyle w:val="ListParagraph"/>
+        <w:numPr>
+          <w:ilvl w:val="0"/>
+          <w:numId w:val="16"/>
+        </w:numPr>
+      </w:pPr>
+      <w:r>
+        <w:t>Product Engineers</w:t>
       </w:r>
     </w:p>
     <w:p/>
@@ -5187,7 +5574,6 @@
           <w:rFonts w:eastAsia="Century"/>
           <w:sz w:val="18"/>
         </w:rPr>
-        <w:lastRenderedPageBreak/>
         <w:t xml:space="preserve">It can be useful to separate these conventions into a </w:t>
       </w:r>
       <w:r>
@@ -5420,6 +5806,7 @@
           <w:rFonts w:eastAsia="Century"/>
           <w:sz w:val="18"/>
         </w:rPr>
+        <w:lastRenderedPageBreak/>
         <w:t>by</w:t>
       </w:r>
       <w:proofErr w:type="gramEnd"/>
@@ -5978,15 +6365,7 @@
           <w:rFonts w:eastAsia="Century"/>
           <w:sz w:val="18"/>
         </w:rPr>
-        <w:t xml:space="preserve"> unifying the definition of the model kinds and the expression of correspondence rules. When defining an </w:t>
-      </w:r>
-      <w:r>
-        <w:rPr>
-          <w:rFonts w:eastAsia="Century"/>
-          <w:sz w:val="18"/>
-        </w:rPr>
-        <w:lastRenderedPageBreak/>
-        <w:t xml:space="preserve">architecture framework, it may be helpful to use a single </w:t>
+        <w:t xml:space="preserve"> unifying the definition of the model kinds and the expression of correspondence rules. When defining an architecture framework, it may be helpful to use a single </w:t>
       </w:r>
       <w:proofErr w:type="spellStart"/>
       <w:r>
@@ -6136,6 +6515,7 @@
           <w:rFonts w:eastAsia="Century"/>
           <w:sz w:val="18"/>
         </w:rPr>
+        <w:lastRenderedPageBreak/>
         <w:t xml:space="preserve">See </w:t>
       </w:r>
       <w:r>
@@ -6617,7 +6997,6 @@
           <w:rFonts w:eastAsia="Century"/>
           <w:sz w:val="18"/>
         </w:rPr>
-        <w:lastRenderedPageBreak/>
         <w:t xml:space="preserve">See: </w:t>
       </w:r>
       <w:r>
@@ -6740,6 +7119,7 @@
           <w:rFonts w:eastAsia="Century"/>
           <w:sz w:val="18"/>
         </w:rPr>
+        <w:lastRenderedPageBreak/>
         <w:t>Provide any additional information that users of the viewpoint may need or find helpful.</w:t>
       </w:r>
     </w:p>
@@ -6946,7 +7326,6 @@
           <w:b/>
           <w:sz w:val="41"/>
         </w:rPr>
-        <w:lastRenderedPageBreak/>
         <w:t>Chapter 4</w:t>
       </w:r>
     </w:p>
@@ -7028,6 +7407,7 @@
         <w:rPr>
           <w:rFonts w:ascii="Calibri" w:hAnsi="Calibri" w:cs="Calibri"/>
         </w:rPr>
+        <w:lastRenderedPageBreak/>
         <w:t>4.1.1</w:t>
       </w:r>
       <w:r>
@@ -7161,7 +7541,6 @@
           <w:b/>
           <w:sz w:val="24"/>
         </w:rPr>
-        <w:lastRenderedPageBreak/>
         <w:t xml:space="preserve">4.1.3 </w:t>
       </w:r>
       <w:r>
@@ -7222,6 +7601,7 @@
         <w:rPr>
           <w:noProof/>
         </w:rPr>
+        <w:lastRenderedPageBreak/>
         <w:pict>
           <v:shape id="_x0000_s1030" type="#_x0000_t75" style="position:absolute;left:0;text-align:left;margin-left:57.7pt;margin-top:71.95pt;width:335.4pt;height:469.9pt;z-index:-251654144;mso-position-horizontal-relative:text;mso-position-vertical-relative:text" wrapcoords="-58 0 -58 21558 21600 21558 21600 0 -58 0">
             <v:imagedata r:id="rId25" o:title="BorrowMyBooksLoginActivityDraw"/>
@@ -7431,7 +7811,6 @@
         <w:rPr>
           <w:b/>
         </w:rPr>
-        <w:lastRenderedPageBreak/>
         <w:t xml:space="preserve">4.1.3.2 </w:t>
       </w:r>
       <w:r>
@@ -7457,6 +7836,7 @@
         <w:ind w:left="-5" w:hanging="10"/>
       </w:pPr>
       <w:r>
+        <w:lastRenderedPageBreak/>
         <w:t xml:space="preserve">It depicts the process followed when a user requests to sign up on the system. </w:t>
       </w:r>
       <w:r>
@@ -7672,7 +8052,6 @@
         <w:rPr>
           <w:b/>
         </w:rPr>
-        <w:lastRenderedPageBreak/>
         <w:t>4.1.3.3</w:t>
       </w:r>
       <w:r>
@@ -7691,6 +8070,7 @@
         <w:ind w:left="-5" w:hanging="10"/>
       </w:pPr>
       <w:r>
+        <w:lastRenderedPageBreak/>
         <w:t>The user, system and database server are initially in an idle state. The user then r</w:t>
       </w:r>
       <w:r>
@@ -7898,15 +8278,22 @@
           <w:rFonts w:eastAsia="Century"/>
           <w:sz w:val="18"/>
         </w:rPr>
+        <w:t xml:space="preserve">An </w:t>
+      </w:r>
+      <w:r>
+        <w:rPr>
+          <w:rFonts w:eastAsia="Century"/>
+          <w:sz w:val="18"/>
+        </w:rPr>
+        <w:t xml:space="preserve">architecture model may be a part of more than one architecture view. This enables sharing of details and addressing distinct but related concerns without redundancy. Other uses of multiple models: aspect-oriented style of architecture description: architecture models shared across architecture views can be used to express </w:t>
+      </w:r>
+      <w:r>
+        <w:rPr>
+          <w:rFonts w:eastAsia="Century"/>
+          <w:sz w:val="18"/>
+        </w:rPr>
         <w:lastRenderedPageBreak/>
-        <w:t xml:space="preserve">An </w:t>
-      </w:r>
-      <w:r>
-        <w:rPr>
-          <w:rFonts w:eastAsia="Century"/>
-          <w:sz w:val="18"/>
-        </w:rPr>
-        <w:t>architecture model may be a part of more than one architecture view. This enables sharing of details and addressing distinct but related concerns without redundancy. Other uses of multiple models: aspect-oriented style of architecture description: architecture models shared across architecture views can be used to express architectural perspectives [</w:t>
+        <w:t>architectural perspectives [</w:t>
       </w:r>
       <w:r>
         <w:rPr>
@@ -12231,8 +12618,6 @@
           <w:rFonts w:ascii="Calibri" w:hAnsi="Calibri" w:cs="Calibri"/>
         </w:rPr>
       </w:pPr>
-      <w:bookmarkStart w:id="0" w:name="_GoBack"/>
-      <w:bookmarkEnd w:id="0"/>
       <w:r>
         <w:rPr>
           <w:rFonts w:ascii="Calibri" w:hAnsi="Calibri" w:cs="Calibri"/>
@@ -15983,6 +16368,119 @@
     </w:lvl>
   </w:abstractNum>
   <w:abstractNum w:abstractNumId="2" w15:restartNumberingAfterBreak="0">
+    <w:nsid w:val="14D159C5"/>
+    <w:multiLevelType w:val="hybridMultilevel"/>
+    <w:tmpl w:val="4430452C"/>
+    <w:lvl w:ilvl="0" w:tplc="04090001">
+      <w:start w:val="1"/>
+      <w:numFmt w:val="bullet"/>
+      <w:lvlText w:val=""/>
+      <w:lvlJc w:val="left"/>
+      <w:pPr>
+        <w:ind w:left="720" w:hanging="360"/>
+      </w:pPr>
+      <w:rPr>
+        <w:rFonts w:ascii="Symbol" w:hAnsi="Symbol" w:hint="default"/>
+      </w:rPr>
+    </w:lvl>
+    <w:lvl w:ilvl="1" w:tplc="04090003" w:tentative="1">
+      <w:start w:val="1"/>
+      <w:numFmt w:val="bullet"/>
+      <w:lvlText w:val="o"/>
+      <w:lvlJc w:val="left"/>
+      <w:pPr>
+        <w:ind w:left="1440" w:hanging="360"/>
+      </w:pPr>
+      <w:rPr>
+        <w:rFonts w:ascii="Courier New" w:hAnsi="Courier New" w:cs="Courier New" w:hint="default"/>
+      </w:rPr>
+    </w:lvl>
+    <w:lvl w:ilvl="2" w:tplc="04090005" w:tentative="1">
+      <w:start w:val="1"/>
+      <w:numFmt w:val="bullet"/>
+      <w:lvlText w:val=""/>
+      <w:lvlJc w:val="left"/>
+      <w:pPr>
+        <w:ind w:left="2160" w:hanging="360"/>
+      </w:pPr>
+      <w:rPr>
+        <w:rFonts w:ascii="Wingdings" w:hAnsi="Wingdings" w:hint="default"/>
+      </w:rPr>
+    </w:lvl>
+    <w:lvl w:ilvl="3" w:tplc="04090001" w:tentative="1">
+      <w:start w:val="1"/>
+      <w:numFmt w:val="bullet"/>
+      <w:lvlText w:val=""/>
+      <w:lvlJc w:val="left"/>
+      <w:pPr>
+        <w:ind w:left="2880" w:hanging="360"/>
+      </w:pPr>
+      <w:rPr>
+        <w:rFonts w:ascii="Symbol" w:hAnsi="Symbol" w:hint="default"/>
+      </w:rPr>
+    </w:lvl>
+    <w:lvl w:ilvl="4" w:tplc="04090003" w:tentative="1">
+      <w:start w:val="1"/>
+      <w:numFmt w:val="bullet"/>
+      <w:lvlText w:val="o"/>
+      <w:lvlJc w:val="left"/>
+      <w:pPr>
+        <w:ind w:left="3600" w:hanging="360"/>
+      </w:pPr>
+      <w:rPr>
+        <w:rFonts w:ascii="Courier New" w:hAnsi="Courier New" w:cs="Courier New" w:hint="default"/>
+      </w:rPr>
+    </w:lvl>
+    <w:lvl w:ilvl="5" w:tplc="04090005" w:tentative="1">
+      <w:start w:val="1"/>
+      <w:numFmt w:val="bullet"/>
+      <w:lvlText w:val=""/>
+      <w:lvlJc w:val="left"/>
+      <w:pPr>
+        <w:ind w:left="4320" w:hanging="360"/>
+      </w:pPr>
+      <w:rPr>
+        <w:rFonts w:ascii="Wingdings" w:hAnsi="Wingdings" w:hint="default"/>
+      </w:rPr>
+    </w:lvl>
+    <w:lvl w:ilvl="6" w:tplc="04090001" w:tentative="1">
+      <w:start w:val="1"/>
+      <w:numFmt w:val="bullet"/>
+      <w:lvlText w:val=""/>
+      <w:lvlJc w:val="left"/>
+      <w:pPr>
+        <w:ind w:left="5040" w:hanging="360"/>
+      </w:pPr>
+      <w:rPr>
+        <w:rFonts w:ascii="Symbol" w:hAnsi="Symbol" w:hint="default"/>
+      </w:rPr>
+    </w:lvl>
+    <w:lvl w:ilvl="7" w:tplc="04090003" w:tentative="1">
+      <w:start w:val="1"/>
+      <w:numFmt w:val="bullet"/>
+      <w:lvlText w:val="o"/>
+      <w:lvlJc w:val="left"/>
+      <w:pPr>
+        <w:ind w:left="5760" w:hanging="360"/>
+      </w:pPr>
+      <w:rPr>
+        <w:rFonts w:ascii="Courier New" w:hAnsi="Courier New" w:cs="Courier New" w:hint="default"/>
+      </w:rPr>
+    </w:lvl>
+    <w:lvl w:ilvl="8" w:tplc="04090005" w:tentative="1">
+      <w:start w:val="1"/>
+      <w:numFmt w:val="bullet"/>
+      <w:lvlText w:val=""/>
+      <w:lvlJc w:val="left"/>
+      <w:pPr>
+        <w:ind w:left="6480" w:hanging="360"/>
+      </w:pPr>
+      <w:rPr>
+        <w:rFonts w:ascii="Wingdings" w:hAnsi="Wingdings" w:hint="default"/>
+      </w:rPr>
+    </w:lvl>
+  </w:abstractNum>
+  <w:abstractNum w:abstractNumId="3" w15:restartNumberingAfterBreak="0">
     <w:nsid w:val="19563298"/>
     <w:multiLevelType w:val="hybridMultilevel"/>
     <w:tmpl w:val="7ACEB3CA"/>
@@ -16095,7 +16593,7 @@
       </w:rPr>
     </w:lvl>
   </w:abstractNum>
-  <w:abstractNum w:abstractNumId="3" w15:restartNumberingAfterBreak="0">
+  <w:abstractNum w:abstractNumId="4" w15:restartNumberingAfterBreak="0">
     <w:nsid w:val="23373BFB"/>
     <w:multiLevelType w:val="hybridMultilevel"/>
     <w:tmpl w:val="D598CBCA"/>
@@ -16184,7 +16682,7 @@
       </w:pPr>
     </w:lvl>
   </w:abstractNum>
-  <w:abstractNum w:abstractNumId="4" w15:restartNumberingAfterBreak="0">
+  <w:abstractNum w:abstractNumId="5" w15:restartNumberingAfterBreak="0">
     <w:nsid w:val="23511469"/>
     <w:multiLevelType w:val="hybridMultilevel"/>
     <w:tmpl w:val="7ED886C2"/>
@@ -16396,7 +16894,120 @@
       </w:rPr>
     </w:lvl>
   </w:abstractNum>
-  <w:abstractNum w:abstractNumId="5" w15:restartNumberingAfterBreak="0">
+  <w:abstractNum w:abstractNumId="6" w15:restartNumberingAfterBreak="0">
+    <w:nsid w:val="23AE0ABB"/>
+    <w:multiLevelType w:val="hybridMultilevel"/>
+    <w:tmpl w:val="8DC89CB0"/>
+    <w:lvl w:ilvl="0" w:tplc="04090001">
+      <w:start w:val="1"/>
+      <w:numFmt w:val="bullet"/>
+      <w:lvlText w:val=""/>
+      <w:lvlJc w:val="left"/>
+      <w:pPr>
+        <w:ind w:left="720" w:hanging="360"/>
+      </w:pPr>
+      <w:rPr>
+        <w:rFonts w:ascii="Symbol" w:hAnsi="Symbol" w:hint="default"/>
+      </w:rPr>
+    </w:lvl>
+    <w:lvl w:ilvl="1" w:tplc="04090003" w:tentative="1">
+      <w:start w:val="1"/>
+      <w:numFmt w:val="bullet"/>
+      <w:lvlText w:val="o"/>
+      <w:lvlJc w:val="left"/>
+      <w:pPr>
+        <w:ind w:left="1440" w:hanging="360"/>
+      </w:pPr>
+      <w:rPr>
+        <w:rFonts w:ascii="Courier New" w:hAnsi="Courier New" w:cs="Courier New" w:hint="default"/>
+      </w:rPr>
+    </w:lvl>
+    <w:lvl w:ilvl="2" w:tplc="04090005" w:tentative="1">
+      <w:start w:val="1"/>
+      <w:numFmt w:val="bullet"/>
+      <w:lvlText w:val=""/>
+      <w:lvlJc w:val="left"/>
+      <w:pPr>
+        <w:ind w:left="2160" w:hanging="360"/>
+      </w:pPr>
+      <w:rPr>
+        <w:rFonts w:ascii="Wingdings" w:hAnsi="Wingdings" w:hint="default"/>
+      </w:rPr>
+    </w:lvl>
+    <w:lvl w:ilvl="3" w:tplc="04090001" w:tentative="1">
+      <w:start w:val="1"/>
+      <w:numFmt w:val="bullet"/>
+      <w:lvlText w:val=""/>
+      <w:lvlJc w:val="left"/>
+      <w:pPr>
+        <w:ind w:left="2880" w:hanging="360"/>
+      </w:pPr>
+      <w:rPr>
+        <w:rFonts w:ascii="Symbol" w:hAnsi="Symbol" w:hint="default"/>
+      </w:rPr>
+    </w:lvl>
+    <w:lvl w:ilvl="4" w:tplc="04090003" w:tentative="1">
+      <w:start w:val="1"/>
+      <w:numFmt w:val="bullet"/>
+      <w:lvlText w:val="o"/>
+      <w:lvlJc w:val="left"/>
+      <w:pPr>
+        <w:ind w:left="3600" w:hanging="360"/>
+      </w:pPr>
+      <w:rPr>
+        <w:rFonts w:ascii="Courier New" w:hAnsi="Courier New" w:cs="Courier New" w:hint="default"/>
+      </w:rPr>
+    </w:lvl>
+    <w:lvl w:ilvl="5" w:tplc="04090005" w:tentative="1">
+      <w:start w:val="1"/>
+      <w:numFmt w:val="bullet"/>
+      <w:lvlText w:val=""/>
+      <w:lvlJc w:val="left"/>
+      <w:pPr>
+        <w:ind w:left="4320" w:hanging="360"/>
+      </w:pPr>
+      <w:rPr>
+        <w:rFonts w:ascii="Wingdings" w:hAnsi="Wingdings" w:hint="default"/>
+      </w:rPr>
+    </w:lvl>
+    <w:lvl w:ilvl="6" w:tplc="04090001" w:tentative="1">
+      <w:start w:val="1"/>
+      <w:numFmt w:val="bullet"/>
+      <w:lvlText w:val=""/>
+      <w:lvlJc w:val="left"/>
+      <w:pPr>
+        <w:ind w:left="5040" w:hanging="360"/>
+      </w:pPr>
+      <w:rPr>
+        <w:rFonts w:ascii="Symbol" w:hAnsi="Symbol" w:hint="default"/>
+      </w:rPr>
+    </w:lvl>
+    <w:lvl w:ilvl="7" w:tplc="04090003" w:tentative="1">
+      <w:start w:val="1"/>
+      <w:numFmt w:val="bullet"/>
+      <w:lvlText w:val="o"/>
+      <w:lvlJc w:val="left"/>
+      <w:pPr>
+        <w:ind w:left="5760" w:hanging="360"/>
+      </w:pPr>
+      <w:rPr>
+        <w:rFonts w:ascii="Courier New" w:hAnsi="Courier New" w:cs="Courier New" w:hint="default"/>
+      </w:rPr>
+    </w:lvl>
+    <w:lvl w:ilvl="8" w:tplc="04090005" w:tentative="1">
+      <w:start w:val="1"/>
+      <w:numFmt w:val="bullet"/>
+      <w:lvlText w:val=""/>
+      <w:lvlJc w:val="left"/>
+      <w:pPr>
+        <w:ind w:left="6480" w:hanging="360"/>
+      </w:pPr>
+      <w:rPr>
+        <w:rFonts w:ascii="Wingdings" w:hAnsi="Wingdings" w:hint="default"/>
+      </w:rPr>
+    </w:lvl>
+  </w:abstractNum>
+  <w:abstractNum w:abstractNumId="7" w15:restartNumberingAfterBreak="0">
     <w:nsid w:val="27B21DD5"/>
     <w:multiLevelType w:val="hybridMultilevel"/>
     <w:tmpl w:val="D598CBCA"/>
@@ -16485,7 +17096,7 @@
       </w:pPr>
     </w:lvl>
   </w:abstractNum>
-  <w:abstractNum w:abstractNumId="6" w15:restartNumberingAfterBreak="0">
+  <w:abstractNum w:abstractNumId="8" w15:restartNumberingAfterBreak="0">
     <w:nsid w:val="2F2433AB"/>
     <w:multiLevelType w:val="hybridMultilevel"/>
     <w:tmpl w:val="E2382E0A"/>
@@ -16697,7 +17308,7 @@
       </w:rPr>
     </w:lvl>
   </w:abstractNum>
-  <w:abstractNum w:abstractNumId="7" w15:restartNumberingAfterBreak="0">
+  <w:abstractNum w:abstractNumId="9" w15:restartNumberingAfterBreak="0">
     <w:nsid w:val="2F3967BF"/>
     <w:multiLevelType w:val="hybridMultilevel"/>
     <w:tmpl w:val="B7629E04"/>
@@ -16810,7 +17421,7 @@
       </w:rPr>
     </w:lvl>
   </w:abstractNum>
-  <w:abstractNum w:abstractNumId="8" w15:restartNumberingAfterBreak="0">
+  <w:abstractNum w:abstractNumId="10" w15:restartNumberingAfterBreak="0">
     <w:nsid w:val="38F54FC2"/>
     <w:multiLevelType w:val="hybridMultilevel"/>
     <w:tmpl w:val="0FE65316"/>
@@ -17031,7 +17642,120 @@
       </w:rPr>
     </w:lvl>
   </w:abstractNum>
-  <w:abstractNum w:abstractNumId="9" w15:restartNumberingAfterBreak="0">
+  <w:abstractNum w:abstractNumId="11" w15:restartNumberingAfterBreak="0">
+    <w:nsid w:val="3D145ADF"/>
+    <w:multiLevelType w:val="hybridMultilevel"/>
+    <w:tmpl w:val="F072EC9E"/>
+    <w:lvl w:ilvl="0" w:tplc="04090001">
+      <w:start w:val="1"/>
+      <w:numFmt w:val="bullet"/>
+      <w:lvlText w:val=""/>
+      <w:lvlJc w:val="left"/>
+      <w:pPr>
+        <w:ind w:left="720" w:hanging="360"/>
+      </w:pPr>
+      <w:rPr>
+        <w:rFonts w:ascii="Symbol" w:hAnsi="Symbol" w:hint="default"/>
+      </w:rPr>
+    </w:lvl>
+    <w:lvl w:ilvl="1" w:tplc="04090003" w:tentative="1">
+      <w:start w:val="1"/>
+      <w:numFmt w:val="bullet"/>
+      <w:lvlText w:val="o"/>
+      <w:lvlJc w:val="left"/>
+      <w:pPr>
+        <w:ind w:left="1440" w:hanging="360"/>
+      </w:pPr>
+      <w:rPr>
+        <w:rFonts w:ascii="Courier New" w:hAnsi="Courier New" w:cs="Courier New" w:hint="default"/>
+      </w:rPr>
+    </w:lvl>
+    <w:lvl w:ilvl="2" w:tplc="04090005" w:tentative="1">
+      <w:start w:val="1"/>
+      <w:numFmt w:val="bullet"/>
+      <w:lvlText w:val=""/>
+      <w:lvlJc w:val="left"/>
+      <w:pPr>
+        <w:ind w:left="2160" w:hanging="360"/>
+      </w:pPr>
+      <w:rPr>
+        <w:rFonts w:ascii="Wingdings" w:hAnsi="Wingdings" w:hint="default"/>
+      </w:rPr>
+    </w:lvl>
+    <w:lvl w:ilvl="3" w:tplc="04090001" w:tentative="1">
+      <w:start w:val="1"/>
+      <w:numFmt w:val="bullet"/>
+      <w:lvlText w:val=""/>
+      <w:lvlJc w:val="left"/>
+      <w:pPr>
+        <w:ind w:left="2880" w:hanging="360"/>
+      </w:pPr>
+      <w:rPr>
+        <w:rFonts w:ascii="Symbol" w:hAnsi="Symbol" w:hint="default"/>
+      </w:rPr>
+    </w:lvl>
+    <w:lvl w:ilvl="4" w:tplc="04090003" w:tentative="1">
+      <w:start w:val="1"/>
+      <w:numFmt w:val="bullet"/>
+      <w:lvlText w:val="o"/>
+      <w:lvlJc w:val="left"/>
+      <w:pPr>
+        <w:ind w:left="3600" w:hanging="360"/>
+      </w:pPr>
+      <w:rPr>
+        <w:rFonts w:ascii="Courier New" w:hAnsi="Courier New" w:cs="Courier New" w:hint="default"/>
+      </w:rPr>
+    </w:lvl>
+    <w:lvl w:ilvl="5" w:tplc="04090005" w:tentative="1">
+      <w:start w:val="1"/>
+      <w:numFmt w:val="bullet"/>
+      <w:lvlText w:val=""/>
+      <w:lvlJc w:val="left"/>
+      <w:pPr>
+        <w:ind w:left="4320" w:hanging="360"/>
+      </w:pPr>
+      <w:rPr>
+        <w:rFonts w:ascii="Wingdings" w:hAnsi="Wingdings" w:hint="default"/>
+      </w:rPr>
+    </w:lvl>
+    <w:lvl w:ilvl="6" w:tplc="04090001" w:tentative="1">
+      <w:start w:val="1"/>
+      <w:numFmt w:val="bullet"/>
+      <w:lvlText w:val=""/>
+      <w:lvlJc w:val="left"/>
+      <w:pPr>
+        <w:ind w:left="5040" w:hanging="360"/>
+      </w:pPr>
+      <w:rPr>
+        <w:rFonts w:ascii="Symbol" w:hAnsi="Symbol" w:hint="default"/>
+      </w:rPr>
+    </w:lvl>
+    <w:lvl w:ilvl="7" w:tplc="04090003" w:tentative="1">
+      <w:start w:val="1"/>
+      <w:numFmt w:val="bullet"/>
+      <w:lvlText w:val="o"/>
+      <w:lvlJc w:val="left"/>
+      <w:pPr>
+        <w:ind w:left="5760" w:hanging="360"/>
+      </w:pPr>
+      <w:rPr>
+        <w:rFonts w:ascii="Courier New" w:hAnsi="Courier New" w:cs="Courier New" w:hint="default"/>
+      </w:rPr>
+    </w:lvl>
+    <w:lvl w:ilvl="8" w:tplc="04090005" w:tentative="1">
+      <w:start w:val="1"/>
+      <w:numFmt w:val="bullet"/>
+      <w:lvlText w:val=""/>
+      <w:lvlJc w:val="left"/>
+      <w:pPr>
+        <w:ind w:left="6480" w:hanging="360"/>
+      </w:pPr>
+      <w:rPr>
+        <w:rFonts w:ascii="Wingdings" w:hAnsi="Wingdings" w:hint="default"/>
+      </w:rPr>
+    </w:lvl>
+  </w:abstractNum>
+  <w:abstractNum w:abstractNumId="12" w15:restartNumberingAfterBreak="0">
     <w:nsid w:val="3E446C90"/>
     <w:multiLevelType w:val="hybridMultilevel"/>
     <w:tmpl w:val="2852264E"/>
@@ -17243,7 +17967,7 @@
       </w:rPr>
     </w:lvl>
   </w:abstractNum>
-  <w:abstractNum w:abstractNumId="10" w15:restartNumberingAfterBreak="0">
+  <w:abstractNum w:abstractNumId="13" w15:restartNumberingAfterBreak="0">
     <w:nsid w:val="400672C0"/>
     <w:multiLevelType w:val="hybridMultilevel"/>
     <w:tmpl w:val="1CDC6D64"/>
@@ -17455,7 +18179,7 @@
       </w:rPr>
     </w:lvl>
   </w:abstractNum>
-  <w:abstractNum w:abstractNumId="11" w15:restartNumberingAfterBreak="0">
+  <w:abstractNum w:abstractNumId="14" w15:restartNumberingAfterBreak="0">
     <w:nsid w:val="4E5E2571"/>
     <w:multiLevelType w:val="hybridMultilevel"/>
     <w:tmpl w:val="5AA0340C"/>
@@ -17544,7 +18268,7 @@
       </w:pPr>
     </w:lvl>
   </w:abstractNum>
-  <w:abstractNum w:abstractNumId="12" w15:restartNumberingAfterBreak="0">
+  <w:abstractNum w:abstractNumId="15" w15:restartNumberingAfterBreak="0">
     <w:nsid w:val="4F023AE0"/>
     <w:multiLevelType w:val="hybridMultilevel"/>
     <w:tmpl w:val="C1B0046C"/>
@@ -17657,7 +18381,7 @@
       </w:rPr>
     </w:lvl>
   </w:abstractNum>
-  <w:abstractNum w:abstractNumId="13" w15:restartNumberingAfterBreak="0">
+  <w:abstractNum w:abstractNumId="16" w15:restartNumberingAfterBreak="0">
     <w:nsid w:val="52A25928"/>
     <w:multiLevelType w:val="hybridMultilevel"/>
     <w:tmpl w:val="5A48E38A"/>
@@ -17770,7 +18494,7 @@
       </w:rPr>
     </w:lvl>
   </w:abstractNum>
-  <w:abstractNum w:abstractNumId="14" w15:restartNumberingAfterBreak="0">
+  <w:abstractNum w:abstractNumId="17" w15:restartNumberingAfterBreak="0">
     <w:nsid w:val="5837742C"/>
     <w:multiLevelType w:val="hybridMultilevel"/>
     <w:tmpl w:val="FF4E0E46"/>
@@ -17982,7 +18706,7 @@
       </w:rPr>
     </w:lvl>
   </w:abstractNum>
-  <w:abstractNum w:abstractNumId="15" w15:restartNumberingAfterBreak="0">
+  <w:abstractNum w:abstractNumId="18" w15:restartNumberingAfterBreak="0">
     <w:nsid w:val="58B85304"/>
     <w:multiLevelType w:val="hybridMultilevel"/>
     <w:tmpl w:val="1958A58E"/>
@@ -18194,7 +18918,7 @@
       </w:rPr>
     </w:lvl>
   </w:abstractNum>
-  <w:abstractNum w:abstractNumId="16" w15:restartNumberingAfterBreak="0">
+  <w:abstractNum w:abstractNumId="19" w15:restartNumberingAfterBreak="0">
     <w:nsid w:val="6369025A"/>
     <w:multiLevelType w:val="hybridMultilevel"/>
     <w:tmpl w:val="E7CAE9D0"/>
@@ -18307,7 +19031,7 @@
       </w:rPr>
     </w:lvl>
   </w:abstractNum>
-  <w:abstractNum w:abstractNumId="17" w15:restartNumberingAfterBreak="0">
+  <w:abstractNum w:abstractNumId="20" w15:restartNumberingAfterBreak="0">
     <w:nsid w:val="67B02AD1"/>
     <w:multiLevelType w:val="hybridMultilevel"/>
     <w:tmpl w:val="A872B54A"/>
@@ -18420,7 +19144,7 @@
       </w:rPr>
     </w:lvl>
   </w:abstractNum>
-  <w:abstractNum w:abstractNumId="18" w15:restartNumberingAfterBreak="0">
+  <w:abstractNum w:abstractNumId="21" w15:restartNumberingAfterBreak="0">
     <w:nsid w:val="67BE2F70"/>
     <w:multiLevelType w:val="hybridMultilevel"/>
     <w:tmpl w:val="483CAA62"/>
@@ -18533,7 +19257,7 @@
       </w:rPr>
     </w:lvl>
   </w:abstractNum>
-  <w:abstractNum w:abstractNumId="19" w15:restartNumberingAfterBreak="0">
+  <w:abstractNum w:abstractNumId="22" w15:restartNumberingAfterBreak="0">
     <w:nsid w:val="68C62F4B"/>
     <w:multiLevelType w:val="hybridMultilevel"/>
     <w:tmpl w:val="0A803776"/>
@@ -18646,7 +19370,7 @@
       </w:rPr>
     </w:lvl>
   </w:abstractNum>
-  <w:abstractNum w:abstractNumId="20" w15:restartNumberingAfterBreak="0">
+  <w:abstractNum w:abstractNumId="23" w15:restartNumberingAfterBreak="0">
     <w:nsid w:val="6E631363"/>
     <w:multiLevelType w:val="hybridMultilevel"/>
     <w:tmpl w:val="06BEF692"/>
@@ -18867,7 +19591,7 @@
       </w:rPr>
     </w:lvl>
   </w:abstractNum>
-  <w:abstractNum w:abstractNumId="21" w15:restartNumberingAfterBreak="0">
+  <w:abstractNum w:abstractNumId="24" w15:restartNumberingAfterBreak="0">
     <w:nsid w:val="6F7E79A9"/>
     <w:multiLevelType w:val="hybridMultilevel"/>
     <w:tmpl w:val="467C6F70"/>
@@ -18980,7 +19704,7 @@
       </w:rPr>
     </w:lvl>
   </w:abstractNum>
-  <w:abstractNum w:abstractNumId="22" w15:restartNumberingAfterBreak="0">
+  <w:abstractNum w:abstractNumId="25" w15:restartNumberingAfterBreak="0">
     <w:nsid w:val="7326569A"/>
     <w:multiLevelType w:val="hybridMultilevel"/>
     <w:tmpl w:val="345E5676"/>
@@ -19192,7 +19916,7 @@
       </w:rPr>
     </w:lvl>
   </w:abstractNum>
-  <w:abstractNum w:abstractNumId="23" w15:restartNumberingAfterBreak="0">
+  <w:abstractNum w:abstractNumId="26" w15:restartNumberingAfterBreak="0">
     <w:nsid w:val="79D6579A"/>
     <w:multiLevelType w:val="hybridMultilevel"/>
     <w:tmpl w:val="CAE4FFBC"/>
@@ -19306,76 +20030,85 @@
     </w:lvl>
   </w:abstractNum>
   <w:num w:numId="1">
-    <w:abstractNumId w:val="9"/>
+    <w:abstractNumId w:val="12"/>
   </w:num>
   <w:num w:numId="2">
-    <w:abstractNumId w:val="22"/>
+    <w:abstractNumId w:val="25"/>
   </w:num>
   <w:num w:numId="3">
-    <w:abstractNumId w:val="14"/>
+    <w:abstractNumId w:val="17"/>
   </w:num>
   <w:num w:numId="4">
-    <w:abstractNumId w:val="15"/>
+    <w:abstractNumId w:val="18"/>
   </w:num>
   <w:num w:numId="5">
-    <w:abstractNumId w:val="10"/>
+    <w:abstractNumId w:val="13"/>
   </w:num>
   <w:num w:numId="6">
-    <w:abstractNumId w:val="20"/>
+    <w:abstractNumId w:val="23"/>
   </w:num>
   <w:num w:numId="7">
-    <w:abstractNumId w:val="4"/>
+    <w:abstractNumId w:val="5"/>
   </w:num>
   <w:num w:numId="8">
-    <w:abstractNumId w:val="6"/>
+    <w:abstractNumId w:val="8"/>
   </w:num>
   <w:num w:numId="9">
     <w:abstractNumId w:val="1"/>
   </w:num>
   <w:num w:numId="10">
-    <w:abstractNumId w:val="8"/>
+    <w:abstractNumId w:val="10"/>
   </w:num>
   <w:num w:numId="11">
-    <w:abstractNumId w:val="2"/>
+    <w:abstractNumId w:val="3"/>
   </w:num>
   <w:num w:numId="12">
-    <w:abstractNumId w:val="12"/>
+    <w:abstractNumId w:val="15"/>
   </w:num>
   <w:num w:numId="13">
-    <w:abstractNumId w:val="23"/>
+    <w:abstractNumId w:val="26"/>
   </w:num>
   <w:num w:numId="14">
+    <w:abstractNumId w:val="24"/>
+  </w:num>
+  <w:num w:numId="15">
+    <w:abstractNumId w:val="20"/>
+  </w:num>
+  <w:num w:numId="16">
+    <w:abstractNumId w:val="9"/>
+  </w:num>
+  <w:num w:numId="17">
+    <w:abstractNumId w:val="19"/>
+  </w:num>
+  <w:num w:numId="18">
+    <w:abstractNumId w:val="22"/>
+  </w:num>
+  <w:num w:numId="19">
     <w:abstractNumId w:val="21"/>
   </w:num>
-  <w:num w:numId="15">
-    <w:abstractNumId w:val="17"/>
+  <w:num w:numId="20">
+    <w:abstractNumId w:val="4"/>
   </w:num>
-  <w:num w:numId="16">
+  <w:num w:numId="21">
     <w:abstractNumId w:val="7"/>
   </w:num>
-  <w:num w:numId="17">
-    <w:abstractNumId w:val="16"/>
-  </w:num>
-  <w:num w:numId="18">
-    <w:abstractNumId w:val="19"/>
-  </w:num>
-  <w:num w:numId="19">
-    <w:abstractNumId w:val="18"/>
-  </w:num>
-  <w:num w:numId="20">
-    <w:abstractNumId w:val="3"/>
-  </w:num>
-  <w:num w:numId="21">
-    <w:abstractNumId w:val="5"/>
-  </w:num>
   <w:num w:numId="22">
-    <w:abstractNumId w:val="11"/>
+    <w:abstractNumId w:val="14"/>
   </w:num>
   <w:num w:numId="23">
     <w:abstractNumId w:val="0"/>
   </w:num>
   <w:num w:numId="24">
-    <w:abstractNumId w:val="13"/>
+    <w:abstractNumId w:val="16"/>
+  </w:num>
+  <w:num w:numId="25">
+    <w:abstractNumId w:val="2"/>
+  </w:num>
+  <w:num w:numId="26">
+    <w:abstractNumId w:val="6"/>
+  </w:num>
+  <w:num w:numId="27">
+    <w:abstractNumId w:val="11"/>
   </w:num>
 </w:numbering>
 </file>
@@ -20309,7 +21042,7 @@
 </file>
 
 <file path=customXml/itemProps1.xml><?xml version="1.0" encoding="utf-8"?>
-<ds:datastoreItem xmlns:ds="http://schemas.openxmlformats.org/officeDocument/2006/customXml" ds:itemID="{4B69B45B-6C5A-4601-8629-5449F6B8F211}">
+<ds:datastoreItem xmlns:ds="http://schemas.openxmlformats.org/officeDocument/2006/customXml" ds:itemID="{74B6BC27-8280-4BA6-957E-E61432757CC0}">
   <ds:schemaRefs>
     <ds:schemaRef ds:uri="http://schemas.openxmlformats.org/officeDocument/2006/bibliography"/>
   </ds:schemaRefs>

</xml_diff>